<commit_message>
Nu har jag lagt till bilder och text. Kolla igenon du också.
</commit_message>
<xml_diff>
--- a/Administrativa Filer/Sprint Document.docx
+++ b/Administrativa Filer/Sprint Document.docx
@@ -20,10 +20,7 @@
         <w:t xml:space="preserve">Sprint Document </w:t>
       </w:r>
     </w:p>
-    <w:p>
-      <w:bookmarkStart w:id="0" w:name="_GoBack"/>
-      <w:bookmarkEnd w:id="0"/>
-    </w:p>
+    <w:p/>
     <w:p>
       <w:pPr>
         <w:pStyle w:val="Rubrik1"/>
@@ -272,6 +269,7 @@
           <w:b/>
           <w:bCs/>
           <w:u w:val="single"/>
+          <w:lang w:val="sv-SE"/>
         </w:rPr>
       </w:pPr>
       <w:r>
@@ -279,8 +277,18 @@
           <w:b/>
           <w:bCs/>
           <w:u w:val="single"/>
-        </w:rPr>
-        <w:t xml:space="preserve">System Architecture </w:t>
+          <w:lang w:val="sv-SE"/>
+        </w:rPr>
+        <w:t xml:space="preserve">System </w:t>
+      </w:r>
+      <w:r>
+        <w:rPr>
+          <w:b/>
+          <w:bCs/>
+          <w:u w:val="single"/>
+          <w:lang w:val="sv-SE"/>
+        </w:rPr>
+        <w:t>Arkitektur</w:t>
       </w:r>
     </w:p>
     <w:p>
@@ -399,7 +407,6 @@
           <w:lang w:val="sv-SE"/>
         </w:rPr>
       </w:pPr>
-      <w:proofErr w:type="spellStart"/>
       <w:r>
         <w:rPr>
           <w:b/>
@@ -407,9 +414,9 @@
           <w:u w:val="single"/>
           <w:lang w:val="sv-SE"/>
         </w:rPr>
-        <w:t>Current</w:t>
-      </w:r>
-      <w:proofErr w:type="spellEnd"/>
+        <w:t xml:space="preserve">Nuvarande </w:t>
+      </w:r>
+      <w:proofErr w:type="spellStart"/>
       <w:r>
         <w:rPr>
           <w:b/>
@@ -417,20 +424,3356 @@
           <w:u w:val="single"/>
           <w:lang w:val="sv-SE"/>
         </w:rPr>
-        <w:t xml:space="preserve"> </w:t>
-      </w:r>
-      <w:proofErr w:type="spellStart"/>
-      <w:r>
-        <w:rPr>
-          <w:b/>
-          <w:bCs/>
-          <w:u w:val="single"/>
-          <w:lang w:val="sv-SE"/>
-        </w:rPr>
         <w:t>Backlog</w:t>
       </w:r>
       <w:proofErr w:type="spellEnd"/>
     </w:p>
+    <w:tbl>
+      <w:tblPr>
+        <w:tblW w:w="9778" w:type="dxa"/>
+        <w:tblCellMar>
+          <w:left w:w="70" w:type="dxa"/>
+          <w:right w:w="70" w:type="dxa"/>
+        </w:tblCellMar>
+        <w:tblLook w:val="04A0" w:firstRow="1" w:lastRow="0" w:firstColumn="1" w:lastColumn="0" w:noHBand="0" w:noVBand="1"/>
+      </w:tblPr>
+      <w:tblGrid>
+        <w:gridCol w:w="3160"/>
+        <w:gridCol w:w="2460"/>
+        <w:gridCol w:w="1622"/>
+        <w:gridCol w:w="1657"/>
+        <w:gridCol w:w="879"/>
+      </w:tblGrid>
+      <w:tr>
+        <w:trPr>
+          <w:trHeight w:val="425"/>
+        </w:trPr>
+        <w:tc>
+          <w:tcPr>
+            <w:tcW w:w="3160" w:type="dxa"/>
+            <w:tcBorders>
+              <w:top w:val="single" w:sz="8" w:space="0" w:color="auto"/>
+              <w:left w:val="single" w:sz="8" w:space="0" w:color="auto"/>
+              <w:bottom w:val="single" w:sz="8" w:space="0" w:color="auto"/>
+              <w:right w:val="single" w:sz="4" w:space="0" w:color="auto"/>
+            </w:tcBorders>
+            <w:shd w:val="clear" w:color="auto" w:fill="auto"/>
+            <w:noWrap/>
+            <w:vAlign w:val="bottom"/>
+            <w:hideMark/>
+          </w:tcPr>
+          <w:p>
+            <w:pPr>
+              <w:spacing w:after="0" w:line="240" w:lineRule="auto"/>
+              <w:rPr>
+                <w:rFonts w:ascii="Calibri" w:eastAsia="Times New Roman" w:hAnsi="Calibri" w:cs="Calibri"/>
+                <w:b/>
+                <w:bCs/>
+                <w:color w:val="000000"/>
+                <w:sz w:val="28"/>
+                <w:szCs w:val="28"/>
+                <w:lang w:val="sv-SE" w:eastAsia="sv-SE"/>
+              </w:rPr>
+            </w:pPr>
+            <w:r>
+              <w:rPr>
+                <w:rFonts w:ascii="Calibri" w:eastAsia="Times New Roman" w:hAnsi="Calibri" w:cs="Calibri"/>
+                <w:b/>
+                <w:bCs/>
+                <w:color w:val="000000"/>
+                <w:sz w:val="28"/>
+                <w:szCs w:val="28"/>
+                <w:lang w:val="sv-SE" w:eastAsia="sv-SE"/>
+              </w:rPr>
+              <w:t>Uppgift</w:t>
+            </w:r>
+          </w:p>
+        </w:tc>
+        <w:tc>
+          <w:tcPr>
+            <w:tcW w:w="2460" w:type="dxa"/>
+            <w:tcBorders>
+              <w:top w:val="single" w:sz="8" w:space="0" w:color="auto"/>
+              <w:left w:val="nil"/>
+              <w:bottom w:val="single" w:sz="8" w:space="0" w:color="auto"/>
+              <w:right w:val="single" w:sz="4" w:space="0" w:color="auto"/>
+            </w:tcBorders>
+            <w:shd w:val="clear" w:color="auto" w:fill="auto"/>
+            <w:noWrap/>
+            <w:vAlign w:val="bottom"/>
+            <w:hideMark/>
+          </w:tcPr>
+          <w:p>
+            <w:pPr>
+              <w:spacing w:after="0" w:line="240" w:lineRule="auto"/>
+              <w:rPr>
+                <w:rFonts w:ascii="Calibri" w:eastAsia="Times New Roman" w:hAnsi="Calibri" w:cs="Calibri"/>
+                <w:b/>
+                <w:bCs/>
+                <w:color w:val="000000"/>
+                <w:sz w:val="28"/>
+                <w:szCs w:val="28"/>
+                <w:lang w:val="sv-SE" w:eastAsia="sv-SE"/>
+              </w:rPr>
+            </w:pPr>
+            <w:r>
+              <w:rPr>
+                <w:rFonts w:ascii="Calibri" w:eastAsia="Times New Roman" w:hAnsi="Calibri" w:cs="Calibri"/>
+                <w:b/>
+                <w:bCs/>
+                <w:color w:val="000000"/>
+                <w:sz w:val="28"/>
+                <w:szCs w:val="28"/>
+                <w:lang w:val="sv-SE" w:eastAsia="sv-SE"/>
+              </w:rPr>
+              <w:t>Typ</w:t>
+            </w:r>
+          </w:p>
+        </w:tc>
+        <w:tc>
+          <w:tcPr>
+            <w:tcW w:w="1622" w:type="dxa"/>
+            <w:tcBorders>
+              <w:top w:val="single" w:sz="8" w:space="0" w:color="auto"/>
+              <w:left w:val="nil"/>
+              <w:bottom w:val="single" w:sz="8" w:space="0" w:color="auto"/>
+              <w:right w:val="single" w:sz="4" w:space="0" w:color="auto"/>
+            </w:tcBorders>
+            <w:shd w:val="clear" w:color="auto" w:fill="auto"/>
+            <w:noWrap/>
+            <w:vAlign w:val="bottom"/>
+            <w:hideMark/>
+          </w:tcPr>
+          <w:p>
+            <w:pPr>
+              <w:spacing w:after="0" w:line="240" w:lineRule="auto"/>
+              <w:rPr>
+                <w:rFonts w:ascii="Calibri" w:eastAsia="Times New Roman" w:hAnsi="Calibri" w:cs="Calibri"/>
+                <w:b/>
+                <w:bCs/>
+                <w:color w:val="000000"/>
+                <w:sz w:val="28"/>
+                <w:szCs w:val="28"/>
+                <w:lang w:val="sv-SE" w:eastAsia="sv-SE"/>
+              </w:rPr>
+            </w:pPr>
+            <w:r>
+              <w:rPr>
+                <w:rFonts w:ascii="Calibri" w:eastAsia="Times New Roman" w:hAnsi="Calibri" w:cs="Calibri"/>
+                <w:b/>
+                <w:bCs/>
+                <w:color w:val="000000"/>
+                <w:sz w:val="28"/>
+                <w:szCs w:val="28"/>
+                <w:lang w:val="sv-SE" w:eastAsia="sv-SE"/>
+              </w:rPr>
+              <w:t>Prioritering</w:t>
+            </w:r>
+          </w:p>
+        </w:tc>
+        <w:tc>
+          <w:tcPr>
+            <w:tcW w:w="1657" w:type="dxa"/>
+            <w:tcBorders>
+              <w:top w:val="single" w:sz="8" w:space="0" w:color="auto"/>
+              <w:left w:val="nil"/>
+              <w:bottom w:val="single" w:sz="8" w:space="0" w:color="auto"/>
+              <w:right w:val="single" w:sz="4" w:space="0" w:color="auto"/>
+            </w:tcBorders>
+            <w:shd w:val="clear" w:color="auto" w:fill="auto"/>
+            <w:noWrap/>
+            <w:vAlign w:val="bottom"/>
+            <w:hideMark/>
+          </w:tcPr>
+          <w:p>
+            <w:pPr>
+              <w:spacing w:after="0" w:line="240" w:lineRule="auto"/>
+              <w:rPr>
+                <w:rFonts w:ascii="Calibri" w:eastAsia="Times New Roman" w:hAnsi="Calibri" w:cs="Calibri"/>
+                <w:b/>
+                <w:bCs/>
+                <w:color w:val="000000"/>
+                <w:sz w:val="28"/>
+                <w:szCs w:val="28"/>
+                <w:lang w:val="sv-SE" w:eastAsia="sv-SE"/>
+              </w:rPr>
+            </w:pPr>
+            <w:r>
+              <w:rPr>
+                <w:rFonts w:ascii="Calibri" w:eastAsia="Times New Roman" w:hAnsi="Calibri" w:cs="Calibri"/>
+                <w:b/>
+                <w:bCs/>
+                <w:color w:val="000000"/>
+                <w:sz w:val="28"/>
+                <w:szCs w:val="28"/>
+                <w:lang w:val="sv-SE" w:eastAsia="sv-SE"/>
+              </w:rPr>
+              <w:t>Status</w:t>
+            </w:r>
+          </w:p>
+        </w:tc>
+        <w:tc>
+          <w:tcPr>
+            <w:tcW w:w="879" w:type="dxa"/>
+            <w:tcBorders>
+              <w:top w:val="single" w:sz="8" w:space="0" w:color="auto"/>
+              <w:left w:val="nil"/>
+              <w:bottom w:val="single" w:sz="8" w:space="0" w:color="auto"/>
+              <w:right w:val="single" w:sz="4" w:space="0" w:color="auto"/>
+            </w:tcBorders>
+            <w:shd w:val="clear" w:color="auto" w:fill="auto"/>
+            <w:noWrap/>
+            <w:vAlign w:val="bottom"/>
+            <w:hideMark/>
+          </w:tcPr>
+          <w:p>
+            <w:pPr>
+              <w:spacing w:after="0" w:line="240" w:lineRule="auto"/>
+              <w:rPr>
+                <w:rFonts w:ascii="Calibri" w:eastAsia="Times New Roman" w:hAnsi="Calibri" w:cs="Calibri"/>
+                <w:b/>
+                <w:bCs/>
+                <w:color w:val="000000"/>
+                <w:sz w:val="28"/>
+                <w:szCs w:val="28"/>
+                <w:lang w:val="sv-SE" w:eastAsia="sv-SE"/>
+              </w:rPr>
+            </w:pPr>
+            <w:r>
+              <w:rPr>
+                <w:rFonts w:ascii="Calibri" w:eastAsia="Times New Roman" w:hAnsi="Calibri" w:cs="Calibri"/>
+                <w:b/>
+                <w:bCs/>
+                <w:color w:val="000000"/>
+                <w:sz w:val="28"/>
+                <w:szCs w:val="28"/>
+                <w:lang w:val="sv-SE" w:eastAsia="sv-SE"/>
+              </w:rPr>
+              <w:t>Sprint</w:t>
+            </w:r>
+          </w:p>
+        </w:tc>
+      </w:tr>
+      <w:tr>
+        <w:trPr>
+          <w:trHeight w:val="326"/>
+        </w:trPr>
+        <w:tc>
+          <w:tcPr>
+            <w:tcW w:w="3160" w:type="dxa"/>
+            <w:tcBorders>
+              <w:top w:val="nil"/>
+              <w:left w:val="single" w:sz="8" w:space="0" w:color="auto"/>
+              <w:bottom w:val="nil"/>
+              <w:right w:val="nil"/>
+            </w:tcBorders>
+            <w:shd w:val="clear" w:color="auto" w:fill="auto"/>
+            <w:noWrap/>
+            <w:vAlign w:val="bottom"/>
+            <w:hideMark/>
+          </w:tcPr>
+          <w:p>
+            <w:pPr>
+              <w:spacing w:after="0" w:line="240" w:lineRule="auto"/>
+              <w:rPr>
+                <w:rFonts w:ascii="Calibri" w:eastAsia="Times New Roman" w:hAnsi="Calibri" w:cs="Calibri"/>
+                <w:color w:val="000000"/>
+                <w:lang w:val="sv-SE" w:eastAsia="sv-SE"/>
+              </w:rPr>
+            </w:pPr>
+            <w:r>
+              <w:rPr>
+                <w:rFonts w:ascii="Calibri" w:eastAsia="Times New Roman" w:hAnsi="Calibri" w:cs="Calibri"/>
+                <w:color w:val="000000"/>
+                <w:lang w:val="sv-SE" w:eastAsia="sv-SE"/>
+              </w:rPr>
+              <w:t>Skapa LAMP server</w:t>
+            </w:r>
+          </w:p>
+        </w:tc>
+        <w:tc>
+          <w:tcPr>
+            <w:tcW w:w="2460" w:type="dxa"/>
+            <w:tcBorders>
+              <w:top w:val="nil"/>
+              <w:left w:val="nil"/>
+              <w:bottom w:val="nil"/>
+              <w:right w:val="nil"/>
+            </w:tcBorders>
+            <w:shd w:val="clear" w:color="auto" w:fill="auto"/>
+            <w:noWrap/>
+            <w:vAlign w:val="bottom"/>
+            <w:hideMark/>
+          </w:tcPr>
+          <w:p>
+            <w:pPr>
+              <w:spacing w:after="0" w:line="240" w:lineRule="auto"/>
+              <w:rPr>
+                <w:rFonts w:ascii="Calibri" w:eastAsia="Times New Roman" w:hAnsi="Calibri" w:cs="Calibri"/>
+                <w:color w:val="000000"/>
+                <w:lang w:val="sv-SE" w:eastAsia="sv-SE"/>
+              </w:rPr>
+            </w:pPr>
+            <w:r>
+              <w:rPr>
+                <w:rFonts w:ascii="Calibri" w:eastAsia="Times New Roman" w:hAnsi="Calibri" w:cs="Calibri"/>
+                <w:color w:val="000000"/>
+                <w:lang w:val="sv-SE" w:eastAsia="sv-SE"/>
+              </w:rPr>
+              <w:t>Server</w:t>
+            </w:r>
+          </w:p>
+        </w:tc>
+        <w:tc>
+          <w:tcPr>
+            <w:tcW w:w="1622" w:type="dxa"/>
+            <w:tcBorders>
+              <w:top w:val="nil"/>
+              <w:left w:val="nil"/>
+              <w:bottom w:val="nil"/>
+              <w:right w:val="nil"/>
+            </w:tcBorders>
+            <w:shd w:val="clear" w:color="auto" w:fill="auto"/>
+            <w:noWrap/>
+            <w:vAlign w:val="bottom"/>
+            <w:hideMark/>
+          </w:tcPr>
+          <w:p>
+            <w:pPr>
+              <w:spacing w:after="0" w:line="240" w:lineRule="auto"/>
+              <w:rPr>
+                <w:rFonts w:ascii="Calibri" w:eastAsia="Times New Roman" w:hAnsi="Calibri" w:cs="Calibri"/>
+                <w:color w:val="000000"/>
+                <w:lang w:val="sv-SE" w:eastAsia="sv-SE"/>
+              </w:rPr>
+            </w:pPr>
+            <w:r>
+              <w:rPr>
+                <w:rFonts w:ascii="Calibri" w:eastAsia="Times New Roman" w:hAnsi="Calibri" w:cs="Calibri"/>
+                <w:color w:val="000000"/>
+                <w:lang w:val="sv-SE" w:eastAsia="sv-SE"/>
+              </w:rPr>
+              <w:t>Hög</w:t>
+            </w:r>
+          </w:p>
+        </w:tc>
+        <w:tc>
+          <w:tcPr>
+            <w:tcW w:w="1657" w:type="dxa"/>
+            <w:tcBorders>
+              <w:top w:val="nil"/>
+              <w:left w:val="nil"/>
+              <w:bottom w:val="nil"/>
+              <w:right w:val="nil"/>
+            </w:tcBorders>
+            <w:shd w:val="clear" w:color="000000" w:fill="C6EFCE"/>
+            <w:noWrap/>
+            <w:vAlign w:val="bottom"/>
+            <w:hideMark/>
+          </w:tcPr>
+          <w:p>
+            <w:pPr>
+              <w:spacing w:after="0" w:line="240" w:lineRule="auto"/>
+              <w:rPr>
+                <w:rFonts w:ascii="Calibri" w:eastAsia="Times New Roman" w:hAnsi="Calibri" w:cs="Calibri"/>
+                <w:color w:val="006100"/>
+                <w:lang w:val="sv-SE" w:eastAsia="sv-SE"/>
+              </w:rPr>
+            </w:pPr>
+            <w:r>
+              <w:rPr>
+                <w:rFonts w:ascii="Calibri" w:eastAsia="Times New Roman" w:hAnsi="Calibri" w:cs="Calibri"/>
+                <w:color w:val="006100"/>
+                <w:lang w:val="sv-SE" w:eastAsia="sv-SE"/>
+              </w:rPr>
+              <w:t> </w:t>
+            </w:r>
+          </w:p>
+        </w:tc>
+        <w:tc>
+          <w:tcPr>
+            <w:tcW w:w="879" w:type="dxa"/>
+            <w:tcBorders>
+              <w:top w:val="nil"/>
+              <w:left w:val="nil"/>
+              <w:bottom w:val="nil"/>
+              <w:right w:val="single" w:sz="8" w:space="0" w:color="auto"/>
+            </w:tcBorders>
+            <w:shd w:val="clear" w:color="auto" w:fill="auto"/>
+            <w:noWrap/>
+            <w:vAlign w:val="bottom"/>
+            <w:hideMark/>
+          </w:tcPr>
+          <w:p>
+            <w:pPr>
+              <w:spacing w:after="0" w:line="240" w:lineRule="auto"/>
+              <w:rPr>
+                <w:rFonts w:ascii="Calibri" w:eastAsia="Times New Roman" w:hAnsi="Calibri" w:cs="Calibri"/>
+                <w:color w:val="000000"/>
+                <w:lang w:val="sv-SE" w:eastAsia="sv-SE"/>
+              </w:rPr>
+            </w:pPr>
+            <w:r>
+              <w:rPr>
+                <w:rFonts w:ascii="Calibri" w:eastAsia="Times New Roman" w:hAnsi="Calibri" w:cs="Calibri"/>
+                <w:color w:val="000000"/>
+                <w:lang w:val="sv-SE" w:eastAsia="sv-SE"/>
+              </w:rPr>
+              <w:t>S0</w:t>
+            </w:r>
+          </w:p>
+        </w:tc>
+      </w:tr>
+      <w:tr>
+        <w:trPr>
+          <w:trHeight w:val="326"/>
+        </w:trPr>
+        <w:tc>
+          <w:tcPr>
+            <w:tcW w:w="3160" w:type="dxa"/>
+            <w:tcBorders>
+              <w:top w:val="nil"/>
+              <w:left w:val="single" w:sz="8" w:space="0" w:color="auto"/>
+              <w:bottom w:val="nil"/>
+              <w:right w:val="nil"/>
+            </w:tcBorders>
+            <w:shd w:val="clear" w:color="auto" w:fill="auto"/>
+            <w:noWrap/>
+            <w:vAlign w:val="bottom"/>
+            <w:hideMark/>
+          </w:tcPr>
+          <w:p>
+            <w:pPr>
+              <w:spacing w:after="0" w:line="240" w:lineRule="auto"/>
+              <w:rPr>
+                <w:rFonts w:ascii="Calibri" w:eastAsia="Times New Roman" w:hAnsi="Calibri" w:cs="Calibri"/>
+                <w:color w:val="000000"/>
+                <w:lang w:val="sv-SE" w:eastAsia="sv-SE"/>
+              </w:rPr>
+            </w:pPr>
+            <w:r>
+              <w:rPr>
+                <w:rFonts w:ascii="Calibri" w:eastAsia="Times New Roman" w:hAnsi="Calibri" w:cs="Calibri"/>
+                <w:color w:val="000000"/>
+                <w:lang w:val="sv-SE" w:eastAsia="sv-SE"/>
+              </w:rPr>
+              <w:t xml:space="preserve">Simpel </w:t>
+            </w:r>
+            <w:proofErr w:type="spellStart"/>
+            <w:r>
+              <w:rPr>
+                <w:rFonts w:ascii="Calibri" w:eastAsia="Times New Roman" w:hAnsi="Calibri" w:cs="Calibri"/>
+                <w:color w:val="000000"/>
+                <w:lang w:val="sv-SE" w:eastAsia="sv-SE"/>
+              </w:rPr>
+              <w:t>hemsidalayout</w:t>
+            </w:r>
+            <w:proofErr w:type="spellEnd"/>
+          </w:p>
+        </w:tc>
+        <w:tc>
+          <w:tcPr>
+            <w:tcW w:w="2460" w:type="dxa"/>
+            <w:tcBorders>
+              <w:top w:val="nil"/>
+              <w:left w:val="nil"/>
+              <w:bottom w:val="nil"/>
+              <w:right w:val="nil"/>
+            </w:tcBorders>
+            <w:shd w:val="clear" w:color="auto" w:fill="auto"/>
+            <w:noWrap/>
+            <w:vAlign w:val="bottom"/>
+            <w:hideMark/>
+          </w:tcPr>
+          <w:p>
+            <w:pPr>
+              <w:spacing w:after="0" w:line="240" w:lineRule="auto"/>
+              <w:rPr>
+                <w:rFonts w:ascii="Calibri" w:eastAsia="Times New Roman" w:hAnsi="Calibri" w:cs="Calibri"/>
+                <w:color w:val="000000"/>
+                <w:lang w:val="sv-SE" w:eastAsia="sv-SE"/>
+              </w:rPr>
+            </w:pPr>
+            <w:r>
+              <w:rPr>
+                <w:rFonts w:ascii="Calibri" w:eastAsia="Times New Roman" w:hAnsi="Calibri" w:cs="Calibri"/>
+                <w:color w:val="000000"/>
+                <w:lang w:val="sv-SE" w:eastAsia="sv-SE"/>
+              </w:rPr>
+              <w:t>Front end</w:t>
+            </w:r>
+          </w:p>
+        </w:tc>
+        <w:tc>
+          <w:tcPr>
+            <w:tcW w:w="1622" w:type="dxa"/>
+            <w:tcBorders>
+              <w:top w:val="nil"/>
+              <w:left w:val="nil"/>
+              <w:bottom w:val="nil"/>
+              <w:right w:val="nil"/>
+            </w:tcBorders>
+            <w:shd w:val="clear" w:color="auto" w:fill="auto"/>
+            <w:noWrap/>
+            <w:vAlign w:val="bottom"/>
+            <w:hideMark/>
+          </w:tcPr>
+          <w:p>
+            <w:pPr>
+              <w:spacing w:after="0" w:line="240" w:lineRule="auto"/>
+              <w:rPr>
+                <w:rFonts w:ascii="Calibri" w:eastAsia="Times New Roman" w:hAnsi="Calibri" w:cs="Calibri"/>
+                <w:color w:val="000000"/>
+                <w:lang w:val="sv-SE" w:eastAsia="sv-SE"/>
+              </w:rPr>
+            </w:pPr>
+            <w:r>
+              <w:rPr>
+                <w:rFonts w:ascii="Calibri" w:eastAsia="Times New Roman" w:hAnsi="Calibri" w:cs="Calibri"/>
+                <w:color w:val="000000"/>
+                <w:lang w:val="sv-SE" w:eastAsia="sv-SE"/>
+              </w:rPr>
+              <w:t>Hög</w:t>
+            </w:r>
+          </w:p>
+        </w:tc>
+        <w:tc>
+          <w:tcPr>
+            <w:tcW w:w="1657" w:type="dxa"/>
+            <w:tcBorders>
+              <w:top w:val="nil"/>
+              <w:left w:val="nil"/>
+              <w:bottom w:val="nil"/>
+              <w:right w:val="nil"/>
+            </w:tcBorders>
+            <w:shd w:val="clear" w:color="000000" w:fill="C6EFCE"/>
+            <w:noWrap/>
+            <w:vAlign w:val="bottom"/>
+            <w:hideMark/>
+          </w:tcPr>
+          <w:p>
+            <w:pPr>
+              <w:spacing w:after="0" w:line="240" w:lineRule="auto"/>
+              <w:rPr>
+                <w:rFonts w:ascii="Calibri" w:eastAsia="Times New Roman" w:hAnsi="Calibri" w:cs="Calibri"/>
+                <w:color w:val="006100"/>
+                <w:lang w:val="sv-SE" w:eastAsia="sv-SE"/>
+              </w:rPr>
+            </w:pPr>
+            <w:r>
+              <w:rPr>
+                <w:rFonts w:ascii="Calibri" w:eastAsia="Times New Roman" w:hAnsi="Calibri" w:cs="Calibri"/>
+                <w:color w:val="006100"/>
+                <w:lang w:val="sv-SE" w:eastAsia="sv-SE"/>
+              </w:rPr>
+              <w:t> </w:t>
+            </w:r>
+          </w:p>
+        </w:tc>
+        <w:tc>
+          <w:tcPr>
+            <w:tcW w:w="879" w:type="dxa"/>
+            <w:tcBorders>
+              <w:top w:val="nil"/>
+              <w:left w:val="nil"/>
+              <w:bottom w:val="nil"/>
+              <w:right w:val="single" w:sz="8" w:space="0" w:color="auto"/>
+            </w:tcBorders>
+            <w:shd w:val="clear" w:color="auto" w:fill="auto"/>
+            <w:noWrap/>
+            <w:vAlign w:val="bottom"/>
+            <w:hideMark/>
+          </w:tcPr>
+          <w:p>
+            <w:pPr>
+              <w:spacing w:after="0" w:line="240" w:lineRule="auto"/>
+              <w:rPr>
+                <w:rFonts w:ascii="Calibri" w:eastAsia="Times New Roman" w:hAnsi="Calibri" w:cs="Calibri"/>
+                <w:color w:val="000000"/>
+                <w:lang w:val="sv-SE" w:eastAsia="sv-SE"/>
+              </w:rPr>
+            </w:pPr>
+            <w:r>
+              <w:rPr>
+                <w:rFonts w:ascii="Calibri" w:eastAsia="Times New Roman" w:hAnsi="Calibri" w:cs="Calibri"/>
+                <w:color w:val="000000"/>
+                <w:lang w:val="sv-SE" w:eastAsia="sv-SE"/>
+              </w:rPr>
+              <w:t>S0</w:t>
+            </w:r>
+          </w:p>
+        </w:tc>
+      </w:tr>
+      <w:tr>
+        <w:trPr>
+          <w:trHeight w:val="326"/>
+        </w:trPr>
+        <w:tc>
+          <w:tcPr>
+            <w:tcW w:w="3160" w:type="dxa"/>
+            <w:tcBorders>
+              <w:top w:val="nil"/>
+              <w:left w:val="single" w:sz="8" w:space="0" w:color="auto"/>
+              <w:bottom w:val="nil"/>
+              <w:right w:val="nil"/>
+            </w:tcBorders>
+            <w:shd w:val="clear" w:color="auto" w:fill="auto"/>
+            <w:noWrap/>
+            <w:vAlign w:val="bottom"/>
+            <w:hideMark/>
+          </w:tcPr>
+          <w:p>
+            <w:pPr>
+              <w:spacing w:after="0" w:line="240" w:lineRule="auto"/>
+              <w:rPr>
+                <w:rFonts w:ascii="Calibri" w:eastAsia="Times New Roman" w:hAnsi="Calibri" w:cs="Calibri"/>
+                <w:color w:val="000000"/>
+                <w:lang w:val="sv-SE" w:eastAsia="sv-SE"/>
+              </w:rPr>
+            </w:pPr>
+            <w:r>
+              <w:rPr>
+                <w:rFonts w:ascii="Calibri" w:eastAsia="Times New Roman" w:hAnsi="Calibri" w:cs="Calibri"/>
+                <w:color w:val="000000"/>
+                <w:lang w:val="sv-SE" w:eastAsia="sv-SE"/>
+              </w:rPr>
+              <w:t>Skapa Databas</w:t>
+            </w:r>
+          </w:p>
+        </w:tc>
+        <w:tc>
+          <w:tcPr>
+            <w:tcW w:w="2460" w:type="dxa"/>
+            <w:tcBorders>
+              <w:top w:val="nil"/>
+              <w:left w:val="nil"/>
+              <w:bottom w:val="nil"/>
+              <w:right w:val="nil"/>
+            </w:tcBorders>
+            <w:shd w:val="clear" w:color="auto" w:fill="auto"/>
+            <w:noWrap/>
+            <w:vAlign w:val="bottom"/>
+            <w:hideMark/>
+          </w:tcPr>
+          <w:p>
+            <w:pPr>
+              <w:spacing w:after="0" w:line="240" w:lineRule="auto"/>
+              <w:rPr>
+                <w:rFonts w:ascii="Calibri" w:eastAsia="Times New Roman" w:hAnsi="Calibri" w:cs="Calibri"/>
+                <w:color w:val="000000"/>
+                <w:lang w:val="sv-SE" w:eastAsia="sv-SE"/>
+              </w:rPr>
+            </w:pPr>
+            <w:r>
+              <w:rPr>
+                <w:rFonts w:ascii="Calibri" w:eastAsia="Times New Roman" w:hAnsi="Calibri" w:cs="Calibri"/>
+                <w:color w:val="000000"/>
+                <w:lang w:val="sv-SE" w:eastAsia="sv-SE"/>
+              </w:rPr>
+              <w:t>Databas</w:t>
+            </w:r>
+          </w:p>
+        </w:tc>
+        <w:tc>
+          <w:tcPr>
+            <w:tcW w:w="1622" w:type="dxa"/>
+            <w:tcBorders>
+              <w:top w:val="nil"/>
+              <w:left w:val="nil"/>
+              <w:bottom w:val="nil"/>
+              <w:right w:val="nil"/>
+            </w:tcBorders>
+            <w:shd w:val="clear" w:color="auto" w:fill="auto"/>
+            <w:noWrap/>
+            <w:vAlign w:val="bottom"/>
+            <w:hideMark/>
+          </w:tcPr>
+          <w:p>
+            <w:pPr>
+              <w:spacing w:after="0" w:line="240" w:lineRule="auto"/>
+              <w:rPr>
+                <w:rFonts w:ascii="Calibri" w:eastAsia="Times New Roman" w:hAnsi="Calibri" w:cs="Calibri"/>
+                <w:color w:val="000000"/>
+                <w:lang w:val="sv-SE" w:eastAsia="sv-SE"/>
+              </w:rPr>
+            </w:pPr>
+            <w:r>
+              <w:rPr>
+                <w:rFonts w:ascii="Calibri" w:eastAsia="Times New Roman" w:hAnsi="Calibri" w:cs="Calibri"/>
+                <w:color w:val="000000"/>
+                <w:lang w:val="sv-SE" w:eastAsia="sv-SE"/>
+              </w:rPr>
+              <w:t>Hög</w:t>
+            </w:r>
+          </w:p>
+        </w:tc>
+        <w:tc>
+          <w:tcPr>
+            <w:tcW w:w="1657" w:type="dxa"/>
+            <w:tcBorders>
+              <w:top w:val="nil"/>
+              <w:left w:val="nil"/>
+              <w:bottom w:val="nil"/>
+              <w:right w:val="nil"/>
+            </w:tcBorders>
+            <w:shd w:val="clear" w:color="000000" w:fill="C6EFCE"/>
+            <w:noWrap/>
+            <w:vAlign w:val="bottom"/>
+            <w:hideMark/>
+          </w:tcPr>
+          <w:p>
+            <w:pPr>
+              <w:spacing w:after="0" w:line="240" w:lineRule="auto"/>
+              <w:rPr>
+                <w:rFonts w:ascii="Calibri" w:eastAsia="Times New Roman" w:hAnsi="Calibri" w:cs="Calibri"/>
+                <w:color w:val="006100"/>
+                <w:lang w:val="sv-SE" w:eastAsia="sv-SE"/>
+              </w:rPr>
+            </w:pPr>
+            <w:r>
+              <w:rPr>
+                <w:rFonts w:ascii="Calibri" w:eastAsia="Times New Roman" w:hAnsi="Calibri" w:cs="Calibri"/>
+                <w:color w:val="006100"/>
+                <w:lang w:val="sv-SE" w:eastAsia="sv-SE"/>
+              </w:rPr>
+              <w:t> </w:t>
+            </w:r>
+          </w:p>
+        </w:tc>
+        <w:tc>
+          <w:tcPr>
+            <w:tcW w:w="879" w:type="dxa"/>
+            <w:tcBorders>
+              <w:top w:val="nil"/>
+              <w:left w:val="nil"/>
+              <w:bottom w:val="nil"/>
+              <w:right w:val="single" w:sz="8" w:space="0" w:color="auto"/>
+            </w:tcBorders>
+            <w:shd w:val="clear" w:color="auto" w:fill="auto"/>
+            <w:noWrap/>
+            <w:vAlign w:val="bottom"/>
+            <w:hideMark/>
+          </w:tcPr>
+          <w:p>
+            <w:pPr>
+              <w:spacing w:after="0" w:line="240" w:lineRule="auto"/>
+              <w:rPr>
+                <w:rFonts w:ascii="Calibri" w:eastAsia="Times New Roman" w:hAnsi="Calibri" w:cs="Calibri"/>
+                <w:color w:val="000000"/>
+                <w:lang w:val="sv-SE" w:eastAsia="sv-SE"/>
+              </w:rPr>
+            </w:pPr>
+            <w:r>
+              <w:rPr>
+                <w:rFonts w:ascii="Calibri" w:eastAsia="Times New Roman" w:hAnsi="Calibri" w:cs="Calibri"/>
+                <w:color w:val="000000"/>
+                <w:lang w:val="sv-SE" w:eastAsia="sv-SE"/>
+              </w:rPr>
+              <w:t>S0</w:t>
+            </w:r>
+          </w:p>
+        </w:tc>
+      </w:tr>
+      <w:tr>
+        <w:trPr>
+          <w:trHeight w:val="326"/>
+        </w:trPr>
+        <w:tc>
+          <w:tcPr>
+            <w:tcW w:w="3160" w:type="dxa"/>
+            <w:tcBorders>
+              <w:top w:val="nil"/>
+              <w:left w:val="single" w:sz="8" w:space="0" w:color="auto"/>
+              <w:bottom w:val="nil"/>
+              <w:right w:val="nil"/>
+            </w:tcBorders>
+            <w:shd w:val="clear" w:color="auto" w:fill="auto"/>
+            <w:noWrap/>
+            <w:vAlign w:val="bottom"/>
+            <w:hideMark/>
+          </w:tcPr>
+          <w:p>
+            <w:pPr>
+              <w:spacing w:after="0" w:line="240" w:lineRule="auto"/>
+              <w:rPr>
+                <w:rFonts w:ascii="Calibri" w:eastAsia="Times New Roman" w:hAnsi="Calibri" w:cs="Calibri"/>
+                <w:color w:val="000000"/>
+                <w:lang w:val="sv-SE" w:eastAsia="sv-SE"/>
+              </w:rPr>
+            </w:pPr>
+            <w:r>
+              <w:rPr>
+                <w:rFonts w:ascii="Calibri" w:eastAsia="Times New Roman" w:hAnsi="Calibri" w:cs="Calibri"/>
+                <w:color w:val="000000"/>
+                <w:lang w:val="sv-SE" w:eastAsia="sv-SE"/>
+              </w:rPr>
+              <w:t>Interaktiv sidlayout</w:t>
+            </w:r>
+          </w:p>
+        </w:tc>
+        <w:tc>
+          <w:tcPr>
+            <w:tcW w:w="2460" w:type="dxa"/>
+            <w:tcBorders>
+              <w:top w:val="nil"/>
+              <w:left w:val="nil"/>
+              <w:bottom w:val="nil"/>
+              <w:right w:val="nil"/>
+            </w:tcBorders>
+            <w:shd w:val="clear" w:color="auto" w:fill="auto"/>
+            <w:noWrap/>
+            <w:vAlign w:val="bottom"/>
+            <w:hideMark/>
+          </w:tcPr>
+          <w:p>
+            <w:pPr>
+              <w:spacing w:after="0" w:line="240" w:lineRule="auto"/>
+              <w:rPr>
+                <w:rFonts w:ascii="Calibri" w:eastAsia="Times New Roman" w:hAnsi="Calibri" w:cs="Calibri"/>
+                <w:color w:val="000000"/>
+                <w:lang w:val="sv-SE" w:eastAsia="sv-SE"/>
+              </w:rPr>
+            </w:pPr>
+            <w:r>
+              <w:rPr>
+                <w:rFonts w:ascii="Calibri" w:eastAsia="Times New Roman" w:hAnsi="Calibri" w:cs="Calibri"/>
+                <w:color w:val="000000"/>
+                <w:lang w:val="sv-SE" w:eastAsia="sv-SE"/>
+              </w:rPr>
+              <w:t>Front end</w:t>
+            </w:r>
+          </w:p>
+        </w:tc>
+        <w:tc>
+          <w:tcPr>
+            <w:tcW w:w="1622" w:type="dxa"/>
+            <w:tcBorders>
+              <w:top w:val="nil"/>
+              <w:left w:val="nil"/>
+              <w:bottom w:val="nil"/>
+              <w:right w:val="nil"/>
+            </w:tcBorders>
+            <w:shd w:val="clear" w:color="auto" w:fill="auto"/>
+            <w:noWrap/>
+            <w:vAlign w:val="bottom"/>
+            <w:hideMark/>
+          </w:tcPr>
+          <w:p>
+            <w:pPr>
+              <w:spacing w:after="0" w:line="240" w:lineRule="auto"/>
+              <w:rPr>
+                <w:rFonts w:ascii="Calibri" w:eastAsia="Times New Roman" w:hAnsi="Calibri" w:cs="Calibri"/>
+                <w:color w:val="000000"/>
+                <w:lang w:val="sv-SE" w:eastAsia="sv-SE"/>
+              </w:rPr>
+            </w:pPr>
+            <w:r>
+              <w:rPr>
+                <w:rFonts w:ascii="Calibri" w:eastAsia="Times New Roman" w:hAnsi="Calibri" w:cs="Calibri"/>
+                <w:color w:val="000000"/>
+                <w:lang w:val="sv-SE" w:eastAsia="sv-SE"/>
+              </w:rPr>
+              <w:t>Låg</w:t>
+            </w:r>
+          </w:p>
+        </w:tc>
+        <w:tc>
+          <w:tcPr>
+            <w:tcW w:w="1657" w:type="dxa"/>
+            <w:tcBorders>
+              <w:top w:val="nil"/>
+              <w:left w:val="nil"/>
+              <w:bottom w:val="nil"/>
+              <w:right w:val="nil"/>
+            </w:tcBorders>
+            <w:shd w:val="clear" w:color="000000" w:fill="C6EFCE"/>
+            <w:noWrap/>
+            <w:vAlign w:val="bottom"/>
+            <w:hideMark/>
+          </w:tcPr>
+          <w:p>
+            <w:pPr>
+              <w:spacing w:after="0" w:line="240" w:lineRule="auto"/>
+              <w:rPr>
+                <w:rFonts w:ascii="Calibri" w:eastAsia="Times New Roman" w:hAnsi="Calibri" w:cs="Calibri"/>
+                <w:color w:val="006100"/>
+                <w:lang w:val="sv-SE" w:eastAsia="sv-SE"/>
+              </w:rPr>
+            </w:pPr>
+            <w:r>
+              <w:rPr>
+                <w:rFonts w:ascii="Calibri" w:eastAsia="Times New Roman" w:hAnsi="Calibri" w:cs="Calibri"/>
+                <w:color w:val="006100"/>
+                <w:lang w:val="sv-SE" w:eastAsia="sv-SE"/>
+              </w:rPr>
+              <w:t> </w:t>
+            </w:r>
+          </w:p>
+        </w:tc>
+        <w:tc>
+          <w:tcPr>
+            <w:tcW w:w="879" w:type="dxa"/>
+            <w:tcBorders>
+              <w:top w:val="nil"/>
+              <w:left w:val="nil"/>
+              <w:bottom w:val="nil"/>
+              <w:right w:val="single" w:sz="8" w:space="0" w:color="auto"/>
+            </w:tcBorders>
+            <w:shd w:val="clear" w:color="auto" w:fill="auto"/>
+            <w:noWrap/>
+            <w:vAlign w:val="bottom"/>
+            <w:hideMark/>
+          </w:tcPr>
+          <w:p>
+            <w:pPr>
+              <w:spacing w:after="0" w:line="240" w:lineRule="auto"/>
+              <w:rPr>
+                <w:rFonts w:ascii="Calibri" w:eastAsia="Times New Roman" w:hAnsi="Calibri" w:cs="Calibri"/>
+                <w:color w:val="000000"/>
+                <w:lang w:val="sv-SE" w:eastAsia="sv-SE"/>
+              </w:rPr>
+            </w:pPr>
+            <w:r>
+              <w:rPr>
+                <w:rFonts w:ascii="Calibri" w:eastAsia="Times New Roman" w:hAnsi="Calibri" w:cs="Calibri"/>
+                <w:color w:val="000000"/>
+                <w:lang w:val="sv-SE" w:eastAsia="sv-SE"/>
+              </w:rPr>
+              <w:t>S0</w:t>
+            </w:r>
+          </w:p>
+        </w:tc>
+      </w:tr>
+      <w:tr>
+        <w:trPr>
+          <w:trHeight w:val="326"/>
+        </w:trPr>
+        <w:tc>
+          <w:tcPr>
+            <w:tcW w:w="3160" w:type="dxa"/>
+            <w:tcBorders>
+              <w:top w:val="nil"/>
+              <w:left w:val="single" w:sz="8" w:space="0" w:color="auto"/>
+              <w:bottom w:val="nil"/>
+              <w:right w:val="nil"/>
+            </w:tcBorders>
+            <w:shd w:val="clear" w:color="auto" w:fill="auto"/>
+            <w:noWrap/>
+            <w:vAlign w:val="bottom"/>
+            <w:hideMark/>
+          </w:tcPr>
+          <w:p>
+            <w:pPr>
+              <w:spacing w:after="0" w:line="240" w:lineRule="auto"/>
+              <w:rPr>
+                <w:rFonts w:ascii="Calibri" w:eastAsia="Times New Roman" w:hAnsi="Calibri" w:cs="Calibri"/>
+                <w:color w:val="000000"/>
+                <w:lang w:val="sv-SE" w:eastAsia="sv-SE"/>
+              </w:rPr>
+            </w:pPr>
+            <w:r>
+              <w:rPr>
+                <w:rFonts w:ascii="Calibri" w:eastAsia="Times New Roman" w:hAnsi="Calibri" w:cs="Calibri"/>
+                <w:color w:val="000000"/>
+                <w:lang w:val="sv-SE" w:eastAsia="sv-SE"/>
+              </w:rPr>
+              <w:t>Produktsida</w:t>
+            </w:r>
+          </w:p>
+        </w:tc>
+        <w:tc>
+          <w:tcPr>
+            <w:tcW w:w="2460" w:type="dxa"/>
+            <w:tcBorders>
+              <w:top w:val="nil"/>
+              <w:left w:val="nil"/>
+              <w:bottom w:val="nil"/>
+              <w:right w:val="nil"/>
+            </w:tcBorders>
+            <w:shd w:val="clear" w:color="auto" w:fill="auto"/>
+            <w:noWrap/>
+            <w:vAlign w:val="bottom"/>
+            <w:hideMark/>
+          </w:tcPr>
+          <w:p>
+            <w:pPr>
+              <w:spacing w:after="0" w:line="240" w:lineRule="auto"/>
+              <w:rPr>
+                <w:rFonts w:ascii="Calibri" w:eastAsia="Times New Roman" w:hAnsi="Calibri" w:cs="Calibri"/>
+                <w:color w:val="000000"/>
+                <w:lang w:val="sv-SE" w:eastAsia="sv-SE"/>
+              </w:rPr>
+            </w:pPr>
+            <w:r>
+              <w:rPr>
+                <w:rFonts w:ascii="Calibri" w:eastAsia="Times New Roman" w:hAnsi="Calibri" w:cs="Calibri"/>
+                <w:color w:val="000000"/>
+                <w:lang w:val="sv-SE" w:eastAsia="sv-SE"/>
+              </w:rPr>
+              <w:t>Front end</w:t>
+            </w:r>
+          </w:p>
+        </w:tc>
+        <w:tc>
+          <w:tcPr>
+            <w:tcW w:w="1622" w:type="dxa"/>
+            <w:tcBorders>
+              <w:top w:val="nil"/>
+              <w:left w:val="nil"/>
+              <w:bottom w:val="nil"/>
+              <w:right w:val="nil"/>
+            </w:tcBorders>
+            <w:shd w:val="clear" w:color="auto" w:fill="auto"/>
+            <w:noWrap/>
+            <w:vAlign w:val="bottom"/>
+            <w:hideMark/>
+          </w:tcPr>
+          <w:p>
+            <w:pPr>
+              <w:spacing w:after="0" w:line="240" w:lineRule="auto"/>
+              <w:rPr>
+                <w:rFonts w:ascii="Calibri" w:eastAsia="Times New Roman" w:hAnsi="Calibri" w:cs="Calibri"/>
+                <w:color w:val="000000"/>
+                <w:lang w:val="sv-SE" w:eastAsia="sv-SE"/>
+              </w:rPr>
+            </w:pPr>
+            <w:r>
+              <w:rPr>
+                <w:rFonts w:ascii="Calibri" w:eastAsia="Times New Roman" w:hAnsi="Calibri" w:cs="Calibri"/>
+                <w:color w:val="000000"/>
+                <w:lang w:val="sv-SE" w:eastAsia="sv-SE"/>
+              </w:rPr>
+              <w:t>Medel</w:t>
+            </w:r>
+          </w:p>
+        </w:tc>
+        <w:tc>
+          <w:tcPr>
+            <w:tcW w:w="1657" w:type="dxa"/>
+            <w:tcBorders>
+              <w:top w:val="nil"/>
+              <w:left w:val="nil"/>
+              <w:bottom w:val="nil"/>
+              <w:right w:val="nil"/>
+            </w:tcBorders>
+            <w:shd w:val="clear" w:color="000000" w:fill="C6EFCE"/>
+            <w:noWrap/>
+            <w:vAlign w:val="bottom"/>
+            <w:hideMark/>
+          </w:tcPr>
+          <w:p>
+            <w:pPr>
+              <w:spacing w:after="0" w:line="240" w:lineRule="auto"/>
+              <w:rPr>
+                <w:rFonts w:ascii="Calibri" w:eastAsia="Times New Roman" w:hAnsi="Calibri" w:cs="Calibri"/>
+                <w:color w:val="006100"/>
+                <w:lang w:val="sv-SE" w:eastAsia="sv-SE"/>
+              </w:rPr>
+            </w:pPr>
+            <w:r>
+              <w:rPr>
+                <w:rFonts w:ascii="Calibri" w:eastAsia="Times New Roman" w:hAnsi="Calibri" w:cs="Calibri"/>
+                <w:color w:val="006100"/>
+                <w:lang w:val="sv-SE" w:eastAsia="sv-SE"/>
+              </w:rPr>
+              <w:t> </w:t>
+            </w:r>
+          </w:p>
+        </w:tc>
+        <w:tc>
+          <w:tcPr>
+            <w:tcW w:w="879" w:type="dxa"/>
+            <w:tcBorders>
+              <w:top w:val="nil"/>
+              <w:left w:val="nil"/>
+              <w:bottom w:val="nil"/>
+              <w:right w:val="single" w:sz="8" w:space="0" w:color="auto"/>
+            </w:tcBorders>
+            <w:shd w:val="clear" w:color="auto" w:fill="auto"/>
+            <w:noWrap/>
+            <w:vAlign w:val="bottom"/>
+            <w:hideMark/>
+          </w:tcPr>
+          <w:p>
+            <w:pPr>
+              <w:spacing w:after="0" w:line="240" w:lineRule="auto"/>
+              <w:rPr>
+                <w:rFonts w:ascii="Calibri" w:eastAsia="Times New Roman" w:hAnsi="Calibri" w:cs="Calibri"/>
+                <w:color w:val="000000"/>
+                <w:lang w:val="sv-SE" w:eastAsia="sv-SE"/>
+              </w:rPr>
+            </w:pPr>
+            <w:r>
+              <w:rPr>
+                <w:rFonts w:ascii="Calibri" w:eastAsia="Times New Roman" w:hAnsi="Calibri" w:cs="Calibri"/>
+                <w:color w:val="000000"/>
+                <w:lang w:val="sv-SE" w:eastAsia="sv-SE"/>
+              </w:rPr>
+              <w:t>S0</w:t>
+            </w:r>
+          </w:p>
+        </w:tc>
+      </w:tr>
+      <w:tr>
+        <w:trPr>
+          <w:trHeight w:val="326"/>
+        </w:trPr>
+        <w:tc>
+          <w:tcPr>
+            <w:tcW w:w="3160" w:type="dxa"/>
+            <w:tcBorders>
+              <w:top w:val="nil"/>
+              <w:left w:val="single" w:sz="8" w:space="0" w:color="auto"/>
+              <w:bottom w:val="nil"/>
+              <w:right w:val="nil"/>
+            </w:tcBorders>
+            <w:shd w:val="clear" w:color="auto" w:fill="auto"/>
+            <w:noWrap/>
+            <w:vAlign w:val="bottom"/>
+            <w:hideMark/>
+          </w:tcPr>
+          <w:p>
+            <w:pPr>
+              <w:spacing w:after="0" w:line="240" w:lineRule="auto"/>
+              <w:rPr>
+                <w:rFonts w:ascii="Calibri" w:eastAsia="Times New Roman" w:hAnsi="Calibri" w:cs="Calibri"/>
+                <w:color w:val="000000"/>
+                <w:lang w:val="sv-SE" w:eastAsia="sv-SE"/>
+              </w:rPr>
+            </w:pPr>
+            <w:r>
+              <w:rPr>
+                <w:rFonts w:ascii="Calibri" w:eastAsia="Times New Roman" w:hAnsi="Calibri" w:cs="Calibri"/>
+                <w:color w:val="000000"/>
+                <w:lang w:val="sv-SE" w:eastAsia="sv-SE"/>
+              </w:rPr>
+              <w:t>Köplayout</w:t>
+            </w:r>
+          </w:p>
+        </w:tc>
+        <w:tc>
+          <w:tcPr>
+            <w:tcW w:w="2460" w:type="dxa"/>
+            <w:tcBorders>
+              <w:top w:val="nil"/>
+              <w:left w:val="nil"/>
+              <w:bottom w:val="nil"/>
+              <w:right w:val="nil"/>
+            </w:tcBorders>
+            <w:shd w:val="clear" w:color="auto" w:fill="auto"/>
+            <w:noWrap/>
+            <w:vAlign w:val="bottom"/>
+            <w:hideMark/>
+          </w:tcPr>
+          <w:p>
+            <w:pPr>
+              <w:spacing w:after="0" w:line="240" w:lineRule="auto"/>
+              <w:rPr>
+                <w:rFonts w:ascii="Calibri" w:eastAsia="Times New Roman" w:hAnsi="Calibri" w:cs="Calibri"/>
+                <w:color w:val="000000"/>
+                <w:lang w:val="sv-SE" w:eastAsia="sv-SE"/>
+              </w:rPr>
+            </w:pPr>
+            <w:r>
+              <w:rPr>
+                <w:rFonts w:ascii="Calibri" w:eastAsia="Times New Roman" w:hAnsi="Calibri" w:cs="Calibri"/>
+                <w:color w:val="000000"/>
+                <w:lang w:val="sv-SE" w:eastAsia="sv-SE"/>
+              </w:rPr>
+              <w:t>Front end</w:t>
+            </w:r>
+          </w:p>
+        </w:tc>
+        <w:tc>
+          <w:tcPr>
+            <w:tcW w:w="1622" w:type="dxa"/>
+            <w:tcBorders>
+              <w:top w:val="nil"/>
+              <w:left w:val="nil"/>
+              <w:bottom w:val="nil"/>
+              <w:right w:val="nil"/>
+            </w:tcBorders>
+            <w:shd w:val="clear" w:color="auto" w:fill="auto"/>
+            <w:noWrap/>
+            <w:vAlign w:val="bottom"/>
+            <w:hideMark/>
+          </w:tcPr>
+          <w:p>
+            <w:pPr>
+              <w:spacing w:after="0" w:line="240" w:lineRule="auto"/>
+              <w:rPr>
+                <w:rFonts w:ascii="Calibri" w:eastAsia="Times New Roman" w:hAnsi="Calibri" w:cs="Calibri"/>
+                <w:color w:val="000000"/>
+                <w:lang w:val="sv-SE" w:eastAsia="sv-SE"/>
+              </w:rPr>
+            </w:pPr>
+            <w:r>
+              <w:rPr>
+                <w:rFonts w:ascii="Calibri" w:eastAsia="Times New Roman" w:hAnsi="Calibri" w:cs="Calibri"/>
+                <w:color w:val="000000"/>
+                <w:lang w:val="sv-SE" w:eastAsia="sv-SE"/>
+              </w:rPr>
+              <w:t>Låg</w:t>
+            </w:r>
+          </w:p>
+        </w:tc>
+        <w:tc>
+          <w:tcPr>
+            <w:tcW w:w="1657" w:type="dxa"/>
+            <w:tcBorders>
+              <w:top w:val="nil"/>
+              <w:left w:val="nil"/>
+              <w:bottom w:val="nil"/>
+              <w:right w:val="nil"/>
+            </w:tcBorders>
+            <w:shd w:val="clear" w:color="000000" w:fill="C6EFCE"/>
+            <w:noWrap/>
+            <w:vAlign w:val="bottom"/>
+            <w:hideMark/>
+          </w:tcPr>
+          <w:p>
+            <w:pPr>
+              <w:spacing w:after="0" w:line="240" w:lineRule="auto"/>
+              <w:rPr>
+                <w:rFonts w:ascii="Calibri" w:eastAsia="Times New Roman" w:hAnsi="Calibri" w:cs="Calibri"/>
+                <w:color w:val="006100"/>
+                <w:lang w:val="sv-SE" w:eastAsia="sv-SE"/>
+              </w:rPr>
+            </w:pPr>
+            <w:r>
+              <w:rPr>
+                <w:rFonts w:ascii="Calibri" w:eastAsia="Times New Roman" w:hAnsi="Calibri" w:cs="Calibri"/>
+                <w:color w:val="006100"/>
+                <w:lang w:val="sv-SE" w:eastAsia="sv-SE"/>
+              </w:rPr>
+              <w:t> </w:t>
+            </w:r>
+          </w:p>
+        </w:tc>
+        <w:tc>
+          <w:tcPr>
+            <w:tcW w:w="879" w:type="dxa"/>
+            <w:tcBorders>
+              <w:top w:val="nil"/>
+              <w:left w:val="nil"/>
+              <w:bottom w:val="nil"/>
+              <w:right w:val="single" w:sz="8" w:space="0" w:color="auto"/>
+            </w:tcBorders>
+            <w:shd w:val="clear" w:color="auto" w:fill="auto"/>
+            <w:noWrap/>
+            <w:vAlign w:val="bottom"/>
+            <w:hideMark/>
+          </w:tcPr>
+          <w:p>
+            <w:pPr>
+              <w:spacing w:after="0" w:line="240" w:lineRule="auto"/>
+              <w:rPr>
+                <w:rFonts w:ascii="Calibri" w:eastAsia="Times New Roman" w:hAnsi="Calibri" w:cs="Calibri"/>
+                <w:color w:val="000000"/>
+                <w:lang w:val="sv-SE" w:eastAsia="sv-SE"/>
+              </w:rPr>
+            </w:pPr>
+            <w:r>
+              <w:rPr>
+                <w:rFonts w:ascii="Calibri" w:eastAsia="Times New Roman" w:hAnsi="Calibri" w:cs="Calibri"/>
+                <w:color w:val="000000"/>
+                <w:lang w:val="sv-SE" w:eastAsia="sv-SE"/>
+              </w:rPr>
+              <w:t>S0</w:t>
+            </w:r>
+          </w:p>
+        </w:tc>
+      </w:tr>
+      <w:tr>
+        <w:trPr>
+          <w:trHeight w:val="326"/>
+        </w:trPr>
+        <w:tc>
+          <w:tcPr>
+            <w:tcW w:w="3160" w:type="dxa"/>
+            <w:tcBorders>
+              <w:top w:val="nil"/>
+              <w:left w:val="single" w:sz="8" w:space="0" w:color="auto"/>
+              <w:bottom w:val="nil"/>
+              <w:right w:val="nil"/>
+            </w:tcBorders>
+            <w:shd w:val="clear" w:color="auto" w:fill="auto"/>
+            <w:noWrap/>
+            <w:vAlign w:val="bottom"/>
+            <w:hideMark/>
+          </w:tcPr>
+          <w:p>
+            <w:pPr>
+              <w:spacing w:after="0" w:line="240" w:lineRule="auto"/>
+              <w:rPr>
+                <w:rFonts w:ascii="Calibri" w:eastAsia="Times New Roman" w:hAnsi="Calibri" w:cs="Calibri"/>
+                <w:color w:val="000000"/>
+                <w:lang w:val="sv-SE" w:eastAsia="sv-SE"/>
+              </w:rPr>
+            </w:pPr>
+            <w:r>
+              <w:rPr>
+                <w:rFonts w:ascii="Calibri" w:eastAsia="Times New Roman" w:hAnsi="Calibri" w:cs="Calibri"/>
+                <w:color w:val="000000"/>
+                <w:lang w:val="sv-SE" w:eastAsia="sv-SE"/>
+              </w:rPr>
+              <w:t xml:space="preserve">Skapa </w:t>
+            </w:r>
+            <w:proofErr w:type="spellStart"/>
+            <w:r>
+              <w:rPr>
+                <w:rFonts w:ascii="Calibri" w:eastAsia="Times New Roman" w:hAnsi="Calibri" w:cs="Calibri"/>
+                <w:color w:val="000000"/>
+                <w:lang w:val="sv-SE" w:eastAsia="sv-SE"/>
+              </w:rPr>
+              <w:t>Produktstruct</w:t>
+            </w:r>
+            <w:proofErr w:type="spellEnd"/>
+          </w:p>
+        </w:tc>
+        <w:tc>
+          <w:tcPr>
+            <w:tcW w:w="2460" w:type="dxa"/>
+            <w:tcBorders>
+              <w:top w:val="nil"/>
+              <w:left w:val="nil"/>
+              <w:bottom w:val="nil"/>
+              <w:right w:val="nil"/>
+            </w:tcBorders>
+            <w:shd w:val="clear" w:color="auto" w:fill="auto"/>
+            <w:noWrap/>
+            <w:vAlign w:val="bottom"/>
+            <w:hideMark/>
+          </w:tcPr>
+          <w:p>
+            <w:pPr>
+              <w:spacing w:after="0" w:line="240" w:lineRule="auto"/>
+              <w:rPr>
+                <w:rFonts w:ascii="Calibri" w:eastAsia="Times New Roman" w:hAnsi="Calibri" w:cs="Calibri"/>
+                <w:color w:val="000000"/>
+                <w:lang w:val="sv-SE" w:eastAsia="sv-SE"/>
+              </w:rPr>
+            </w:pPr>
+            <w:r>
+              <w:rPr>
+                <w:rFonts w:ascii="Calibri" w:eastAsia="Times New Roman" w:hAnsi="Calibri" w:cs="Calibri"/>
+                <w:color w:val="000000"/>
+                <w:lang w:val="sv-SE" w:eastAsia="sv-SE"/>
+              </w:rPr>
+              <w:t>Databas</w:t>
+            </w:r>
+          </w:p>
+        </w:tc>
+        <w:tc>
+          <w:tcPr>
+            <w:tcW w:w="1622" w:type="dxa"/>
+            <w:tcBorders>
+              <w:top w:val="nil"/>
+              <w:left w:val="nil"/>
+              <w:bottom w:val="nil"/>
+              <w:right w:val="nil"/>
+            </w:tcBorders>
+            <w:shd w:val="clear" w:color="auto" w:fill="auto"/>
+            <w:noWrap/>
+            <w:vAlign w:val="bottom"/>
+            <w:hideMark/>
+          </w:tcPr>
+          <w:p>
+            <w:pPr>
+              <w:spacing w:after="0" w:line="240" w:lineRule="auto"/>
+              <w:rPr>
+                <w:rFonts w:ascii="Calibri" w:eastAsia="Times New Roman" w:hAnsi="Calibri" w:cs="Calibri"/>
+                <w:color w:val="000000"/>
+                <w:lang w:val="sv-SE" w:eastAsia="sv-SE"/>
+              </w:rPr>
+            </w:pPr>
+            <w:r>
+              <w:rPr>
+                <w:rFonts w:ascii="Calibri" w:eastAsia="Times New Roman" w:hAnsi="Calibri" w:cs="Calibri"/>
+                <w:color w:val="000000"/>
+                <w:lang w:val="sv-SE" w:eastAsia="sv-SE"/>
+              </w:rPr>
+              <w:t>Hög</w:t>
+            </w:r>
+          </w:p>
+        </w:tc>
+        <w:tc>
+          <w:tcPr>
+            <w:tcW w:w="1657" w:type="dxa"/>
+            <w:tcBorders>
+              <w:top w:val="nil"/>
+              <w:left w:val="nil"/>
+              <w:bottom w:val="nil"/>
+              <w:right w:val="nil"/>
+            </w:tcBorders>
+            <w:shd w:val="clear" w:color="000000" w:fill="C6EFCE"/>
+            <w:noWrap/>
+            <w:vAlign w:val="bottom"/>
+            <w:hideMark/>
+          </w:tcPr>
+          <w:p>
+            <w:pPr>
+              <w:spacing w:after="0" w:line="240" w:lineRule="auto"/>
+              <w:rPr>
+                <w:rFonts w:ascii="Calibri" w:eastAsia="Times New Roman" w:hAnsi="Calibri" w:cs="Calibri"/>
+                <w:color w:val="006100"/>
+                <w:lang w:val="sv-SE" w:eastAsia="sv-SE"/>
+              </w:rPr>
+            </w:pPr>
+            <w:r>
+              <w:rPr>
+                <w:rFonts w:ascii="Calibri" w:eastAsia="Times New Roman" w:hAnsi="Calibri" w:cs="Calibri"/>
+                <w:color w:val="006100"/>
+                <w:lang w:val="sv-SE" w:eastAsia="sv-SE"/>
+              </w:rPr>
+              <w:t> </w:t>
+            </w:r>
+          </w:p>
+        </w:tc>
+        <w:tc>
+          <w:tcPr>
+            <w:tcW w:w="879" w:type="dxa"/>
+            <w:tcBorders>
+              <w:top w:val="nil"/>
+              <w:left w:val="nil"/>
+              <w:bottom w:val="nil"/>
+              <w:right w:val="single" w:sz="8" w:space="0" w:color="auto"/>
+            </w:tcBorders>
+            <w:shd w:val="clear" w:color="auto" w:fill="auto"/>
+            <w:noWrap/>
+            <w:vAlign w:val="bottom"/>
+            <w:hideMark/>
+          </w:tcPr>
+          <w:p>
+            <w:pPr>
+              <w:spacing w:after="0" w:line="240" w:lineRule="auto"/>
+              <w:rPr>
+                <w:rFonts w:ascii="Calibri" w:eastAsia="Times New Roman" w:hAnsi="Calibri" w:cs="Calibri"/>
+                <w:color w:val="000000"/>
+                <w:lang w:val="sv-SE" w:eastAsia="sv-SE"/>
+              </w:rPr>
+            </w:pPr>
+            <w:r>
+              <w:rPr>
+                <w:rFonts w:ascii="Calibri" w:eastAsia="Times New Roman" w:hAnsi="Calibri" w:cs="Calibri"/>
+                <w:color w:val="000000"/>
+                <w:lang w:val="sv-SE" w:eastAsia="sv-SE"/>
+              </w:rPr>
+              <w:t>S1</w:t>
+            </w:r>
+          </w:p>
+        </w:tc>
+      </w:tr>
+      <w:tr>
+        <w:trPr>
+          <w:trHeight w:val="326"/>
+        </w:trPr>
+        <w:tc>
+          <w:tcPr>
+            <w:tcW w:w="3160" w:type="dxa"/>
+            <w:tcBorders>
+              <w:top w:val="nil"/>
+              <w:left w:val="single" w:sz="8" w:space="0" w:color="auto"/>
+              <w:bottom w:val="nil"/>
+              <w:right w:val="nil"/>
+            </w:tcBorders>
+            <w:shd w:val="clear" w:color="auto" w:fill="auto"/>
+            <w:noWrap/>
+            <w:vAlign w:val="bottom"/>
+            <w:hideMark/>
+          </w:tcPr>
+          <w:p>
+            <w:pPr>
+              <w:spacing w:after="0" w:line="240" w:lineRule="auto"/>
+              <w:rPr>
+                <w:rFonts w:ascii="Calibri" w:eastAsia="Times New Roman" w:hAnsi="Calibri" w:cs="Calibri"/>
+                <w:color w:val="000000"/>
+                <w:lang w:val="sv-SE" w:eastAsia="sv-SE"/>
+              </w:rPr>
+            </w:pPr>
+            <w:r>
+              <w:rPr>
+                <w:rFonts w:ascii="Calibri" w:eastAsia="Times New Roman" w:hAnsi="Calibri" w:cs="Calibri"/>
+                <w:color w:val="000000"/>
+                <w:lang w:val="sv-SE" w:eastAsia="sv-SE"/>
+              </w:rPr>
+              <w:t>Koppla Databas till Sida</w:t>
+            </w:r>
+          </w:p>
+        </w:tc>
+        <w:tc>
+          <w:tcPr>
+            <w:tcW w:w="2460" w:type="dxa"/>
+            <w:tcBorders>
+              <w:top w:val="nil"/>
+              <w:left w:val="nil"/>
+              <w:bottom w:val="nil"/>
+              <w:right w:val="nil"/>
+            </w:tcBorders>
+            <w:shd w:val="clear" w:color="auto" w:fill="auto"/>
+            <w:noWrap/>
+            <w:vAlign w:val="bottom"/>
+            <w:hideMark/>
+          </w:tcPr>
+          <w:p>
+            <w:pPr>
+              <w:spacing w:after="0" w:line="240" w:lineRule="auto"/>
+              <w:rPr>
+                <w:rFonts w:ascii="Calibri" w:eastAsia="Times New Roman" w:hAnsi="Calibri" w:cs="Calibri"/>
+                <w:color w:val="000000"/>
+                <w:lang w:val="sv-SE" w:eastAsia="sv-SE"/>
+              </w:rPr>
+            </w:pPr>
+            <w:r>
+              <w:rPr>
+                <w:rFonts w:ascii="Calibri" w:eastAsia="Times New Roman" w:hAnsi="Calibri" w:cs="Calibri"/>
+                <w:color w:val="000000"/>
+                <w:lang w:val="sv-SE" w:eastAsia="sv-SE"/>
+              </w:rPr>
+              <w:t>Front end</w:t>
+            </w:r>
+          </w:p>
+        </w:tc>
+        <w:tc>
+          <w:tcPr>
+            <w:tcW w:w="1622" w:type="dxa"/>
+            <w:tcBorders>
+              <w:top w:val="nil"/>
+              <w:left w:val="nil"/>
+              <w:bottom w:val="nil"/>
+              <w:right w:val="nil"/>
+            </w:tcBorders>
+            <w:shd w:val="clear" w:color="auto" w:fill="auto"/>
+            <w:noWrap/>
+            <w:vAlign w:val="bottom"/>
+            <w:hideMark/>
+          </w:tcPr>
+          <w:p>
+            <w:pPr>
+              <w:spacing w:after="0" w:line="240" w:lineRule="auto"/>
+              <w:rPr>
+                <w:rFonts w:ascii="Calibri" w:eastAsia="Times New Roman" w:hAnsi="Calibri" w:cs="Calibri"/>
+                <w:color w:val="000000"/>
+                <w:lang w:val="sv-SE" w:eastAsia="sv-SE"/>
+              </w:rPr>
+            </w:pPr>
+            <w:r>
+              <w:rPr>
+                <w:rFonts w:ascii="Calibri" w:eastAsia="Times New Roman" w:hAnsi="Calibri" w:cs="Calibri"/>
+                <w:color w:val="000000"/>
+                <w:lang w:val="sv-SE" w:eastAsia="sv-SE"/>
+              </w:rPr>
+              <w:t>Hög</w:t>
+            </w:r>
+          </w:p>
+        </w:tc>
+        <w:tc>
+          <w:tcPr>
+            <w:tcW w:w="1657" w:type="dxa"/>
+            <w:tcBorders>
+              <w:top w:val="nil"/>
+              <w:left w:val="nil"/>
+              <w:bottom w:val="nil"/>
+              <w:right w:val="nil"/>
+            </w:tcBorders>
+            <w:shd w:val="clear" w:color="000000" w:fill="C6EFCE"/>
+            <w:noWrap/>
+            <w:vAlign w:val="bottom"/>
+            <w:hideMark/>
+          </w:tcPr>
+          <w:p>
+            <w:pPr>
+              <w:spacing w:after="0" w:line="240" w:lineRule="auto"/>
+              <w:rPr>
+                <w:rFonts w:ascii="Calibri" w:eastAsia="Times New Roman" w:hAnsi="Calibri" w:cs="Calibri"/>
+                <w:color w:val="006100"/>
+                <w:lang w:val="sv-SE" w:eastAsia="sv-SE"/>
+              </w:rPr>
+            </w:pPr>
+            <w:r>
+              <w:rPr>
+                <w:rFonts w:ascii="Calibri" w:eastAsia="Times New Roman" w:hAnsi="Calibri" w:cs="Calibri"/>
+                <w:color w:val="006100"/>
+                <w:lang w:val="sv-SE" w:eastAsia="sv-SE"/>
+              </w:rPr>
+              <w:t> </w:t>
+            </w:r>
+          </w:p>
+        </w:tc>
+        <w:tc>
+          <w:tcPr>
+            <w:tcW w:w="879" w:type="dxa"/>
+            <w:tcBorders>
+              <w:top w:val="nil"/>
+              <w:left w:val="nil"/>
+              <w:bottom w:val="nil"/>
+              <w:right w:val="single" w:sz="8" w:space="0" w:color="auto"/>
+            </w:tcBorders>
+            <w:shd w:val="clear" w:color="auto" w:fill="auto"/>
+            <w:noWrap/>
+            <w:vAlign w:val="bottom"/>
+            <w:hideMark/>
+          </w:tcPr>
+          <w:p>
+            <w:pPr>
+              <w:spacing w:after="0" w:line="240" w:lineRule="auto"/>
+              <w:rPr>
+                <w:rFonts w:ascii="Calibri" w:eastAsia="Times New Roman" w:hAnsi="Calibri" w:cs="Calibri"/>
+                <w:color w:val="000000"/>
+                <w:lang w:val="sv-SE" w:eastAsia="sv-SE"/>
+              </w:rPr>
+            </w:pPr>
+            <w:r>
+              <w:rPr>
+                <w:rFonts w:ascii="Calibri" w:eastAsia="Times New Roman" w:hAnsi="Calibri" w:cs="Calibri"/>
+                <w:color w:val="000000"/>
+                <w:lang w:val="sv-SE" w:eastAsia="sv-SE"/>
+              </w:rPr>
+              <w:t>S1</w:t>
+            </w:r>
+          </w:p>
+        </w:tc>
+      </w:tr>
+      <w:tr>
+        <w:trPr>
+          <w:trHeight w:val="326"/>
+        </w:trPr>
+        <w:tc>
+          <w:tcPr>
+            <w:tcW w:w="3160" w:type="dxa"/>
+            <w:tcBorders>
+              <w:top w:val="nil"/>
+              <w:left w:val="single" w:sz="8" w:space="0" w:color="auto"/>
+              <w:bottom w:val="nil"/>
+              <w:right w:val="nil"/>
+            </w:tcBorders>
+            <w:shd w:val="clear" w:color="auto" w:fill="auto"/>
+            <w:noWrap/>
+            <w:vAlign w:val="bottom"/>
+            <w:hideMark/>
+          </w:tcPr>
+          <w:p>
+            <w:pPr>
+              <w:spacing w:after="0" w:line="240" w:lineRule="auto"/>
+              <w:rPr>
+                <w:rFonts w:ascii="Calibri" w:eastAsia="Times New Roman" w:hAnsi="Calibri" w:cs="Calibri"/>
+                <w:color w:val="000000"/>
+                <w:lang w:val="sv-SE" w:eastAsia="sv-SE"/>
+              </w:rPr>
+            </w:pPr>
+            <w:proofErr w:type="spellStart"/>
+            <w:r>
+              <w:rPr>
+                <w:rFonts w:ascii="Calibri" w:eastAsia="Times New Roman" w:hAnsi="Calibri" w:cs="Calibri"/>
+                <w:color w:val="000000"/>
+                <w:lang w:val="sv-SE" w:eastAsia="sv-SE"/>
+              </w:rPr>
+              <w:t>Php</w:t>
+            </w:r>
+            <w:proofErr w:type="spellEnd"/>
+            <w:r>
+              <w:rPr>
+                <w:rFonts w:ascii="Calibri" w:eastAsia="Times New Roman" w:hAnsi="Calibri" w:cs="Calibri"/>
+                <w:color w:val="000000"/>
+                <w:lang w:val="sv-SE" w:eastAsia="sv-SE"/>
+              </w:rPr>
+              <w:t xml:space="preserve"> script till databas</w:t>
+            </w:r>
+          </w:p>
+        </w:tc>
+        <w:tc>
+          <w:tcPr>
+            <w:tcW w:w="2460" w:type="dxa"/>
+            <w:tcBorders>
+              <w:top w:val="nil"/>
+              <w:left w:val="nil"/>
+              <w:bottom w:val="nil"/>
+              <w:right w:val="nil"/>
+            </w:tcBorders>
+            <w:shd w:val="clear" w:color="auto" w:fill="auto"/>
+            <w:noWrap/>
+            <w:vAlign w:val="bottom"/>
+            <w:hideMark/>
+          </w:tcPr>
+          <w:p>
+            <w:pPr>
+              <w:spacing w:after="0" w:line="240" w:lineRule="auto"/>
+              <w:rPr>
+                <w:rFonts w:ascii="Calibri" w:eastAsia="Times New Roman" w:hAnsi="Calibri" w:cs="Calibri"/>
+                <w:color w:val="000000"/>
+                <w:lang w:val="sv-SE" w:eastAsia="sv-SE"/>
+              </w:rPr>
+            </w:pPr>
+            <w:r>
+              <w:rPr>
+                <w:rFonts w:ascii="Calibri" w:eastAsia="Times New Roman" w:hAnsi="Calibri" w:cs="Calibri"/>
+                <w:color w:val="000000"/>
+                <w:lang w:val="sv-SE" w:eastAsia="sv-SE"/>
+              </w:rPr>
+              <w:t>Front end</w:t>
+            </w:r>
+          </w:p>
+        </w:tc>
+        <w:tc>
+          <w:tcPr>
+            <w:tcW w:w="1622" w:type="dxa"/>
+            <w:tcBorders>
+              <w:top w:val="nil"/>
+              <w:left w:val="nil"/>
+              <w:bottom w:val="nil"/>
+              <w:right w:val="nil"/>
+            </w:tcBorders>
+            <w:shd w:val="clear" w:color="auto" w:fill="auto"/>
+            <w:noWrap/>
+            <w:vAlign w:val="bottom"/>
+            <w:hideMark/>
+          </w:tcPr>
+          <w:p>
+            <w:pPr>
+              <w:spacing w:after="0" w:line="240" w:lineRule="auto"/>
+              <w:rPr>
+                <w:rFonts w:ascii="Calibri" w:eastAsia="Times New Roman" w:hAnsi="Calibri" w:cs="Calibri"/>
+                <w:color w:val="000000"/>
+                <w:lang w:val="sv-SE" w:eastAsia="sv-SE"/>
+              </w:rPr>
+            </w:pPr>
+            <w:r>
+              <w:rPr>
+                <w:rFonts w:ascii="Calibri" w:eastAsia="Times New Roman" w:hAnsi="Calibri" w:cs="Calibri"/>
+                <w:color w:val="000000"/>
+                <w:lang w:val="sv-SE" w:eastAsia="sv-SE"/>
+              </w:rPr>
+              <w:t>Medel</w:t>
+            </w:r>
+          </w:p>
+        </w:tc>
+        <w:tc>
+          <w:tcPr>
+            <w:tcW w:w="1657" w:type="dxa"/>
+            <w:tcBorders>
+              <w:top w:val="nil"/>
+              <w:left w:val="nil"/>
+              <w:bottom w:val="nil"/>
+              <w:right w:val="nil"/>
+            </w:tcBorders>
+            <w:shd w:val="clear" w:color="000000" w:fill="C6EFCE"/>
+            <w:noWrap/>
+            <w:vAlign w:val="bottom"/>
+            <w:hideMark/>
+          </w:tcPr>
+          <w:p>
+            <w:pPr>
+              <w:spacing w:after="0" w:line="240" w:lineRule="auto"/>
+              <w:rPr>
+                <w:rFonts w:ascii="Calibri" w:eastAsia="Times New Roman" w:hAnsi="Calibri" w:cs="Calibri"/>
+                <w:color w:val="006100"/>
+                <w:lang w:val="sv-SE" w:eastAsia="sv-SE"/>
+              </w:rPr>
+            </w:pPr>
+            <w:r>
+              <w:rPr>
+                <w:rFonts w:ascii="Calibri" w:eastAsia="Times New Roman" w:hAnsi="Calibri" w:cs="Calibri"/>
+                <w:color w:val="006100"/>
+                <w:lang w:val="sv-SE" w:eastAsia="sv-SE"/>
+              </w:rPr>
+              <w:t> </w:t>
+            </w:r>
+          </w:p>
+        </w:tc>
+        <w:tc>
+          <w:tcPr>
+            <w:tcW w:w="879" w:type="dxa"/>
+            <w:tcBorders>
+              <w:top w:val="nil"/>
+              <w:left w:val="nil"/>
+              <w:bottom w:val="nil"/>
+              <w:right w:val="single" w:sz="8" w:space="0" w:color="auto"/>
+            </w:tcBorders>
+            <w:shd w:val="clear" w:color="auto" w:fill="auto"/>
+            <w:noWrap/>
+            <w:vAlign w:val="bottom"/>
+            <w:hideMark/>
+          </w:tcPr>
+          <w:p>
+            <w:pPr>
+              <w:spacing w:after="0" w:line="240" w:lineRule="auto"/>
+              <w:rPr>
+                <w:rFonts w:ascii="Calibri" w:eastAsia="Times New Roman" w:hAnsi="Calibri" w:cs="Calibri"/>
+                <w:color w:val="000000"/>
+                <w:lang w:val="sv-SE" w:eastAsia="sv-SE"/>
+              </w:rPr>
+            </w:pPr>
+            <w:r>
+              <w:rPr>
+                <w:rFonts w:ascii="Calibri" w:eastAsia="Times New Roman" w:hAnsi="Calibri" w:cs="Calibri"/>
+                <w:color w:val="000000"/>
+                <w:lang w:val="sv-SE" w:eastAsia="sv-SE"/>
+              </w:rPr>
+              <w:t>S1</w:t>
+            </w:r>
+          </w:p>
+        </w:tc>
+      </w:tr>
+      <w:tr>
+        <w:trPr>
+          <w:trHeight w:val="326"/>
+        </w:trPr>
+        <w:tc>
+          <w:tcPr>
+            <w:tcW w:w="3160" w:type="dxa"/>
+            <w:tcBorders>
+              <w:top w:val="nil"/>
+              <w:left w:val="single" w:sz="8" w:space="0" w:color="auto"/>
+              <w:bottom w:val="nil"/>
+              <w:right w:val="nil"/>
+            </w:tcBorders>
+            <w:shd w:val="clear" w:color="auto" w:fill="auto"/>
+            <w:noWrap/>
+            <w:vAlign w:val="bottom"/>
+            <w:hideMark/>
+          </w:tcPr>
+          <w:p>
+            <w:pPr>
+              <w:spacing w:after="0" w:line="240" w:lineRule="auto"/>
+              <w:rPr>
+                <w:rFonts w:ascii="Calibri" w:eastAsia="Times New Roman" w:hAnsi="Calibri" w:cs="Calibri"/>
+                <w:color w:val="000000"/>
+                <w:lang w:val="sv-SE" w:eastAsia="sv-SE"/>
+              </w:rPr>
+            </w:pPr>
+            <w:r>
+              <w:rPr>
+                <w:rFonts w:ascii="Calibri" w:eastAsia="Times New Roman" w:hAnsi="Calibri" w:cs="Calibri"/>
+                <w:color w:val="000000"/>
+                <w:lang w:val="sv-SE" w:eastAsia="sv-SE"/>
+              </w:rPr>
+              <w:t>Shoppingvagn/Recension layout</w:t>
+            </w:r>
+          </w:p>
+        </w:tc>
+        <w:tc>
+          <w:tcPr>
+            <w:tcW w:w="2460" w:type="dxa"/>
+            <w:tcBorders>
+              <w:top w:val="nil"/>
+              <w:left w:val="nil"/>
+              <w:bottom w:val="nil"/>
+              <w:right w:val="nil"/>
+            </w:tcBorders>
+            <w:shd w:val="clear" w:color="auto" w:fill="auto"/>
+            <w:noWrap/>
+            <w:vAlign w:val="bottom"/>
+            <w:hideMark/>
+          </w:tcPr>
+          <w:p>
+            <w:pPr>
+              <w:spacing w:after="0" w:line="240" w:lineRule="auto"/>
+              <w:rPr>
+                <w:rFonts w:ascii="Calibri" w:eastAsia="Times New Roman" w:hAnsi="Calibri" w:cs="Calibri"/>
+                <w:color w:val="000000"/>
+                <w:lang w:val="sv-SE" w:eastAsia="sv-SE"/>
+              </w:rPr>
+            </w:pPr>
+            <w:r>
+              <w:rPr>
+                <w:rFonts w:ascii="Calibri" w:eastAsia="Times New Roman" w:hAnsi="Calibri" w:cs="Calibri"/>
+                <w:color w:val="000000"/>
+                <w:lang w:val="sv-SE" w:eastAsia="sv-SE"/>
+              </w:rPr>
+              <w:t>Databas</w:t>
+            </w:r>
+          </w:p>
+        </w:tc>
+        <w:tc>
+          <w:tcPr>
+            <w:tcW w:w="1622" w:type="dxa"/>
+            <w:tcBorders>
+              <w:top w:val="nil"/>
+              <w:left w:val="nil"/>
+              <w:bottom w:val="nil"/>
+              <w:right w:val="nil"/>
+            </w:tcBorders>
+            <w:shd w:val="clear" w:color="auto" w:fill="auto"/>
+            <w:noWrap/>
+            <w:vAlign w:val="bottom"/>
+            <w:hideMark/>
+          </w:tcPr>
+          <w:p>
+            <w:pPr>
+              <w:spacing w:after="0" w:line="240" w:lineRule="auto"/>
+              <w:rPr>
+                <w:rFonts w:ascii="Calibri" w:eastAsia="Times New Roman" w:hAnsi="Calibri" w:cs="Calibri"/>
+                <w:color w:val="000000"/>
+                <w:lang w:val="sv-SE" w:eastAsia="sv-SE"/>
+              </w:rPr>
+            </w:pPr>
+            <w:r>
+              <w:rPr>
+                <w:rFonts w:ascii="Calibri" w:eastAsia="Times New Roman" w:hAnsi="Calibri" w:cs="Calibri"/>
+                <w:color w:val="000000"/>
+                <w:lang w:val="sv-SE" w:eastAsia="sv-SE"/>
+              </w:rPr>
+              <w:t>Medel</w:t>
+            </w:r>
+          </w:p>
+        </w:tc>
+        <w:tc>
+          <w:tcPr>
+            <w:tcW w:w="1657" w:type="dxa"/>
+            <w:tcBorders>
+              <w:top w:val="nil"/>
+              <w:left w:val="nil"/>
+              <w:bottom w:val="nil"/>
+              <w:right w:val="nil"/>
+            </w:tcBorders>
+            <w:shd w:val="clear" w:color="000000" w:fill="C6EFCE"/>
+            <w:noWrap/>
+            <w:vAlign w:val="bottom"/>
+            <w:hideMark/>
+          </w:tcPr>
+          <w:p>
+            <w:pPr>
+              <w:spacing w:after="0" w:line="240" w:lineRule="auto"/>
+              <w:rPr>
+                <w:rFonts w:ascii="Calibri" w:eastAsia="Times New Roman" w:hAnsi="Calibri" w:cs="Calibri"/>
+                <w:color w:val="006100"/>
+                <w:lang w:val="sv-SE" w:eastAsia="sv-SE"/>
+              </w:rPr>
+            </w:pPr>
+            <w:r>
+              <w:rPr>
+                <w:rFonts w:ascii="Calibri" w:eastAsia="Times New Roman" w:hAnsi="Calibri" w:cs="Calibri"/>
+                <w:color w:val="006100"/>
+                <w:lang w:val="sv-SE" w:eastAsia="sv-SE"/>
+              </w:rPr>
+              <w:t> </w:t>
+            </w:r>
+          </w:p>
+        </w:tc>
+        <w:tc>
+          <w:tcPr>
+            <w:tcW w:w="879" w:type="dxa"/>
+            <w:tcBorders>
+              <w:top w:val="nil"/>
+              <w:left w:val="nil"/>
+              <w:bottom w:val="nil"/>
+              <w:right w:val="single" w:sz="8" w:space="0" w:color="auto"/>
+            </w:tcBorders>
+            <w:shd w:val="clear" w:color="auto" w:fill="auto"/>
+            <w:noWrap/>
+            <w:vAlign w:val="bottom"/>
+            <w:hideMark/>
+          </w:tcPr>
+          <w:p>
+            <w:pPr>
+              <w:spacing w:after="0" w:line="240" w:lineRule="auto"/>
+              <w:rPr>
+                <w:rFonts w:ascii="Calibri" w:eastAsia="Times New Roman" w:hAnsi="Calibri" w:cs="Calibri"/>
+                <w:color w:val="000000"/>
+                <w:lang w:val="sv-SE" w:eastAsia="sv-SE"/>
+              </w:rPr>
+            </w:pPr>
+            <w:r>
+              <w:rPr>
+                <w:rFonts w:ascii="Calibri" w:eastAsia="Times New Roman" w:hAnsi="Calibri" w:cs="Calibri"/>
+                <w:color w:val="000000"/>
+                <w:lang w:val="sv-SE" w:eastAsia="sv-SE"/>
+              </w:rPr>
+              <w:t>S1</w:t>
+            </w:r>
+          </w:p>
+        </w:tc>
+      </w:tr>
+      <w:tr>
+        <w:trPr>
+          <w:trHeight w:val="326"/>
+        </w:trPr>
+        <w:tc>
+          <w:tcPr>
+            <w:tcW w:w="3160" w:type="dxa"/>
+            <w:tcBorders>
+              <w:top w:val="nil"/>
+              <w:left w:val="single" w:sz="8" w:space="0" w:color="auto"/>
+              <w:bottom w:val="nil"/>
+              <w:right w:val="nil"/>
+            </w:tcBorders>
+            <w:shd w:val="clear" w:color="auto" w:fill="auto"/>
+            <w:noWrap/>
+            <w:vAlign w:val="bottom"/>
+            <w:hideMark/>
+          </w:tcPr>
+          <w:p>
+            <w:pPr>
+              <w:spacing w:after="0" w:line="240" w:lineRule="auto"/>
+              <w:rPr>
+                <w:rFonts w:ascii="Calibri" w:eastAsia="Times New Roman" w:hAnsi="Calibri" w:cs="Calibri"/>
+                <w:color w:val="000000"/>
+                <w:lang w:val="sv-SE" w:eastAsia="sv-SE"/>
+              </w:rPr>
+            </w:pPr>
+            <w:r>
+              <w:rPr>
+                <w:rFonts w:ascii="Calibri" w:eastAsia="Times New Roman" w:hAnsi="Calibri" w:cs="Calibri"/>
+                <w:color w:val="000000"/>
+                <w:lang w:val="sv-SE" w:eastAsia="sv-SE"/>
+              </w:rPr>
+              <w:t xml:space="preserve">Byta ut </w:t>
+            </w:r>
+            <w:proofErr w:type="spellStart"/>
+            <w:r>
+              <w:rPr>
+                <w:rFonts w:ascii="Calibri" w:eastAsia="Times New Roman" w:hAnsi="Calibri" w:cs="Calibri"/>
+                <w:color w:val="000000"/>
+                <w:lang w:val="sv-SE" w:eastAsia="sv-SE"/>
+              </w:rPr>
+              <w:t>placeholder</w:t>
+            </w:r>
+            <w:proofErr w:type="spellEnd"/>
+            <w:r>
+              <w:rPr>
+                <w:rFonts w:ascii="Calibri" w:eastAsia="Times New Roman" w:hAnsi="Calibri" w:cs="Calibri"/>
+                <w:color w:val="000000"/>
+                <w:lang w:val="sv-SE" w:eastAsia="sv-SE"/>
+              </w:rPr>
+              <w:t xml:space="preserve"> element</w:t>
+            </w:r>
+          </w:p>
+        </w:tc>
+        <w:tc>
+          <w:tcPr>
+            <w:tcW w:w="2460" w:type="dxa"/>
+            <w:tcBorders>
+              <w:top w:val="nil"/>
+              <w:left w:val="nil"/>
+              <w:bottom w:val="nil"/>
+              <w:right w:val="nil"/>
+            </w:tcBorders>
+            <w:shd w:val="clear" w:color="auto" w:fill="auto"/>
+            <w:noWrap/>
+            <w:vAlign w:val="bottom"/>
+            <w:hideMark/>
+          </w:tcPr>
+          <w:p>
+            <w:pPr>
+              <w:spacing w:after="0" w:line="240" w:lineRule="auto"/>
+              <w:rPr>
+                <w:rFonts w:ascii="Calibri" w:eastAsia="Times New Roman" w:hAnsi="Calibri" w:cs="Calibri"/>
+                <w:color w:val="000000"/>
+                <w:lang w:val="sv-SE" w:eastAsia="sv-SE"/>
+              </w:rPr>
+            </w:pPr>
+            <w:r>
+              <w:rPr>
+                <w:rFonts w:ascii="Calibri" w:eastAsia="Times New Roman" w:hAnsi="Calibri" w:cs="Calibri"/>
+                <w:color w:val="000000"/>
+                <w:lang w:val="sv-SE" w:eastAsia="sv-SE"/>
+              </w:rPr>
+              <w:t>Front end</w:t>
+            </w:r>
+          </w:p>
+        </w:tc>
+        <w:tc>
+          <w:tcPr>
+            <w:tcW w:w="1622" w:type="dxa"/>
+            <w:tcBorders>
+              <w:top w:val="nil"/>
+              <w:left w:val="nil"/>
+              <w:bottom w:val="nil"/>
+              <w:right w:val="nil"/>
+            </w:tcBorders>
+            <w:shd w:val="clear" w:color="auto" w:fill="auto"/>
+            <w:noWrap/>
+            <w:vAlign w:val="bottom"/>
+            <w:hideMark/>
+          </w:tcPr>
+          <w:p>
+            <w:pPr>
+              <w:spacing w:after="0" w:line="240" w:lineRule="auto"/>
+              <w:rPr>
+                <w:rFonts w:ascii="Calibri" w:eastAsia="Times New Roman" w:hAnsi="Calibri" w:cs="Calibri"/>
+                <w:color w:val="000000"/>
+                <w:lang w:val="sv-SE" w:eastAsia="sv-SE"/>
+              </w:rPr>
+            </w:pPr>
+            <w:r>
+              <w:rPr>
+                <w:rFonts w:ascii="Calibri" w:eastAsia="Times New Roman" w:hAnsi="Calibri" w:cs="Calibri"/>
+                <w:color w:val="000000"/>
+                <w:lang w:val="sv-SE" w:eastAsia="sv-SE"/>
+              </w:rPr>
+              <w:t>Låg</w:t>
+            </w:r>
+          </w:p>
+        </w:tc>
+        <w:tc>
+          <w:tcPr>
+            <w:tcW w:w="1657" w:type="dxa"/>
+            <w:tcBorders>
+              <w:top w:val="nil"/>
+              <w:left w:val="nil"/>
+              <w:bottom w:val="nil"/>
+              <w:right w:val="nil"/>
+            </w:tcBorders>
+            <w:shd w:val="clear" w:color="000000" w:fill="C6EFCE"/>
+            <w:noWrap/>
+            <w:vAlign w:val="bottom"/>
+            <w:hideMark/>
+          </w:tcPr>
+          <w:p>
+            <w:pPr>
+              <w:spacing w:after="0" w:line="240" w:lineRule="auto"/>
+              <w:rPr>
+                <w:rFonts w:ascii="Calibri" w:eastAsia="Times New Roman" w:hAnsi="Calibri" w:cs="Calibri"/>
+                <w:color w:val="006100"/>
+                <w:lang w:val="sv-SE" w:eastAsia="sv-SE"/>
+              </w:rPr>
+            </w:pPr>
+            <w:r>
+              <w:rPr>
+                <w:rFonts w:ascii="Calibri" w:eastAsia="Times New Roman" w:hAnsi="Calibri" w:cs="Calibri"/>
+                <w:color w:val="006100"/>
+                <w:lang w:val="sv-SE" w:eastAsia="sv-SE"/>
+              </w:rPr>
+              <w:t> </w:t>
+            </w:r>
+          </w:p>
+        </w:tc>
+        <w:tc>
+          <w:tcPr>
+            <w:tcW w:w="879" w:type="dxa"/>
+            <w:tcBorders>
+              <w:top w:val="nil"/>
+              <w:left w:val="nil"/>
+              <w:bottom w:val="nil"/>
+              <w:right w:val="single" w:sz="8" w:space="0" w:color="auto"/>
+            </w:tcBorders>
+            <w:shd w:val="clear" w:color="auto" w:fill="auto"/>
+            <w:noWrap/>
+            <w:vAlign w:val="bottom"/>
+            <w:hideMark/>
+          </w:tcPr>
+          <w:p>
+            <w:pPr>
+              <w:spacing w:after="0" w:line="240" w:lineRule="auto"/>
+              <w:rPr>
+                <w:rFonts w:ascii="Calibri" w:eastAsia="Times New Roman" w:hAnsi="Calibri" w:cs="Calibri"/>
+                <w:color w:val="000000"/>
+                <w:lang w:val="sv-SE" w:eastAsia="sv-SE"/>
+              </w:rPr>
+            </w:pPr>
+            <w:r>
+              <w:rPr>
+                <w:rFonts w:ascii="Calibri" w:eastAsia="Times New Roman" w:hAnsi="Calibri" w:cs="Calibri"/>
+                <w:color w:val="000000"/>
+                <w:lang w:val="sv-SE" w:eastAsia="sv-SE"/>
+              </w:rPr>
+              <w:t>S1</w:t>
+            </w:r>
+          </w:p>
+        </w:tc>
+      </w:tr>
+      <w:tr>
+        <w:trPr>
+          <w:trHeight w:val="326"/>
+        </w:trPr>
+        <w:tc>
+          <w:tcPr>
+            <w:tcW w:w="3160" w:type="dxa"/>
+            <w:tcBorders>
+              <w:top w:val="nil"/>
+              <w:left w:val="single" w:sz="8" w:space="0" w:color="auto"/>
+              <w:bottom w:val="nil"/>
+              <w:right w:val="nil"/>
+            </w:tcBorders>
+            <w:shd w:val="clear" w:color="auto" w:fill="auto"/>
+            <w:noWrap/>
+            <w:vAlign w:val="bottom"/>
+            <w:hideMark/>
+          </w:tcPr>
+          <w:p>
+            <w:pPr>
+              <w:spacing w:after="0" w:line="240" w:lineRule="auto"/>
+              <w:rPr>
+                <w:rFonts w:ascii="Calibri" w:eastAsia="Times New Roman" w:hAnsi="Calibri" w:cs="Calibri"/>
+                <w:color w:val="000000"/>
+                <w:lang w:val="sv-SE" w:eastAsia="sv-SE"/>
+              </w:rPr>
+            </w:pPr>
+            <w:r>
+              <w:rPr>
+                <w:rFonts w:ascii="Calibri" w:eastAsia="Times New Roman" w:hAnsi="Calibri" w:cs="Calibri"/>
+                <w:color w:val="000000"/>
+                <w:lang w:val="sv-SE" w:eastAsia="sv-SE"/>
+              </w:rPr>
+              <w:t xml:space="preserve">Lägg till </w:t>
+            </w:r>
+            <w:proofErr w:type="spellStart"/>
+            <w:r>
+              <w:rPr>
+                <w:rFonts w:ascii="Calibri" w:eastAsia="Times New Roman" w:hAnsi="Calibri" w:cs="Calibri"/>
+                <w:color w:val="000000"/>
+                <w:lang w:val="sv-SE" w:eastAsia="sv-SE"/>
+              </w:rPr>
+              <w:t>användarfunktionalitet</w:t>
+            </w:r>
+            <w:proofErr w:type="spellEnd"/>
+          </w:p>
+        </w:tc>
+        <w:tc>
+          <w:tcPr>
+            <w:tcW w:w="2460" w:type="dxa"/>
+            <w:tcBorders>
+              <w:top w:val="nil"/>
+              <w:left w:val="nil"/>
+              <w:bottom w:val="nil"/>
+              <w:right w:val="nil"/>
+            </w:tcBorders>
+            <w:shd w:val="clear" w:color="auto" w:fill="auto"/>
+            <w:noWrap/>
+            <w:vAlign w:val="bottom"/>
+            <w:hideMark/>
+          </w:tcPr>
+          <w:p>
+            <w:pPr>
+              <w:spacing w:after="0" w:line="240" w:lineRule="auto"/>
+              <w:rPr>
+                <w:rFonts w:ascii="Calibri" w:eastAsia="Times New Roman" w:hAnsi="Calibri" w:cs="Calibri"/>
+                <w:color w:val="000000"/>
+                <w:lang w:val="sv-SE" w:eastAsia="sv-SE"/>
+              </w:rPr>
+            </w:pPr>
+            <w:r>
+              <w:rPr>
+                <w:rFonts w:ascii="Calibri" w:eastAsia="Times New Roman" w:hAnsi="Calibri" w:cs="Calibri"/>
+                <w:color w:val="000000"/>
+                <w:lang w:val="sv-SE" w:eastAsia="sv-SE"/>
+              </w:rPr>
+              <w:t>Front end/databas</w:t>
+            </w:r>
+          </w:p>
+        </w:tc>
+        <w:tc>
+          <w:tcPr>
+            <w:tcW w:w="1622" w:type="dxa"/>
+            <w:tcBorders>
+              <w:top w:val="nil"/>
+              <w:left w:val="nil"/>
+              <w:bottom w:val="nil"/>
+              <w:right w:val="nil"/>
+            </w:tcBorders>
+            <w:shd w:val="clear" w:color="auto" w:fill="auto"/>
+            <w:noWrap/>
+            <w:vAlign w:val="bottom"/>
+            <w:hideMark/>
+          </w:tcPr>
+          <w:p>
+            <w:pPr>
+              <w:spacing w:after="0" w:line="240" w:lineRule="auto"/>
+              <w:rPr>
+                <w:rFonts w:ascii="Calibri" w:eastAsia="Times New Roman" w:hAnsi="Calibri" w:cs="Calibri"/>
+                <w:color w:val="000000"/>
+                <w:lang w:val="sv-SE" w:eastAsia="sv-SE"/>
+              </w:rPr>
+            </w:pPr>
+            <w:r>
+              <w:rPr>
+                <w:rFonts w:ascii="Calibri" w:eastAsia="Times New Roman" w:hAnsi="Calibri" w:cs="Calibri"/>
+                <w:color w:val="000000"/>
+                <w:lang w:val="sv-SE" w:eastAsia="sv-SE"/>
+              </w:rPr>
+              <w:t>Medel</w:t>
+            </w:r>
+          </w:p>
+        </w:tc>
+        <w:tc>
+          <w:tcPr>
+            <w:tcW w:w="1657" w:type="dxa"/>
+            <w:tcBorders>
+              <w:top w:val="nil"/>
+              <w:left w:val="nil"/>
+              <w:bottom w:val="nil"/>
+              <w:right w:val="nil"/>
+            </w:tcBorders>
+            <w:shd w:val="clear" w:color="000000" w:fill="FFC7CE"/>
+            <w:noWrap/>
+            <w:vAlign w:val="bottom"/>
+            <w:hideMark/>
+          </w:tcPr>
+          <w:p>
+            <w:pPr>
+              <w:spacing w:after="0" w:line="240" w:lineRule="auto"/>
+              <w:rPr>
+                <w:rFonts w:ascii="Calibri" w:eastAsia="Times New Roman" w:hAnsi="Calibri" w:cs="Calibri"/>
+                <w:color w:val="9C0006"/>
+                <w:lang w:val="sv-SE" w:eastAsia="sv-SE"/>
+              </w:rPr>
+            </w:pPr>
+            <w:r>
+              <w:rPr>
+                <w:rFonts w:ascii="Calibri" w:eastAsia="Times New Roman" w:hAnsi="Calibri" w:cs="Calibri"/>
+                <w:color w:val="9C0006"/>
+                <w:lang w:val="sv-SE" w:eastAsia="sv-SE"/>
+              </w:rPr>
+              <w:t> </w:t>
+            </w:r>
+          </w:p>
+        </w:tc>
+        <w:tc>
+          <w:tcPr>
+            <w:tcW w:w="879" w:type="dxa"/>
+            <w:tcBorders>
+              <w:top w:val="nil"/>
+              <w:left w:val="nil"/>
+              <w:bottom w:val="nil"/>
+              <w:right w:val="single" w:sz="8" w:space="0" w:color="auto"/>
+            </w:tcBorders>
+            <w:shd w:val="clear" w:color="auto" w:fill="auto"/>
+            <w:noWrap/>
+            <w:vAlign w:val="bottom"/>
+            <w:hideMark/>
+          </w:tcPr>
+          <w:p>
+            <w:pPr>
+              <w:spacing w:after="0" w:line="240" w:lineRule="auto"/>
+              <w:rPr>
+                <w:rFonts w:ascii="Calibri" w:eastAsia="Times New Roman" w:hAnsi="Calibri" w:cs="Calibri"/>
+                <w:color w:val="000000"/>
+                <w:lang w:val="sv-SE" w:eastAsia="sv-SE"/>
+              </w:rPr>
+            </w:pPr>
+            <w:r>
+              <w:rPr>
+                <w:rFonts w:ascii="Calibri" w:eastAsia="Times New Roman" w:hAnsi="Calibri" w:cs="Calibri"/>
+                <w:color w:val="000000"/>
+                <w:lang w:val="sv-SE" w:eastAsia="sv-SE"/>
+              </w:rPr>
+              <w:t>S2</w:t>
+            </w:r>
+          </w:p>
+        </w:tc>
+      </w:tr>
+      <w:tr>
+        <w:trPr>
+          <w:trHeight w:val="326"/>
+        </w:trPr>
+        <w:tc>
+          <w:tcPr>
+            <w:tcW w:w="3160" w:type="dxa"/>
+            <w:tcBorders>
+              <w:top w:val="nil"/>
+              <w:left w:val="single" w:sz="8" w:space="0" w:color="auto"/>
+              <w:bottom w:val="nil"/>
+              <w:right w:val="nil"/>
+            </w:tcBorders>
+            <w:shd w:val="clear" w:color="auto" w:fill="auto"/>
+            <w:noWrap/>
+            <w:vAlign w:val="bottom"/>
+            <w:hideMark/>
+          </w:tcPr>
+          <w:p>
+            <w:pPr>
+              <w:spacing w:after="0" w:line="240" w:lineRule="auto"/>
+              <w:rPr>
+                <w:rFonts w:ascii="Calibri" w:eastAsia="Times New Roman" w:hAnsi="Calibri" w:cs="Calibri"/>
+                <w:color w:val="000000"/>
+                <w:lang w:val="sv-SE" w:eastAsia="sv-SE"/>
+              </w:rPr>
+            </w:pPr>
+            <w:r>
+              <w:rPr>
+                <w:rFonts w:ascii="Calibri" w:eastAsia="Times New Roman" w:hAnsi="Calibri" w:cs="Calibri"/>
+                <w:color w:val="000000"/>
+                <w:lang w:val="sv-SE" w:eastAsia="sv-SE"/>
+              </w:rPr>
+              <w:t>Lägg till shoppingvagn</w:t>
+            </w:r>
+          </w:p>
+        </w:tc>
+        <w:tc>
+          <w:tcPr>
+            <w:tcW w:w="2460" w:type="dxa"/>
+            <w:tcBorders>
+              <w:top w:val="nil"/>
+              <w:left w:val="nil"/>
+              <w:bottom w:val="nil"/>
+              <w:right w:val="nil"/>
+            </w:tcBorders>
+            <w:shd w:val="clear" w:color="auto" w:fill="auto"/>
+            <w:noWrap/>
+            <w:vAlign w:val="bottom"/>
+            <w:hideMark/>
+          </w:tcPr>
+          <w:p>
+            <w:pPr>
+              <w:spacing w:after="0" w:line="240" w:lineRule="auto"/>
+              <w:rPr>
+                <w:rFonts w:ascii="Calibri" w:eastAsia="Times New Roman" w:hAnsi="Calibri" w:cs="Calibri"/>
+                <w:color w:val="000000"/>
+                <w:lang w:val="sv-SE" w:eastAsia="sv-SE"/>
+              </w:rPr>
+            </w:pPr>
+            <w:r>
+              <w:rPr>
+                <w:rFonts w:ascii="Calibri" w:eastAsia="Times New Roman" w:hAnsi="Calibri" w:cs="Calibri"/>
+                <w:color w:val="000000"/>
+                <w:lang w:val="sv-SE" w:eastAsia="sv-SE"/>
+              </w:rPr>
+              <w:t>Front end/databas</w:t>
+            </w:r>
+          </w:p>
+        </w:tc>
+        <w:tc>
+          <w:tcPr>
+            <w:tcW w:w="1622" w:type="dxa"/>
+            <w:tcBorders>
+              <w:top w:val="nil"/>
+              <w:left w:val="nil"/>
+              <w:bottom w:val="nil"/>
+              <w:right w:val="nil"/>
+            </w:tcBorders>
+            <w:shd w:val="clear" w:color="auto" w:fill="auto"/>
+            <w:noWrap/>
+            <w:vAlign w:val="bottom"/>
+            <w:hideMark/>
+          </w:tcPr>
+          <w:p>
+            <w:pPr>
+              <w:spacing w:after="0" w:line="240" w:lineRule="auto"/>
+              <w:rPr>
+                <w:rFonts w:ascii="Calibri" w:eastAsia="Times New Roman" w:hAnsi="Calibri" w:cs="Calibri"/>
+                <w:color w:val="000000"/>
+                <w:lang w:val="sv-SE" w:eastAsia="sv-SE"/>
+              </w:rPr>
+            </w:pPr>
+            <w:r>
+              <w:rPr>
+                <w:rFonts w:ascii="Calibri" w:eastAsia="Times New Roman" w:hAnsi="Calibri" w:cs="Calibri"/>
+                <w:color w:val="000000"/>
+                <w:lang w:val="sv-SE" w:eastAsia="sv-SE"/>
+              </w:rPr>
+              <w:t>Hög</w:t>
+            </w:r>
+          </w:p>
+        </w:tc>
+        <w:tc>
+          <w:tcPr>
+            <w:tcW w:w="1657" w:type="dxa"/>
+            <w:tcBorders>
+              <w:top w:val="nil"/>
+              <w:left w:val="nil"/>
+              <w:bottom w:val="nil"/>
+              <w:right w:val="nil"/>
+            </w:tcBorders>
+            <w:shd w:val="clear" w:color="000000" w:fill="FFC7CE"/>
+            <w:noWrap/>
+            <w:vAlign w:val="bottom"/>
+            <w:hideMark/>
+          </w:tcPr>
+          <w:p>
+            <w:pPr>
+              <w:spacing w:after="0" w:line="240" w:lineRule="auto"/>
+              <w:rPr>
+                <w:rFonts w:ascii="Calibri" w:eastAsia="Times New Roman" w:hAnsi="Calibri" w:cs="Calibri"/>
+                <w:color w:val="9C0006"/>
+                <w:lang w:val="sv-SE" w:eastAsia="sv-SE"/>
+              </w:rPr>
+            </w:pPr>
+            <w:r>
+              <w:rPr>
+                <w:rFonts w:ascii="Calibri" w:eastAsia="Times New Roman" w:hAnsi="Calibri" w:cs="Calibri"/>
+                <w:color w:val="9C0006"/>
+                <w:lang w:val="sv-SE" w:eastAsia="sv-SE"/>
+              </w:rPr>
+              <w:t> </w:t>
+            </w:r>
+          </w:p>
+        </w:tc>
+        <w:tc>
+          <w:tcPr>
+            <w:tcW w:w="879" w:type="dxa"/>
+            <w:tcBorders>
+              <w:top w:val="nil"/>
+              <w:left w:val="nil"/>
+              <w:bottom w:val="nil"/>
+              <w:right w:val="single" w:sz="8" w:space="0" w:color="auto"/>
+            </w:tcBorders>
+            <w:shd w:val="clear" w:color="auto" w:fill="auto"/>
+            <w:noWrap/>
+            <w:vAlign w:val="bottom"/>
+            <w:hideMark/>
+          </w:tcPr>
+          <w:p>
+            <w:pPr>
+              <w:spacing w:after="0" w:line="240" w:lineRule="auto"/>
+              <w:rPr>
+                <w:rFonts w:ascii="Calibri" w:eastAsia="Times New Roman" w:hAnsi="Calibri" w:cs="Calibri"/>
+                <w:color w:val="000000"/>
+                <w:lang w:val="sv-SE" w:eastAsia="sv-SE"/>
+              </w:rPr>
+            </w:pPr>
+            <w:r>
+              <w:rPr>
+                <w:rFonts w:ascii="Calibri" w:eastAsia="Times New Roman" w:hAnsi="Calibri" w:cs="Calibri"/>
+                <w:color w:val="000000"/>
+                <w:lang w:val="sv-SE" w:eastAsia="sv-SE"/>
+              </w:rPr>
+              <w:t>S2</w:t>
+            </w:r>
+          </w:p>
+        </w:tc>
+      </w:tr>
+      <w:tr>
+        <w:trPr>
+          <w:trHeight w:val="326"/>
+        </w:trPr>
+        <w:tc>
+          <w:tcPr>
+            <w:tcW w:w="3160" w:type="dxa"/>
+            <w:tcBorders>
+              <w:top w:val="nil"/>
+              <w:left w:val="single" w:sz="8" w:space="0" w:color="auto"/>
+              <w:bottom w:val="nil"/>
+              <w:right w:val="nil"/>
+            </w:tcBorders>
+            <w:shd w:val="clear" w:color="auto" w:fill="auto"/>
+            <w:noWrap/>
+            <w:vAlign w:val="bottom"/>
+            <w:hideMark/>
+          </w:tcPr>
+          <w:p>
+            <w:pPr>
+              <w:spacing w:after="0" w:line="240" w:lineRule="auto"/>
+              <w:rPr>
+                <w:rFonts w:ascii="Calibri" w:eastAsia="Times New Roman" w:hAnsi="Calibri" w:cs="Calibri"/>
+                <w:color w:val="000000"/>
+                <w:lang w:val="sv-SE" w:eastAsia="sv-SE"/>
+              </w:rPr>
+            </w:pPr>
+            <w:r>
+              <w:rPr>
+                <w:rFonts w:ascii="Calibri" w:eastAsia="Times New Roman" w:hAnsi="Calibri" w:cs="Calibri"/>
+                <w:color w:val="000000"/>
+                <w:lang w:val="sv-SE" w:eastAsia="sv-SE"/>
+              </w:rPr>
+              <w:t>Lägg till köpfunktionalitet</w:t>
+            </w:r>
+          </w:p>
+        </w:tc>
+        <w:tc>
+          <w:tcPr>
+            <w:tcW w:w="2460" w:type="dxa"/>
+            <w:tcBorders>
+              <w:top w:val="nil"/>
+              <w:left w:val="nil"/>
+              <w:bottom w:val="nil"/>
+              <w:right w:val="nil"/>
+            </w:tcBorders>
+            <w:shd w:val="clear" w:color="auto" w:fill="auto"/>
+            <w:noWrap/>
+            <w:vAlign w:val="bottom"/>
+            <w:hideMark/>
+          </w:tcPr>
+          <w:p>
+            <w:pPr>
+              <w:spacing w:after="0" w:line="240" w:lineRule="auto"/>
+              <w:rPr>
+                <w:rFonts w:ascii="Calibri" w:eastAsia="Times New Roman" w:hAnsi="Calibri" w:cs="Calibri"/>
+                <w:color w:val="000000"/>
+                <w:lang w:val="sv-SE" w:eastAsia="sv-SE"/>
+              </w:rPr>
+            </w:pPr>
+            <w:r>
+              <w:rPr>
+                <w:rFonts w:ascii="Calibri" w:eastAsia="Times New Roman" w:hAnsi="Calibri" w:cs="Calibri"/>
+                <w:color w:val="000000"/>
+                <w:lang w:val="sv-SE" w:eastAsia="sv-SE"/>
+              </w:rPr>
+              <w:t>Front end/databas</w:t>
+            </w:r>
+          </w:p>
+        </w:tc>
+        <w:tc>
+          <w:tcPr>
+            <w:tcW w:w="1622" w:type="dxa"/>
+            <w:tcBorders>
+              <w:top w:val="nil"/>
+              <w:left w:val="nil"/>
+              <w:bottom w:val="nil"/>
+              <w:right w:val="nil"/>
+            </w:tcBorders>
+            <w:shd w:val="clear" w:color="auto" w:fill="auto"/>
+            <w:noWrap/>
+            <w:vAlign w:val="bottom"/>
+            <w:hideMark/>
+          </w:tcPr>
+          <w:p>
+            <w:pPr>
+              <w:spacing w:after="0" w:line="240" w:lineRule="auto"/>
+              <w:rPr>
+                <w:rFonts w:ascii="Calibri" w:eastAsia="Times New Roman" w:hAnsi="Calibri" w:cs="Calibri"/>
+                <w:color w:val="000000"/>
+                <w:lang w:val="sv-SE" w:eastAsia="sv-SE"/>
+              </w:rPr>
+            </w:pPr>
+            <w:r>
+              <w:rPr>
+                <w:rFonts w:ascii="Calibri" w:eastAsia="Times New Roman" w:hAnsi="Calibri" w:cs="Calibri"/>
+                <w:color w:val="000000"/>
+                <w:lang w:val="sv-SE" w:eastAsia="sv-SE"/>
+              </w:rPr>
+              <w:t>Hög</w:t>
+            </w:r>
+          </w:p>
+        </w:tc>
+        <w:tc>
+          <w:tcPr>
+            <w:tcW w:w="1657" w:type="dxa"/>
+            <w:tcBorders>
+              <w:top w:val="nil"/>
+              <w:left w:val="nil"/>
+              <w:bottom w:val="nil"/>
+              <w:right w:val="nil"/>
+            </w:tcBorders>
+            <w:shd w:val="clear" w:color="000000" w:fill="FFC7CE"/>
+            <w:noWrap/>
+            <w:vAlign w:val="bottom"/>
+            <w:hideMark/>
+          </w:tcPr>
+          <w:p>
+            <w:pPr>
+              <w:spacing w:after="0" w:line="240" w:lineRule="auto"/>
+              <w:rPr>
+                <w:rFonts w:ascii="Calibri" w:eastAsia="Times New Roman" w:hAnsi="Calibri" w:cs="Calibri"/>
+                <w:color w:val="9C0006"/>
+                <w:lang w:val="sv-SE" w:eastAsia="sv-SE"/>
+              </w:rPr>
+            </w:pPr>
+            <w:r>
+              <w:rPr>
+                <w:rFonts w:ascii="Calibri" w:eastAsia="Times New Roman" w:hAnsi="Calibri" w:cs="Calibri"/>
+                <w:color w:val="9C0006"/>
+                <w:lang w:val="sv-SE" w:eastAsia="sv-SE"/>
+              </w:rPr>
+              <w:t> </w:t>
+            </w:r>
+          </w:p>
+        </w:tc>
+        <w:tc>
+          <w:tcPr>
+            <w:tcW w:w="879" w:type="dxa"/>
+            <w:tcBorders>
+              <w:top w:val="nil"/>
+              <w:left w:val="nil"/>
+              <w:bottom w:val="nil"/>
+              <w:right w:val="single" w:sz="8" w:space="0" w:color="auto"/>
+            </w:tcBorders>
+            <w:shd w:val="clear" w:color="auto" w:fill="auto"/>
+            <w:noWrap/>
+            <w:vAlign w:val="bottom"/>
+            <w:hideMark/>
+          </w:tcPr>
+          <w:p>
+            <w:pPr>
+              <w:spacing w:after="0" w:line="240" w:lineRule="auto"/>
+              <w:rPr>
+                <w:rFonts w:ascii="Calibri" w:eastAsia="Times New Roman" w:hAnsi="Calibri" w:cs="Calibri"/>
+                <w:color w:val="000000"/>
+                <w:lang w:val="sv-SE" w:eastAsia="sv-SE"/>
+              </w:rPr>
+            </w:pPr>
+            <w:r>
+              <w:rPr>
+                <w:rFonts w:ascii="Calibri" w:eastAsia="Times New Roman" w:hAnsi="Calibri" w:cs="Calibri"/>
+                <w:color w:val="000000"/>
+                <w:lang w:val="sv-SE" w:eastAsia="sv-SE"/>
+              </w:rPr>
+              <w:t>S2</w:t>
+            </w:r>
+          </w:p>
+        </w:tc>
+      </w:tr>
+      <w:tr>
+        <w:trPr>
+          <w:trHeight w:val="326"/>
+        </w:trPr>
+        <w:tc>
+          <w:tcPr>
+            <w:tcW w:w="3160" w:type="dxa"/>
+            <w:tcBorders>
+              <w:top w:val="nil"/>
+              <w:left w:val="single" w:sz="8" w:space="0" w:color="auto"/>
+              <w:bottom w:val="nil"/>
+              <w:right w:val="nil"/>
+            </w:tcBorders>
+            <w:shd w:val="clear" w:color="auto" w:fill="auto"/>
+            <w:noWrap/>
+            <w:vAlign w:val="bottom"/>
+            <w:hideMark/>
+          </w:tcPr>
+          <w:p>
+            <w:pPr>
+              <w:spacing w:after="0" w:line="240" w:lineRule="auto"/>
+              <w:rPr>
+                <w:rFonts w:ascii="Calibri" w:eastAsia="Times New Roman" w:hAnsi="Calibri" w:cs="Calibri"/>
+                <w:color w:val="000000"/>
+                <w:lang w:val="sv-SE" w:eastAsia="sv-SE"/>
+              </w:rPr>
+            </w:pPr>
+            <w:r>
+              <w:rPr>
+                <w:rFonts w:ascii="Calibri" w:eastAsia="Times New Roman" w:hAnsi="Calibri" w:cs="Calibri"/>
+                <w:color w:val="000000"/>
+                <w:lang w:val="sv-SE" w:eastAsia="sv-SE"/>
+              </w:rPr>
+              <w:lastRenderedPageBreak/>
+              <w:t>Lägg till recensionsfunktionalitet</w:t>
+            </w:r>
+          </w:p>
+        </w:tc>
+        <w:tc>
+          <w:tcPr>
+            <w:tcW w:w="2460" w:type="dxa"/>
+            <w:tcBorders>
+              <w:top w:val="nil"/>
+              <w:left w:val="nil"/>
+              <w:bottom w:val="nil"/>
+              <w:right w:val="nil"/>
+            </w:tcBorders>
+            <w:shd w:val="clear" w:color="auto" w:fill="auto"/>
+            <w:noWrap/>
+            <w:vAlign w:val="bottom"/>
+            <w:hideMark/>
+          </w:tcPr>
+          <w:p>
+            <w:pPr>
+              <w:spacing w:after="0" w:line="240" w:lineRule="auto"/>
+              <w:rPr>
+                <w:rFonts w:ascii="Calibri" w:eastAsia="Times New Roman" w:hAnsi="Calibri" w:cs="Calibri"/>
+                <w:color w:val="000000"/>
+                <w:lang w:val="sv-SE" w:eastAsia="sv-SE"/>
+              </w:rPr>
+            </w:pPr>
+            <w:r>
+              <w:rPr>
+                <w:rFonts w:ascii="Calibri" w:eastAsia="Times New Roman" w:hAnsi="Calibri" w:cs="Calibri"/>
+                <w:color w:val="000000"/>
+                <w:lang w:val="sv-SE" w:eastAsia="sv-SE"/>
+              </w:rPr>
+              <w:t>Front end/databas</w:t>
+            </w:r>
+          </w:p>
+        </w:tc>
+        <w:tc>
+          <w:tcPr>
+            <w:tcW w:w="1622" w:type="dxa"/>
+            <w:tcBorders>
+              <w:top w:val="nil"/>
+              <w:left w:val="nil"/>
+              <w:bottom w:val="nil"/>
+              <w:right w:val="nil"/>
+            </w:tcBorders>
+            <w:shd w:val="clear" w:color="auto" w:fill="auto"/>
+            <w:noWrap/>
+            <w:vAlign w:val="bottom"/>
+            <w:hideMark/>
+          </w:tcPr>
+          <w:p>
+            <w:pPr>
+              <w:spacing w:after="0" w:line="240" w:lineRule="auto"/>
+              <w:rPr>
+                <w:rFonts w:ascii="Calibri" w:eastAsia="Times New Roman" w:hAnsi="Calibri" w:cs="Calibri"/>
+                <w:color w:val="000000"/>
+                <w:lang w:val="sv-SE" w:eastAsia="sv-SE"/>
+              </w:rPr>
+            </w:pPr>
+            <w:r>
+              <w:rPr>
+                <w:rFonts w:ascii="Calibri" w:eastAsia="Times New Roman" w:hAnsi="Calibri" w:cs="Calibri"/>
+                <w:color w:val="000000"/>
+                <w:lang w:val="sv-SE" w:eastAsia="sv-SE"/>
+              </w:rPr>
+              <w:t>Hög</w:t>
+            </w:r>
+          </w:p>
+        </w:tc>
+        <w:tc>
+          <w:tcPr>
+            <w:tcW w:w="1657" w:type="dxa"/>
+            <w:tcBorders>
+              <w:top w:val="nil"/>
+              <w:left w:val="nil"/>
+              <w:bottom w:val="nil"/>
+              <w:right w:val="nil"/>
+            </w:tcBorders>
+            <w:shd w:val="clear" w:color="000000" w:fill="FFC7CE"/>
+            <w:noWrap/>
+            <w:vAlign w:val="bottom"/>
+            <w:hideMark/>
+          </w:tcPr>
+          <w:p>
+            <w:pPr>
+              <w:spacing w:after="0" w:line="240" w:lineRule="auto"/>
+              <w:rPr>
+                <w:rFonts w:ascii="Calibri" w:eastAsia="Times New Roman" w:hAnsi="Calibri" w:cs="Calibri"/>
+                <w:color w:val="9C0006"/>
+                <w:lang w:val="sv-SE" w:eastAsia="sv-SE"/>
+              </w:rPr>
+            </w:pPr>
+            <w:r>
+              <w:rPr>
+                <w:rFonts w:ascii="Calibri" w:eastAsia="Times New Roman" w:hAnsi="Calibri" w:cs="Calibri"/>
+                <w:color w:val="9C0006"/>
+                <w:lang w:val="sv-SE" w:eastAsia="sv-SE"/>
+              </w:rPr>
+              <w:t> </w:t>
+            </w:r>
+          </w:p>
+        </w:tc>
+        <w:tc>
+          <w:tcPr>
+            <w:tcW w:w="879" w:type="dxa"/>
+            <w:tcBorders>
+              <w:top w:val="nil"/>
+              <w:left w:val="nil"/>
+              <w:bottom w:val="nil"/>
+              <w:right w:val="single" w:sz="8" w:space="0" w:color="auto"/>
+            </w:tcBorders>
+            <w:shd w:val="clear" w:color="auto" w:fill="auto"/>
+            <w:noWrap/>
+            <w:vAlign w:val="bottom"/>
+            <w:hideMark/>
+          </w:tcPr>
+          <w:p>
+            <w:pPr>
+              <w:spacing w:after="0" w:line="240" w:lineRule="auto"/>
+              <w:rPr>
+                <w:rFonts w:ascii="Calibri" w:eastAsia="Times New Roman" w:hAnsi="Calibri" w:cs="Calibri"/>
+                <w:color w:val="000000"/>
+                <w:lang w:val="sv-SE" w:eastAsia="sv-SE"/>
+              </w:rPr>
+            </w:pPr>
+            <w:r>
+              <w:rPr>
+                <w:rFonts w:ascii="Calibri" w:eastAsia="Times New Roman" w:hAnsi="Calibri" w:cs="Calibri"/>
+                <w:color w:val="000000"/>
+                <w:lang w:val="sv-SE" w:eastAsia="sv-SE"/>
+              </w:rPr>
+              <w:t>S3</w:t>
+            </w:r>
+          </w:p>
+        </w:tc>
+      </w:tr>
+      <w:tr>
+        <w:trPr>
+          <w:trHeight w:val="326"/>
+        </w:trPr>
+        <w:tc>
+          <w:tcPr>
+            <w:tcW w:w="3160" w:type="dxa"/>
+            <w:tcBorders>
+              <w:top w:val="nil"/>
+              <w:left w:val="single" w:sz="8" w:space="0" w:color="auto"/>
+              <w:bottom w:val="nil"/>
+              <w:right w:val="nil"/>
+            </w:tcBorders>
+            <w:shd w:val="clear" w:color="auto" w:fill="auto"/>
+            <w:noWrap/>
+            <w:vAlign w:val="bottom"/>
+            <w:hideMark/>
+          </w:tcPr>
+          <w:p>
+            <w:pPr>
+              <w:spacing w:after="0" w:line="240" w:lineRule="auto"/>
+              <w:rPr>
+                <w:rFonts w:ascii="Calibri" w:eastAsia="Times New Roman" w:hAnsi="Calibri" w:cs="Calibri"/>
+                <w:color w:val="000000"/>
+                <w:lang w:val="sv-SE" w:eastAsia="sv-SE"/>
+              </w:rPr>
+            </w:pPr>
+            <w:r>
+              <w:rPr>
+                <w:rFonts w:ascii="Calibri" w:eastAsia="Times New Roman" w:hAnsi="Calibri" w:cs="Calibri"/>
+                <w:color w:val="000000"/>
+                <w:lang w:val="sv-SE" w:eastAsia="sv-SE"/>
+              </w:rPr>
+              <w:t>Produktkategorier</w:t>
+            </w:r>
+          </w:p>
+        </w:tc>
+        <w:tc>
+          <w:tcPr>
+            <w:tcW w:w="2460" w:type="dxa"/>
+            <w:tcBorders>
+              <w:top w:val="nil"/>
+              <w:left w:val="nil"/>
+              <w:bottom w:val="nil"/>
+              <w:right w:val="nil"/>
+            </w:tcBorders>
+            <w:shd w:val="clear" w:color="auto" w:fill="auto"/>
+            <w:noWrap/>
+            <w:vAlign w:val="bottom"/>
+            <w:hideMark/>
+          </w:tcPr>
+          <w:p>
+            <w:pPr>
+              <w:spacing w:after="0" w:line="240" w:lineRule="auto"/>
+              <w:rPr>
+                <w:rFonts w:ascii="Calibri" w:eastAsia="Times New Roman" w:hAnsi="Calibri" w:cs="Calibri"/>
+                <w:color w:val="000000"/>
+                <w:lang w:val="sv-SE" w:eastAsia="sv-SE"/>
+              </w:rPr>
+            </w:pPr>
+            <w:r>
+              <w:rPr>
+                <w:rFonts w:ascii="Calibri" w:eastAsia="Times New Roman" w:hAnsi="Calibri" w:cs="Calibri"/>
+                <w:color w:val="000000"/>
+                <w:lang w:val="sv-SE" w:eastAsia="sv-SE"/>
+              </w:rPr>
+              <w:t>Databas</w:t>
+            </w:r>
+          </w:p>
+        </w:tc>
+        <w:tc>
+          <w:tcPr>
+            <w:tcW w:w="1622" w:type="dxa"/>
+            <w:tcBorders>
+              <w:top w:val="nil"/>
+              <w:left w:val="nil"/>
+              <w:bottom w:val="nil"/>
+              <w:right w:val="nil"/>
+            </w:tcBorders>
+            <w:shd w:val="clear" w:color="auto" w:fill="auto"/>
+            <w:noWrap/>
+            <w:vAlign w:val="bottom"/>
+            <w:hideMark/>
+          </w:tcPr>
+          <w:p>
+            <w:pPr>
+              <w:spacing w:after="0" w:line="240" w:lineRule="auto"/>
+              <w:rPr>
+                <w:rFonts w:ascii="Calibri" w:eastAsia="Times New Roman" w:hAnsi="Calibri" w:cs="Calibri"/>
+                <w:color w:val="000000"/>
+                <w:lang w:val="sv-SE" w:eastAsia="sv-SE"/>
+              </w:rPr>
+            </w:pPr>
+            <w:r>
+              <w:rPr>
+                <w:rFonts w:ascii="Calibri" w:eastAsia="Times New Roman" w:hAnsi="Calibri" w:cs="Calibri"/>
+                <w:color w:val="000000"/>
+                <w:lang w:val="sv-SE" w:eastAsia="sv-SE"/>
+              </w:rPr>
+              <w:t>Medel</w:t>
+            </w:r>
+          </w:p>
+        </w:tc>
+        <w:tc>
+          <w:tcPr>
+            <w:tcW w:w="1657" w:type="dxa"/>
+            <w:tcBorders>
+              <w:top w:val="nil"/>
+              <w:left w:val="nil"/>
+              <w:bottom w:val="nil"/>
+              <w:right w:val="nil"/>
+            </w:tcBorders>
+            <w:shd w:val="clear" w:color="000000" w:fill="FFC7CE"/>
+            <w:noWrap/>
+            <w:vAlign w:val="bottom"/>
+            <w:hideMark/>
+          </w:tcPr>
+          <w:p>
+            <w:pPr>
+              <w:spacing w:after="0" w:line="240" w:lineRule="auto"/>
+              <w:rPr>
+                <w:rFonts w:ascii="Calibri" w:eastAsia="Times New Roman" w:hAnsi="Calibri" w:cs="Calibri"/>
+                <w:color w:val="9C0006"/>
+                <w:lang w:val="sv-SE" w:eastAsia="sv-SE"/>
+              </w:rPr>
+            </w:pPr>
+            <w:r>
+              <w:rPr>
+                <w:rFonts w:ascii="Calibri" w:eastAsia="Times New Roman" w:hAnsi="Calibri" w:cs="Calibri"/>
+                <w:color w:val="9C0006"/>
+                <w:lang w:val="sv-SE" w:eastAsia="sv-SE"/>
+              </w:rPr>
+              <w:t> </w:t>
+            </w:r>
+          </w:p>
+        </w:tc>
+        <w:tc>
+          <w:tcPr>
+            <w:tcW w:w="879" w:type="dxa"/>
+            <w:tcBorders>
+              <w:top w:val="nil"/>
+              <w:left w:val="nil"/>
+              <w:bottom w:val="nil"/>
+              <w:right w:val="single" w:sz="8" w:space="0" w:color="auto"/>
+            </w:tcBorders>
+            <w:shd w:val="clear" w:color="auto" w:fill="auto"/>
+            <w:noWrap/>
+            <w:vAlign w:val="bottom"/>
+            <w:hideMark/>
+          </w:tcPr>
+          <w:p>
+            <w:pPr>
+              <w:spacing w:after="0" w:line="240" w:lineRule="auto"/>
+              <w:rPr>
+                <w:rFonts w:ascii="Calibri" w:eastAsia="Times New Roman" w:hAnsi="Calibri" w:cs="Calibri"/>
+                <w:color w:val="000000"/>
+                <w:lang w:val="sv-SE" w:eastAsia="sv-SE"/>
+              </w:rPr>
+            </w:pPr>
+            <w:r>
+              <w:rPr>
+                <w:rFonts w:ascii="Calibri" w:eastAsia="Times New Roman" w:hAnsi="Calibri" w:cs="Calibri"/>
+                <w:color w:val="000000"/>
+                <w:lang w:val="sv-SE" w:eastAsia="sv-SE"/>
+              </w:rPr>
+              <w:t>S3</w:t>
+            </w:r>
+          </w:p>
+        </w:tc>
+      </w:tr>
+      <w:tr>
+        <w:trPr>
+          <w:trHeight w:val="326"/>
+        </w:trPr>
+        <w:tc>
+          <w:tcPr>
+            <w:tcW w:w="3160" w:type="dxa"/>
+            <w:tcBorders>
+              <w:top w:val="nil"/>
+              <w:left w:val="single" w:sz="8" w:space="0" w:color="auto"/>
+              <w:bottom w:val="nil"/>
+              <w:right w:val="nil"/>
+            </w:tcBorders>
+            <w:shd w:val="clear" w:color="auto" w:fill="auto"/>
+            <w:noWrap/>
+            <w:vAlign w:val="bottom"/>
+            <w:hideMark/>
+          </w:tcPr>
+          <w:p>
+            <w:pPr>
+              <w:spacing w:after="0" w:line="240" w:lineRule="auto"/>
+              <w:rPr>
+                <w:rFonts w:ascii="Calibri" w:eastAsia="Times New Roman" w:hAnsi="Calibri" w:cs="Calibri"/>
+                <w:color w:val="000000"/>
+                <w:lang w:val="sv-SE" w:eastAsia="sv-SE"/>
+              </w:rPr>
+            </w:pPr>
+            <w:r>
+              <w:rPr>
+                <w:rFonts w:ascii="Calibri" w:eastAsia="Times New Roman" w:hAnsi="Calibri" w:cs="Calibri"/>
+                <w:color w:val="000000"/>
+                <w:lang w:val="sv-SE" w:eastAsia="sv-SE"/>
+              </w:rPr>
+              <w:t>Gemensam meny för hemsidan</w:t>
+            </w:r>
+          </w:p>
+        </w:tc>
+        <w:tc>
+          <w:tcPr>
+            <w:tcW w:w="2460" w:type="dxa"/>
+            <w:tcBorders>
+              <w:top w:val="nil"/>
+              <w:left w:val="nil"/>
+              <w:bottom w:val="nil"/>
+              <w:right w:val="nil"/>
+            </w:tcBorders>
+            <w:shd w:val="clear" w:color="auto" w:fill="auto"/>
+            <w:noWrap/>
+            <w:vAlign w:val="bottom"/>
+            <w:hideMark/>
+          </w:tcPr>
+          <w:p>
+            <w:pPr>
+              <w:spacing w:after="0" w:line="240" w:lineRule="auto"/>
+              <w:rPr>
+                <w:rFonts w:ascii="Calibri" w:eastAsia="Times New Roman" w:hAnsi="Calibri" w:cs="Calibri"/>
+                <w:color w:val="000000"/>
+                <w:lang w:val="sv-SE" w:eastAsia="sv-SE"/>
+              </w:rPr>
+            </w:pPr>
+            <w:r>
+              <w:rPr>
+                <w:rFonts w:ascii="Calibri" w:eastAsia="Times New Roman" w:hAnsi="Calibri" w:cs="Calibri"/>
+                <w:color w:val="000000"/>
+                <w:lang w:val="sv-SE" w:eastAsia="sv-SE"/>
+              </w:rPr>
+              <w:t>Front end</w:t>
+            </w:r>
+          </w:p>
+        </w:tc>
+        <w:tc>
+          <w:tcPr>
+            <w:tcW w:w="1622" w:type="dxa"/>
+            <w:tcBorders>
+              <w:top w:val="nil"/>
+              <w:left w:val="nil"/>
+              <w:bottom w:val="nil"/>
+              <w:right w:val="nil"/>
+            </w:tcBorders>
+            <w:shd w:val="clear" w:color="auto" w:fill="auto"/>
+            <w:noWrap/>
+            <w:vAlign w:val="bottom"/>
+            <w:hideMark/>
+          </w:tcPr>
+          <w:p>
+            <w:pPr>
+              <w:spacing w:after="0" w:line="240" w:lineRule="auto"/>
+              <w:rPr>
+                <w:rFonts w:ascii="Calibri" w:eastAsia="Times New Roman" w:hAnsi="Calibri" w:cs="Calibri"/>
+                <w:color w:val="000000"/>
+                <w:lang w:val="sv-SE" w:eastAsia="sv-SE"/>
+              </w:rPr>
+            </w:pPr>
+            <w:r>
+              <w:rPr>
+                <w:rFonts w:ascii="Calibri" w:eastAsia="Times New Roman" w:hAnsi="Calibri" w:cs="Calibri"/>
+                <w:color w:val="000000"/>
+                <w:lang w:val="sv-SE" w:eastAsia="sv-SE"/>
+              </w:rPr>
+              <w:t>Medel</w:t>
+            </w:r>
+          </w:p>
+        </w:tc>
+        <w:tc>
+          <w:tcPr>
+            <w:tcW w:w="1657" w:type="dxa"/>
+            <w:tcBorders>
+              <w:top w:val="nil"/>
+              <w:left w:val="nil"/>
+              <w:bottom w:val="nil"/>
+              <w:right w:val="nil"/>
+            </w:tcBorders>
+            <w:shd w:val="clear" w:color="000000" w:fill="FFC7CE"/>
+            <w:noWrap/>
+            <w:vAlign w:val="bottom"/>
+            <w:hideMark/>
+          </w:tcPr>
+          <w:p>
+            <w:pPr>
+              <w:spacing w:after="0" w:line="240" w:lineRule="auto"/>
+              <w:rPr>
+                <w:rFonts w:ascii="Calibri" w:eastAsia="Times New Roman" w:hAnsi="Calibri" w:cs="Calibri"/>
+                <w:color w:val="9C0006"/>
+                <w:lang w:val="sv-SE" w:eastAsia="sv-SE"/>
+              </w:rPr>
+            </w:pPr>
+            <w:r>
+              <w:rPr>
+                <w:rFonts w:ascii="Calibri" w:eastAsia="Times New Roman" w:hAnsi="Calibri" w:cs="Calibri"/>
+                <w:color w:val="9C0006"/>
+                <w:lang w:val="sv-SE" w:eastAsia="sv-SE"/>
+              </w:rPr>
+              <w:t> </w:t>
+            </w:r>
+          </w:p>
+        </w:tc>
+        <w:tc>
+          <w:tcPr>
+            <w:tcW w:w="879" w:type="dxa"/>
+            <w:tcBorders>
+              <w:top w:val="nil"/>
+              <w:left w:val="nil"/>
+              <w:bottom w:val="nil"/>
+              <w:right w:val="single" w:sz="8" w:space="0" w:color="auto"/>
+            </w:tcBorders>
+            <w:shd w:val="clear" w:color="auto" w:fill="auto"/>
+            <w:noWrap/>
+            <w:vAlign w:val="bottom"/>
+            <w:hideMark/>
+          </w:tcPr>
+          <w:p>
+            <w:pPr>
+              <w:spacing w:after="0" w:line="240" w:lineRule="auto"/>
+              <w:rPr>
+                <w:rFonts w:ascii="Calibri" w:eastAsia="Times New Roman" w:hAnsi="Calibri" w:cs="Calibri"/>
+                <w:color w:val="000000"/>
+                <w:lang w:val="sv-SE" w:eastAsia="sv-SE"/>
+              </w:rPr>
+            </w:pPr>
+            <w:r>
+              <w:rPr>
+                <w:rFonts w:ascii="Calibri" w:eastAsia="Times New Roman" w:hAnsi="Calibri" w:cs="Calibri"/>
+                <w:color w:val="000000"/>
+                <w:lang w:val="sv-SE" w:eastAsia="sv-SE"/>
+              </w:rPr>
+              <w:t>S3</w:t>
+            </w:r>
+          </w:p>
+        </w:tc>
+      </w:tr>
+      <w:tr>
+        <w:trPr>
+          <w:trHeight w:val="86"/>
+        </w:trPr>
+        <w:tc>
+          <w:tcPr>
+            <w:tcW w:w="3160" w:type="dxa"/>
+            <w:tcBorders>
+              <w:top w:val="nil"/>
+              <w:left w:val="single" w:sz="8" w:space="0" w:color="auto"/>
+              <w:bottom w:val="single" w:sz="8" w:space="0" w:color="auto"/>
+              <w:right w:val="nil"/>
+            </w:tcBorders>
+            <w:shd w:val="clear" w:color="auto" w:fill="auto"/>
+            <w:noWrap/>
+            <w:vAlign w:val="bottom"/>
+            <w:hideMark/>
+          </w:tcPr>
+          <w:p>
+            <w:pPr>
+              <w:spacing w:after="0" w:line="240" w:lineRule="auto"/>
+              <w:rPr>
+                <w:rFonts w:ascii="Calibri" w:eastAsia="Times New Roman" w:hAnsi="Calibri" w:cs="Calibri"/>
+                <w:color w:val="000000"/>
+                <w:lang w:val="sv-SE" w:eastAsia="sv-SE"/>
+              </w:rPr>
+            </w:pPr>
+            <w:r>
+              <w:rPr>
+                <w:rFonts w:ascii="Calibri" w:eastAsia="Times New Roman" w:hAnsi="Calibri" w:cs="Calibri"/>
+                <w:color w:val="000000"/>
+                <w:lang w:val="sv-SE" w:eastAsia="sv-SE"/>
+              </w:rPr>
+              <w:t>Produktlänkar från databasen</w:t>
+            </w:r>
+          </w:p>
+        </w:tc>
+        <w:tc>
+          <w:tcPr>
+            <w:tcW w:w="2460" w:type="dxa"/>
+            <w:tcBorders>
+              <w:top w:val="nil"/>
+              <w:left w:val="nil"/>
+              <w:bottom w:val="single" w:sz="8" w:space="0" w:color="auto"/>
+              <w:right w:val="nil"/>
+            </w:tcBorders>
+            <w:shd w:val="clear" w:color="auto" w:fill="auto"/>
+            <w:noWrap/>
+            <w:vAlign w:val="bottom"/>
+            <w:hideMark/>
+          </w:tcPr>
+          <w:p>
+            <w:pPr>
+              <w:spacing w:after="0" w:line="240" w:lineRule="auto"/>
+              <w:rPr>
+                <w:rFonts w:ascii="Calibri" w:eastAsia="Times New Roman" w:hAnsi="Calibri" w:cs="Calibri"/>
+                <w:color w:val="000000"/>
+                <w:lang w:val="sv-SE" w:eastAsia="sv-SE"/>
+              </w:rPr>
+            </w:pPr>
+            <w:r>
+              <w:rPr>
+                <w:rFonts w:ascii="Calibri" w:eastAsia="Times New Roman" w:hAnsi="Calibri" w:cs="Calibri"/>
+                <w:color w:val="000000"/>
+                <w:lang w:val="sv-SE" w:eastAsia="sv-SE"/>
+              </w:rPr>
+              <w:t>Front end</w:t>
+            </w:r>
+          </w:p>
+        </w:tc>
+        <w:tc>
+          <w:tcPr>
+            <w:tcW w:w="1622" w:type="dxa"/>
+            <w:tcBorders>
+              <w:top w:val="nil"/>
+              <w:left w:val="nil"/>
+              <w:bottom w:val="single" w:sz="8" w:space="0" w:color="auto"/>
+              <w:right w:val="nil"/>
+            </w:tcBorders>
+            <w:shd w:val="clear" w:color="auto" w:fill="auto"/>
+            <w:noWrap/>
+            <w:vAlign w:val="bottom"/>
+            <w:hideMark/>
+          </w:tcPr>
+          <w:p>
+            <w:pPr>
+              <w:spacing w:after="0" w:line="240" w:lineRule="auto"/>
+              <w:rPr>
+                <w:rFonts w:ascii="Calibri" w:eastAsia="Times New Roman" w:hAnsi="Calibri" w:cs="Calibri"/>
+                <w:color w:val="000000"/>
+                <w:lang w:val="sv-SE" w:eastAsia="sv-SE"/>
+              </w:rPr>
+            </w:pPr>
+            <w:r>
+              <w:rPr>
+                <w:rFonts w:ascii="Calibri" w:eastAsia="Times New Roman" w:hAnsi="Calibri" w:cs="Calibri"/>
+                <w:color w:val="000000"/>
+                <w:lang w:val="sv-SE" w:eastAsia="sv-SE"/>
+              </w:rPr>
+              <w:t>Låg</w:t>
+            </w:r>
+          </w:p>
+        </w:tc>
+        <w:tc>
+          <w:tcPr>
+            <w:tcW w:w="1657" w:type="dxa"/>
+            <w:tcBorders>
+              <w:top w:val="nil"/>
+              <w:left w:val="nil"/>
+              <w:bottom w:val="single" w:sz="8" w:space="0" w:color="auto"/>
+              <w:right w:val="nil"/>
+            </w:tcBorders>
+            <w:shd w:val="clear" w:color="000000" w:fill="FFC7CE"/>
+            <w:noWrap/>
+            <w:vAlign w:val="bottom"/>
+            <w:hideMark/>
+          </w:tcPr>
+          <w:p>
+            <w:pPr>
+              <w:spacing w:after="0" w:line="240" w:lineRule="auto"/>
+              <w:rPr>
+                <w:rFonts w:ascii="Calibri" w:eastAsia="Times New Roman" w:hAnsi="Calibri" w:cs="Calibri"/>
+                <w:color w:val="9C0006"/>
+                <w:lang w:val="sv-SE" w:eastAsia="sv-SE"/>
+              </w:rPr>
+            </w:pPr>
+            <w:r>
+              <w:rPr>
+                <w:rFonts w:ascii="Calibri" w:eastAsia="Times New Roman" w:hAnsi="Calibri" w:cs="Calibri"/>
+                <w:color w:val="9C0006"/>
+                <w:lang w:val="sv-SE" w:eastAsia="sv-SE"/>
+              </w:rPr>
+              <w:t> </w:t>
+            </w:r>
+          </w:p>
+        </w:tc>
+        <w:tc>
+          <w:tcPr>
+            <w:tcW w:w="879" w:type="dxa"/>
+            <w:tcBorders>
+              <w:top w:val="nil"/>
+              <w:left w:val="nil"/>
+              <w:bottom w:val="single" w:sz="8" w:space="0" w:color="auto"/>
+              <w:right w:val="single" w:sz="8" w:space="0" w:color="auto"/>
+            </w:tcBorders>
+            <w:shd w:val="clear" w:color="auto" w:fill="auto"/>
+            <w:noWrap/>
+            <w:vAlign w:val="bottom"/>
+            <w:hideMark/>
+          </w:tcPr>
+          <w:p>
+            <w:pPr>
+              <w:spacing w:after="0" w:line="240" w:lineRule="auto"/>
+              <w:rPr>
+                <w:rFonts w:ascii="Calibri" w:eastAsia="Times New Roman" w:hAnsi="Calibri" w:cs="Calibri"/>
+                <w:color w:val="000000"/>
+                <w:lang w:val="sv-SE" w:eastAsia="sv-SE"/>
+              </w:rPr>
+            </w:pPr>
+            <w:r>
+              <w:rPr>
+                <w:rFonts w:ascii="Calibri" w:eastAsia="Times New Roman" w:hAnsi="Calibri" w:cs="Calibri"/>
+                <w:color w:val="000000"/>
+                <w:lang w:val="sv-SE" w:eastAsia="sv-SE"/>
+              </w:rPr>
+              <w:t>S3</w:t>
+            </w:r>
+          </w:p>
+        </w:tc>
+      </w:tr>
+    </w:tbl>
     <w:p>
       <w:pPr>
         <w:rPr>
@@ -438,13 +3781,6 @@
           <w:lang w:val="sv-SE"/>
         </w:rPr>
       </w:pPr>
-      <w:r>
-        <w:rPr>
-          <w:color w:val="FF0000"/>
-          <w:lang w:val="sv-SE"/>
-        </w:rPr>
-        <w:t>Pasta in backlogen när du kollat över den</w:t>
-      </w:r>
     </w:p>
     <w:p>
       <w:pPr>
@@ -455,77 +3791,79 @@
           <w:u w:val="single"/>
         </w:rPr>
       </w:pPr>
+      <w:proofErr w:type="spellStart"/>
       <w:r>
         <w:rPr>
           <w:b/>
           <w:bCs/>
           <w:u w:val="single"/>
         </w:rPr>
-        <w:t>Database Schedule</w:t>
-      </w:r>
-    </w:p>
-    <w:p>
-      <w:pPr>
-        <w:rPr>
-          <w:color w:val="FF0000"/>
-        </w:rPr>
-      </w:pPr>
-      <w:proofErr w:type="spellStart"/>
-      <w:r>
-        <w:rPr>
-          <w:color w:val="FF0000"/>
-        </w:rPr>
-        <w:t>auto</w:t>
-      </w:r>
-      <w:r>
-        <w:rPr>
-          <w:color w:val="FF0000"/>
-        </w:rPr>
-        <w:t>Kompilera</w:t>
+        <w:t>Databas</w:t>
       </w:r>
       <w:proofErr w:type="spellEnd"/>
       <w:r>
-        <w:rPr>
-          <w:color w:val="FF0000"/>
-        </w:rPr>
-        <w:t xml:space="preserve"> med </w:t>
-      </w:r>
-      <w:proofErr w:type="spellStart"/>
-      <w:r>
-        <w:rPr>
-          <w:color w:val="FF0000"/>
-        </w:rPr>
-        <w:t>databasen</w:t>
-      </w:r>
-      <w:proofErr w:type="spellEnd"/>
-    </w:p>
-    <w:p>
-      <w:pPr>
-        <w:pStyle w:val="Rubrik1"/>
         <w:rPr>
           <w:b/>
           <w:bCs/>
           <w:u w:val="single"/>
         </w:rPr>
-      </w:pPr>
-      <w:r>
-        <w:rPr>
-          <w:b/>
-          <w:bCs/>
-          <w:u w:val="single"/>
-        </w:rPr>
-        <w:t>Links to code</w:t>
+        <w:t xml:space="preserve"> schema</w:t>
       </w:r>
     </w:p>
     <w:p>
-      <w:hyperlink r:id="rId7" w:history="1">
-        <w:r>
-          <w:rPr>
-            <w:rStyle w:val="Hyperlnk"/>
-          </w:rPr>
-          <w:t>https://github.com/OskarHavo/D0018E-Hemsida</w:t>
-        </w:r>
-      </w:hyperlink>
+      <w:r>
+        <w:rPr>
+          <w:noProof/>
+        </w:rPr>
+        <w:drawing>
+          <wp:inline distT="0" distB="0" distL="0" distR="0" wp14:anchorId="0A79DB06" wp14:editId="5A553834">
+            <wp:extent cx="5753100" cy="4419600"/>
+            <wp:effectExtent l="0" t="0" r="0" b="0"/>
+            <wp:docPr id="3" name="Bildobjekt 3"/>
+            <wp:cNvGraphicFramePr>
+              <a:graphicFrameLocks xmlns:a="http://schemas.openxmlformats.org/drawingml/2006/main" noChangeAspect="1"/>
+            </wp:cNvGraphicFramePr>
+            <a:graphic xmlns:a="http://schemas.openxmlformats.org/drawingml/2006/main">
+              <a:graphicData uri="http://schemas.openxmlformats.org/drawingml/2006/picture">
+                <pic:pic xmlns:pic="http://schemas.openxmlformats.org/drawingml/2006/picture">
+                  <pic:nvPicPr>
+                    <pic:cNvPr id="0" name="Picture 2"/>
+                    <pic:cNvPicPr>
+                      <a:picLocks noChangeAspect="1" noChangeArrowheads="1"/>
+                    </pic:cNvPicPr>
+                  </pic:nvPicPr>
+                  <pic:blipFill>
+                    <a:blip r:embed="rId8">
+                      <a:extLst>
+                        <a:ext uri="{28A0092B-C50C-407E-A947-70E740481C1C}">
+                          <a14:useLocalDpi xmlns:a14="http://schemas.microsoft.com/office/drawing/2010/main" val="0"/>
+                        </a:ext>
+                      </a:extLst>
+                    </a:blip>
+                    <a:srcRect/>
+                    <a:stretch>
+                      <a:fillRect/>
+                    </a:stretch>
+                  </pic:blipFill>
+                  <pic:spPr bwMode="auto">
+                    <a:xfrm>
+                      <a:off x="0" y="0"/>
+                      <a:ext cx="5753100" cy="4419600"/>
+                    </a:xfrm>
+                    <a:prstGeom prst="rect">
+                      <a:avLst/>
+                    </a:prstGeom>
+                    <a:noFill/>
+                    <a:ln>
+                      <a:noFill/>
+                    </a:ln>
+                  </pic:spPr>
+                </pic:pic>
+              </a:graphicData>
+            </a:graphic>
+          </wp:inline>
+        </w:drawing>
+      </w:r>
     </w:p>
     <w:p>
       <w:pPr>
@@ -566,7 +3904,7 @@
                     <pic:cNvPicPr/>
                   </pic:nvPicPr>
                   <pic:blipFill>
-                    <a:blip r:embed="rId8">
+                    <a:blip r:embed="rId9">
                       <a:extLst>
                         <a:ext uri="{28A0092B-C50C-407E-A947-70E740481C1C}">
                           <a14:useLocalDpi xmlns:a14="http://schemas.microsoft.com/office/drawing/2010/main" val="0"/>
@@ -605,24 +3943,37 @@
     </w:p>
     <w:p>
       <w:pPr>
-        <w:pStyle w:val="Rubrik1"/>
+        <w:rPr>
+          <w:rFonts w:asciiTheme="majorHAnsi" w:eastAsiaTheme="majorEastAsia" w:hAnsiTheme="majorHAnsi" w:cstheme="majorBidi"/>
+          <w:b/>
+          <w:bCs/>
+          <w:color w:val="2F5496" w:themeColor="accent1" w:themeShade="BF"/>
+          <w:sz w:val="32"/>
+          <w:szCs w:val="32"/>
+          <w:u w:val="single"/>
+          <w:lang w:val="sv-SE"/>
+        </w:rPr>
+      </w:pPr>
+      <w:r>
         <w:rPr>
           <w:b/>
           <w:bCs/>
           <w:u w:val="single"/>
           <w:lang w:val="sv-SE"/>
         </w:rPr>
-      </w:pPr>
-      <w:r>
+        <w:br w:type="page"/>
+      </w:r>
+    </w:p>
+    <w:p>
+      <w:pPr>
+        <w:pStyle w:val="Rubrik1"/>
         <w:rPr>
           <w:b/>
           <w:bCs/>
           <w:u w:val="single"/>
           <w:lang w:val="sv-SE"/>
         </w:rPr>
-        <w:t xml:space="preserve">System limitations and </w:t>
-      </w:r>
-      <w:proofErr w:type="spellStart"/>
+      </w:pPr>
       <w:r>
         <w:rPr>
           <w:b/>
@@ -630,9 +3981,18 @@
           <w:u w:val="single"/>
           <w:lang w:val="sv-SE"/>
         </w:rPr>
-        <w:t>improvements</w:t>
-      </w:r>
-      <w:proofErr w:type="spellEnd"/>
+        <w:lastRenderedPageBreak/>
+        <w:t>System</w:t>
+      </w:r>
+      <w:r>
+        <w:rPr>
+          <w:b/>
+          <w:bCs/>
+          <w:u w:val="single"/>
+          <w:lang w:val="sv-SE"/>
+        </w:rPr>
+        <w:t>begränsningar och förbättringar</w:t>
+      </w:r>
     </w:p>
     <w:p>
       <w:pPr>
@@ -642,38 +4002,76 @@
           <w:lang w:val="sv-SE"/>
         </w:rPr>
       </w:pPr>
-      <w:proofErr w:type="spellStart"/>
       <w:r>
         <w:rPr>
           <w:b/>
           <w:bCs/>
           <w:lang w:val="sv-SE"/>
         </w:rPr>
-        <w:t>Systemetsbegränsningar</w:t>
-      </w:r>
-      <w:proofErr w:type="spellEnd"/>
+        <w:t>Systemets</w:t>
+      </w:r>
       <w:r>
         <w:rPr>
           <w:b/>
           <w:bCs/>
           <w:lang w:val="sv-SE"/>
         </w:rPr>
-        <w:t>:</w:t>
+        <w:t xml:space="preserve"> </w:t>
+      </w:r>
+      <w:r>
+        <w:rPr>
+          <w:b/>
+          <w:bCs/>
+          <w:lang w:val="sv-SE"/>
+        </w:rPr>
+        <w:t>begränsningar:</w:t>
       </w:r>
     </w:p>
     <w:p>
       <w:pPr>
         <w:rPr>
-          <w:color w:val="FF0000"/>
+          <w:b/>
+          <w:bCs/>
           <w:lang w:val="sv-SE"/>
         </w:rPr>
       </w:pPr>
       <w:r>
         <w:rPr>
-          <w:color w:val="FF0000"/>
-          <w:lang w:val="sv-SE"/>
-        </w:rPr>
-        <w:t>Skriv här</w:t>
+          <w:lang w:val="sv-SE"/>
+        </w:rPr>
+        <w:t xml:space="preserve">Det går inte att ta bort produkter som finns med i en beställning. </w:t>
+      </w:r>
+      <w:r>
+        <w:rPr>
+          <w:lang w:val="sv-SE"/>
+        </w:rPr>
+        <w:t xml:space="preserve">Det är även möjligt att lägga till en kommentar på en produkt som köpts av en annan användare, dock går det inte att lägga till en kommentar om produkten inte finns med i en beställning. Tills vidare </w:t>
+      </w:r>
+      <w:r>
+        <w:rPr>
+          <w:lang w:val="sv-SE"/>
+        </w:rPr>
+        <w:t>går</w:t>
+      </w:r>
+      <w:bookmarkStart w:id="0" w:name="_GoBack"/>
+      <w:bookmarkEnd w:id="0"/>
+      <w:r>
+        <w:rPr>
+          <w:lang w:val="sv-SE"/>
+        </w:rPr>
+        <w:t xml:space="preserve"> detta problem </w:t>
+      </w:r>
+      <w:r>
+        <w:rPr>
+          <w:lang w:val="sv-SE"/>
+        </w:rPr>
+        <w:t xml:space="preserve">att </w:t>
+      </w:r>
+      <w:r>
+        <w:rPr>
+          <w:lang w:val="sv-SE"/>
+        </w:rPr>
+        <w:t>lösa med PHP, men en striktare databas-struktur hade önskats.</w:t>
       </w:r>
     </w:p>
     <w:p>
@@ -710,7 +4108,19 @@
         <w:rPr>
           <w:lang w:val="sv-SE"/>
         </w:rPr>
-        <w:t xml:space="preserve">Vi kan alltid införa nya funktioner till hemsidan. Till exempel att istället för att vi har produkterna sorterade efter </w:t>
+        <w:t xml:space="preserve">Vi kan alltid införa nya funktioner till hemsidan. Till exempel att istället för att </w:t>
+      </w:r>
+      <w:r>
+        <w:rPr>
+          <w:lang w:val="sv-SE"/>
+        </w:rPr>
+        <w:t>visa</w:t>
+      </w:r>
+      <w:r>
+        <w:rPr>
+          <w:lang w:val="sv-SE"/>
+        </w:rPr>
+        <w:t xml:space="preserve"> produkterna sorterade efter </w:t>
       </w:r>
       <w:proofErr w:type="spellStart"/>
       <w:r>
@@ -724,7 +4134,45 @@
         <w:rPr>
           <w:lang w:val="sv-SE"/>
         </w:rPr>
-        <w:t xml:space="preserve"> och sedan dess namn så kan man bruka endast en stor tabell. Så man effektiviserar det hela och gör det lättare att se helheten. </w:t>
+        <w:t xml:space="preserve"> och sedan dess namn</w:t>
+      </w:r>
+      <w:r>
+        <w:rPr>
+          <w:lang w:val="sv-SE"/>
+        </w:rPr>
+        <w:t>,</w:t>
+      </w:r>
+      <w:r>
+        <w:rPr>
+          <w:lang w:val="sv-SE"/>
+        </w:rPr>
+        <w:t xml:space="preserve"> kan man bruka endast en stor tabell. Så man effektiviserar det hela och gör det lättare att se helheten.</w:t>
+      </w:r>
+      <w:r>
+        <w:rPr>
+          <w:lang w:val="sv-SE"/>
+        </w:rPr>
+        <w:t xml:space="preserve"> Dessutom kan en till kolumn för produkter läggas till, som </w:t>
+      </w:r>
+      <w:r>
+        <w:rPr>
+          <w:lang w:val="sv-SE"/>
+        </w:rPr>
+        <w:t xml:space="preserve">indikerar om produkten går att köpa eller är </w:t>
+      </w:r>
+      <w:proofErr w:type="spellStart"/>
+      <w:r>
+        <w:rPr>
+          <w:lang w:val="sv-SE"/>
+        </w:rPr>
+        <w:t>diskontinuerad</w:t>
+      </w:r>
+      <w:proofErr w:type="spellEnd"/>
+      <w:r>
+        <w:rPr>
+          <w:lang w:val="sv-SE"/>
+        </w:rPr>
+        <w:t xml:space="preserve">. </w:t>
       </w:r>
     </w:p>
     <w:p>
@@ -751,14 +4199,32 @@
         <w:rPr>
           <w:lang w:val="sv-SE"/>
         </w:rPr>
-        <w:t xml:space="preserve">-hållet så kan man skaffa en snabbare och större server för att göra användandet av sidan så enkelt som möjligt. För oss administratörer skulle vi kunna göra så att server automatiskt laddar ner och brukar vår senaste </w:t>
+        <w:t>-hållet så kan man skaffa en snabbare och större server för att göra användandet av sidan så enkelt som möjligt. För oss administratörer skulle vi kunna göra så att server</w:t>
+      </w:r>
+      <w:r>
+        <w:rPr>
+          <w:lang w:val="sv-SE"/>
+        </w:rPr>
+        <w:t>n</w:t>
+      </w:r>
+      <w:r>
+        <w:rPr>
+          <w:lang w:val="sv-SE"/>
+        </w:rPr>
+        <w:t xml:space="preserve"> automatiskt laddar ner </w:t>
+      </w:r>
+      <w:r>
+        <w:rPr>
+          <w:lang w:val="sv-SE"/>
+        </w:rPr>
+        <w:t xml:space="preserve">senaste stabila version av hemsidan från </w:t>
       </w:r>
       <w:proofErr w:type="spellStart"/>
       <w:r>
         <w:rPr>
           <w:lang w:val="sv-SE"/>
         </w:rPr>
-        <w:t>git-commit</w:t>
+        <w:t>GitHub</w:t>
       </w:r>
       <w:proofErr w:type="spellEnd"/>
       <w:r>
@@ -767,6 +4233,84 @@
         </w:rPr>
         <w:t>, för att simplifiera arbetsflödet.</w:t>
       </w:r>
+    </w:p>
+    <w:p>
+      <w:pPr>
+        <w:pStyle w:val="Rubrik1"/>
+        <w:rPr>
+          <w:b/>
+          <w:bCs/>
+          <w:u w:val="single"/>
+          <w:lang w:val="sv-SE"/>
+        </w:rPr>
+      </w:pPr>
+      <w:r>
+        <w:rPr>
+          <w:b/>
+          <w:bCs/>
+          <w:u w:val="single"/>
+          <w:lang w:val="sv-SE"/>
+        </w:rPr>
+        <w:t>Länkar till verktyg</w:t>
+      </w:r>
+    </w:p>
+    <w:p>
+      <w:pPr>
+        <w:rPr>
+          <w:lang w:val="sv-SE"/>
+        </w:rPr>
+      </w:pPr>
+      <w:r>
+        <w:rPr>
+          <w:lang w:val="sv-SE"/>
+        </w:rPr>
+        <w:t xml:space="preserve">Git </w:t>
+      </w:r>
+      <w:hyperlink r:id="rId10" w:history="1">
+        <w:r>
+          <w:rPr>
+            <w:rStyle w:val="Hyperlnk"/>
+            <w:lang w:val="sv-SE"/>
+          </w:rPr>
+          <w:t>https://github.com/OskarHavo/D0018E-Hemsida</w:t>
+        </w:r>
+      </w:hyperlink>
+    </w:p>
+    <w:p>
+      <w:pPr>
+        <w:rPr>
+          <w:lang w:val="sv-SE"/>
+        </w:rPr>
+      </w:pPr>
+      <w:r>
+        <w:rPr>
+          <w:lang w:val="sv-SE"/>
+        </w:rPr>
+        <w:t xml:space="preserve">Hemsidan: </w:t>
+      </w:r>
+      <w:hyperlink r:id="rId11" w:history="1">
+        <w:r>
+          <w:rPr>
+            <w:rStyle w:val="Hyperlnk"/>
+            <w:lang w:val="sv-SE"/>
+          </w:rPr>
+          <w:t>http://90.</w:t>
+        </w:r>
+        <w:r>
+          <w:rPr>
+            <w:rStyle w:val="Hyperlnk"/>
+            <w:lang w:val="sv-SE"/>
+          </w:rPr>
+          <w:t>2</w:t>
+        </w:r>
+        <w:r>
+          <w:rPr>
+            <w:rStyle w:val="Hyperlnk"/>
+            <w:lang w:val="sv-SE"/>
+          </w:rPr>
+          <w:t>24.160.35/</w:t>
+        </w:r>
+      </w:hyperlink>
     </w:p>
     <w:p>
       <w:pPr>
@@ -789,8 +4333,22 @@
         </w:rPr>
       </w:pPr>
     </w:p>
+    <w:p>
+      <w:pPr>
+        <w:rPr>
+          <w:lang w:val="sv-SE"/>
+        </w:rPr>
+      </w:pPr>
+    </w:p>
+    <w:p>
+      <w:pPr>
+        <w:rPr>
+          <w:lang w:val="sv-SE"/>
+        </w:rPr>
+      </w:pPr>
+    </w:p>
     <w:sectPr>
-      <w:headerReference w:type="default" r:id="rId9"/>
+      <w:headerReference w:type="default" r:id="rId12"/>
       <w:pgSz w:w="11906" w:h="16838"/>
       <w:pgMar w:top="1417" w:right="1417" w:bottom="1417" w:left="1417" w:header="708" w:footer="708" w:gutter="0"/>
       <w:cols w:space="708"/>
@@ -1194,7 +4752,7 @@
       </w:pPr>
     </w:pPrDefault>
   </w:docDefaults>
-  <w:latentStyles w:defLockedState="0" w:defUIPriority="99" w:defSemiHidden="0" w:defUnhideWhenUsed="0" w:defQFormat="0" w:count="376">
+  <w:latentStyles w:defLockedState="0" w:defUIPriority="99" w:defSemiHidden="0" w:defUnhideWhenUsed="0" w:defQFormat="0" w:count="375">
     <w:lsdException w:name="Normal" w:uiPriority="0" w:qFormat="1"/>
     <w:lsdException w:name="heading 1" w:uiPriority="9" w:qFormat="1"/>
     <w:lsdException w:name="heading 2" w:semiHidden="1" w:uiPriority="9" w:unhideWhenUsed="1" w:qFormat="1"/>
@@ -1570,7 +5128,6 @@
     <w:lsdException w:name="Smart Hyperlink" w:semiHidden="1" w:unhideWhenUsed="1"/>
     <w:lsdException w:name="Hashtag" w:semiHidden="1" w:unhideWhenUsed="1"/>
     <w:lsdException w:name="Unresolved Mention" w:semiHidden="1" w:unhideWhenUsed="1"/>
-    <w:lsdException w:name="Smart Link" w:semiHidden="1" w:unhideWhenUsed="1"/>
   </w:latentStyles>
   <w:style w:type="paragraph" w:default="1" w:styleId="Normal">
     <w:name w:val="Normal"/>
@@ -1773,6 +5330,73 @@
       <w:color w:val="1F3763" w:themeColor="accent1" w:themeShade="7F"/>
       <w:sz w:val="24"/>
       <w:szCs w:val="24"/>
+    </w:rPr>
+  </w:style>
+  <w:style w:type="paragraph" w:styleId="Ballongtext">
+    <w:name w:val="Balloon Text"/>
+    <w:basedOn w:val="Normal"/>
+    <w:link w:val="BallongtextChar"/>
+    <w:uiPriority w:val="99"/>
+    <w:semiHidden/>
+    <w:unhideWhenUsed/>
+    <w:rsid w:val="005F3F58"/>
+    <w:pPr>
+      <w:spacing w:after="0" w:line="240" w:lineRule="auto"/>
+    </w:pPr>
+    <w:rPr>
+      <w:rFonts w:ascii="Segoe UI" w:hAnsi="Segoe UI" w:cs="Segoe UI"/>
+      <w:sz w:val="18"/>
+      <w:szCs w:val="18"/>
+    </w:rPr>
+  </w:style>
+  <w:style w:type="character" w:customStyle="1" w:styleId="BallongtextChar">
+    <w:name w:val="Ballongtext Char"/>
+    <w:basedOn w:val="Standardstycketeckensnitt"/>
+    <w:link w:val="Ballongtext"/>
+    <w:uiPriority w:val="99"/>
+    <w:semiHidden/>
+    <w:rsid w:val="005F3F58"/>
+    <w:rPr>
+      <w:rFonts w:ascii="Segoe UI" w:hAnsi="Segoe UI" w:cs="Segoe UI"/>
+      <w:sz w:val="18"/>
+      <w:szCs w:val="18"/>
+    </w:rPr>
+  </w:style>
+  <w:style w:type="paragraph" w:styleId="Ingetavstnd">
+    <w:name w:val="No Spacing"/>
+    <w:link w:val="IngetavstndChar"/>
+    <w:uiPriority w:val="1"/>
+    <w:qFormat/>
+    <w:rsid w:val="00757B49"/>
+    <w:pPr>
+      <w:spacing w:after="0" w:line="240" w:lineRule="auto"/>
+    </w:pPr>
+    <w:rPr>
+      <w:rFonts w:eastAsiaTheme="minorEastAsia"/>
+      <w:lang w:val="sv-SE" w:eastAsia="sv-SE"/>
+    </w:rPr>
+  </w:style>
+  <w:style w:type="character" w:customStyle="1" w:styleId="IngetavstndChar">
+    <w:name w:val="Inget avstånd Char"/>
+    <w:basedOn w:val="Standardstycketeckensnitt"/>
+    <w:link w:val="Ingetavstnd"/>
+    <w:uiPriority w:val="1"/>
+    <w:rsid w:val="00757B49"/>
+    <w:rPr>
+      <w:rFonts w:eastAsiaTheme="minorEastAsia"/>
+      <w:lang w:val="sv-SE" w:eastAsia="sv-SE"/>
+    </w:rPr>
+  </w:style>
+  <w:style w:type="character" w:styleId="AnvndHyperlnk">
+    <w:name w:val="FollowedHyperlink"/>
+    <w:basedOn w:val="Standardstycketeckensnitt"/>
+    <w:uiPriority w:val="99"/>
+    <w:semiHidden/>
+    <w:unhideWhenUsed/>
+    <w:rsid w:val="004740FE"/>
+    <w:rPr>
+      <w:color w:val="954F72" w:themeColor="followedHyperlink"/>
+      <w:u w:val="single"/>
     </w:rPr>
   </w:style>
 </w:styles>
@@ -2071,4 +5695,16 @@
     </a:ext>
   </a:extLst>
 </a:theme>
+</file>
+
+<file path=customXml/item1.xml><?xml version="1.0" encoding="utf-8"?>
+<b:Sources xmlns:b="http://schemas.openxmlformats.org/officeDocument/2006/bibliography" xmlns="http://schemas.openxmlformats.org/officeDocument/2006/bibliography" SelectedStyle="\APASixthEditionOfficeOnline.xsl" StyleName="APA" Version="6"/>
+</file>
+
+<file path=customXml/itemProps1.xml><?xml version="1.0" encoding="utf-8"?>
+<ds:datastoreItem xmlns:ds="http://schemas.openxmlformats.org/officeDocument/2006/customXml" ds:itemID="{36D9EB30-FAF8-420C-B503-A207D01D532E}">
+  <ds:schemaRefs>
+    <ds:schemaRef ds:uri="http://schemas.openxmlformats.org/officeDocument/2006/bibliography"/>
+  </ds:schemaRefs>
+</ds:datastoreItem>
 </file>
</xml_diff>

<commit_message>
Fixade php script till navbar. Ska lämna in nu :)
</commit_message>
<xml_diff>
--- a/Administrativa Filer/Sprint Document.docx
+++ b/Administrativa Filer/Sprint Document.docx
@@ -424,13 +424,22 @@
           <w:u w:val="single"/>
           <w:lang w:val="sv-SE"/>
         </w:rPr>
-        <w:t>Backlog</w:t>
+        <w:t>Backlo</w:t>
+      </w:r>
+      <w:r>
+        <w:rPr>
+          <w:b/>
+          <w:bCs/>
+          <w:u w:val="single"/>
+          <w:lang w:val="sv-SE"/>
+        </w:rPr>
+        <w:t>g</w:t>
       </w:r>
       <w:proofErr w:type="spellEnd"/>
     </w:p>
     <w:tbl>
       <w:tblPr>
-        <w:tblW w:w="9778" w:type="dxa"/>
+        <w:tblW w:w="9416" w:type="dxa"/>
         <w:tblCellMar>
           <w:left w:w="70" w:type="dxa"/>
           <w:right w:w="70" w:type="dxa"/>
@@ -438,19 +447,19 @@
         <w:tblLook w:val="04A0" w:firstRow="1" w:lastRow="0" w:firstColumn="1" w:lastColumn="0" w:noHBand="0" w:noVBand="1"/>
       </w:tblPr>
       <w:tblGrid>
-        <w:gridCol w:w="3160"/>
-        <w:gridCol w:w="2460"/>
-        <w:gridCol w:w="1622"/>
-        <w:gridCol w:w="1657"/>
-        <w:gridCol w:w="879"/>
+        <w:gridCol w:w="3054"/>
+        <w:gridCol w:w="2377"/>
+        <w:gridCol w:w="1568"/>
+        <w:gridCol w:w="1601"/>
+        <w:gridCol w:w="839"/>
       </w:tblGrid>
       <w:tr>
         <w:trPr>
-          <w:trHeight w:val="425"/>
+          <w:trHeight w:val="461"/>
         </w:trPr>
         <w:tc>
           <w:tcPr>
-            <w:tcW w:w="3160" w:type="dxa"/>
+            <w:tcW w:w="3054" w:type="dxa"/>
             <w:tcBorders>
               <w:top w:val="single" w:sz="8" w:space="0" w:color="auto"/>
               <w:left w:val="single" w:sz="8" w:space="0" w:color="auto"/>
@@ -491,7 +500,7 @@
         </w:tc>
         <w:tc>
           <w:tcPr>
-            <w:tcW w:w="2460" w:type="dxa"/>
+            <w:tcW w:w="2377" w:type="dxa"/>
             <w:tcBorders>
               <w:top w:val="single" w:sz="8" w:space="0" w:color="auto"/>
               <w:left w:val="nil"/>
@@ -532,7 +541,7 @@
         </w:tc>
         <w:tc>
           <w:tcPr>
-            <w:tcW w:w="1622" w:type="dxa"/>
+            <w:tcW w:w="1568" w:type="dxa"/>
             <w:tcBorders>
               <w:top w:val="single" w:sz="8" w:space="0" w:color="auto"/>
               <w:left w:val="nil"/>
@@ -573,7 +582,7 @@
         </w:tc>
         <w:tc>
           <w:tcPr>
-            <w:tcW w:w="1657" w:type="dxa"/>
+            <w:tcW w:w="1601" w:type="dxa"/>
             <w:tcBorders>
               <w:top w:val="single" w:sz="8" w:space="0" w:color="auto"/>
               <w:left w:val="nil"/>
@@ -614,7 +623,7 @@
         </w:tc>
         <w:tc>
           <w:tcPr>
-            <w:tcW w:w="879" w:type="dxa"/>
+            <w:tcW w:w="816" w:type="dxa"/>
             <w:tcBorders>
               <w:top w:val="single" w:sz="8" w:space="0" w:color="auto"/>
               <w:left w:val="nil"/>
@@ -656,11 +665,11 @@
       </w:tr>
       <w:tr>
         <w:trPr>
-          <w:trHeight w:val="326"/>
+          <w:trHeight w:val="355"/>
         </w:trPr>
         <w:tc>
           <w:tcPr>
-            <w:tcW w:w="3160" w:type="dxa"/>
+            <w:tcW w:w="3054" w:type="dxa"/>
             <w:tcBorders>
               <w:top w:val="nil"/>
               <w:left w:val="single" w:sz="8" w:space="0" w:color="auto"/>
@@ -693,7 +702,7 @@
         </w:tc>
         <w:tc>
           <w:tcPr>
-            <w:tcW w:w="2460" w:type="dxa"/>
+            <w:tcW w:w="2377" w:type="dxa"/>
             <w:tcBorders>
               <w:top w:val="nil"/>
               <w:left w:val="nil"/>
@@ -726,7 +735,7 @@
         </w:tc>
         <w:tc>
           <w:tcPr>
-            <w:tcW w:w="1622" w:type="dxa"/>
+            <w:tcW w:w="1568" w:type="dxa"/>
             <w:tcBorders>
               <w:top w:val="nil"/>
               <w:left w:val="nil"/>
@@ -759,7 +768,7 @@
         </w:tc>
         <w:tc>
           <w:tcPr>
-            <w:tcW w:w="1657" w:type="dxa"/>
+            <w:tcW w:w="1601" w:type="dxa"/>
             <w:tcBorders>
               <w:top w:val="nil"/>
               <w:left w:val="nil"/>
@@ -792,7 +801,7 @@
         </w:tc>
         <w:tc>
           <w:tcPr>
-            <w:tcW w:w="879" w:type="dxa"/>
+            <w:tcW w:w="816" w:type="dxa"/>
             <w:tcBorders>
               <w:top w:val="nil"/>
               <w:left w:val="nil"/>
@@ -826,11 +835,11 @@
       </w:tr>
       <w:tr>
         <w:trPr>
-          <w:trHeight w:val="326"/>
+          <w:trHeight w:val="355"/>
         </w:trPr>
         <w:tc>
           <w:tcPr>
-            <w:tcW w:w="3160" w:type="dxa"/>
+            <w:tcW w:w="3054" w:type="dxa"/>
             <w:tcBorders>
               <w:top w:val="nil"/>
               <w:left w:val="single" w:sz="8" w:space="0" w:color="auto"/>
@@ -873,7 +882,7 @@
         </w:tc>
         <w:tc>
           <w:tcPr>
-            <w:tcW w:w="2460" w:type="dxa"/>
+            <w:tcW w:w="2377" w:type="dxa"/>
             <w:tcBorders>
               <w:top w:val="nil"/>
               <w:left w:val="nil"/>
@@ -906,7 +915,7 @@
         </w:tc>
         <w:tc>
           <w:tcPr>
-            <w:tcW w:w="1622" w:type="dxa"/>
+            <w:tcW w:w="1568" w:type="dxa"/>
             <w:tcBorders>
               <w:top w:val="nil"/>
               <w:left w:val="nil"/>
@@ -939,7 +948,7 @@
         </w:tc>
         <w:tc>
           <w:tcPr>
-            <w:tcW w:w="1657" w:type="dxa"/>
+            <w:tcW w:w="1601" w:type="dxa"/>
             <w:tcBorders>
               <w:top w:val="nil"/>
               <w:left w:val="nil"/>
@@ -972,7 +981,7 @@
         </w:tc>
         <w:tc>
           <w:tcPr>
-            <w:tcW w:w="879" w:type="dxa"/>
+            <w:tcW w:w="816" w:type="dxa"/>
             <w:tcBorders>
               <w:top w:val="nil"/>
               <w:left w:val="nil"/>
@@ -1006,11 +1015,11 @@
       </w:tr>
       <w:tr>
         <w:trPr>
-          <w:trHeight w:val="326"/>
+          <w:trHeight w:val="355"/>
         </w:trPr>
         <w:tc>
           <w:tcPr>
-            <w:tcW w:w="3160" w:type="dxa"/>
+            <w:tcW w:w="3054" w:type="dxa"/>
             <w:tcBorders>
               <w:top w:val="nil"/>
               <w:left w:val="single" w:sz="8" w:space="0" w:color="auto"/>
@@ -1043,7 +1052,7 @@
         </w:tc>
         <w:tc>
           <w:tcPr>
-            <w:tcW w:w="2460" w:type="dxa"/>
+            <w:tcW w:w="2377" w:type="dxa"/>
             <w:tcBorders>
               <w:top w:val="nil"/>
               <w:left w:val="nil"/>
@@ -1076,7 +1085,7 @@
         </w:tc>
         <w:tc>
           <w:tcPr>
-            <w:tcW w:w="1622" w:type="dxa"/>
+            <w:tcW w:w="1568" w:type="dxa"/>
             <w:tcBorders>
               <w:top w:val="nil"/>
               <w:left w:val="nil"/>
@@ -1109,7 +1118,7 @@
         </w:tc>
         <w:tc>
           <w:tcPr>
-            <w:tcW w:w="1657" w:type="dxa"/>
+            <w:tcW w:w="1601" w:type="dxa"/>
             <w:tcBorders>
               <w:top w:val="nil"/>
               <w:left w:val="nil"/>
@@ -1142,7 +1151,7 @@
         </w:tc>
         <w:tc>
           <w:tcPr>
-            <w:tcW w:w="879" w:type="dxa"/>
+            <w:tcW w:w="816" w:type="dxa"/>
             <w:tcBorders>
               <w:top w:val="nil"/>
               <w:left w:val="nil"/>
@@ -1176,11 +1185,11 @@
       </w:tr>
       <w:tr>
         <w:trPr>
-          <w:trHeight w:val="326"/>
+          <w:trHeight w:val="355"/>
         </w:trPr>
         <w:tc>
           <w:tcPr>
-            <w:tcW w:w="3160" w:type="dxa"/>
+            <w:tcW w:w="3054" w:type="dxa"/>
             <w:tcBorders>
               <w:top w:val="nil"/>
               <w:left w:val="single" w:sz="8" w:space="0" w:color="auto"/>
@@ -1213,7 +1222,7 @@
         </w:tc>
         <w:tc>
           <w:tcPr>
-            <w:tcW w:w="2460" w:type="dxa"/>
+            <w:tcW w:w="2377" w:type="dxa"/>
             <w:tcBorders>
               <w:top w:val="nil"/>
               <w:left w:val="nil"/>
@@ -1246,7 +1255,7 @@
         </w:tc>
         <w:tc>
           <w:tcPr>
-            <w:tcW w:w="1622" w:type="dxa"/>
+            <w:tcW w:w="1568" w:type="dxa"/>
             <w:tcBorders>
               <w:top w:val="nil"/>
               <w:left w:val="nil"/>
@@ -1279,7 +1288,7 @@
         </w:tc>
         <w:tc>
           <w:tcPr>
-            <w:tcW w:w="1657" w:type="dxa"/>
+            <w:tcW w:w="1601" w:type="dxa"/>
             <w:tcBorders>
               <w:top w:val="nil"/>
               <w:left w:val="nil"/>
@@ -1312,7 +1321,7 @@
         </w:tc>
         <w:tc>
           <w:tcPr>
-            <w:tcW w:w="879" w:type="dxa"/>
+            <w:tcW w:w="816" w:type="dxa"/>
             <w:tcBorders>
               <w:top w:val="nil"/>
               <w:left w:val="nil"/>
@@ -1346,11 +1355,11 @@
       </w:tr>
       <w:tr>
         <w:trPr>
-          <w:trHeight w:val="326"/>
+          <w:trHeight w:val="355"/>
         </w:trPr>
         <w:tc>
           <w:tcPr>
-            <w:tcW w:w="3160" w:type="dxa"/>
+            <w:tcW w:w="3054" w:type="dxa"/>
             <w:tcBorders>
               <w:top w:val="nil"/>
               <w:left w:val="single" w:sz="8" w:space="0" w:color="auto"/>
@@ -1383,7 +1392,7 @@
         </w:tc>
         <w:tc>
           <w:tcPr>
-            <w:tcW w:w="2460" w:type="dxa"/>
+            <w:tcW w:w="2377" w:type="dxa"/>
             <w:tcBorders>
               <w:top w:val="nil"/>
               <w:left w:val="nil"/>
@@ -1416,7 +1425,7 @@
         </w:tc>
         <w:tc>
           <w:tcPr>
-            <w:tcW w:w="1622" w:type="dxa"/>
+            <w:tcW w:w="1568" w:type="dxa"/>
             <w:tcBorders>
               <w:top w:val="nil"/>
               <w:left w:val="nil"/>
@@ -1449,7 +1458,7 @@
         </w:tc>
         <w:tc>
           <w:tcPr>
-            <w:tcW w:w="1657" w:type="dxa"/>
+            <w:tcW w:w="1601" w:type="dxa"/>
             <w:tcBorders>
               <w:top w:val="nil"/>
               <w:left w:val="nil"/>
@@ -1482,7 +1491,7 @@
         </w:tc>
         <w:tc>
           <w:tcPr>
-            <w:tcW w:w="879" w:type="dxa"/>
+            <w:tcW w:w="816" w:type="dxa"/>
             <w:tcBorders>
               <w:top w:val="nil"/>
               <w:left w:val="nil"/>
@@ -1516,11 +1525,11 @@
       </w:tr>
       <w:tr>
         <w:trPr>
-          <w:trHeight w:val="326"/>
+          <w:trHeight w:val="355"/>
         </w:trPr>
         <w:tc>
           <w:tcPr>
-            <w:tcW w:w="3160" w:type="dxa"/>
+            <w:tcW w:w="3054" w:type="dxa"/>
             <w:tcBorders>
               <w:top w:val="nil"/>
               <w:left w:val="single" w:sz="8" w:space="0" w:color="auto"/>
@@ -1553,7 +1562,7 @@
         </w:tc>
         <w:tc>
           <w:tcPr>
-            <w:tcW w:w="2460" w:type="dxa"/>
+            <w:tcW w:w="2377" w:type="dxa"/>
             <w:tcBorders>
               <w:top w:val="nil"/>
               <w:left w:val="nil"/>
@@ -1586,7 +1595,7 @@
         </w:tc>
         <w:tc>
           <w:tcPr>
-            <w:tcW w:w="1622" w:type="dxa"/>
+            <w:tcW w:w="1568" w:type="dxa"/>
             <w:tcBorders>
               <w:top w:val="nil"/>
               <w:left w:val="nil"/>
@@ -1619,7 +1628,7 @@
         </w:tc>
         <w:tc>
           <w:tcPr>
-            <w:tcW w:w="1657" w:type="dxa"/>
+            <w:tcW w:w="1601" w:type="dxa"/>
             <w:tcBorders>
               <w:top w:val="nil"/>
               <w:left w:val="nil"/>
@@ -1652,7 +1661,7 @@
         </w:tc>
         <w:tc>
           <w:tcPr>
-            <w:tcW w:w="879" w:type="dxa"/>
+            <w:tcW w:w="816" w:type="dxa"/>
             <w:tcBorders>
               <w:top w:val="nil"/>
               <w:left w:val="nil"/>
@@ -1686,11 +1695,11 @@
       </w:tr>
       <w:tr>
         <w:trPr>
-          <w:trHeight w:val="326"/>
+          <w:trHeight w:val="355"/>
         </w:trPr>
         <w:tc>
           <w:tcPr>
-            <w:tcW w:w="3160" w:type="dxa"/>
+            <w:tcW w:w="3054" w:type="dxa"/>
             <w:tcBorders>
               <w:top w:val="nil"/>
               <w:left w:val="single" w:sz="8" w:space="0" w:color="auto"/>
@@ -1733,7 +1742,7 @@
         </w:tc>
         <w:tc>
           <w:tcPr>
-            <w:tcW w:w="2460" w:type="dxa"/>
+            <w:tcW w:w="2377" w:type="dxa"/>
             <w:tcBorders>
               <w:top w:val="nil"/>
               <w:left w:val="nil"/>
@@ -1766,7 +1775,7 @@
         </w:tc>
         <w:tc>
           <w:tcPr>
-            <w:tcW w:w="1622" w:type="dxa"/>
+            <w:tcW w:w="1568" w:type="dxa"/>
             <w:tcBorders>
               <w:top w:val="nil"/>
               <w:left w:val="nil"/>
@@ -1799,7 +1808,7 @@
         </w:tc>
         <w:tc>
           <w:tcPr>
-            <w:tcW w:w="1657" w:type="dxa"/>
+            <w:tcW w:w="1601" w:type="dxa"/>
             <w:tcBorders>
               <w:top w:val="nil"/>
               <w:left w:val="nil"/>
@@ -1832,7 +1841,7 @@
         </w:tc>
         <w:tc>
           <w:tcPr>
-            <w:tcW w:w="879" w:type="dxa"/>
+            <w:tcW w:w="816" w:type="dxa"/>
             <w:tcBorders>
               <w:top w:val="nil"/>
               <w:left w:val="nil"/>
@@ -1866,11 +1875,11 @@
       </w:tr>
       <w:tr>
         <w:trPr>
-          <w:trHeight w:val="326"/>
+          <w:trHeight w:val="355"/>
         </w:trPr>
         <w:tc>
           <w:tcPr>
-            <w:tcW w:w="3160" w:type="dxa"/>
+            <w:tcW w:w="3054" w:type="dxa"/>
             <w:tcBorders>
               <w:top w:val="nil"/>
               <w:left w:val="single" w:sz="8" w:space="0" w:color="auto"/>
@@ -1903,7 +1912,7 @@
         </w:tc>
         <w:tc>
           <w:tcPr>
-            <w:tcW w:w="2460" w:type="dxa"/>
+            <w:tcW w:w="2377" w:type="dxa"/>
             <w:tcBorders>
               <w:top w:val="nil"/>
               <w:left w:val="nil"/>
@@ -1936,7 +1945,7 @@
         </w:tc>
         <w:tc>
           <w:tcPr>
-            <w:tcW w:w="1622" w:type="dxa"/>
+            <w:tcW w:w="1568" w:type="dxa"/>
             <w:tcBorders>
               <w:top w:val="nil"/>
               <w:left w:val="nil"/>
@@ -1969,7 +1978,7 @@
         </w:tc>
         <w:tc>
           <w:tcPr>
-            <w:tcW w:w="1657" w:type="dxa"/>
+            <w:tcW w:w="1601" w:type="dxa"/>
             <w:tcBorders>
               <w:top w:val="nil"/>
               <w:left w:val="nil"/>
@@ -2002,7 +2011,7 @@
         </w:tc>
         <w:tc>
           <w:tcPr>
-            <w:tcW w:w="879" w:type="dxa"/>
+            <w:tcW w:w="816" w:type="dxa"/>
             <w:tcBorders>
               <w:top w:val="nil"/>
               <w:left w:val="nil"/>
@@ -2036,11 +2045,11 @@
       </w:tr>
       <w:tr>
         <w:trPr>
-          <w:trHeight w:val="326"/>
+          <w:trHeight w:val="355"/>
         </w:trPr>
         <w:tc>
           <w:tcPr>
-            <w:tcW w:w="3160" w:type="dxa"/>
+            <w:tcW w:w="3054" w:type="dxa"/>
             <w:tcBorders>
               <w:top w:val="nil"/>
               <w:left w:val="single" w:sz="8" w:space="0" w:color="auto"/>
@@ -2083,7 +2092,7 @@
         </w:tc>
         <w:tc>
           <w:tcPr>
-            <w:tcW w:w="2460" w:type="dxa"/>
+            <w:tcW w:w="2377" w:type="dxa"/>
             <w:tcBorders>
               <w:top w:val="nil"/>
               <w:left w:val="nil"/>
@@ -2116,7 +2125,7 @@
         </w:tc>
         <w:tc>
           <w:tcPr>
-            <w:tcW w:w="1622" w:type="dxa"/>
+            <w:tcW w:w="1568" w:type="dxa"/>
             <w:tcBorders>
               <w:top w:val="nil"/>
               <w:left w:val="nil"/>
@@ -2149,7 +2158,7 @@
         </w:tc>
         <w:tc>
           <w:tcPr>
-            <w:tcW w:w="1657" w:type="dxa"/>
+            <w:tcW w:w="1601" w:type="dxa"/>
             <w:tcBorders>
               <w:top w:val="nil"/>
               <w:left w:val="nil"/>
@@ -2182,7 +2191,7 @@
         </w:tc>
         <w:tc>
           <w:tcPr>
-            <w:tcW w:w="879" w:type="dxa"/>
+            <w:tcW w:w="816" w:type="dxa"/>
             <w:tcBorders>
               <w:top w:val="nil"/>
               <w:left w:val="nil"/>
@@ -2216,11 +2225,11 @@
       </w:tr>
       <w:tr>
         <w:trPr>
-          <w:trHeight w:val="326"/>
+          <w:trHeight w:val="355"/>
         </w:trPr>
         <w:tc>
           <w:tcPr>
-            <w:tcW w:w="3160" w:type="dxa"/>
+            <w:tcW w:w="3054" w:type="dxa"/>
             <w:tcBorders>
               <w:top w:val="nil"/>
               <w:left w:val="single" w:sz="8" w:space="0" w:color="auto"/>
@@ -2253,7 +2262,7 @@
         </w:tc>
         <w:tc>
           <w:tcPr>
-            <w:tcW w:w="2460" w:type="dxa"/>
+            <w:tcW w:w="2377" w:type="dxa"/>
             <w:tcBorders>
               <w:top w:val="nil"/>
               <w:left w:val="nil"/>
@@ -2286,7 +2295,7 @@
         </w:tc>
         <w:tc>
           <w:tcPr>
-            <w:tcW w:w="1622" w:type="dxa"/>
+            <w:tcW w:w="1568" w:type="dxa"/>
             <w:tcBorders>
               <w:top w:val="nil"/>
               <w:left w:val="nil"/>
@@ -2319,7 +2328,7 @@
         </w:tc>
         <w:tc>
           <w:tcPr>
-            <w:tcW w:w="1657" w:type="dxa"/>
+            <w:tcW w:w="1601" w:type="dxa"/>
             <w:tcBorders>
               <w:top w:val="nil"/>
               <w:left w:val="nil"/>
@@ -2352,7 +2361,7 @@
         </w:tc>
         <w:tc>
           <w:tcPr>
-            <w:tcW w:w="879" w:type="dxa"/>
+            <w:tcW w:w="816" w:type="dxa"/>
             <w:tcBorders>
               <w:top w:val="nil"/>
               <w:left w:val="nil"/>
@@ -2386,11 +2395,11 @@
       </w:tr>
       <w:tr>
         <w:trPr>
-          <w:trHeight w:val="326"/>
+          <w:trHeight w:val="355"/>
         </w:trPr>
         <w:tc>
           <w:tcPr>
-            <w:tcW w:w="3160" w:type="dxa"/>
+            <w:tcW w:w="3054" w:type="dxa"/>
             <w:tcBorders>
               <w:top w:val="nil"/>
               <w:left w:val="single" w:sz="8" w:space="0" w:color="auto"/>
@@ -2441,7 +2450,7 @@
         </w:tc>
         <w:tc>
           <w:tcPr>
-            <w:tcW w:w="2460" w:type="dxa"/>
+            <w:tcW w:w="2377" w:type="dxa"/>
             <w:tcBorders>
               <w:top w:val="nil"/>
               <w:left w:val="nil"/>
@@ -2474,7 +2483,7 @@
         </w:tc>
         <w:tc>
           <w:tcPr>
-            <w:tcW w:w="1622" w:type="dxa"/>
+            <w:tcW w:w="1568" w:type="dxa"/>
             <w:tcBorders>
               <w:top w:val="nil"/>
               <w:left w:val="nil"/>
@@ -2507,7 +2516,7 @@
         </w:tc>
         <w:tc>
           <w:tcPr>
-            <w:tcW w:w="1657" w:type="dxa"/>
+            <w:tcW w:w="1601" w:type="dxa"/>
             <w:tcBorders>
               <w:top w:val="nil"/>
               <w:left w:val="nil"/>
@@ -2540,7 +2549,7 @@
         </w:tc>
         <w:tc>
           <w:tcPr>
-            <w:tcW w:w="879" w:type="dxa"/>
+            <w:tcW w:w="816" w:type="dxa"/>
             <w:tcBorders>
               <w:top w:val="nil"/>
               <w:left w:val="nil"/>
@@ -2574,11 +2583,11 @@
       </w:tr>
       <w:tr>
         <w:trPr>
-          <w:trHeight w:val="326"/>
+          <w:trHeight w:val="355"/>
         </w:trPr>
         <w:tc>
           <w:tcPr>
-            <w:tcW w:w="3160" w:type="dxa"/>
+            <w:tcW w:w="3054" w:type="dxa"/>
             <w:tcBorders>
               <w:top w:val="nil"/>
               <w:left w:val="single" w:sz="8" w:space="0" w:color="auto"/>
@@ -2605,56 +2614,46 @@
                 <w:color w:val="000000"/>
                 <w:lang w:val="sv-SE" w:eastAsia="sv-SE"/>
               </w:rPr>
-              <w:t xml:space="preserve">Lägg till </w:t>
-            </w:r>
-            <w:proofErr w:type="spellStart"/>
-            <w:r>
-              <w:rPr>
-                <w:rFonts w:ascii="Calibri" w:eastAsia="Times New Roman" w:hAnsi="Calibri" w:cs="Calibri"/>
-                <w:color w:val="000000"/>
-                <w:lang w:val="sv-SE" w:eastAsia="sv-SE"/>
-              </w:rPr>
-              <w:t>användarfunktionalitet</w:t>
-            </w:r>
-            <w:proofErr w:type="spellEnd"/>
-          </w:p>
-        </w:tc>
-        <w:tc>
-          <w:tcPr>
-            <w:tcW w:w="2460" w:type="dxa"/>
-            <w:tcBorders>
-              <w:top w:val="nil"/>
-              <w:left w:val="nil"/>
-              <w:bottom w:val="nil"/>
-              <w:right w:val="nil"/>
-            </w:tcBorders>
-            <w:shd w:val="clear" w:color="auto" w:fill="auto"/>
-            <w:noWrap/>
-            <w:vAlign w:val="bottom"/>
-            <w:hideMark/>
-          </w:tcPr>
-          <w:p>
-            <w:pPr>
-              <w:spacing w:after="0" w:line="240" w:lineRule="auto"/>
-              <w:rPr>
-                <w:rFonts w:ascii="Calibri" w:eastAsia="Times New Roman" w:hAnsi="Calibri" w:cs="Calibri"/>
-                <w:color w:val="000000"/>
-                <w:lang w:val="sv-SE" w:eastAsia="sv-SE"/>
-              </w:rPr>
-            </w:pPr>
-            <w:r>
-              <w:rPr>
-                <w:rFonts w:ascii="Calibri" w:eastAsia="Times New Roman" w:hAnsi="Calibri" w:cs="Calibri"/>
-                <w:color w:val="000000"/>
-                <w:lang w:val="sv-SE" w:eastAsia="sv-SE"/>
-              </w:rPr>
-              <w:t>Front end/databas</w:t>
-            </w:r>
-          </w:p>
-        </w:tc>
-        <w:tc>
-          <w:tcPr>
-            <w:tcW w:w="1622" w:type="dxa"/>
+              <w:t>Gemensam meny för hemsidan</w:t>
+            </w:r>
+          </w:p>
+        </w:tc>
+        <w:tc>
+          <w:tcPr>
+            <w:tcW w:w="2377" w:type="dxa"/>
+            <w:tcBorders>
+              <w:top w:val="nil"/>
+              <w:left w:val="nil"/>
+              <w:bottom w:val="nil"/>
+              <w:right w:val="nil"/>
+            </w:tcBorders>
+            <w:shd w:val="clear" w:color="auto" w:fill="auto"/>
+            <w:noWrap/>
+            <w:vAlign w:val="bottom"/>
+            <w:hideMark/>
+          </w:tcPr>
+          <w:p>
+            <w:pPr>
+              <w:spacing w:after="0" w:line="240" w:lineRule="auto"/>
+              <w:rPr>
+                <w:rFonts w:ascii="Calibri" w:eastAsia="Times New Roman" w:hAnsi="Calibri" w:cs="Calibri"/>
+                <w:color w:val="000000"/>
+                <w:lang w:val="sv-SE" w:eastAsia="sv-SE"/>
+              </w:rPr>
+            </w:pPr>
+            <w:r>
+              <w:rPr>
+                <w:rFonts w:ascii="Calibri" w:eastAsia="Times New Roman" w:hAnsi="Calibri" w:cs="Calibri"/>
+                <w:color w:val="000000"/>
+                <w:lang w:val="sv-SE" w:eastAsia="sv-SE"/>
+              </w:rPr>
+              <w:t>Front end</w:t>
+            </w:r>
+          </w:p>
+        </w:tc>
+        <w:tc>
+          <w:tcPr>
+            <w:tcW w:w="1568" w:type="dxa"/>
             <w:tcBorders>
               <w:top w:val="nil"/>
               <w:left w:val="nil"/>
@@ -2687,31 +2686,31 @@
         </w:tc>
         <w:tc>
           <w:tcPr>
-            <w:tcW w:w="1657" w:type="dxa"/>
-            <w:tcBorders>
-              <w:top w:val="nil"/>
-              <w:left w:val="nil"/>
-              <w:bottom w:val="nil"/>
-              <w:right w:val="nil"/>
-            </w:tcBorders>
-            <w:shd w:val="clear" w:color="000000" w:fill="FFC7CE"/>
-            <w:noWrap/>
-            <w:vAlign w:val="bottom"/>
-            <w:hideMark/>
-          </w:tcPr>
-          <w:p>
-            <w:pPr>
-              <w:spacing w:after="0" w:line="240" w:lineRule="auto"/>
-              <w:rPr>
-                <w:rFonts w:ascii="Calibri" w:eastAsia="Times New Roman" w:hAnsi="Calibri" w:cs="Calibri"/>
-                <w:color w:val="9C0006"/>
-                <w:lang w:val="sv-SE" w:eastAsia="sv-SE"/>
-              </w:rPr>
-            </w:pPr>
-            <w:r>
-              <w:rPr>
-                <w:rFonts w:ascii="Calibri" w:eastAsia="Times New Roman" w:hAnsi="Calibri" w:cs="Calibri"/>
-                <w:color w:val="9C0006"/>
+            <w:tcW w:w="1601" w:type="dxa"/>
+            <w:tcBorders>
+              <w:top w:val="nil"/>
+              <w:left w:val="nil"/>
+              <w:bottom w:val="nil"/>
+              <w:right w:val="nil"/>
+            </w:tcBorders>
+            <w:shd w:val="clear" w:color="000000" w:fill="C6EFCE"/>
+            <w:noWrap/>
+            <w:vAlign w:val="bottom"/>
+            <w:hideMark/>
+          </w:tcPr>
+          <w:p>
+            <w:pPr>
+              <w:spacing w:after="0" w:line="240" w:lineRule="auto"/>
+              <w:rPr>
+                <w:rFonts w:ascii="Calibri" w:eastAsia="Times New Roman" w:hAnsi="Calibri" w:cs="Calibri"/>
+                <w:color w:val="006100"/>
+                <w:lang w:val="sv-SE" w:eastAsia="sv-SE"/>
+              </w:rPr>
+            </w:pPr>
+            <w:r>
+              <w:rPr>
+                <w:rFonts w:ascii="Calibri" w:eastAsia="Times New Roman" w:hAnsi="Calibri" w:cs="Calibri"/>
+                <w:color w:val="006100"/>
                 <w:lang w:val="sv-SE" w:eastAsia="sv-SE"/>
               </w:rPr>
               <w:t> </w:t>
@@ -2720,7 +2719,7 @@
         </w:tc>
         <w:tc>
           <w:tcPr>
-            <w:tcW w:w="879" w:type="dxa"/>
+            <w:tcW w:w="816" w:type="dxa"/>
             <w:tcBorders>
               <w:top w:val="nil"/>
               <w:left w:val="nil"/>
@@ -2754,11 +2753,11 @@
       </w:tr>
       <w:tr>
         <w:trPr>
-          <w:trHeight w:val="326"/>
+          <w:trHeight w:val="355"/>
         </w:trPr>
         <w:tc>
           <w:tcPr>
-            <w:tcW w:w="3160" w:type="dxa"/>
+            <w:tcW w:w="3054" w:type="dxa"/>
             <w:tcBorders>
               <w:top w:val="nil"/>
               <w:left w:val="single" w:sz="8" w:space="0" w:color="auto"/>
@@ -2785,13 +2784,23 @@
                 <w:color w:val="000000"/>
                 <w:lang w:val="sv-SE" w:eastAsia="sv-SE"/>
               </w:rPr>
-              <w:t>Lägg till shoppingvagn</w:t>
-            </w:r>
-          </w:p>
-        </w:tc>
-        <w:tc>
-          <w:tcPr>
-            <w:tcW w:w="2460" w:type="dxa"/>
+              <w:t xml:space="preserve">Lägg till </w:t>
+            </w:r>
+            <w:proofErr w:type="spellStart"/>
+            <w:r>
+              <w:rPr>
+                <w:rFonts w:ascii="Calibri" w:eastAsia="Times New Roman" w:hAnsi="Calibri" w:cs="Calibri"/>
+                <w:color w:val="000000"/>
+                <w:lang w:val="sv-SE" w:eastAsia="sv-SE"/>
+              </w:rPr>
+              <w:t>användarfunktionalitet</w:t>
+            </w:r>
+            <w:proofErr w:type="spellEnd"/>
+          </w:p>
+        </w:tc>
+        <w:tc>
+          <w:tcPr>
+            <w:tcW w:w="2377" w:type="dxa"/>
             <w:tcBorders>
               <w:top w:val="nil"/>
               <w:left w:val="nil"/>
@@ -2824,40 +2833,40 @@
         </w:tc>
         <w:tc>
           <w:tcPr>
-            <w:tcW w:w="1622" w:type="dxa"/>
-            <w:tcBorders>
-              <w:top w:val="nil"/>
-              <w:left w:val="nil"/>
-              <w:bottom w:val="nil"/>
-              <w:right w:val="nil"/>
-            </w:tcBorders>
-            <w:shd w:val="clear" w:color="auto" w:fill="auto"/>
-            <w:noWrap/>
-            <w:vAlign w:val="bottom"/>
-            <w:hideMark/>
-          </w:tcPr>
-          <w:p>
-            <w:pPr>
-              <w:spacing w:after="0" w:line="240" w:lineRule="auto"/>
-              <w:rPr>
-                <w:rFonts w:ascii="Calibri" w:eastAsia="Times New Roman" w:hAnsi="Calibri" w:cs="Calibri"/>
-                <w:color w:val="000000"/>
-                <w:lang w:val="sv-SE" w:eastAsia="sv-SE"/>
-              </w:rPr>
-            </w:pPr>
-            <w:r>
-              <w:rPr>
-                <w:rFonts w:ascii="Calibri" w:eastAsia="Times New Roman" w:hAnsi="Calibri" w:cs="Calibri"/>
-                <w:color w:val="000000"/>
-                <w:lang w:val="sv-SE" w:eastAsia="sv-SE"/>
-              </w:rPr>
-              <w:t>Hög</w:t>
-            </w:r>
-          </w:p>
-        </w:tc>
-        <w:tc>
-          <w:tcPr>
-            <w:tcW w:w="1657" w:type="dxa"/>
+            <w:tcW w:w="1568" w:type="dxa"/>
+            <w:tcBorders>
+              <w:top w:val="nil"/>
+              <w:left w:val="nil"/>
+              <w:bottom w:val="nil"/>
+              <w:right w:val="nil"/>
+            </w:tcBorders>
+            <w:shd w:val="clear" w:color="auto" w:fill="auto"/>
+            <w:noWrap/>
+            <w:vAlign w:val="bottom"/>
+            <w:hideMark/>
+          </w:tcPr>
+          <w:p>
+            <w:pPr>
+              <w:spacing w:after="0" w:line="240" w:lineRule="auto"/>
+              <w:rPr>
+                <w:rFonts w:ascii="Calibri" w:eastAsia="Times New Roman" w:hAnsi="Calibri" w:cs="Calibri"/>
+                <w:color w:val="000000"/>
+                <w:lang w:val="sv-SE" w:eastAsia="sv-SE"/>
+              </w:rPr>
+            </w:pPr>
+            <w:r>
+              <w:rPr>
+                <w:rFonts w:ascii="Calibri" w:eastAsia="Times New Roman" w:hAnsi="Calibri" w:cs="Calibri"/>
+                <w:color w:val="000000"/>
+                <w:lang w:val="sv-SE" w:eastAsia="sv-SE"/>
+              </w:rPr>
+              <w:t>Medel</w:t>
+            </w:r>
+          </w:p>
+        </w:tc>
+        <w:tc>
+          <w:tcPr>
+            <w:tcW w:w="1601" w:type="dxa"/>
             <w:tcBorders>
               <w:top w:val="nil"/>
               <w:left w:val="nil"/>
@@ -2890,7 +2899,7 @@
         </w:tc>
         <w:tc>
           <w:tcPr>
-            <w:tcW w:w="879" w:type="dxa"/>
+            <w:tcW w:w="816" w:type="dxa"/>
             <w:tcBorders>
               <w:top w:val="nil"/>
               <w:left w:val="nil"/>
@@ -2924,11 +2933,11 @@
       </w:tr>
       <w:tr>
         <w:trPr>
-          <w:trHeight w:val="326"/>
+          <w:trHeight w:val="355"/>
         </w:trPr>
         <w:tc>
           <w:tcPr>
-            <w:tcW w:w="3160" w:type="dxa"/>
+            <w:tcW w:w="3054" w:type="dxa"/>
             <w:tcBorders>
               <w:top w:val="nil"/>
               <w:left w:val="single" w:sz="8" w:space="0" w:color="auto"/>
@@ -2955,13 +2964,14 @@
                 <w:color w:val="000000"/>
                 <w:lang w:val="sv-SE" w:eastAsia="sv-SE"/>
               </w:rPr>
-              <w:t>Lägg till köpfunktionalitet</w:t>
-            </w:r>
-          </w:p>
-        </w:tc>
-        <w:tc>
-          <w:tcPr>
-            <w:tcW w:w="2460" w:type="dxa"/>
+              <w:lastRenderedPageBreak/>
+              <w:t>Lägg till shoppingvagn</w:t>
+            </w:r>
+          </w:p>
+        </w:tc>
+        <w:tc>
+          <w:tcPr>
+            <w:tcW w:w="2377" w:type="dxa"/>
             <w:tcBorders>
               <w:top w:val="nil"/>
               <w:left w:val="nil"/>
@@ -2994,7 +3004,7 @@
         </w:tc>
         <w:tc>
           <w:tcPr>
-            <w:tcW w:w="1622" w:type="dxa"/>
+            <w:tcW w:w="1568" w:type="dxa"/>
             <w:tcBorders>
               <w:top w:val="nil"/>
               <w:left w:val="nil"/>
@@ -3027,7 +3037,7 @@
         </w:tc>
         <w:tc>
           <w:tcPr>
-            <w:tcW w:w="1657" w:type="dxa"/>
+            <w:tcW w:w="1601" w:type="dxa"/>
             <w:tcBorders>
               <w:top w:val="nil"/>
               <w:left w:val="nil"/>
@@ -3060,7 +3070,7 @@
         </w:tc>
         <w:tc>
           <w:tcPr>
-            <w:tcW w:w="879" w:type="dxa"/>
+            <w:tcW w:w="816" w:type="dxa"/>
             <w:tcBorders>
               <w:top w:val="nil"/>
               <w:left w:val="nil"/>
@@ -3094,11 +3104,11 @@
       </w:tr>
       <w:tr>
         <w:trPr>
-          <w:trHeight w:val="326"/>
+          <w:trHeight w:val="355"/>
         </w:trPr>
         <w:tc>
           <w:tcPr>
-            <w:tcW w:w="3160" w:type="dxa"/>
+            <w:tcW w:w="3054" w:type="dxa"/>
             <w:tcBorders>
               <w:top w:val="nil"/>
               <w:left w:val="single" w:sz="8" w:space="0" w:color="auto"/>
@@ -3125,14 +3135,13 @@
                 <w:color w:val="000000"/>
                 <w:lang w:val="sv-SE" w:eastAsia="sv-SE"/>
               </w:rPr>
-              <w:lastRenderedPageBreak/>
-              <w:t>Lägg till recensionsfunktionalitet</w:t>
-            </w:r>
-          </w:p>
-        </w:tc>
-        <w:tc>
-          <w:tcPr>
-            <w:tcW w:w="2460" w:type="dxa"/>
+              <w:t>Lägg till köpfunktionalitet</w:t>
+            </w:r>
+          </w:p>
+        </w:tc>
+        <w:tc>
+          <w:tcPr>
+            <w:tcW w:w="2377" w:type="dxa"/>
             <w:tcBorders>
               <w:top w:val="nil"/>
               <w:left w:val="nil"/>
@@ -3165,7 +3174,7 @@
         </w:tc>
         <w:tc>
           <w:tcPr>
-            <w:tcW w:w="1622" w:type="dxa"/>
+            <w:tcW w:w="1568" w:type="dxa"/>
             <w:tcBorders>
               <w:top w:val="nil"/>
               <w:left w:val="nil"/>
@@ -3198,7 +3207,7 @@
         </w:tc>
         <w:tc>
           <w:tcPr>
-            <w:tcW w:w="1657" w:type="dxa"/>
+            <w:tcW w:w="1601" w:type="dxa"/>
             <w:tcBorders>
               <w:top w:val="nil"/>
               <w:left w:val="nil"/>
@@ -3231,7 +3240,7 @@
         </w:tc>
         <w:tc>
           <w:tcPr>
-            <w:tcW w:w="879" w:type="dxa"/>
+            <w:tcW w:w="816" w:type="dxa"/>
             <w:tcBorders>
               <w:top w:val="nil"/>
               <w:left w:val="nil"/>
@@ -3258,18 +3267,18 @@
                 <w:color w:val="000000"/>
                 <w:lang w:val="sv-SE" w:eastAsia="sv-SE"/>
               </w:rPr>
-              <w:t>S3</w:t>
+              <w:t>S2</w:t>
             </w:r>
           </w:p>
         </w:tc>
       </w:tr>
       <w:tr>
         <w:trPr>
-          <w:trHeight w:val="326"/>
+          <w:trHeight w:val="355"/>
         </w:trPr>
         <w:tc>
           <w:tcPr>
-            <w:tcW w:w="3160" w:type="dxa"/>
+            <w:tcW w:w="3054" w:type="dxa"/>
             <w:tcBorders>
               <w:top w:val="nil"/>
               <w:left w:val="single" w:sz="8" w:space="0" w:color="auto"/>
@@ -3296,79 +3305,79 @@
                 <w:color w:val="000000"/>
                 <w:lang w:val="sv-SE" w:eastAsia="sv-SE"/>
               </w:rPr>
-              <w:t>Produktkategorier</w:t>
-            </w:r>
-          </w:p>
-        </w:tc>
-        <w:tc>
-          <w:tcPr>
-            <w:tcW w:w="2460" w:type="dxa"/>
-            <w:tcBorders>
-              <w:top w:val="nil"/>
-              <w:left w:val="nil"/>
-              <w:bottom w:val="nil"/>
-              <w:right w:val="nil"/>
-            </w:tcBorders>
-            <w:shd w:val="clear" w:color="auto" w:fill="auto"/>
-            <w:noWrap/>
-            <w:vAlign w:val="bottom"/>
-            <w:hideMark/>
-          </w:tcPr>
-          <w:p>
-            <w:pPr>
-              <w:spacing w:after="0" w:line="240" w:lineRule="auto"/>
-              <w:rPr>
-                <w:rFonts w:ascii="Calibri" w:eastAsia="Times New Roman" w:hAnsi="Calibri" w:cs="Calibri"/>
-                <w:color w:val="000000"/>
-                <w:lang w:val="sv-SE" w:eastAsia="sv-SE"/>
-              </w:rPr>
-            </w:pPr>
-            <w:r>
-              <w:rPr>
-                <w:rFonts w:ascii="Calibri" w:eastAsia="Times New Roman" w:hAnsi="Calibri" w:cs="Calibri"/>
-                <w:color w:val="000000"/>
-                <w:lang w:val="sv-SE" w:eastAsia="sv-SE"/>
-              </w:rPr>
-              <w:t>Databas</w:t>
-            </w:r>
-          </w:p>
-        </w:tc>
-        <w:tc>
-          <w:tcPr>
-            <w:tcW w:w="1622" w:type="dxa"/>
-            <w:tcBorders>
-              <w:top w:val="nil"/>
-              <w:left w:val="nil"/>
-              <w:bottom w:val="nil"/>
-              <w:right w:val="nil"/>
-            </w:tcBorders>
-            <w:shd w:val="clear" w:color="auto" w:fill="auto"/>
-            <w:noWrap/>
-            <w:vAlign w:val="bottom"/>
-            <w:hideMark/>
-          </w:tcPr>
-          <w:p>
-            <w:pPr>
-              <w:spacing w:after="0" w:line="240" w:lineRule="auto"/>
-              <w:rPr>
-                <w:rFonts w:ascii="Calibri" w:eastAsia="Times New Roman" w:hAnsi="Calibri" w:cs="Calibri"/>
-                <w:color w:val="000000"/>
-                <w:lang w:val="sv-SE" w:eastAsia="sv-SE"/>
-              </w:rPr>
-            </w:pPr>
-            <w:r>
-              <w:rPr>
-                <w:rFonts w:ascii="Calibri" w:eastAsia="Times New Roman" w:hAnsi="Calibri" w:cs="Calibri"/>
-                <w:color w:val="000000"/>
-                <w:lang w:val="sv-SE" w:eastAsia="sv-SE"/>
-              </w:rPr>
-              <w:t>Medel</w:t>
-            </w:r>
-          </w:p>
-        </w:tc>
-        <w:tc>
-          <w:tcPr>
-            <w:tcW w:w="1657" w:type="dxa"/>
+              <w:t>Lägg till recensionsfunktionalitet</w:t>
+            </w:r>
+          </w:p>
+        </w:tc>
+        <w:tc>
+          <w:tcPr>
+            <w:tcW w:w="2377" w:type="dxa"/>
+            <w:tcBorders>
+              <w:top w:val="nil"/>
+              <w:left w:val="nil"/>
+              <w:bottom w:val="nil"/>
+              <w:right w:val="nil"/>
+            </w:tcBorders>
+            <w:shd w:val="clear" w:color="auto" w:fill="auto"/>
+            <w:noWrap/>
+            <w:vAlign w:val="bottom"/>
+            <w:hideMark/>
+          </w:tcPr>
+          <w:p>
+            <w:pPr>
+              <w:spacing w:after="0" w:line="240" w:lineRule="auto"/>
+              <w:rPr>
+                <w:rFonts w:ascii="Calibri" w:eastAsia="Times New Roman" w:hAnsi="Calibri" w:cs="Calibri"/>
+                <w:color w:val="000000"/>
+                <w:lang w:val="sv-SE" w:eastAsia="sv-SE"/>
+              </w:rPr>
+            </w:pPr>
+            <w:r>
+              <w:rPr>
+                <w:rFonts w:ascii="Calibri" w:eastAsia="Times New Roman" w:hAnsi="Calibri" w:cs="Calibri"/>
+                <w:color w:val="000000"/>
+                <w:lang w:val="sv-SE" w:eastAsia="sv-SE"/>
+              </w:rPr>
+              <w:t>Front end/databas</w:t>
+            </w:r>
+          </w:p>
+        </w:tc>
+        <w:tc>
+          <w:tcPr>
+            <w:tcW w:w="1568" w:type="dxa"/>
+            <w:tcBorders>
+              <w:top w:val="nil"/>
+              <w:left w:val="nil"/>
+              <w:bottom w:val="nil"/>
+              <w:right w:val="nil"/>
+            </w:tcBorders>
+            <w:shd w:val="clear" w:color="auto" w:fill="auto"/>
+            <w:noWrap/>
+            <w:vAlign w:val="bottom"/>
+            <w:hideMark/>
+          </w:tcPr>
+          <w:p>
+            <w:pPr>
+              <w:spacing w:after="0" w:line="240" w:lineRule="auto"/>
+              <w:rPr>
+                <w:rFonts w:ascii="Calibri" w:eastAsia="Times New Roman" w:hAnsi="Calibri" w:cs="Calibri"/>
+                <w:color w:val="000000"/>
+                <w:lang w:val="sv-SE" w:eastAsia="sv-SE"/>
+              </w:rPr>
+            </w:pPr>
+            <w:r>
+              <w:rPr>
+                <w:rFonts w:ascii="Calibri" w:eastAsia="Times New Roman" w:hAnsi="Calibri" w:cs="Calibri"/>
+                <w:color w:val="000000"/>
+                <w:lang w:val="sv-SE" w:eastAsia="sv-SE"/>
+              </w:rPr>
+              <w:t>Hög</w:t>
+            </w:r>
+          </w:p>
+        </w:tc>
+        <w:tc>
+          <w:tcPr>
+            <w:tcW w:w="1601" w:type="dxa"/>
             <w:tcBorders>
               <w:top w:val="nil"/>
               <w:left w:val="nil"/>
@@ -3401,7 +3410,7 @@
         </w:tc>
         <w:tc>
           <w:tcPr>
-            <w:tcW w:w="879" w:type="dxa"/>
+            <w:tcW w:w="816" w:type="dxa"/>
             <w:tcBorders>
               <w:top w:val="nil"/>
               <w:left w:val="nil"/>
@@ -3435,11 +3444,11 @@
       </w:tr>
       <w:tr>
         <w:trPr>
-          <w:trHeight w:val="326"/>
+          <w:trHeight w:val="355"/>
         </w:trPr>
         <w:tc>
           <w:tcPr>
-            <w:tcW w:w="3160" w:type="dxa"/>
+            <w:tcW w:w="3054" w:type="dxa"/>
             <w:tcBorders>
               <w:top w:val="nil"/>
               <w:left w:val="single" w:sz="8" w:space="0" w:color="auto"/>
@@ -3466,46 +3475,46 @@
                 <w:color w:val="000000"/>
                 <w:lang w:val="sv-SE" w:eastAsia="sv-SE"/>
               </w:rPr>
-              <w:t>Gemensam meny för hemsidan</w:t>
-            </w:r>
-          </w:p>
-        </w:tc>
-        <w:tc>
-          <w:tcPr>
-            <w:tcW w:w="2460" w:type="dxa"/>
-            <w:tcBorders>
-              <w:top w:val="nil"/>
-              <w:left w:val="nil"/>
-              <w:bottom w:val="nil"/>
-              <w:right w:val="nil"/>
-            </w:tcBorders>
-            <w:shd w:val="clear" w:color="auto" w:fill="auto"/>
-            <w:noWrap/>
-            <w:vAlign w:val="bottom"/>
-            <w:hideMark/>
-          </w:tcPr>
-          <w:p>
-            <w:pPr>
-              <w:spacing w:after="0" w:line="240" w:lineRule="auto"/>
-              <w:rPr>
-                <w:rFonts w:ascii="Calibri" w:eastAsia="Times New Roman" w:hAnsi="Calibri" w:cs="Calibri"/>
-                <w:color w:val="000000"/>
-                <w:lang w:val="sv-SE" w:eastAsia="sv-SE"/>
-              </w:rPr>
-            </w:pPr>
-            <w:r>
-              <w:rPr>
-                <w:rFonts w:ascii="Calibri" w:eastAsia="Times New Roman" w:hAnsi="Calibri" w:cs="Calibri"/>
-                <w:color w:val="000000"/>
-                <w:lang w:val="sv-SE" w:eastAsia="sv-SE"/>
-              </w:rPr>
-              <w:t>Front end</w:t>
-            </w:r>
-          </w:p>
-        </w:tc>
-        <w:tc>
-          <w:tcPr>
-            <w:tcW w:w="1622" w:type="dxa"/>
+              <w:t>Produktkategorier</w:t>
+            </w:r>
+          </w:p>
+        </w:tc>
+        <w:tc>
+          <w:tcPr>
+            <w:tcW w:w="2377" w:type="dxa"/>
+            <w:tcBorders>
+              <w:top w:val="nil"/>
+              <w:left w:val="nil"/>
+              <w:bottom w:val="nil"/>
+              <w:right w:val="nil"/>
+            </w:tcBorders>
+            <w:shd w:val="clear" w:color="auto" w:fill="auto"/>
+            <w:noWrap/>
+            <w:vAlign w:val="bottom"/>
+            <w:hideMark/>
+          </w:tcPr>
+          <w:p>
+            <w:pPr>
+              <w:spacing w:after="0" w:line="240" w:lineRule="auto"/>
+              <w:rPr>
+                <w:rFonts w:ascii="Calibri" w:eastAsia="Times New Roman" w:hAnsi="Calibri" w:cs="Calibri"/>
+                <w:color w:val="000000"/>
+                <w:lang w:val="sv-SE" w:eastAsia="sv-SE"/>
+              </w:rPr>
+            </w:pPr>
+            <w:r>
+              <w:rPr>
+                <w:rFonts w:ascii="Calibri" w:eastAsia="Times New Roman" w:hAnsi="Calibri" w:cs="Calibri"/>
+                <w:color w:val="000000"/>
+                <w:lang w:val="sv-SE" w:eastAsia="sv-SE"/>
+              </w:rPr>
+              <w:t>Databas</w:t>
+            </w:r>
+          </w:p>
+        </w:tc>
+        <w:tc>
+          <w:tcPr>
+            <w:tcW w:w="1568" w:type="dxa"/>
             <w:tcBorders>
               <w:top w:val="nil"/>
               <w:left w:val="nil"/>
@@ -3538,7 +3547,7 @@
         </w:tc>
         <w:tc>
           <w:tcPr>
-            <w:tcW w:w="1657" w:type="dxa"/>
+            <w:tcW w:w="1601" w:type="dxa"/>
             <w:tcBorders>
               <w:top w:val="nil"/>
               <w:left w:val="nil"/>
@@ -3571,7 +3580,7 @@
         </w:tc>
         <w:tc>
           <w:tcPr>
-            <w:tcW w:w="879" w:type="dxa"/>
+            <w:tcW w:w="816" w:type="dxa"/>
             <w:tcBorders>
               <w:top w:val="nil"/>
               <w:left w:val="nil"/>
@@ -3605,11 +3614,11 @@
       </w:tr>
       <w:tr>
         <w:trPr>
-          <w:trHeight w:val="86"/>
+          <w:trHeight w:val="373"/>
         </w:trPr>
         <w:tc>
           <w:tcPr>
-            <w:tcW w:w="3160" w:type="dxa"/>
+            <w:tcW w:w="3054" w:type="dxa"/>
             <w:tcBorders>
               <w:top w:val="nil"/>
               <w:left w:val="single" w:sz="8" w:space="0" w:color="auto"/>
@@ -3642,7 +3651,7 @@
         </w:tc>
         <w:tc>
           <w:tcPr>
-            <w:tcW w:w="2460" w:type="dxa"/>
+            <w:tcW w:w="2377" w:type="dxa"/>
             <w:tcBorders>
               <w:top w:val="nil"/>
               <w:left w:val="nil"/>
@@ -3675,7 +3684,7 @@
         </w:tc>
         <w:tc>
           <w:tcPr>
-            <w:tcW w:w="1622" w:type="dxa"/>
+            <w:tcW w:w="1568" w:type="dxa"/>
             <w:tcBorders>
               <w:top w:val="nil"/>
               <w:left w:val="nil"/>
@@ -3708,7 +3717,7 @@
         </w:tc>
         <w:tc>
           <w:tcPr>
-            <w:tcW w:w="1657" w:type="dxa"/>
+            <w:tcW w:w="1601" w:type="dxa"/>
             <w:tcBorders>
               <w:top w:val="nil"/>
               <w:left w:val="nil"/>
@@ -3741,7 +3750,7 @@
         </w:tc>
         <w:tc>
           <w:tcPr>
-            <w:tcW w:w="879" w:type="dxa"/>
+            <w:tcW w:w="816" w:type="dxa"/>
             <w:tcBorders>
               <w:top w:val="nil"/>
               <w:left w:val="nil"/>
@@ -3777,7 +3786,6 @@
     <w:p>
       <w:pPr>
         <w:rPr>
-          <w:color w:val="FF0000"/>
           <w:lang w:val="sv-SE"/>
         </w:rPr>
       </w:pPr>
@@ -4053,8 +4061,6 @@
         </w:rPr>
         <w:t>går</w:t>
       </w:r>
-      <w:bookmarkStart w:id="0" w:name="_GoBack"/>
-      <w:bookmarkEnd w:id="0"/>
       <w:r>
         <w:rPr>
           <w:lang w:val="sv-SE"/>
@@ -4264,7 +4270,21 @@
         <w:rPr>
           <w:lang w:val="sv-SE"/>
         </w:rPr>
-        <w:t xml:space="preserve">Git </w:t>
+        <w:t>Git</w:t>
+      </w:r>
+      <w:r>
+        <w:rPr>
+          <w:lang w:val="sv-SE"/>
+        </w:rPr>
+        <w:t>:</w:t>
+      </w:r>
+      <w:bookmarkStart w:id="0" w:name="_GoBack"/>
+      <w:bookmarkEnd w:id="0"/>
+      <w:r>
+        <w:rPr>
+          <w:lang w:val="sv-SE"/>
+        </w:rPr>
+        <w:t xml:space="preserve"> </w:t>
       </w:r>
       <w:hyperlink r:id="rId10" w:history="1">
         <w:r>
@@ -4294,21 +4314,7 @@
             <w:rStyle w:val="Hyperlnk"/>
             <w:lang w:val="sv-SE"/>
           </w:rPr>
-          <w:t>http://90.</w:t>
-        </w:r>
-        <w:r>
-          <w:rPr>
-            <w:rStyle w:val="Hyperlnk"/>
-            <w:lang w:val="sv-SE"/>
-          </w:rPr>
-          <w:t>2</w:t>
-        </w:r>
-        <w:r>
-          <w:rPr>
-            <w:rStyle w:val="Hyperlnk"/>
-            <w:lang w:val="sv-SE"/>
-          </w:rPr>
-          <w:t>24.160.35/</w:t>
+          <w:t>http://90.224.160.35/</w:t>
         </w:r>
       </w:hyperlink>
     </w:p>
@@ -5702,7 +5708,7 @@
 </file>
 
 <file path=customXml/itemProps1.xml><?xml version="1.0" encoding="utf-8"?>
-<ds:datastoreItem xmlns:ds="http://schemas.openxmlformats.org/officeDocument/2006/customXml" ds:itemID="{36D9EB30-FAF8-420C-B503-A207D01D532E}">
+<ds:datastoreItem xmlns:ds="http://schemas.openxmlformats.org/officeDocument/2006/customXml" ds:itemID="{0A39681C-56BE-481F-AAF2-9DD6D23EEAA5}">
   <ds:schemaRefs>
     <ds:schemaRef ds:uri="http://schemas.openxmlformats.org/officeDocument/2006/bibliography"/>
   </ds:schemaRefs>

</xml_diff>

<commit_message>
Gjort om testcases till svenska och gjort så den passar utmärkt i word
</commit_message>
<xml_diff>
--- a/Administrativa Filer/Sprint Document.docx
+++ b/Administrativa Filer/Sprint Document.docx
@@ -9,6 +9,7 @@
           <w:sz w:val="72"/>
           <w:szCs w:val="72"/>
           <w:u w:val="single"/>
+          <w:lang w:val="sv-SE"/>
         </w:rPr>
       </w:pPr>
       <w:r>
@@ -16,27 +17,40 @@
           <w:sz w:val="72"/>
           <w:szCs w:val="72"/>
           <w:u w:val="single"/>
-        </w:rPr>
-        <w:t xml:space="preserve">Sprint Document </w:t>
-      </w:r>
-    </w:p>
-    <w:p/>
-    <w:p>
-      <w:pPr>
-        <w:pStyle w:val="Rubrik1"/>
-        <w:rPr>
-          <w:b/>
-          <w:bCs/>
+          <w:lang w:val="sv-SE"/>
+        </w:rPr>
+        <w:t>S</w:t>
+      </w:r>
+      <w:bookmarkStart w:id="0" w:name="_GoBack"/>
+      <w:bookmarkEnd w:id="0"/>
+      <w:r>
+        <w:rPr>
+          <w:sz w:val="72"/>
+          <w:szCs w:val="72"/>
           <w:u w:val="single"/>
-        </w:rPr>
-      </w:pPr>
-      <w:r>
-        <w:rPr>
-          <w:b/>
-          <w:bCs/>
+          <w:lang w:val="sv-SE"/>
+        </w:rPr>
+        <w:t xml:space="preserve">print </w:t>
+      </w:r>
+      <w:proofErr w:type="spellStart"/>
+      <w:r>
+        <w:rPr>
+          <w:sz w:val="72"/>
+          <w:szCs w:val="72"/>
           <w:u w:val="single"/>
-        </w:rPr>
-        <w:t>Executive Summary</w:t>
+          <w:lang w:val="sv-SE"/>
+        </w:rPr>
+        <w:t>Document</w:t>
+      </w:r>
+      <w:proofErr w:type="spellEnd"/>
+      <w:r>
+        <w:rPr>
+          <w:sz w:val="72"/>
+          <w:szCs w:val="72"/>
+          <w:u w:val="single"/>
+          <w:lang w:val="sv-SE"/>
+        </w:rPr>
+        <w:t xml:space="preserve"> </w:t>
       </w:r>
     </w:p>
     <w:p>
@@ -45,36 +59,6 @@
           <w:lang w:val="sv-SE"/>
         </w:rPr>
       </w:pPr>
-      <w:r>
-        <w:rPr>
-          <w:lang w:val="sv-SE"/>
-        </w:rPr>
-        <w:t>Webbsidans syfte är att s</w:t>
-      </w:r>
-      <w:r>
-        <w:rPr>
-          <w:lang w:val="sv-SE"/>
-        </w:rPr>
-        <w:t xml:space="preserve">älja pennor över nätet. </w:t>
-      </w:r>
-      <w:r>
-        <w:rPr>
-          <w:lang w:val="sv-SE"/>
-        </w:rPr>
-        <w:t>Sidans huvudfunktioner är som f</w:t>
-      </w:r>
-      <w:r>
-        <w:rPr>
-          <w:lang w:val="sv-SE"/>
-        </w:rPr>
-        <w:t xml:space="preserve">öljer: Möjligheten att köpa produkter, använda sig av en shoppingvagn, lämna recensioner och även att skapa en användare på sidan.  </w:t>
-      </w:r>
-      <w:r>
-        <w:rPr>
-          <w:lang w:val="sv-SE"/>
-        </w:rPr>
-        <w:t>Till hemsidan används HTML, CSS och sedan PHP för att anropa databasen. Servern, som drivs av en Raspberry Pi, består av LAMP med mySQL som databasmotor.</w:t>
-      </w:r>
     </w:p>
     <w:p>
       <w:pPr>
@@ -83,10 +67,135 @@
           <w:b/>
           <w:bCs/>
           <w:u w:val="single"/>
+          <w:lang w:val="sv-SE"/>
         </w:rPr>
       </w:pPr>
-      <w:bookmarkStart w:id="0" w:name="_GoBack"/>
-      <w:bookmarkEnd w:id="0"/>
+      <w:proofErr w:type="spellStart"/>
+      <w:r>
+        <w:rPr>
+          <w:b/>
+          <w:bCs/>
+          <w:u w:val="single"/>
+          <w:lang w:val="sv-SE"/>
+        </w:rPr>
+        <w:t>Executive</w:t>
+      </w:r>
+      <w:proofErr w:type="spellEnd"/>
+      <w:r>
+        <w:rPr>
+          <w:b/>
+          <w:bCs/>
+          <w:u w:val="single"/>
+          <w:lang w:val="sv-SE"/>
+        </w:rPr>
+        <w:t xml:space="preserve"> </w:t>
+      </w:r>
+      <w:proofErr w:type="spellStart"/>
+      <w:r>
+        <w:rPr>
+          <w:b/>
+          <w:bCs/>
+          <w:u w:val="single"/>
+          <w:lang w:val="sv-SE"/>
+        </w:rPr>
+        <w:t>Summary</w:t>
+      </w:r>
+      <w:proofErr w:type="spellEnd"/>
+    </w:p>
+    <w:p>
+      <w:pPr>
+        <w:rPr>
+          <w:lang w:val="sv-SE"/>
+        </w:rPr>
+      </w:pPr>
+      <w:r>
+        <w:rPr>
+          <w:lang w:val="sv-SE"/>
+        </w:rPr>
+        <w:t>Webbsidans syfte är att s</w:t>
+      </w:r>
+      <w:r>
+        <w:rPr>
+          <w:lang w:val="sv-SE"/>
+        </w:rPr>
+        <w:t xml:space="preserve">älja pennor över nätet. </w:t>
+      </w:r>
+      <w:r>
+        <w:rPr>
+          <w:lang w:val="sv-SE"/>
+        </w:rPr>
+        <w:t>Sidans huvudfunktioner är som f</w:t>
+      </w:r>
+      <w:r>
+        <w:rPr>
+          <w:lang w:val="sv-SE"/>
+        </w:rPr>
+        <w:t xml:space="preserve">öljer: Möjligheten att köpa produkter, använda sig av en shoppingvagn, lämna recensioner och även att skapa en användare på sidan.  </w:t>
+      </w:r>
+      <w:r>
+        <w:rPr>
+          <w:lang w:val="sv-SE"/>
+        </w:rPr>
+        <w:t>Till hemsidan används HTML, CSS</w:t>
+      </w:r>
+      <w:r>
+        <w:rPr>
+          <w:lang w:val="sv-SE"/>
+        </w:rPr>
+        <w:t xml:space="preserve">, </w:t>
+      </w:r>
+      <w:proofErr w:type="spellStart"/>
+      <w:r>
+        <w:rPr>
+          <w:lang w:val="sv-SE"/>
+        </w:rPr>
+        <w:t>Javascript</w:t>
+      </w:r>
+      <w:proofErr w:type="spellEnd"/>
+      <w:r>
+        <w:rPr>
+          <w:lang w:val="sv-SE"/>
+        </w:rPr>
+        <w:t xml:space="preserve"> och sedan PHP för att anropa databasen. Servern, som drivs av en </w:t>
+      </w:r>
+      <w:proofErr w:type="spellStart"/>
+      <w:r>
+        <w:rPr>
+          <w:lang w:val="sv-SE"/>
+        </w:rPr>
+        <w:t>Raspberry</w:t>
+      </w:r>
+      <w:proofErr w:type="spellEnd"/>
+      <w:r>
+        <w:rPr>
+          <w:lang w:val="sv-SE"/>
+        </w:rPr>
+        <w:t xml:space="preserve"> Pi, består av LAMP med </w:t>
+      </w:r>
+      <w:proofErr w:type="spellStart"/>
+      <w:r>
+        <w:rPr>
+          <w:lang w:val="sv-SE"/>
+        </w:rPr>
+        <w:t>mySQL</w:t>
+      </w:r>
+      <w:proofErr w:type="spellEnd"/>
+      <w:r>
+        <w:rPr>
+          <w:lang w:val="sv-SE"/>
+        </w:rPr>
+        <w:t xml:space="preserve"> som databasmotor.</w:t>
+      </w:r>
+    </w:p>
+    <w:p>
+      <w:pPr>
+        <w:pStyle w:val="Rubrik1"/>
+        <w:rPr>
+          <w:b/>
+          <w:bCs/>
+          <w:u w:val="single"/>
+        </w:rPr>
+      </w:pPr>
       <w:r>
         <w:rPr>
           <w:b/>
@@ -104,12 +213,21 @@
           <w:bCs/>
         </w:rPr>
       </w:pPr>
+      <w:proofErr w:type="spellStart"/>
       <w:r>
         <w:rPr>
           <w:b/>
           <w:bCs/>
         </w:rPr>
-        <w:t>Administratör:</w:t>
+        <w:t>Administratör</w:t>
+      </w:r>
+      <w:proofErr w:type="spellEnd"/>
+      <w:r>
+        <w:rPr>
+          <w:b/>
+          <w:bCs/>
+        </w:rPr>
+        <w:t>:</w:t>
       </w:r>
     </w:p>
     <w:p>
@@ -138,12 +256,21 @@
           <w:bCs/>
         </w:rPr>
       </w:pPr>
+      <w:proofErr w:type="spellStart"/>
       <w:r>
         <w:rPr>
           <w:b/>
           <w:bCs/>
         </w:rPr>
-        <w:t>Kund:</w:t>
+        <w:t>Kund</w:t>
+      </w:r>
+      <w:proofErr w:type="spellEnd"/>
+      <w:r>
+        <w:rPr>
+          <w:b/>
+          <w:bCs/>
+        </w:rPr>
+        <w:t>:</w:t>
       </w:r>
     </w:p>
     <w:p>
@@ -287,8 +414,9 @@
           <w:szCs w:val="22"/>
           <w:lang w:val="sv-SE"/>
         </w:rPr>
-        <w:t xml:space="preserve"> och </w:t>
-      </w:r>
+        <w:t xml:space="preserve">, </w:t>
+      </w:r>
+      <w:proofErr w:type="spellStart"/>
       <w:r>
         <w:rPr>
           <w:rFonts w:asciiTheme="minorHAnsi" w:eastAsiaTheme="minorHAnsi" w:hAnsiTheme="minorHAnsi" w:cstheme="minorBidi"/>
@@ -297,8 +425,9 @@
           <w:szCs w:val="22"/>
           <w:lang w:val="sv-SE"/>
         </w:rPr>
-        <w:t xml:space="preserve">sedan </w:t>
-      </w:r>
+        <w:t>Javascript</w:t>
+      </w:r>
+      <w:proofErr w:type="spellEnd"/>
       <w:r>
         <w:rPr>
           <w:rFonts w:asciiTheme="minorHAnsi" w:eastAsiaTheme="minorHAnsi" w:hAnsiTheme="minorHAnsi" w:cstheme="minorBidi"/>
@@ -307,7 +436,71 @@
           <w:szCs w:val="22"/>
           <w:lang w:val="sv-SE"/>
         </w:rPr>
-        <w:t>PHP för att anropa databasen. Servern, som drivs av en Raspberry Pi, består av LAMP med mySQL som databasmotor.</w:t>
+        <w:t xml:space="preserve"> och </w:t>
+      </w:r>
+      <w:r>
+        <w:rPr>
+          <w:rFonts w:asciiTheme="minorHAnsi" w:eastAsiaTheme="minorHAnsi" w:hAnsiTheme="minorHAnsi" w:cstheme="minorBidi"/>
+          <w:color w:val="auto"/>
+          <w:sz w:val="22"/>
+          <w:szCs w:val="22"/>
+          <w:lang w:val="sv-SE"/>
+        </w:rPr>
+        <w:t xml:space="preserve">sedan </w:t>
+      </w:r>
+      <w:r>
+        <w:rPr>
+          <w:rFonts w:asciiTheme="minorHAnsi" w:eastAsiaTheme="minorHAnsi" w:hAnsiTheme="minorHAnsi" w:cstheme="minorBidi"/>
+          <w:color w:val="auto"/>
+          <w:sz w:val="22"/>
+          <w:szCs w:val="22"/>
+          <w:lang w:val="sv-SE"/>
+        </w:rPr>
+        <w:t xml:space="preserve">PHP för att anropa databasen. Servern, som drivs av en </w:t>
+      </w:r>
+      <w:proofErr w:type="spellStart"/>
+      <w:r>
+        <w:rPr>
+          <w:rFonts w:asciiTheme="minorHAnsi" w:eastAsiaTheme="minorHAnsi" w:hAnsiTheme="minorHAnsi" w:cstheme="minorBidi"/>
+          <w:color w:val="auto"/>
+          <w:sz w:val="22"/>
+          <w:szCs w:val="22"/>
+          <w:lang w:val="sv-SE"/>
+        </w:rPr>
+        <w:t>Raspberry</w:t>
+      </w:r>
+      <w:proofErr w:type="spellEnd"/>
+      <w:r>
+        <w:rPr>
+          <w:rFonts w:asciiTheme="minorHAnsi" w:eastAsiaTheme="minorHAnsi" w:hAnsiTheme="minorHAnsi" w:cstheme="minorBidi"/>
+          <w:color w:val="auto"/>
+          <w:sz w:val="22"/>
+          <w:szCs w:val="22"/>
+          <w:lang w:val="sv-SE"/>
+        </w:rPr>
+        <w:t xml:space="preserve"> Pi, består av LAMP med </w:t>
+      </w:r>
+      <w:proofErr w:type="spellStart"/>
+      <w:r>
+        <w:rPr>
+          <w:rFonts w:asciiTheme="minorHAnsi" w:eastAsiaTheme="minorHAnsi" w:hAnsiTheme="minorHAnsi" w:cstheme="minorBidi"/>
+          <w:color w:val="auto"/>
+          <w:sz w:val="22"/>
+          <w:szCs w:val="22"/>
+          <w:lang w:val="sv-SE"/>
+        </w:rPr>
+        <w:t>mySQL</w:t>
+      </w:r>
+      <w:proofErr w:type="spellEnd"/>
+      <w:r>
+        <w:rPr>
+          <w:rFonts w:asciiTheme="minorHAnsi" w:eastAsiaTheme="minorHAnsi" w:hAnsiTheme="minorHAnsi" w:cstheme="minorBidi"/>
+          <w:color w:val="auto"/>
+          <w:sz w:val="22"/>
+          <w:szCs w:val="22"/>
+          <w:lang w:val="sv-SE"/>
+        </w:rPr>
+        <w:t xml:space="preserve"> som databasmotor.</w:t>
       </w:r>
     </w:p>
     <w:bookmarkEnd w:id="1"/>
@@ -328,8 +521,9 @@
           <w:u w:val="single"/>
           <w:lang w:val="sv-SE"/>
         </w:rPr>
-        <w:t>Nuvarande Backlo</w:t>
-      </w:r>
+        <w:t xml:space="preserve">Nuvarande </w:t>
+      </w:r>
+      <w:proofErr w:type="spellStart"/>
       <w:r>
         <w:rPr>
           <w:b/>
@@ -337,8 +531,18 @@
           <w:u w:val="single"/>
           <w:lang w:val="sv-SE"/>
         </w:rPr>
+        <w:t>Backlo</w:t>
+      </w:r>
+      <w:r>
+        <w:rPr>
+          <w:b/>
+          <w:bCs/>
+          <w:u w:val="single"/>
+          <w:lang w:val="sv-SE"/>
+        </w:rPr>
         <w:t>g</w:t>
       </w:r>
+      <w:proofErr w:type="spellEnd"/>
     </w:p>
     <w:tbl>
       <w:tblPr>
@@ -769,8 +973,18 @@
                 <w:color w:val="000000"/>
                 <w:lang w:val="sv-SE" w:eastAsia="sv-SE"/>
               </w:rPr>
-              <w:t>Simpel hemsidalayout</w:t>
-            </w:r>
+              <w:t xml:space="preserve">Simpel </w:t>
+            </w:r>
+            <w:proofErr w:type="spellStart"/>
+            <w:r>
+              <w:rPr>
+                <w:rFonts w:ascii="Calibri" w:eastAsia="Times New Roman" w:hAnsi="Calibri" w:cs="Calibri"/>
+                <w:color w:val="000000"/>
+                <w:lang w:val="sv-SE" w:eastAsia="sv-SE"/>
+              </w:rPr>
+              <w:t>hemsidalayout</w:t>
+            </w:r>
+            <w:proofErr w:type="spellEnd"/>
           </w:p>
         </w:tc>
         <w:tc>
@@ -1619,8 +1833,18 @@
                 <w:color w:val="000000"/>
                 <w:lang w:val="sv-SE" w:eastAsia="sv-SE"/>
               </w:rPr>
-              <w:t>Skapa Produktstruct</w:t>
-            </w:r>
+              <w:t xml:space="preserve">Skapa </w:t>
+            </w:r>
+            <w:proofErr w:type="spellStart"/>
+            <w:r>
+              <w:rPr>
+                <w:rFonts w:ascii="Calibri" w:eastAsia="Times New Roman" w:hAnsi="Calibri" w:cs="Calibri"/>
+                <w:color w:val="000000"/>
+                <w:lang w:val="sv-SE" w:eastAsia="sv-SE"/>
+              </w:rPr>
+              <w:t>Produktstruct</w:t>
+            </w:r>
+            <w:proofErr w:type="spellEnd"/>
           </w:p>
         </w:tc>
         <w:tc>
@@ -1953,13 +2177,23 @@
                 <w:lang w:val="sv-SE" w:eastAsia="sv-SE"/>
               </w:rPr>
             </w:pPr>
-            <w:r>
-              <w:rPr>
-                <w:rFonts w:ascii="Calibri" w:eastAsia="Times New Roman" w:hAnsi="Calibri" w:cs="Calibri"/>
-                <w:color w:val="000000"/>
-                <w:lang w:val="sv-SE" w:eastAsia="sv-SE"/>
-              </w:rPr>
-              <w:t>Php script till databas</w:t>
+            <w:proofErr w:type="spellStart"/>
+            <w:r>
+              <w:rPr>
+                <w:rFonts w:ascii="Calibri" w:eastAsia="Times New Roman" w:hAnsi="Calibri" w:cs="Calibri"/>
+                <w:color w:val="000000"/>
+                <w:lang w:val="sv-SE" w:eastAsia="sv-SE"/>
+              </w:rPr>
+              <w:t>Php</w:t>
+            </w:r>
+            <w:proofErr w:type="spellEnd"/>
+            <w:r>
+              <w:rPr>
+                <w:rFonts w:ascii="Calibri" w:eastAsia="Times New Roman" w:hAnsi="Calibri" w:cs="Calibri"/>
+                <w:color w:val="000000"/>
+                <w:lang w:val="sv-SE" w:eastAsia="sv-SE"/>
+              </w:rPr>
+              <w:t xml:space="preserve"> script till databas</w:t>
             </w:r>
           </w:p>
         </w:tc>
@@ -2299,7 +2533,25 @@
                 <w:color w:val="000000"/>
                 <w:lang w:val="sv-SE" w:eastAsia="sv-SE"/>
               </w:rPr>
-              <w:t>Byta ut placeholder element</w:t>
+              <w:t xml:space="preserve">Byta ut </w:t>
+            </w:r>
+            <w:proofErr w:type="spellStart"/>
+            <w:r>
+              <w:rPr>
+                <w:rFonts w:ascii="Calibri" w:eastAsia="Times New Roman" w:hAnsi="Calibri" w:cs="Calibri"/>
+                <w:color w:val="000000"/>
+                <w:lang w:val="sv-SE" w:eastAsia="sv-SE"/>
+              </w:rPr>
+              <w:t>placeholder</w:t>
+            </w:r>
+            <w:proofErr w:type="spellEnd"/>
+            <w:r>
+              <w:rPr>
+                <w:rFonts w:ascii="Calibri" w:eastAsia="Times New Roman" w:hAnsi="Calibri" w:cs="Calibri"/>
+                <w:color w:val="000000"/>
+                <w:lang w:val="sv-SE" w:eastAsia="sv-SE"/>
+              </w:rPr>
+              <w:t xml:space="preserve"> element</w:t>
             </w:r>
           </w:p>
         </w:tc>
@@ -2639,8 +2891,18 @@
                 <w:color w:val="000000"/>
                 <w:lang w:val="sv-SE" w:eastAsia="sv-SE"/>
               </w:rPr>
-              <w:t>Lägg till användarfunktionalitet</w:t>
-            </w:r>
+              <w:t xml:space="preserve">Lägg till </w:t>
+            </w:r>
+            <w:proofErr w:type="spellStart"/>
+            <w:r>
+              <w:rPr>
+                <w:rFonts w:ascii="Calibri" w:eastAsia="Times New Roman" w:hAnsi="Calibri" w:cs="Calibri"/>
+                <w:color w:val="000000"/>
+                <w:lang w:val="sv-SE" w:eastAsia="sv-SE"/>
+              </w:rPr>
+              <w:t>användarfunktionalitet</w:t>
+            </w:r>
+            <w:proofErr w:type="spellEnd"/>
           </w:p>
         </w:tc>
         <w:tc>
@@ -3644,13 +3906,23 @@
           <w:u w:val="single"/>
         </w:rPr>
       </w:pPr>
+      <w:proofErr w:type="spellStart"/>
       <w:r>
         <w:rPr>
           <w:b/>
           <w:bCs/>
           <w:u w:val="single"/>
         </w:rPr>
-        <w:t>Databas schema</w:t>
+        <w:t>Databas</w:t>
+      </w:r>
+      <w:proofErr w:type="spellEnd"/>
+      <w:r>
+        <w:rPr>
+          <w:b/>
+          <w:bCs/>
+          <w:u w:val="single"/>
+        </w:rPr>
+        <w:t xml:space="preserve"> schema</w:t>
       </w:r>
     </w:p>
     <w:p>
@@ -3715,78 +3987,9 @@
           <w:b/>
           <w:bCs/>
           <w:u w:val="single"/>
+          <w:lang w:val="sv-SE"/>
         </w:rPr>
       </w:pPr>
-      <w:r>
-        <w:rPr>
-          <w:b/>
-          <w:bCs/>
-          <w:u w:val="single"/>
-        </w:rPr>
-        <w:t>Test cases</w:t>
-      </w:r>
-    </w:p>
-    <w:p>
-      <w:r>
-        <w:rPr>
-          <w:noProof/>
-        </w:rPr>
-        <w:drawing>
-          <wp:anchor distT="0" distB="0" distL="114300" distR="114300" simplePos="0" relativeHeight="251658240" behindDoc="0" locked="0" layoutInCell="1" allowOverlap="1" wp14:anchorId="523E2F06" wp14:editId="0A9A1A0E">
-            <wp:simplePos x="0" y="0"/>
-            <wp:positionH relativeFrom="page">
-              <wp:align>left</wp:align>
-            </wp:positionH>
-            <wp:positionV relativeFrom="paragraph">
-              <wp:posOffset>340360</wp:posOffset>
-            </wp:positionV>
-            <wp:extent cx="7496175" cy="1019175"/>
-            <wp:effectExtent l="0" t="0" r="9525" b="9525"/>
-            <wp:wrapTopAndBottom/>
-            <wp:docPr id="1" name="Bildobjekt 1" descr="En bild som visar skärmbild&#10;&#10;Automatiskt genererad beskrivning"/>
-            <wp:cNvGraphicFramePr>
-              <a:graphicFrameLocks xmlns:a="http://schemas.openxmlformats.org/drawingml/2006/main" noChangeAspect="1"/>
-            </wp:cNvGraphicFramePr>
-            <a:graphic xmlns:a="http://schemas.openxmlformats.org/drawingml/2006/main">
-              <a:graphicData uri="http://schemas.openxmlformats.org/drawingml/2006/picture">
-                <pic:pic xmlns:pic="http://schemas.openxmlformats.org/drawingml/2006/picture">
-                  <pic:nvPicPr>
-                    <pic:cNvPr id="1" name="test.png"/>
-                    <pic:cNvPicPr/>
-                  </pic:nvPicPr>
-                  <pic:blipFill>
-                    <a:blip r:embed="rId9">
-                      <a:extLst>
-                        <a:ext uri="{28A0092B-C50C-407E-A947-70E740481C1C}">
-                          <a14:useLocalDpi xmlns:a14="http://schemas.microsoft.com/office/drawing/2010/main" val="0"/>
-                        </a:ext>
-                      </a:extLst>
-                    </a:blip>
-                    <a:stretch>
-                      <a:fillRect/>
-                    </a:stretch>
-                  </pic:blipFill>
-                  <pic:spPr>
-                    <a:xfrm>
-                      <a:off x="0" y="0"/>
-                      <a:ext cx="7496175" cy="1019175"/>
-                    </a:xfrm>
-                    <a:prstGeom prst="rect">
-                      <a:avLst/>
-                    </a:prstGeom>
-                  </pic:spPr>
-                </pic:pic>
-              </a:graphicData>
-            </a:graphic>
-            <wp14:sizeRelH relativeFrom="margin">
-              <wp14:pctWidth>0</wp14:pctWidth>
-            </wp14:sizeRelH>
-            <wp14:sizeRelV relativeFrom="margin">
-              <wp14:pctHeight>0</wp14:pctHeight>
-            </wp14:sizeRelV>
-          </wp:anchor>
-        </w:drawing>
-      </w:r>
     </w:p>
     <w:p>
       <w:pPr>
@@ -3795,6 +3998,2701 @@
           <w:b/>
           <w:bCs/>
           <w:u w:val="single"/>
+          <w:lang w:val="sv-SE"/>
+        </w:rPr>
+      </w:pPr>
+    </w:p>
+    <w:p>
+      <w:pPr>
+        <w:rPr>
+          <w:lang w:val="sv-SE"/>
+        </w:rPr>
+      </w:pPr>
+    </w:p>
+    <w:p>
+      <w:pPr>
+        <w:rPr>
+          <w:lang w:val="sv-SE"/>
+        </w:rPr>
+      </w:pPr>
+    </w:p>
+    <w:p>
+      <w:pPr>
+        <w:pStyle w:val="Rubrik1"/>
+        <w:rPr>
+          <w:b/>
+          <w:bCs/>
+          <w:u w:val="single"/>
+          <w:lang w:val="sv-SE"/>
+        </w:rPr>
+      </w:pPr>
+    </w:p>
+    <w:p>
+      <w:pPr>
+        <w:pStyle w:val="Rubrik1"/>
+        <w:rPr>
+          <w:b/>
+          <w:bCs/>
+          <w:u w:val="single"/>
+          <w:lang w:val="sv-SE"/>
+        </w:rPr>
+      </w:pPr>
+      <w:r>
+        <w:rPr>
+          <w:b/>
+          <w:bCs/>
+          <w:u w:val="single"/>
+          <w:lang w:val="sv-SE"/>
+        </w:rPr>
+        <w:t xml:space="preserve">Test </w:t>
+      </w:r>
+      <w:proofErr w:type="spellStart"/>
+      <w:r>
+        <w:rPr>
+          <w:b/>
+          <w:bCs/>
+          <w:u w:val="single"/>
+          <w:lang w:val="sv-SE"/>
+        </w:rPr>
+        <w:t>cases</w:t>
+      </w:r>
+      <w:proofErr w:type="spellEnd"/>
+    </w:p>
+    <w:tbl>
+      <w:tblPr>
+        <w:tblW w:w="10774" w:type="dxa"/>
+        <w:tblInd w:w="-1003" w:type="dxa"/>
+        <w:tblLayout w:type="fixed"/>
+        <w:tblLook w:val="04A0" w:firstRow="1" w:lastRow="0" w:firstColumn="1" w:lastColumn="0" w:noHBand="0" w:noVBand="1"/>
+      </w:tblPr>
+      <w:tblGrid>
+        <w:gridCol w:w="614"/>
+        <w:gridCol w:w="1215"/>
+        <w:gridCol w:w="3364"/>
+        <w:gridCol w:w="2728"/>
+        <w:gridCol w:w="1010"/>
+        <w:gridCol w:w="142"/>
+        <w:gridCol w:w="356"/>
+        <w:gridCol w:w="1345"/>
+      </w:tblGrid>
+      <w:tr>
+        <w:trPr>
+          <w:cantSplit/>
+          <w:trHeight w:val="1012"/>
+        </w:trPr>
+        <w:tc>
+          <w:tcPr>
+            <w:tcW w:w="614" w:type="dxa"/>
+            <w:tcBorders>
+              <w:top w:val="single" w:sz="8" w:space="0" w:color="auto"/>
+              <w:left w:val="single" w:sz="8" w:space="0" w:color="auto"/>
+              <w:bottom w:val="single" w:sz="4" w:space="0" w:color="auto"/>
+              <w:right w:val="single" w:sz="4" w:space="0" w:color="auto"/>
+            </w:tcBorders>
+            <w:shd w:val="clear" w:color="000000" w:fill="D9E1F2"/>
+            <w:noWrap/>
+            <w:vAlign w:val="bottom"/>
+            <w:hideMark/>
+          </w:tcPr>
+          <w:p>
+            <w:pPr>
+              <w:spacing w:after="0" w:line="240" w:lineRule="auto"/>
+              <w:rPr>
+                <w:rFonts w:ascii="Calibri" w:eastAsia="Times New Roman" w:hAnsi="Calibri" w:cs="Calibri"/>
+                <w:b/>
+                <w:bCs/>
+                <w:color w:val="000000"/>
+              </w:rPr>
+            </w:pPr>
+            <w:r>
+              <w:rPr>
+                <w:rFonts w:ascii="Calibri" w:eastAsia="Times New Roman" w:hAnsi="Calibri" w:cs="Calibri"/>
+                <w:b/>
+                <w:bCs/>
+                <w:color w:val="000000"/>
+              </w:rPr>
+              <w:t>ID</w:t>
+            </w:r>
+          </w:p>
+        </w:tc>
+        <w:tc>
+          <w:tcPr>
+            <w:tcW w:w="1215" w:type="dxa"/>
+            <w:tcBorders>
+              <w:top w:val="single" w:sz="8" w:space="0" w:color="auto"/>
+              <w:left w:val="nil"/>
+              <w:bottom w:val="single" w:sz="4" w:space="0" w:color="auto"/>
+              <w:right w:val="single" w:sz="4" w:space="0" w:color="auto"/>
+            </w:tcBorders>
+            <w:shd w:val="clear" w:color="000000" w:fill="D9E1F2"/>
+            <w:noWrap/>
+            <w:vAlign w:val="bottom"/>
+            <w:hideMark/>
+          </w:tcPr>
+          <w:p>
+            <w:pPr>
+              <w:spacing w:after="0" w:line="240" w:lineRule="auto"/>
+              <w:rPr>
+                <w:rFonts w:ascii="Calibri" w:eastAsia="Times New Roman" w:hAnsi="Calibri" w:cs="Calibri"/>
+                <w:b/>
+                <w:bCs/>
+                <w:color w:val="000000"/>
+              </w:rPr>
+            </w:pPr>
+            <w:proofErr w:type="spellStart"/>
+            <w:r>
+              <w:rPr>
+                <w:rFonts w:ascii="Calibri" w:eastAsia="Times New Roman" w:hAnsi="Calibri" w:cs="Calibri"/>
+                <w:b/>
+                <w:bCs/>
+                <w:color w:val="000000"/>
+              </w:rPr>
+              <w:t>Testfall</w:t>
+            </w:r>
+            <w:proofErr w:type="spellEnd"/>
+          </w:p>
+        </w:tc>
+        <w:tc>
+          <w:tcPr>
+            <w:tcW w:w="3364" w:type="dxa"/>
+            <w:tcBorders>
+              <w:top w:val="single" w:sz="8" w:space="0" w:color="auto"/>
+              <w:left w:val="nil"/>
+              <w:bottom w:val="single" w:sz="4" w:space="0" w:color="auto"/>
+              <w:right w:val="single" w:sz="4" w:space="0" w:color="auto"/>
+            </w:tcBorders>
+            <w:shd w:val="clear" w:color="000000" w:fill="D9E1F2"/>
+            <w:noWrap/>
+            <w:vAlign w:val="bottom"/>
+            <w:hideMark/>
+          </w:tcPr>
+          <w:p>
+            <w:pPr>
+              <w:spacing w:after="0" w:line="240" w:lineRule="auto"/>
+              <w:rPr>
+                <w:rFonts w:ascii="Calibri" w:eastAsia="Times New Roman" w:hAnsi="Calibri" w:cs="Calibri"/>
+                <w:b/>
+                <w:bCs/>
+                <w:color w:val="000000"/>
+              </w:rPr>
+            </w:pPr>
+            <w:r>
+              <w:rPr>
+                <w:rFonts w:ascii="Calibri" w:eastAsia="Times New Roman" w:hAnsi="Calibri" w:cs="Calibri"/>
+                <w:b/>
+                <w:bCs/>
+                <w:color w:val="000000"/>
+              </w:rPr>
+              <w:t>Handling</w:t>
+            </w:r>
+          </w:p>
+        </w:tc>
+        <w:tc>
+          <w:tcPr>
+            <w:tcW w:w="2728" w:type="dxa"/>
+            <w:tcBorders>
+              <w:top w:val="single" w:sz="8" w:space="0" w:color="auto"/>
+              <w:left w:val="nil"/>
+              <w:bottom w:val="single" w:sz="4" w:space="0" w:color="auto"/>
+              <w:right w:val="single" w:sz="4" w:space="0" w:color="auto"/>
+            </w:tcBorders>
+            <w:shd w:val="clear" w:color="000000" w:fill="D9E1F2"/>
+            <w:noWrap/>
+            <w:vAlign w:val="bottom"/>
+            <w:hideMark/>
+          </w:tcPr>
+          <w:p>
+            <w:pPr>
+              <w:spacing w:after="0" w:line="240" w:lineRule="auto"/>
+              <w:rPr>
+                <w:rFonts w:ascii="Calibri" w:eastAsia="Times New Roman" w:hAnsi="Calibri" w:cs="Calibri"/>
+                <w:b/>
+                <w:bCs/>
+                <w:color w:val="000000"/>
+              </w:rPr>
+            </w:pPr>
+            <w:proofErr w:type="spellStart"/>
+            <w:r>
+              <w:rPr>
+                <w:rFonts w:ascii="Calibri" w:eastAsia="Times New Roman" w:hAnsi="Calibri" w:cs="Calibri"/>
+                <w:b/>
+                <w:bCs/>
+                <w:color w:val="000000"/>
+              </w:rPr>
+              <w:t>Förväntat</w:t>
+            </w:r>
+            <w:proofErr w:type="spellEnd"/>
+            <w:r>
+              <w:rPr>
+                <w:rFonts w:ascii="Calibri" w:eastAsia="Times New Roman" w:hAnsi="Calibri" w:cs="Calibri"/>
+                <w:b/>
+                <w:bCs/>
+                <w:color w:val="000000"/>
+              </w:rPr>
+              <w:t xml:space="preserve"> </w:t>
+            </w:r>
+            <w:proofErr w:type="spellStart"/>
+            <w:r>
+              <w:rPr>
+                <w:rFonts w:ascii="Calibri" w:eastAsia="Times New Roman" w:hAnsi="Calibri" w:cs="Calibri"/>
+                <w:b/>
+                <w:bCs/>
+                <w:color w:val="000000"/>
+              </w:rPr>
+              <w:t>resultat</w:t>
+            </w:r>
+            <w:proofErr w:type="spellEnd"/>
+          </w:p>
+        </w:tc>
+        <w:tc>
+          <w:tcPr>
+            <w:tcW w:w="1010" w:type="dxa"/>
+            <w:tcBorders>
+              <w:top w:val="single" w:sz="8" w:space="0" w:color="auto"/>
+              <w:left w:val="nil"/>
+              <w:bottom w:val="single" w:sz="4" w:space="0" w:color="auto"/>
+              <w:right w:val="single" w:sz="4" w:space="0" w:color="auto"/>
+            </w:tcBorders>
+            <w:shd w:val="clear" w:color="000000" w:fill="D9E1F2"/>
+            <w:noWrap/>
+            <w:vAlign w:val="bottom"/>
+            <w:hideMark/>
+          </w:tcPr>
+          <w:p>
+            <w:pPr>
+              <w:spacing w:after="0" w:line="240" w:lineRule="auto"/>
+              <w:rPr>
+                <w:rFonts w:ascii="Calibri" w:eastAsia="Times New Roman" w:hAnsi="Calibri" w:cs="Calibri"/>
+                <w:b/>
+                <w:bCs/>
+                <w:color w:val="000000"/>
+              </w:rPr>
+            </w:pPr>
+            <w:proofErr w:type="spellStart"/>
+            <w:r>
+              <w:rPr>
+                <w:rFonts w:ascii="Calibri" w:eastAsia="Times New Roman" w:hAnsi="Calibri" w:cs="Calibri"/>
+                <w:b/>
+                <w:bCs/>
+                <w:color w:val="000000"/>
+              </w:rPr>
+              <w:t>Resultat</w:t>
+            </w:r>
+            <w:proofErr w:type="spellEnd"/>
+          </w:p>
+        </w:tc>
+        <w:tc>
+          <w:tcPr>
+            <w:tcW w:w="498" w:type="dxa"/>
+            <w:gridSpan w:val="2"/>
+            <w:tcBorders>
+              <w:top w:val="single" w:sz="8" w:space="0" w:color="auto"/>
+              <w:left w:val="nil"/>
+              <w:bottom w:val="single" w:sz="4" w:space="0" w:color="auto"/>
+              <w:right w:val="single" w:sz="4" w:space="0" w:color="auto"/>
+            </w:tcBorders>
+            <w:shd w:val="clear" w:color="000000" w:fill="D9E1F2"/>
+            <w:noWrap/>
+            <w:vAlign w:val="bottom"/>
+            <w:hideMark/>
+          </w:tcPr>
+          <w:p>
+            <w:pPr>
+              <w:spacing w:after="0" w:line="240" w:lineRule="auto"/>
+              <w:rPr>
+                <w:rFonts w:ascii="Calibri" w:eastAsia="Times New Roman" w:hAnsi="Calibri" w:cs="Calibri"/>
+                <w:b/>
+                <w:bCs/>
+                <w:color w:val="000000"/>
+              </w:rPr>
+            </w:pPr>
+            <w:r>
+              <w:rPr>
+                <w:rFonts w:ascii="Calibri" w:eastAsia="Times New Roman" w:hAnsi="Calibri" w:cs="Calibri"/>
+                <w:b/>
+                <w:bCs/>
+                <w:color w:val="000000"/>
+              </w:rPr>
+              <w:t>Ok</w:t>
+            </w:r>
+          </w:p>
+        </w:tc>
+        <w:tc>
+          <w:tcPr>
+            <w:tcW w:w="1345" w:type="dxa"/>
+            <w:tcBorders>
+              <w:top w:val="single" w:sz="8" w:space="0" w:color="auto"/>
+              <w:left w:val="nil"/>
+              <w:bottom w:val="single" w:sz="4" w:space="0" w:color="auto"/>
+              <w:right w:val="single" w:sz="8" w:space="0" w:color="auto"/>
+            </w:tcBorders>
+            <w:shd w:val="clear" w:color="000000" w:fill="D9E1F2"/>
+            <w:noWrap/>
+            <w:vAlign w:val="bottom"/>
+            <w:hideMark/>
+          </w:tcPr>
+          <w:p>
+            <w:pPr>
+              <w:spacing w:after="0" w:line="240" w:lineRule="auto"/>
+              <w:rPr>
+                <w:rFonts w:ascii="Calibri" w:eastAsia="Times New Roman" w:hAnsi="Calibri" w:cs="Calibri"/>
+                <w:b/>
+                <w:bCs/>
+                <w:color w:val="000000"/>
+              </w:rPr>
+            </w:pPr>
+            <w:r>
+              <w:rPr>
+                <w:rFonts w:ascii="Calibri" w:eastAsia="Times New Roman" w:hAnsi="Calibri" w:cs="Calibri"/>
+                <w:b/>
+                <w:bCs/>
+                <w:color w:val="000000"/>
+              </w:rPr>
+              <w:t>Not</w:t>
+            </w:r>
+          </w:p>
+        </w:tc>
+      </w:tr>
+      <w:tr>
+        <w:trPr>
+          <w:cantSplit/>
+          <w:trHeight w:val="583"/>
+        </w:trPr>
+        <w:tc>
+          <w:tcPr>
+            <w:tcW w:w="614" w:type="dxa"/>
+            <w:tcBorders>
+              <w:top w:val="nil"/>
+              <w:left w:val="single" w:sz="8" w:space="0" w:color="auto"/>
+              <w:bottom w:val="single" w:sz="4" w:space="0" w:color="auto"/>
+              <w:right w:val="single" w:sz="4" w:space="0" w:color="auto"/>
+            </w:tcBorders>
+            <w:shd w:val="clear" w:color="000000" w:fill="D9E1F2"/>
+            <w:noWrap/>
+            <w:vAlign w:val="bottom"/>
+            <w:hideMark/>
+          </w:tcPr>
+          <w:p>
+            <w:pPr>
+              <w:spacing w:after="0" w:line="240" w:lineRule="auto"/>
+              <w:jc w:val="right"/>
+              <w:rPr>
+                <w:rFonts w:ascii="Calibri" w:eastAsia="Times New Roman" w:hAnsi="Calibri" w:cs="Calibri"/>
+                <w:b/>
+                <w:bCs/>
+                <w:color w:val="000000"/>
+              </w:rPr>
+            </w:pPr>
+            <w:r>
+              <w:rPr>
+                <w:rFonts w:ascii="Calibri" w:eastAsia="Times New Roman" w:hAnsi="Calibri" w:cs="Calibri"/>
+                <w:b/>
+                <w:bCs/>
+                <w:color w:val="000000"/>
+              </w:rPr>
+              <w:t>1</w:t>
+            </w:r>
+          </w:p>
+        </w:tc>
+        <w:tc>
+          <w:tcPr>
+            <w:tcW w:w="1215" w:type="dxa"/>
+            <w:tcBorders>
+              <w:top w:val="nil"/>
+              <w:left w:val="nil"/>
+              <w:bottom w:val="single" w:sz="4" w:space="0" w:color="auto"/>
+              <w:right w:val="single" w:sz="4" w:space="0" w:color="auto"/>
+            </w:tcBorders>
+            <w:shd w:val="clear" w:color="auto" w:fill="auto"/>
+            <w:noWrap/>
+            <w:vAlign w:val="bottom"/>
+            <w:hideMark/>
+          </w:tcPr>
+          <w:p>
+            <w:pPr>
+              <w:spacing w:after="0" w:line="240" w:lineRule="auto"/>
+              <w:rPr>
+                <w:rFonts w:ascii="Calibri" w:eastAsia="Times New Roman" w:hAnsi="Calibri" w:cs="Calibri"/>
+                <w:color w:val="000000"/>
+              </w:rPr>
+            </w:pPr>
+            <w:proofErr w:type="spellStart"/>
+            <w:r>
+              <w:rPr>
+                <w:rFonts w:ascii="Calibri" w:eastAsia="Times New Roman" w:hAnsi="Calibri" w:cs="Calibri"/>
+                <w:color w:val="000000"/>
+              </w:rPr>
+              <w:t>Öppna</w:t>
+            </w:r>
+            <w:proofErr w:type="spellEnd"/>
+            <w:r>
+              <w:rPr>
+                <w:rFonts w:ascii="Calibri" w:eastAsia="Times New Roman" w:hAnsi="Calibri" w:cs="Calibri"/>
+                <w:color w:val="000000"/>
+              </w:rPr>
+              <w:t xml:space="preserve"> </w:t>
+            </w:r>
+            <w:proofErr w:type="spellStart"/>
+            <w:r>
+              <w:rPr>
+                <w:rFonts w:ascii="Calibri" w:eastAsia="Times New Roman" w:hAnsi="Calibri" w:cs="Calibri"/>
+                <w:color w:val="000000"/>
+              </w:rPr>
+              <w:t>sidan</w:t>
+            </w:r>
+            <w:proofErr w:type="spellEnd"/>
+          </w:p>
+        </w:tc>
+        <w:tc>
+          <w:tcPr>
+            <w:tcW w:w="3364" w:type="dxa"/>
+            <w:tcBorders>
+              <w:top w:val="nil"/>
+              <w:left w:val="nil"/>
+              <w:bottom w:val="single" w:sz="4" w:space="0" w:color="auto"/>
+              <w:right w:val="single" w:sz="4" w:space="0" w:color="auto"/>
+            </w:tcBorders>
+            <w:shd w:val="clear" w:color="auto" w:fill="auto"/>
+            <w:noWrap/>
+            <w:vAlign w:val="bottom"/>
+            <w:hideMark/>
+          </w:tcPr>
+          <w:p>
+            <w:pPr>
+              <w:spacing w:after="0" w:line="240" w:lineRule="auto"/>
+              <w:rPr>
+                <w:rFonts w:ascii="Calibri" w:eastAsia="Times New Roman" w:hAnsi="Calibri" w:cs="Calibri"/>
+                <w:color w:val="000000"/>
+              </w:rPr>
+            </w:pPr>
+            <w:proofErr w:type="spellStart"/>
+            <w:r>
+              <w:rPr>
+                <w:rFonts w:ascii="Calibri" w:eastAsia="Times New Roman" w:hAnsi="Calibri" w:cs="Calibri"/>
+                <w:color w:val="000000"/>
+              </w:rPr>
+              <w:t>Gå</w:t>
+            </w:r>
+            <w:proofErr w:type="spellEnd"/>
+            <w:r>
+              <w:rPr>
+                <w:rFonts w:ascii="Calibri" w:eastAsia="Times New Roman" w:hAnsi="Calibri" w:cs="Calibri"/>
+                <w:color w:val="000000"/>
+              </w:rPr>
+              <w:t xml:space="preserve"> till http://90.224.160.35/</w:t>
+            </w:r>
+          </w:p>
+        </w:tc>
+        <w:tc>
+          <w:tcPr>
+            <w:tcW w:w="2728" w:type="dxa"/>
+            <w:tcBorders>
+              <w:top w:val="nil"/>
+              <w:left w:val="nil"/>
+              <w:bottom w:val="single" w:sz="4" w:space="0" w:color="auto"/>
+              <w:right w:val="single" w:sz="4" w:space="0" w:color="auto"/>
+            </w:tcBorders>
+            <w:shd w:val="clear" w:color="auto" w:fill="auto"/>
+            <w:noWrap/>
+            <w:vAlign w:val="bottom"/>
+            <w:hideMark/>
+          </w:tcPr>
+          <w:p>
+            <w:pPr>
+              <w:spacing w:after="0" w:line="240" w:lineRule="auto"/>
+              <w:rPr>
+                <w:rFonts w:ascii="Calibri" w:eastAsia="Times New Roman" w:hAnsi="Calibri" w:cs="Calibri"/>
+                <w:color w:val="000000"/>
+                <w:lang w:val="sv-SE"/>
+              </w:rPr>
+            </w:pPr>
+            <w:r>
+              <w:rPr>
+                <w:rFonts w:ascii="Calibri" w:eastAsia="Times New Roman" w:hAnsi="Calibri" w:cs="Calibri"/>
+                <w:color w:val="000000"/>
+                <w:lang w:val="sv-SE"/>
+              </w:rPr>
+              <w:t xml:space="preserve">Hemsidan skall visas i </w:t>
+            </w:r>
+            <w:proofErr w:type="spellStart"/>
+            <w:r>
+              <w:rPr>
+                <w:rFonts w:ascii="Calibri" w:eastAsia="Times New Roman" w:hAnsi="Calibri" w:cs="Calibri"/>
+                <w:color w:val="000000"/>
+                <w:lang w:val="sv-SE"/>
+              </w:rPr>
+              <w:t>webläsaren</w:t>
+            </w:r>
+            <w:proofErr w:type="spellEnd"/>
+            <w:r>
+              <w:rPr>
+                <w:rFonts w:ascii="Calibri" w:eastAsia="Times New Roman" w:hAnsi="Calibri" w:cs="Calibri"/>
+                <w:color w:val="000000"/>
+                <w:lang w:val="sv-SE"/>
+              </w:rPr>
+              <w:t>.</w:t>
+            </w:r>
+          </w:p>
+        </w:tc>
+        <w:tc>
+          <w:tcPr>
+            <w:tcW w:w="1152" w:type="dxa"/>
+            <w:gridSpan w:val="2"/>
+            <w:tcBorders>
+              <w:top w:val="nil"/>
+              <w:left w:val="nil"/>
+              <w:bottom w:val="single" w:sz="4" w:space="0" w:color="auto"/>
+              <w:right w:val="single" w:sz="4" w:space="0" w:color="auto"/>
+            </w:tcBorders>
+            <w:shd w:val="clear" w:color="auto" w:fill="auto"/>
+            <w:noWrap/>
+            <w:vAlign w:val="bottom"/>
+            <w:hideMark/>
+          </w:tcPr>
+          <w:p>
+            <w:pPr>
+              <w:spacing w:after="0" w:line="240" w:lineRule="auto"/>
+              <w:rPr>
+                <w:rFonts w:ascii="Calibri" w:eastAsia="Times New Roman" w:hAnsi="Calibri" w:cs="Calibri"/>
+                <w:color w:val="000000"/>
+              </w:rPr>
+            </w:pPr>
+            <w:proofErr w:type="spellStart"/>
+            <w:r>
+              <w:rPr>
+                <w:rFonts w:ascii="Calibri" w:eastAsia="Times New Roman" w:hAnsi="Calibri" w:cs="Calibri"/>
+                <w:color w:val="000000"/>
+              </w:rPr>
+              <w:t>Hemsidan</w:t>
+            </w:r>
+            <w:proofErr w:type="spellEnd"/>
+            <w:r>
+              <w:rPr>
+                <w:rFonts w:ascii="Calibri" w:eastAsia="Times New Roman" w:hAnsi="Calibri" w:cs="Calibri"/>
+                <w:color w:val="000000"/>
+              </w:rPr>
+              <w:t xml:space="preserve"> visas</w:t>
+            </w:r>
+          </w:p>
+        </w:tc>
+        <w:tc>
+          <w:tcPr>
+            <w:tcW w:w="356" w:type="dxa"/>
+            <w:tcBorders>
+              <w:top w:val="nil"/>
+              <w:left w:val="nil"/>
+              <w:bottom w:val="single" w:sz="4" w:space="0" w:color="auto"/>
+              <w:right w:val="single" w:sz="4" w:space="0" w:color="auto"/>
+            </w:tcBorders>
+            <w:shd w:val="clear" w:color="000000" w:fill="C6EFCE"/>
+            <w:noWrap/>
+            <w:vAlign w:val="bottom"/>
+            <w:hideMark/>
+          </w:tcPr>
+          <w:p>
+            <w:pPr>
+              <w:spacing w:after="0" w:line="240" w:lineRule="auto"/>
+              <w:rPr>
+                <w:rFonts w:ascii="Calibri" w:eastAsia="Times New Roman" w:hAnsi="Calibri" w:cs="Calibri"/>
+                <w:color w:val="006100"/>
+              </w:rPr>
+            </w:pPr>
+            <w:r>
+              <w:rPr>
+                <w:rFonts w:ascii="Calibri" w:eastAsia="Times New Roman" w:hAnsi="Calibri" w:cs="Calibri"/>
+                <w:color w:val="006100"/>
+              </w:rPr>
+              <w:t> </w:t>
+            </w:r>
+          </w:p>
+        </w:tc>
+        <w:tc>
+          <w:tcPr>
+            <w:tcW w:w="1345" w:type="dxa"/>
+            <w:tcBorders>
+              <w:top w:val="nil"/>
+              <w:left w:val="nil"/>
+              <w:bottom w:val="single" w:sz="4" w:space="0" w:color="auto"/>
+              <w:right w:val="single" w:sz="8" w:space="0" w:color="auto"/>
+            </w:tcBorders>
+            <w:shd w:val="clear" w:color="auto" w:fill="auto"/>
+            <w:noWrap/>
+            <w:vAlign w:val="bottom"/>
+            <w:hideMark/>
+          </w:tcPr>
+          <w:p>
+            <w:pPr>
+              <w:spacing w:after="0" w:line="240" w:lineRule="auto"/>
+              <w:rPr>
+                <w:rFonts w:ascii="Calibri" w:eastAsia="Times New Roman" w:hAnsi="Calibri" w:cs="Calibri"/>
+                <w:color w:val="000000"/>
+              </w:rPr>
+            </w:pPr>
+            <w:r>
+              <w:rPr>
+                <w:rFonts w:ascii="Calibri" w:eastAsia="Times New Roman" w:hAnsi="Calibri" w:cs="Calibri"/>
+                <w:color w:val="000000"/>
+              </w:rPr>
+              <w:t> </w:t>
+            </w:r>
+          </w:p>
+        </w:tc>
+      </w:tr>
+      <w:tr>
+        <w:trPr>
+          <w:cantSplit/>
+          <w:trHeight w:val="713"/>
+        </w:trPr>
+        <w:tc>
+          <w:tcPr>
+            <w:tcW w:w="614" w:type="dxa"/>
+            <w:tcBorders>
+              <w:top w:val="nil"/>
+              <w:left w:val="single" w:sz="8" w:space="0" w:color="auto"/>
+              <w:bottom w:val="single" w:sz="4" w:space="0" w:color="auto"/>
+              <w:right w:val="single" w:sz="4" w:space="0" w:color="auto"/>
+            </w:tcBorders>
+            <w:shd w:val="clear" w:color="000000" w:fill="D9E1F2"/>
+            <w:noWrap/>
+            <w:vAlign w:val="bottom"/>
+            <w:hideMark/>
+          </w:tcPr>
+          <w:p>
+            <w:pPr>
+              <w:spacing w:after="0" w:line="240" w:lineRule="auto"/>
+              <w:jc w:val="right"/>
+              <w:rPr>
+                <w:rFonts w:ascii="Calibri" w:eastAsia="Times New Roman" w:hAnsi="Calibri" w:cs="Calibri"/>
+                <w:b/>
+                <w:bCs/>
+                <w:color w:val="000000"/>
+              </w:rPr>
+            </w:pPr>
+            <w:r>
+              <w:rPr>
+                <w:rFonts w:ascii="Calibri" w:eastAsia="Times New Roman" w:hAnsi="Calibri" w:cs="Calibri"/>
+                <w:b/>
+                <w:bCs/>
+                <w:color w:val="000000"/>
+              </w:rPr>
+              <w:t>2</w:t>
+            </w:r>
+          </w:p>
+        </w:tc>
+        <w:tc>
+          <w:tcPr>
+            <w:tcW w:w="1215" w:type="dxa"/>
+            <w:tcBorders>
+              <w:top w:val="nil"/>
+              <w:left w:val="nil"/>
+              <w:bottom w:val="single" w:sz="4" w:space="0" w:color="auto"/>
+              <w:right w:val="single" w:sz="4" w:space="0" w:color="auto"/>
+            </w:tcBorders>
+            <w:shd w:val="clear" w:color="auto" w:fill="auto"/>
+            <w:noWrap/>
+            <w:vAlign w:val="bottom"/>
+            <w:hideMark/>
+          </w:tcPr>
+          <w:p>
+            <w:pPr>
+              <w:spacing w:after="0" w:line="240" w:lineRule="auto"/>
+              <w:rPr>
+                <w:rFonts w:ascii="Calibri" w:eastAsia="Times New Roman" w:hAnsi="Calibri" w:cs="Calibri"/>
+                <w:color w:val="000000"/>
+              </w:rPr>
+            </w:pPr>
+            <w:proofErr w:type="spellStart"/>
+            <w:r>
+              <w:rPr>
+                <w:rFonts w:ascii="Calibri" w:eastAsia="Times New Roman" w:hAnsi="Calibri" w:cs="Calibri"/>
+                <w:color w:val="000000"/>
+              </w:rPr>
+              <w:t>Titta</w:t>
+            </w:r>
+            <w:proofErr w:type="spellEnd"/>
+            <w:r>
+              <w:rPr>
+                <w:rFonts w:ascii="Calibri" w:eastAsia="Times New Roman" w:hAnsi="Calibri" w:cs="Calibri"/>
+                <w:color w:val="000000"/>
+              </w:rPr>
+              <w:t xml:space="preserve"> </w:t>
+            </w:r>
+            <w:proofErr w:type="spellStart"/>
+            <w:r>
+              <w:rPr>
+                <w:rFonts w:ascii="Calibri" w:eastAsia="Times New Roman" w:hAnsi="Calibri" w:cs="Calibri"/>
+                <w:color w:val="000000"/>
+              </w:rPr>
+              <w:t>på</w:t>
+            </w:r>
+            <w:proofErr w:type="spellEnd"/>
+            <w:r>
+              <w:rPr>
+                <w:rFonts w:ascii="Calibri" w:eastAsia="Times New Roman" w:hAnsi="Calibri" w:cs="Calibri"/>
+                <w:color w:val="000000"/>
+              </w:rPr>
+              <w:t xml:space="preserve"> </w:t>
+            </w:r>
+            <w:proofErr w:type="spellStart"/>
+            <w:r>
+              <w:rPr>
+                <w:rFonts w:ascii="Calibri" w:eastAsia="Times New Roman" w:hAnsi="Calibri" w:cs="Calibri"/>
+                <w:color w:val="000000"/>
+              </w:rPr>
+              <w:t>produkterna</w:t>
+            </w:r>
+            <w:proofErr w:type="spellEnd"/>
+          </w:p>
+        </w:tc>
+        <w:tc>
+          <w:tcPr>
+            <w:tcW w:w="3364" w:type="dxa"/>
+            <w:tcBorders>
+              <w:top w:val="nil"/>
+              <w:left w:val="nil"/>
+              <w:bottom w:val="single" w:sz="4" w:space="0" w:color="auto"/>
+              <w:right w:val="single" w:sz="4" w:space="0" w:color="auto"/>
+            </w:tcBorders>
+            <w:shd w:val="clear" w:color="auto" w:fill="auto"/>
+            <w:noWrap/>
+            <w:vAlign w:val="bottom"/>
+            <w:hideMark/>
+          </w:tcPr>
+          <w:p>
+            <w:pPr>
+              <w:spacing w:after="0" w:line="240" w:lineRule="auto"/>
+              <w:rPr>
+                <w:rFonts w:ascii="Calibri" w:eastAsia="Times New Roman" w:hAnsi="Calibri" w:cs="Calibri"/>
+                <w:color w:val="000000"/>
+                <w:lang w:val="sv-SE"/>
+              </w:rPr>
+            </w:pPr>
+            <w:r>
+              <w:rPr>
+                <w:rFonts w:ascii="Calibri" w:eastAsia="Times New Roman" w:hAnsi="Calibri" w:cs="Calibri"/>
+                <w:color w:val="000000"/>
+                <w:lang w:val="sv-SE"/>
+              </w:rPr>
+              <w:t>Välj en av kategorierna och välj en av tre produkter.</w:t>
+            </w:r>
+          </w:p>
+        </w:tc>
+        <w:tc>
+          <w:tcPr>
+            <w:tcW w:w="2728" w:type="dxa"/>
+            <w:tcBorders>
+              <w:top w:val="nil"/>
+              <w:left w:val="nil"/>
+              <w:bottom w:val="single" w:sz="4" w:space="0" w:color="auto"/>
+              <w:right w:val="single" w:sz="4" w:space="0" w:color="auto"/>
+            </w:tcBorders>
+            <w:shd w:val="clear" w:color="auto" w:fill="auto"/>
+            <w:noWrap/>
+            <w:vAlign w:val="bottom"/>
+            <w:hideMark/>
+          </w:tcPr>
+          <w:p>
+            <w:pPr>
+              <w:spacing w:after="0" w:line="240" w:lineRule="auto"/>
+              <w:rPr>
+                <w:rFonts w:ascii="Calibri" w:eastAsia="Times New Roman" w:hAnsi="Calibri" w:cs="Calibri"/>
+                <w:color w:val="000000"/>
+                <w:lang w:val="sv-SE"/>
+              </w:rPr>
+            </w:pPr>
+            <w:r>
+              <w:rPr>
+                <w:rFonts w:ascii="Calibri" w:eastAsia="Times New Roman" w:hAnsi="Calibri" w:cs="Calibri"/>
+                <w:color w:val="000000"/>
+                <w:lang w:val="sv-SE"/>
+              </w:rPr>
+              <w:t>Den valda produkten skall visas.</w:t>
+            </w:r>
+          </w:p>
+        </w:tc>
+        <w:tc>
+          <w:tcPr>
+            <w:tcW w:w="1152" w:type="dxa"/>
+            <w:gridSpan w:val="2"/>
+            <w:tcBorders>
+              <w:top w:val="nil"/>
+              <w:left w:val="nil"/>
+              <w:bottom w:val="single" w:sz="4" w:space="0" w:color="auto"/>
+              <w:right w:val="single" w:sz="4" w:space="0" w:color="auto"/>
+            </w:tcBorders>
+            <w:shd w:val="clear" w:color="auto" w:fill="auto"/>
+            <w:noWrap/>
+            <w:vAlign w:val="bottom"/>
+            <w:hideMark/>
+          </w:tcPr>
+          <w:p>
+            <w:pPr>
+              <w:spacing w:after="0" w:line="240" w:lineRule="auto"/>
+              <w:rPr>
+                <w:rFonts w:ascii="Calibri" w:eastAsia="Times New Roman" w:hAnsi="Calibri" w:cs="Calibri"/>
+                <w:color w:val="000000"/>
+              </w:rPr>
+            </w:pPr>
+            <w:proofErr w:type="spellStart"/>
+            <w:r>
+              <w:rPr>
+                <w:rFonts w:ascii="Calibri" w:eastAsia="Times New Roman" w:hAnsi="Calibri" w:cs="Calibri"/>
+                <w:color w:val="000000"/>
+              </w:rPr>
+              <w:t>Vald</w:t>
+            </w:r>
+            <w:proofErr w:type="spellEnd"/>
+            <w:r>
+              <w:rPr>
+                <w:rFonts w:ascii="Calibri" w:eastAsia="Times New Roman" w:hAnsi="Calibri" w:cs="Calibri"/>
+                <w:color w:val="000000"/>
+              </w:rPr>
+              <w:t xml:space="preserve"> </w:t>
+            </w:r>
+            <w:proofErr w:type="spellStart"/>
+            <w:r>
+              <w:rPr>
+                <w:rFonts w:ascii="Calibri" w:eastAsia="Times New Roman" w:hAnsi="Calibri" w:cs="Calibri"/>
+                <w:color w:val="000000"/>
+              </w:rPr>
+              <w:t>produkt</w:t>
+            </w:r>
+            <w:proofErr w:type="spellEnd"/>
+            <w:r>
+              <w:rPr>
+                <w:rFonts w:ascii="Calibri" w:eastAsia="Times New Roman" w:hAnsi="Calibri" w:cs="Calibri"/>
+                <w:color w:val="000000"/>
+              </w:rPr>
+              <w:t xml:space="preserve"> visas</w:t>
+            </w:r>
+          </w:p>
+        </w:tc>
+        <w:tc>
+          <w:tcPr>
+            <w:tcW w:w="356" w:type="dxa"/>
+            <w:tcBorders>
+              <w:top w:val="nil"/>
+              <w:left w:val="nil"/>
+              <w:bottom w:val="single" w:sz="4" w:space="0" w:color="auto"/>
+              <w:right w:val="single" w:sz="4" w:space="0" w:color="auto"/>
+            </w:tcBorders>
+            <w:shd w:val="clear" w:color="000000" w:fill="C6EFCE"/>
+            <w:noWrap/>
+            <w:vAlign w:val="bottom"/>
+            <w:hideMark/>
+          </w:tcPr>
+          <w:p>
+            <w:pPr>
+              <w:spacing w:after="0" w:line="240" w:lineRule="auto"/>
+              <w:rPr>
+                <w:rFonts w:ascii="Calibri" w:eastAsia="Times New Roman" w:hAnsi="Calibri" w:cs="Calibri"/>
+                <w:color w:val="006100"/>
+              </w:rPr>
+            </w:pPr>
+            <w:r>
+              <w:rPr>
+                <w:rFonts w:ascii="Calibri" w:eastAsia="Times New Roman" w:hAnsi="Calibri" w:cs="Calibri"/>
+                <w:color w:val="006100"/>
+              </w:rPr>
+              <w:t> </w:t>
+            </w:r>
+          </w:p>
+        </w:tc>
+        <w:tc>
+          <w:tcPr>
+            <w:tcW w:w="1345" w:type="dxa"/>
+            <w:tcBorders>
+              <w:top w:val="nil"/>
+              <w:left w:val="nil"/>
+              <w:bottom w:val="single" w:sz="4" w:space="0" w:color="auto"/>
+              <w:right w:val="single" w:sz="8" w:space="0" w:color="auto"/>
+            </w:tcBorders>
+            <w:shd w:val="clear" w:color="auto" w:fill="auto"/>
+            <w:noWrap/>
+            <w:vAlign w:val="bottom"/>
+            <w:hideMark/>
+          </w:tcPr>
+          <w:p>
+            <w:pPr>
+              <w:spacing w:after="0" w:line="240" w:lineRule="auto"/>
+              <w:rPr>
+                <w:rFonts w:ascii="Calibri" w:eastAsia="Times New Roman" w:hAnsi="Calibri" w:cs="Calibri"/>
+                <w:color w:val="000000"/>
+              </w:rPr>
+            </w:pPr>
+            <w:r>
+              <w:rPr>
+                <w:rFonts w:ascii="Calibri" w:eastAsia="Times New Roman" w:hAnsi="Calibri" w:cs="Calibri"/>
+                <w:color w:val="000000"/>
+              </w:rPr>
+              <w:t> </w:t>
+            </w:r>
+          </w:p>
+        </w:tc>
+      </w:tr>
+      <w:tr>
+        <w:trPr>
+          <w:cantSplit/>
+          <w:trHeight w:val="701"/>
+        </w:trPr>
+        <w:tc>
+          <w:tcPr>
+            <w:tcW w:w="614" w:type="dxa"/>
+            <w:tcBorders>
+              <w:top w:val="nil"/>
+              <w:left w:val="single" w:sz="8" w:space="0" w:color="auto"/>
+              <w:bottom w:val="single" w:sz="4" w:space="0" w:color="auto"/>
+              <w:right w:val="single" w:sz="4" w:space="0" w:color="auto"/>
+            </w:tcBorders>
+            <w:shd w:val="clear" w:color="000000" w:fill="D9E1F2"/>
+            <w:noWrap/>
+            <w:vAlign w:val="bottom"/>
+            <w:hideMark/>
+          </w:tcPr>
+          <w:p>
+            <w:pPr>
+              <w:spacing w:after="0" w:line="240" w:lineRule="auto"/>
+              <w:jc w:val="right"/>
+              <w:rPr>
+                <w:rFonts w:ascii="Calibri" w:eastAsia="Times New Roman" w:hAnsi="Calibri" w:cs="Calibri"/>
+                <w:b/>
+                <w:bCs/>
+                <w:color w:val="000000"/>
+              </w:rPr>
+            </w:pPr>
+            <w:r>
+              <w:rPr>
+                <w:rFonts w:ascii="Calibri" w:eastAsia="Times New Roman" w:hAnsi="Calibri" w:cs="Calibri"/>
+                <w:b/>
+                <w:bCs/>
+                <w:color w:val="000000"/>
+              </w:rPr>
+              <w:t>3</w:t>
+            </w:r>
+          </w:p>
+        </w:tc>
+        <w:tc>
+          <w:tcPr>
+            <w:tcW w:w="1215" w:type="dxa"/>
+            <w:tcBorders>
+              <w:top w:val="nil"/>
+              <w:left w:val="nil"/>
+              <w:bottom w:val="single" w:sz="4" w:space="0" w:color="auto"/>
+              <w:right w:val="single" w:sz="4" w:space="0" w:color="auto"/>
+            </w:tcBorders>
+            <w:shd w:val="clear" w:color="auto" w:fill="auto"/>
+            <w:noWrap/>
+            <w:vAlign w:val="bottom"/>
+            <w:hideMark/>
+          </w:tcPr>
+          <w:p>
+            <w:pPr>
+              <w:spacing w:after="0" w:line="240" w:lineRule="auto"/>
+              <w:rPr>
+                <w:rFonts w:ascii="Calibri" w:eastAsia="Times New Roman" w:hAnsi="Calibri" w:cs="Calibri"/>
+                <w:color w:val="000000"/>
+              </w:rPr>
+            </w:pPr>
+            <w:proofErr w:type="spellStart"/>
+            <w:r>
+              <w:rPr>
+                <w:rFonts w:ascii="Calibri" w:eastAsia="Times New Roman" w:hAnsi="Calibri" w:cs="Calibri"/>
+                <w:color w:val="000000"/>
+              </w:rPr>
+              <w:t>Skapa</w:t>
+            </w:r>
+            <w:proofErr w:type="spellEnd"/>
+            <w:r>
+              <w:rPr>
+                <w:rFonts w:ascii="Calibri" w:eastAsia="Times New Roman" w:hAnsi="Calibri" w:cs="Calibri"/>
+                <w:color w:val="000000"/>
+              </w:rPr>
+              <w:t xml:space="preserve"> </w:t>
+            </w:r>
+            <w:proofErr w:type="spellStart"/>
+            <w:r>
+              <w:rPr>
+                <w:rFonts w:ascii="Calibri" w:eastAsia="Times New Roman" w:hAnsi="Calibri" w:cs="Calibri"/>
+                <w:color w:val="000000"/>
+              </w:rPr>
+              <w:t>en</w:t>
+            </w:r>
+            <w:proofErr w:type="spellEnd"/>
+            <w:r>
+              <w:rPr>
+                <w:rFonts w:ascii="Calibri" w:eastAsia="Times New Roman" w:hAnsi="Calibri" w:cs="Calibri"/>
+                <w:color w:val="000000"/>
+              </w:rPr>
+              <w:t xml:space="preserve"> </w:t>
+            </w:r>
+            <w:proofErr w:type="spellStart"/>
+            <w:r>
+              <w:rPr>
+                <w:rFonts w:ascii="Calibri" w:eastAsia="Times New Roman" w:hAnsi="Calibri" w:cs="Calibri"/>
+                <w:color w:val="000000"/>
+              </w:rPr>
+              <w:t>användare</w:t>
+            </w:r>
+            <w:proofErr w:type="spellEnd"/>
+            <w:r>
+              <w:rPr>
+                <w:rFonts w:ascii="Calibri" w:eastAsia="Times New Roman" w:hAnsi="Calibri" w:cs="Calibri"/>
+                <w:color w:val="000000"/>
+              </w:rPr>
+              <w:t xml:space="preserve"> </w:t>
+            </w:r>
+          </w:p>
+        </w:tc>
+        <w:tc>
+          <w:tcPr>
+            <w:tcW w:w="3364" w:type="dxa"/>
+            <w:tcBorders>
+              <w:top w:val="nil"/>
+              <w:left w:val="nil"/>
+              <w:bottom w:val="single" w:sz="4" w:space="0" w:color="auto"/>
+              <w:right w:val="single" w:sz="4" w:space="0" w:color="auto"/>
+            </w:tcBorders>
+            <w:shd w:val="clear" w:color="auto" w:fill="auto"/>
+            <w:noWrap/>
+            <w:vAlign w:val="bottom"/>
+            <w:hideMark/>
+          </w:tcPr>
+          <w:p>
+            <w:pPr>
+              <w:spacing w:after="0" w:line="240" w:lineRule="auto"/>
+              <w:rPr>
+                <w:rFonts w:ascii="Calibri" w:eastAsia="Times New Roman" w:hAnsi="Calibri" w:cs="Calibri"/>
+                <w:color w:val="000000"/>
+                <w:lang w:val="sv-SE"/>
+              </w:rPr>
+            </w:pPr>
+            <w:r>
+              <w:rPr>
+                <w:rFonts w:ascii="Calibri" w:eastAsia="Times New Roman" w:hAnsi="Calibri" w:cs="Calibri"/>
+                <w:color w:val="000000"/>
+                <w:lang w:val="sv-SE"/>
+              </w:rPr>
+              <w:t>Välj "Användarsida" och fyll i formuläret.</w:t>
+            </w:r>
+          </w:p>
+        </w:tc>
+        <w:tc>
+          <w:tcPr>
+            <w:tcW w:w="2728" w:type="dxa"/>
+            <w:tcBorders>
+              <w:top w:val="nil"/>
+              <w:left w:val="nil"/>
+              <w:bottom w:val="single" w:sz="4" w:space="0" w:color="auto"/>
+              <w:right w:val="single" w:sz="4" w:space="0" w:color="auto"/>
+            </w:tcBorders>
+            <w:shd w:val="clear" w:color="auto" w:fill="auto"/>
+            <w:noWrap/>
+            <w:vAlign w:val="bottom"/>
+            <w:hideMark/>
+          </w:tcPr>
+          <w:p>
+            <w:pPr>
+              <w:spacing w:after="0" w:line="240" w:lineRule="auto"/>
+              <w:rPr>
+                <w:rFonts w:ascii="Calibri" w:eastAsia="Times New Roman" w:hAnsi="Calibri" w:cs="Calibri"/>
+                <w:color w:val="000000"/>
+              </w:rPr>
+            </w:pPr>
+            <w:proofErr w:type="spellStart"/>
+            <w:r>
+              <w:rPr>
+                <w:rFonts w:ascii="Calibri" w:eastAsia="Times New Roman" w:hAnsi="Calibri" w:cs="Calibri"/>
+                <w:color w:val="000000"/>
+              </w:rPr>
+              <w:t>En</w:t>
+            </w:r>
+            <w:proofErr w:type="spellEnd"/>
+            <w:r>
+              <w:rPr>
+                <w:rFonts w:ascii="Calibri" w:eastAsia="Times New Roman" w:hAnsi="Calibri" w:cs="Calibri"/>
+                <w:color w:val="000000"/>
+              </w:rPr>
+              <w:t xml:space="preserve"> </w:t>
+            </w:r>
+            <w:proofErr w:type="spellStart"/>
+            <w:r>
+              <w:rPr>
+                <w:rFonts w:ascii="Calibri" w:eastAsia="Times New Roman" w:hAnsi="Calibri" w:cs="Calibri"/>
+                <w:color w:val="000000"/>
+              </w:rPr>
+              <w:t>användare</w:t>
+            </w:r>
+            <w:proofErr w:type="spellEnd"/>
+            <w:r>
+              <w:rPr>
+                <w:rFonts w:ascii="Calibri" w:eastAsia="Times New Roman" w:hAnsi="Calibri" w:cs="Calibri"/>
+                <w:color w:val="000000"/>
+              </w:rPr>
+              <w:t xml:space="preserve"> </w:t>
+            </w:r>
+            <w:proofErr w:type="spellStart"/>
+            <w:r>
+              <w:rPr>
+                <w:rFonts w:ascii="Calibri" w:eastAsia="Times New Roman" w:hAnsi="Calibri" w:cs="Calibri"/>
+                <w:color w:val="000000"/>
+              </w:rPr>
+              <w:t>skall</w:t>
+            </w:r>
+            <w:proofErr w:type="spellEnd"/>
+            <w:r>
+              <w:rPr>
+                <w:rFonts w:ascii="Calibri" w:eastAsia="Times New Roman" w:hAnsi="Calibri" w:cs="Calibri"/>
+                <w:color w:val="000000"/>
+              </w:rPr>
+              <w:t xml:space="preserve"> </w:t>
+            </w:r>
+            <w:proofErr w:type="spellStart"/>
+            <w:r>
+              <w:rPr>
+                <w:rFonts w:ascii="Calibri" w:eastAsia="Times New Roman" w:hAnsi="Calibri" w:cs="Calibri"/>
+                <w:color w:val="000000"/>
+              </w:rPr>
+              <w:t>skapas</w:t>
+            </w:r>
+            <w:proofErr w:type="spellEnd"/>
+            <w:r>
+              <w:rPr>
+                <w:rFonts w:ascii="Calibri" w:eastAsia="Times New Roman" w:hAnsi="Calibri" w:cs="Calibri"/>
+                <w:color w:val="000000"/>
+              </w:rPr>
+              <w:t>.</w:t>
+            </w:r>
+          </w:p>
+        </w:tc>
+        <w:tc>
+          <w:tcPr>
+            <w:tcW w:w="1152" w:type="dxa"/>
+            <w:gridSpan w:val="2"/>
+            <w:tcBorders>
+              <w:top w:val="nil"/>
+              <w:left w:val="nil"/>
+              <w:bottom w:val="single" w:sz="4" w:space="0" w:color="auto"/>
+              <w:right w:val="single" w:sz="4" w:space="0" w:color="auto"/>
+            </w:tcBorders>
+            <w:shd w:val="clear" w:color="auto" w:fill="auto"/>
+            <w:noWrap/>
+            <w:vAlign w:val="bottom"/>
+            <w:hideMark/>
+          </w:tcPr>
+          <w:p>
+            <w:pPr>
+              <w:spacing w:after="0" w:line="240" w:lineRule="auto"/>
+              <w:rPr>
+                <w:rFonts w:ascii="Calibri" w:eastAsia="Times New Roman" w:hAnsi="Calibri" w:cs="Calibri"/>
+                <w:color w:val="000000"/>
+              </w:rPr>
+            </w:pPr>
+            <w:proofErr w:type="spellStart"/>
+            <w:r>
+              <w:rPr>
+                <w:rFonts w:ascii="Calibri" w:eastAsia="Times New Roman" w:hAnsi="Calibri" w:cs="Calibri"/>
+                <w:color w:val="000000"/>
+              </w:rPr>
+              <w:t>Användaren</w:t>
+            </w:r>
+            <w:proofErr w:type="spellEnd"/>
+            <w:r>
+              <w:rPr>
+                <w:rFonts w:ascii="Calibri" w:eastAsia="Times New Roman" w:hAnsi="Calibri" w:cs="Calibri"/>
+                <w:color w:val="000000"/>
+              </w:rPr>
+              <w:t xml:space="preserve"> </w:t>
+            </w:r>
+            <w:proofErr w:type="spellStart"/>
+            <w:r>
+              <w:rPr>
+                <w:rFonts w:ascii="Calibri" w:eastAsia="Times New Roman" w:hAnsi="Calibri" w:cs="Calibri"/>
+                <w:color w:val="000000"/>
+              </w:rPr>
+              <w:t>skapas</w:t>
+            </w:r>
+            <w:proofErr w:type="spellEnd"/>
+          </w:p>
+        </w:tc>
+        <w:tc>
+          <w:tcPr>
+            <w:tcW w:w="356" w:type="dxa"/>
+            <w:tcBorders>
+              <w:top w:val="nil"/>
+              <w:left w:val="nil"/>
+              <w:bottom w:val="single" w:sz="4" w:space="0" w:color="auto"/>
+              <w:right w:val="single" w:sz="4" w:space="0" w:color="auto"/>
+            </w:tcBorders>
+            <w:shd w:val="clear" w:color="000000" w:fill="C6EFCE"/>
+            <w:noWrap/>
+            <w:vAlign w:val="bottom"/>
+            <w:hideMark/>
+          </w:tcPr>
+          <w:p>
+            <w:pPr>
+              <w:spacing w:after="0" w:line="240" w:lineRule="auto"/>
+              <w:rPr>
+                <w:rFonts w:ascii="Calibri" w:eastAsia="Times New Roman" w:hAnsi="Calibri" w:cs="Calibri"/>
+                <w:color w:val="006100"/>
+              </w:rPr>
+            </w:pPr>
+            <w:r>
+              <w:rPr>
+                <w:rFonts w:ascii="Calibri" w:eastAsia="Times New Roman" w:hAnsi="Calibri" w:cs="Calibri"/>
+                <w:color w:val="006100"/>
+              </w:rPr>
+              <w:t> </w:t>
+            </w:r>
+          </w:p>
+        </w:tc>
+        <w:tc>
+          <w:tcPr>
+            <w:tcW w:w="1345" w:type="dxa"/>
+            <w:tcBorders>
+              <w:top w:val="nil"/>
+              <w:left w:val="nil"/>
+              <w:bottom w:val="single" w:sz="4" w:space="0" w:color="auto"/>
+              <w:right w:val="single" w:sz="8" w:space="0" w:color="auto"/>
+            </w:tcBorders>
+            <w:shd w:val="clear" w:color="auto" w:fill="auto"/>
+            <w:noWrap/>
+            <w:vAlign w:val="bottom"/>
+            <w:hideMark/>
+          </w:tcPr>
+          <w:p>
+            <w:pPr>
+              <w:spacing w:after="0" w:line="240" w:lineRule="auto"/>
+              <w:rPr>
+                <w:rFonts w:ascii="Calibri" w:eastAsia="Times New Roman" w:hAnsi="Calibri" w:cs="Calibri"/>
+                <w:color w:val="000000"/>
+              </w:rPr>
+            </w:pPr>
+            <w:r>
+              <w:rPr>
+                <w:rFonts w:ascii="Calibri" w:eastAsia="Times New Roman" w:hAnsi="Calibri" w:cs="Calibri"/>
+                <w:color w:val="000000"/>
+              </w:rPr>
+              <w:t> </w:t>
+            </w:r>
+          </w:p>
+        </w:tc>
+      </w:tr>
+      <w:tr>
+        <w:trPr>
+          <w:cantSplit/>
+          <w:trHeight w:val="703"/>
+        </w:trPr>
+        <w:tc>
+          <w:tcPr>
+            <w:tcW w:w="614" w:type="dxa"/>
+            <w:tcBorders>
+              <w:top w:val="nil"/>
+              <w:left w:val="single" w:sz="8" w:space="0" w:color="auto"/>
+              <w:bottom w:val="single" w:sz="4" w:space="0" w:color="auto"/>
+              <w:right w:val="single" w:sz="4" w:space="0" w:color="auto"/>
+            </w:tcBorders>
+            <w:shd w:val="clear" w:color="000000" w:fill="D9E1F2"/>
+            <w:noWrap/>
+            <w:vAlign w:val="bottom"/>
+            <w:hideMark/>
+          </w:tcPr>
+          <w:p>
+            <w:pPr>
+              <w:spacing w:after="0" w:line="240" w:lineRule="auto"/>
+              <w:jc w:val="right"/>
+              <w:rPr>
+                <w:rFonts w:ascii="Calibri" w:eastAsia="Times New Roman" w:hAnsi="Calibri" w:cs="Calibri"/>
+                <w:b/>
+                <w:bCs/>
+                <w:color w:val="000000"/>
+              </w:rPr>
+            </w:pPr>
+            <w:r>
+              <w:rPr>
+                <w:rFonts w:ascii="Calibri" w:eastAsia="Times New Roman" w:hAnsi="Calibri" w:cs="Calibri"/>
+                <w:b/>
+                <w:bCs/>
+                <w:color w:val="000000"/>
+              </w:rPr>
+              <w:t>4</w:t>
+            </w:r>
+          </w:p>
+        </w:tc>
+        <w:tc>
+          <w:tcPr>
+            <w:tcW w:w="1215" w:type="dxa"/>
+            <w:tcBorders>
+              <w:top w:val="nil"/>
+              <w:left w:val="nil"/>
+              <w:bottom w:val="single" w:sz="4" w:space="0" w:color="auto"/>
+              <w:right w:val="single" w:sz="4" w:space="0" w:color="auto"/>
+            </w:tcBorders>
+            <w:shd w:val="clear" w:color="auto" w:fill="auto"/>
+            <w:noWrap/>
+            <w:vAlign w:val="bottom"/>
+            <w:hideMark/>
+          </w:tcPr>
+          <w:p>
+            <w:pPr>
+              <w:spacing w:after="0" w:line="240" w:lineRule="auto"/>
+              <w:rPr>
+                <w:rFonts w:ascii="Calibri" w:eastAsia="Times New Roman" w:hAnsi="Calibri" w:cs="Calibri"/>
+                <w:color w:val="000000"/>
+              </w:rPr>
+            </w:pPr>
+            <w:proofErr w:type="spellStart"/>
+            <w:r>
+              <w:rPr>
+                <w:rFonts w:ascii="Calibri" w:eastAsia="Times New Roman" w:hAnsi="Calibri" w:cs="Calibri"/>
+                <w:color w:val="000000"/>
+              </w:rPr>
+              <w:t>Logga</w:t>
+            </w:r>
+            <w:proofErr w:type="spellEnd"/>
+            <w:r>
+              <w:rPr>
+                <w:rFonts w:ascii="Calibri" w:eastAsia="Times New Roman" w:hAnsi="Calibri" w:cs="Calibri"/>
+                <w:color w:val="000000"/>
+              </w:rPr>
+              <w:t xml:space="preserve"> in</w:t>
+            </w:r>
+          </w:p>
+        </w:tc>
+        <w:tc>
+          <w:tcPr>
+            <w:tcW w:w="3364" w:type="dxa"/>
+            <w:tcBorders>
+              <w:top w:val="nil"/>
+              <w:left w:val="nil"/>
+              <w:bottom w:val="single" w:sz="4" w:space="0" w:color="auto"/>
+              <w:right w:val="single" w:sz="4" w:space="0" w:color="auto"/>
+            </w:tcBorders>
+            <w:shd w:val="clear" w:color="auto" w:fill="auto"/>
+            <w:noWrap/>
+            <w:vAlign w:val="bottom"/>
+            <w:hideMark/>
+          </w:tcPr>
+          <w:p>
+            <w:pPr>
+              <w:spacing w:after="0" w:line="240" w:lineRule="auto"/>
+              <w:rPr>
+                <w:rFonts w:ascii="Calibri" w:eastAsia="Times New Roman" w:hAnsi="Calibri" w:cs="Calibri"/>
+                <w:color w:val="000000"/>
+                <w:lang w:val="sv-SE"/>
+              </w:rPr>
+            </w:pPr>
+            <w:r>
+              <w:rPr>
+                <w:rFonts w:ascii="Calibri" w:eastAsia="Times New Roman" w:hAnsi="Calibri" w:cs="Calibri"/>
+                <w:color w:val="000000"/>
+                <w:lang w:val="sv-SE"/>
+              </w:rPr>
+              <w:t>Välj "Användarsida" och ange dina uppgifter och tryck "Logga in".</w:t>
+            </w:r>
+          </w:p>
+        </w:tc>
+        <w:tc>
+          <w:tcPr>
+            <w:tcW w:w="2728" w:type="dxa"/>
+            <w:tcBorders>
+              <w:top w:val="nil"/>
+              <w:left w:val="nil"/>
+              <w:bottom w:val="single" w:sz="4" w:space="0" w:color="auto"/>
+              <w:right w:val="single" w:sz="4" w:space="0" w:color="auto"/>
+            </w:tcBorders>
+            <w:shd w:val="clear" w:color="auto" w:fill="auto"/>
+            <w:noWrap/>
+            <w:vAlign w:val="bottom"/>
+            <w:hideMark/>
+          </w:tcPr>
+          <w:p>
+            <w:pPr>
+              <w:spacing w:after="0" w:line="240" w:lineRule="auto"/>
+              <w:rPr>
+                <w:rFonts w:ascii="Calibri" w:eastAsia="Times New Roman" w:hAnsi="Calibri" w:cs="Calibri"/>
+                <w:color w:val="000000"/>
+                <w:lang w:val="sv-SE"/>
+              </w:rPr>
+            </w:pPr>
+            <w:r>
+              <w:rPr>
+                <w:rFonts w:ascii="Calibri" w:eastAsia="Times New Roman" w:hAnsi="Calibri" w:cs="Calibri"/>
+                <w:color w:val="000000"/>
+                <w:lang w:val="sv-SE"/>
+              </w:rPr>
+              <w:t xml:space="preserve">Du bör se din användarsida med </w:t>
+            </w:r>
+            <w:proofErr w:type="spellStart"/>
+            <w:r>
+              <w:rPr>
+                <w:rFonts w:ascii="Calibri" w:eastAsia="Times New Roman" w:hAnsi="Calibri" w:cs="Calibri"/>
+                <w:color w:val="000000"/>
+                <w:lang w:val="sv-SE"/>
+              </w:rPr>
+              <w:t>ordrar</w:t>
+            </w:r>
+            <w:proofErr w:type="spellEnd"/>
+            <w:r>
+              <w:rPr>
+                <w:rFonts w:ascii="Calibri" w:eastAsia="Times New Roman" w:hAnsi="Calibri" w:cs="Calibri"/>
+                <w:color w:val="000000"/>
+                <w:lang w:val="sv-SE"/>
+              </w:rPr>
+              <w:t>.</w:t>
+            </w:r>
+          </w:p>
+        </w:tc>
+        <w:tc>
+          <w:tcPr>
+            <w:tcW w:w="1152" w:type="dxa"/>
+            <w:gridSpan w:val="2"/>
+            <w:tcBorders>
+              <w:top w:val="nil"/>
+              <w:left w:val="nil"/>
+              <w:bottom w:val="single" w:sz="4" w:space="0" w:color="auto"/>
+              <w:right w:val="single" w:sz="4" w:space="0" w:color="auto"/>
+            </w:tcBorders>
+            <w:shd w:val="clear" w:color="auto" w:fill="auto"/>
+            <w:noWrap/>
+            <w:vAlign w:val="bottom"/>
+            <w:hideMark/>
+          </w:tcPr>
+          <w:p>
+            <w:pPr>
+              <w:spacing w:after="0" w:line="240" w:lineRule="auto"/>
+              <w:rPr>
+                <w:rFonts w:ascii="Calibri" w:eastAsia="Times New Roman" w:hAnsi="Calibri" w:cs="Calibri"/>
+                <w:color w:val="000000"/>
+              </w:rPr>
+            </w:pPr>
+            <w:proofErr w:type="spellStart"/>
+            <w:r>
+              <w:rPr>
+                <w:rFonts w:ascii="Calibri" w:eastAsia="Times New Roman" w:hAnsi="Calibri" w:cs="Calibri"/>
+                <w:color w:val="000000"/>
+              </w:rPr>
+              <w:t>Inloggningen</w:t>
+            </w:r>
+            <w:proofErr w:type="spellEnd"/>
+            <w:r>
+              <w:rPr>
+                <w:rFonts w:ascii="Calibri" w:eastAsia="Times New Roman" w:hAnsi="Calibri" w:cs="Calibri"/>
+                <w:color w:val="000000"/>
+              </w:rPr>
+              <w:t xml:space="preserve"> </w:t>
+            </w:r>
+            <w:proofErr w:type="spellStart"/>
+            <w:r>
+              <w:rPr>
+                <w:rFonts w:ascii="Calibri" w:eastAsia="Times New Roman" w:hAnsi="Calibri" w:cs="Calibri"/>
+                <w:color w:val="000000"/>
+              </w:rPr>
+              <w:t>sker</w:t>
+            </w:r>
+            <w:proofErr w:type="spellEnd"/>
+          </w:p>
+        </w:tc>
+        <w:tc>
+          <w:tcPr>
+            <w:tcW w:w="356" w:type="dxa"/>
+            <w:tcBorders>
+              <w:top w:val="nil"/>
+              <w:left w:val="nil"/>
+              <w:bottom w:val="single" w:sz="4" w:space="0" w:color="auto"/>
+              <w:right w:val="single" w:sz="4" w:space="0" w:color="auto"/>
+            </w:tcBorders>
+            <w:shd w:val="clear" w:color="000000" w:fill="C6EFCE"/>
+            <w:noWrap/>
+            <w:vAlign w:val="bottom"/>
+            <w:hideMark/>
+          </w:tcPr>
+          <w:p>
+            <w:pPr>
+              <w:spacing w:after="0" w:line="240" w:lineRule="auto"/>
+              <w:rPr>
+                <w:rFonts w:ascii="Calibri" w:eastAsia="Times New Roman" w:hAnsi="Calibri" w:cs="Calibri"/>
+                <w:color w:val="006100"/>
+              </w:rPr>
+            </w:pPr>
+            <w:r>
+              <w:rPr>
+                <w:rFonts w:ascii="Calibri" w:eastAsia="Times New Roman" w:hAnsi="Calibri" w:cs="Calibri"/>
+                <w:color w:val="006100"/>
+              </w:rPr>
+              <w:t> </w:t>
+            </w:r>
+          </w:p>
+        </w:tc>
+        <w:tc>
+          <w:tcPr>
+            <w:tcW w:w="1345" w:type="dxa"/>
+            <w:tcBorders>
+              <w:top w:val="nil"/>
+              <w:left w:val="nil"/>
+              <w:bottom w:val="single" w:sz="4" w:space="0" w:color="auto"/>
+              <w:right w:val="single" w:sz="8" w:space="0" w:color="auto"/>
+            </w:tcBorders>
+            <w:shd w:val="clear" w:color="auto" w:fill="auto"/>
+            <w:noWrap/>
+            <w:vAlign w:val="bottom"/>
+            <w:hideMark/>
+          </w:tcPr>
+          <w:p>
+            <w:pPr>
+              <w:spacing w:after="0" w:line="240" w:lineRule="auto"/>
+              <w:rPr>
+                <w:rFonts w:ascii="Calibri" w:eastAsia="Times New Roman" w:hAnsi="Calibri" w:cs="Calibri"/>
+                <w:color w:val="000000"/>
+              </w:rPr>
+            </w:pPr>
+            <w:r>
+              <w:rPr>
+                <w:rFonts w:ascii="Calibri" w:eastAsia="Times New Roman" w:hAnsi="Calibri" w:cs="Calibri"/>
+                <w:color w:val="000000"/>
+              </w:rPr>
+              <w:t> </w:t>
+            </w:r>
+          </w:p>
+        </w:tc>
+      </w:tr>
+      <w:tr>
+        <w:trPr>
+          <w:cantSplit/>
+          <w:trHeight w:val="691"/>
+        </w:trPr>
+        <w:tc>
+          <w:tcPr>
+            <w:tcW w:w="614" w:type="dxa"/>
+            <w:tcBorders>
+              <w:top w:val="nil"/>
+              <w:left w:val="single" w:sz="8" w:space="0" w:color="auto"/>
+              <w:bottom w:val="single" w:sz="4" w:space="0" w:color="auto"/>
+              <w:right w:val="single" w:sz="4" w:space="0" w:color="auto"/>
+            </w:tcBorders>
+            <w:shd w:val="clear" w:color="000000" w:fill="D9E1F2"/>
+            <w:noWrap/>
+            <w:vAlign w:val="bottom"/>
+            <w:hideMark/>
+          </w:tcPr>
+          <w:p>
+            <w:pPr>
+              <w:spacing w:after="0" w:line="240" w:lineRule="auto"/>
+              <w:jc w:val="right"/>
+              <w:rPr>
+                <w:rFonts w:ascii="Calibri" w:eastAsia="Times New Roman" w:hAnsi="Calibri" w:cs="Calibri"/>
+                <w:b/>
+                <w:bCs/>
+                <w:color w:val="000000"/>
+              </w:rPr>
+            </w:pPr>
+            <w:r>
+              <w:rPr>
+                <w:rFonts w:ascii="Calibri" w:eastAsia="Times New Roman" w:hAnsi="Calibri" w:cs="Calibri"/>
+                <w:b/>
+                <w:bCs/>
+                <w:color w:val="000000"/>
+              </w:rPr>
+              <w:t>5</w:t>
+            </w:r>
+          </w:p>
+        </w:tc>
+        <w:tc>
+          <w:tcPr>
+            <w:tcW w:w="1215" w:type="dxa"/>
+            <w:tcBorders>
+              <w:top w:val="nil"/>
+              <w:left w:val="nil"/>
+              <w:bottom w:val="single" w:sz="4" w:space="0" w:color="auto"/>
+              <w:right w:val="single" w:sz="4" w:space="0" w:color="auto"/>
+            </w:tcBorders>
+            <w:shd w:val="clear" w:color="auto" w:fill="auto"/>
+            <w:noWrap/>
+            <w:vAlign w:val="bottom"/>
+            <w:hideMark/>
+          </w:tcPr>
+          <w:p>
+            <w:pPr>
+              <w:spacing w:after="0" w:line="240" w:lineRule="auto"/>
+              <w:rPr>
+                <w:rFonts w:ascii="Calibri" w:eastAsia="Times New Roman" w:hAnsi="Calibri" w:cs="Calibri"/>
+                <w:color w:val="000000"/>
+              </w:rPr>
+            </w:pPr>
+            <w:proofErr w:type="spellStart"/>
+            <w:r>
+              <w:rPr>
+                <w:rFonts w:ascii="Calibri" w:eastAsia="Times New Roman" w:hAnsi="Calibri" w:cs="Calibri"/>
+                <w:color w:val="000000"/>
+              </w:rPr>
+              <w:t>Logga</w:t>
+            </w:r>
+            <w:proofErr w:type="spellEnd"/>
+            <w:r>
+              <w:rPr>
+                <w:rFonts w:ascii="Calibri" w:eastAsia="Times New Roman" w:hAnsi="Calibri" w:cs="Calibri"/>
+                <w:color w:val="000000"/>
+              </w:rPr>
+              <w:t xml:space="preserve"> </w:t>
+            </w:r>
+            <w:proofErr w:type="spellStart"/>
+            <w:r>
+              <w:rPr>
+                <w:rFonts w:ascii="Calibri" w:eastAsia="Times New Roman" w:hAnsi="Calibri" w:cs="Calibri"/>
+                <w:color w:val="000000"/>
+              </w:rPr>
+              <w:t>ut</w:t>
+            </w:r>
+            <w:proofErr w:type="spellEnd"/>
+          </w:p>
+        </w:tc>
+        <w:tc>
+          <w:tcPr>
+            <w:tcW w:w="3364" w:type="dxa"/>
+            <w:tcBorders>
+              <w:top w:val="nil"/>
+              <w:left w:val="nil"/>
+              <w:bottom w:val="single" w:sz="4" w:space="0" w:color="auto"/>
+              <w:right w:val="single" w:sz="4" w:space="0" w:color="auto"/>
+            </w:tcBorders>
+            <w:shd w:val="clear" w:color="auto" w:fill="auto"/>
+            <w:noWrap/>
+            <w:vAlign w:val="bottom"/>
+            <w:hideMark/>
+          </w:tcPr>
+          <w:p>
+            <w:pPr>
+              <w:spacing w:after="0" w:line="240" w:lineRule="auto"/>
+              <w:rPr>
+                <w:rFonts w:ascii="Calibri" w:eastAsia="Times New Roman" w:hAnsi="Calibri" w:cs="Calibri"/>
+                <w:color w:val="000000"/>
+                <w:lang w:val="sv-SE"/>
+              </w:rPr>
+            </w:pPr>
+            <w:r>
+              <w:rPr>
+                <w:rFonts w:ascii="Calibri" w:eastAsia="Times New Roman" w:hAnsi="Calibri" w:cs="Calibri"/>
+                <w:color w:val="000000"/>
+                <w:lang w:val="sv-SE"/>
+              </w:rPr>
+              <w:t>Välj "Användarsida" och tryck "Logga ut".</w:t>
+            </w:r>
+          </w:p>
+        </w:tc>
+        <w:tc>
+          <w:tcPr>
+            <w:tcW w:w="2728" w:type="dxa"/>
+            <w:tcBorders>
+              <w:top w:val="nil"/>
+              <w:left w:val="nil"/>
+              <w:bottom w:val="single" w:sz="4" w:space="0" w:color="auto"/>
+              <w:right w:val="single" w:sz="4" w:space="0" w:color="auto"/>
+            </w:tcBorders>
+            <w:shd w:val="clear" w:color="auto" w:fill="auto"/>
+            <w:noWrap/>
+            <w:vAlign w:val="bottom"/>
+            <w:hideMark/>
+          </w:tcPr>
+          <w:p>
+            <w:pPr>
+              <w:spacing w:after="0" w:line="240" w:lineRule="auto"/>
+              <w:rPr>
+                <w:rFonts w:ascii="Calibri" w:eastAsia="Times New Roman" w:hAnsi="Calibri" w:cs="Calibri"/>
+                <w:color w:val="000000"/>
+                <w:lang w:val="sv-SE"/>
+              </w:rPr>
+            </w:pPr>
+            <w:r>
+              <w:rPr>
+                <w:rFonts w:ascii="Calibri" w:eastAsia="Times New Roman" w:hAnsi="Calibri" w:cs="Calibri"/>
+                <w:color w:val="000000"/>
+                <w:lang w:val="sv-SE"/>
+              </w:rPr>
+              <w:t xml:space="preserve">Du bör loggas ut och returnera till </w:t>
+            </w:r>
+            <w:proofErr w:type="spellStart"/>
+            <w:r>
+              <w:rPr>
+                <w:rFonts w:ascii="Calibri" w:eastAsia="Times New Roman" w:hAnsi="Calibri" w:cs="Calibri"/>
+                <w:color w:val="000000"/>
+                <w:lang w:val="sv-SE"/>
+              </w:rPr>
+              <w:t>hemvyn</w:t>
+            </w:r>
+            <w:proofErr w:type="spellEnd"/>
+            <w:r>
+              <w:rPr>
+                <w:rFonts w:ascii="Calibri" w:eastAsia="Times New Roman" w:hAnsi="Calibri" w:cs="Calibri"/>
+                <w:color w:val="000000"/>
+                <w:lang w:val="sv-SE"/>
+              </w:rPr>
+              <w:t>.</w:t>
+            </w:r>
+          </w:p>
+        </w:tc>
+        <w:tc>
+          <w:tcPr>
+            <w:tcW w:w="1152" w:type="dxa"/>
+            <w:gridSpan w:val="2"/>
+            <w:tcBorders>
+              <w:top w:val="nil"/>
+              <w:left w:val="nil"/>
+              <w:bottom w:val="single" w:sz="4" w:space="0" w:color="auto"/>
+              <w:right w:val="single" w:sz="4" w:space="0" w:color="auto"/>
+            </w:tcBorders>
+            <w:shd w:val="clear" w:color="auto" w:fill="auto"/>
+            <w:noWrap/>
+            <w:vAlign w:val="bottom"/>
+            <w:hideMark/>
+          </w:tcPr>
+          <w:p>
+            <w:pPr>
+              <w:spacing w:after="0" w:line="240" w:lineRule="auto"/>
+              <w:rPr>
+                <w:rFonts w:ascii="Calibri" w:eastAsia="Times New Roman" w:hAnsi="Calibri" w:cs="Calibri"/>
+                <w:color w:val="000000"/>
+              </w:rPr>
+            </w:pPr>
+            <w:proofErr w:type="spellStart"/>
+            <w:r>
+              <w:rPr>
+                <w:rFonts w:ascii="Calibri" w:eastAsia="Times New Roman" w:hAnsi="Calibri" w:cs="Calibri"/>
+                <w:color w:val="000000"/>
+              </w:rPr>
+              <w:t>Utloggningen</w:t>
+            </w:r>
+            <w:proofErr w:type="spellEnd"/>
+            <w:r>
+              <w:rPr>
+                <w:rFonts w:ascii="Calibri" w:eastAsia="Times New Roman" w:hAnsi="Calibri" w:cs="Calibri"/>
+                <w:color w:val="000000"/>
+              </w:rPr>
+              <w:t xml:space="preserve"> </w:t>
+            </w:r>
+            <w:proofErr w:type="spellStart"/>
+            <w:r>
+              <w:rPr>
+                <w:rFonts w:ascii="Calibri" w:eastAsia="Times New Roman" w:hAnsi="Calibri" w:cs="Calibri"/>
+                <w:color w:val="000000"/>
+              </w:rPr>
+              <w:t>sker</w:t>
+            </w:r>
+            <w:proofErr w:type="spellEnd"/>
+          </w:p>
+        </w:tc>
+        <w:tc>
+          <w:tcPr>
+            <w:tcW w:w="356" w:type="dxa"/>
+            <w:tcBorders>
+              <w:top w:val="nil"/>
+              <w:left w:val="nil"/>
+              <w:bottom w:val="single" w:sz="4" w:space="0" w:color="auto"/>
+              <w:right w:val="single" w:sz="4" w:space="0" w:color="auto"/>
+            </w:tcBorders>
+            <w:shd w:val="clear" w:color="000000" w:fill="C6EFCE"/>
+            <w:noWrap/>
+            <w:vAlign w:val="bottom"/>
+            <w:hideMark/>
+          </w:tcPr>
+          <w:p>
+            <w:pPr>
+              <w:spacing w:after="0" w:line="240" w:lineRule="auto"/>
+              <w:rPr>
+                <w:rFonts w:ascii="Calibri" w:eastAsia="Times New Roman" w:hAnsi="Calibri" w:cs="Calibri"/>
+                <w:color w:val="006100"/>
+              </w:rPr>
+            </w:pPr>
+            <w:r>
+              <w:rPr>
+                <w:rFonts w:ascii="Calibri" w:eastAsia="Times New Roman" w:hAnsi="Calibri" w:cs="Calibri"/>
+                <w:color w:val="006100"/>
+              </w:rPr>
+              <w:t> </w:t>
+            </w:r>
+          </w:p>
+        </w:tc>
+        <w:tc>
+          <w:tcPr>
+            <w:tcW w:w="1345" w:type="dxa"/>
+            <w:tcBorders>
+              <w:top w:val="nil"/>
+              <w:left w:val="nil"/>
+              <w:bottom w:val="single" w:sz="4" w:space="0" w:color="auto"/>
+              <w:right w:val="single" w:sz="8" w:space="0" w:color="auto"/>
+            </w:tcBorders>
+            <w:shd w:val="clear" w:color="auto" w:fill="auto"/>
+            <w:noWrap/>
+            <w:vAlign w:val="bottom"/>
+            <w:hideMark/>
+          </w:tcPr>
+          <w:p>
+            <w:pPr>
+              <w:spacing w:after="0" w:line="240" w:lineRule="auto"/>
+              <w:rPr>
+                <w:rFonts w:ascii="Calibri" w:eastAsia="Times New Roman" w:hAnsi="Calibri" w:cs="Calibri"/>
+                <w:color w:val="000000"/>
+              </w:rPr>
+            </w:pPr>
+            <w:r>
+              <w:rPr>
+                <w:rFonts w:ascii="Calibri" w:eastAsia="Times New Roman" w:hAnsi="Calibri" w:cs="Calibri"/>
+                <w:color w:val="000000"/>
+              </w:rPr>
+              <w:t> </w:t>
+            </w:r>
+          </w:p>
+        </w:tc>
+      </w:tr>
+      <w:tr>
+        <w:trPr>
+          <w:cantSplit/>
+          <w:trHeight w:val="665"/>
+        </w:trPr>
+        <w:tc>
+          <w:tcPr>
+            <w:tcW w:w="614" w:type="dxa"/>
+            <w:tcBorders>
+              <w:top w:val="nil"/>
+              <w:left w:val="single" w:sz="8" w:space="0" w:color="auto"/>
+              <w:bottom w:val="single" w:sz="4" w:space="0" w:color="auto"/>
+              <w:right w:val="single" w:sz="4" w:space="0" w:color="auto"/>
+            </w:tcBorders>
+            <w:shd w:val="clear" w:color="000000" w:fill="D9E1F2"/>
+            <w:noWrap/>
+            <w:vAlign w:val="bottom"/>
+            <w:hideMark/>
+          </w:tcPr>
+          <w:p>
+            <w:pPr>
+              <w:spacing w:after="0" w:line="240" w:lineRule="auto"/>
+              <w:jc w:val="right"/>
+              <w:rPr>
+                <w:rFonts w:ascii="Calibri" w:eastAsia="Times New Roman" w:hAnsi="Calibri" w:cs="Calibri"/>
+                <w:b/>
+                <w:bCs/>
+                <w:color w:val="000000"/>
+              </w:rPr>
+            </w:pPr>
+            <w:r>
+              <w:rPr>
+                <w:rFonts w:ascii="Calibri" w:eastAsia="Times New Roman" w:hAnsi="Calibri" w:cs="Calibri"/>
+                <w:b/>
+                <w:bCs/>
+                <w:color w:val="000000"/>
+              </w:rPr>
+              <w:t>6</w:t>
+            </w:r>
+          </w:p>
+        </w:tc>
+        <w:tc>
+          <w:tcPr>
+            <w:tcW w:w="1215" w:type="dxa"/>
+            <w:tcBorders>
+              <w:top w:val="nil"/>
+              <w:left w:val="nil"/>
+              <w:bottom w:val="single" w:sz="4" w:space="0" w:color="auto"/>
+              <w:right w:val="single" w:sz="4" w:space="0" w:color="auto"/>
+            </w:tcBorders>
+            <w:shd w:val="clear" w:color="auto" w:fill="auto"/>
+            <w:noWrap/>
+            <w:vAlign w:val="bottom"/>
+            <w:hideMark/>
+          </w:tcPr>
+          <w:p>
+            <w:pPr>
+              <w:spacing w:after="0" w:line="240" w:lineRule="auto"/>
+              <w:rPr>
+                <w:rFonts w:ascii="Calibri" w:eastAsia="Times New Roman" w:hAnsi="Calibri" w:cs="Calibri"/>
+                <w:color w:val="000000"/>
+              </w:rPr>
+            </w:pPr>
+            <w:proofErr w:type="spellStart"/>
+            <w:r>
+              <w:rPr>
+                <w:rFonts w:ascii="Calibri" w:eastAsia="Times New Roman" w:hAnsi="Calibri" w:cs="Calibri"/>
+                <w:color w:val="000000"/>
+              </w:rPr>
+              <w:t>Genomför</w:t>
+            </w:r>
+            <w:proofErr w:type="spellEnd"/>
+            <w:r>
+              <w:rPr>
+                <w:rFonts w:ascii="Calibri" w:eastAsia="Times New Roman" w:hAnsi="Calibri" w:cs="Calibri"/>
+                <w:color w:val="000000"/>
+              </w:rPr>
+              <w:t xml:space="preserve"> </w:t>
+            </w:r>
+            <w:proofErr w:type="spellStart"/>
+            <w:r>
+              <w:rPr>
+                <w:rFonts w:ascii="Calibri" w:eastAsia="Times New Roman" w:hAnsi="Calibri" w:cs="Calibri"/>
+                <w:color w:val="000000"/>
+              </w:rPr>
+              <w:t>ett</w:t>
+            </w:r>
+            <w:proofErr w:type="spellEnd"/>
+            <w:r>
+              <w:rPr>
+                <w:rFonts w:ascii="Calibri" w:eastAsia="Times New Roman" w:hAnsi="Calibri" w:cs="Calibri"/>
+                <w:color w:val="000000"/>
+              </w:rPr>
+              <w:t xml:space="preserve"> </w:t>
+            </w:r>
+            <w:proofErr w:type="spellStart"/>
+            <w:r>
+              <w:rPr>
+                <w:rFonts w:ascii="Calibri" w:eastAsia="Times New Roman" w:hAnsi="Calibri" w:cs="Calibri"/>
+                <w:color w:val="000000"/>
+              </w:rPr>
+              <w:t>köp</w:t>
+            </w:r>
+            <w:proofErr w:type="spellEnd"/>
+          </w:p>
+        </w:tc>
+        <w:tc>
+          <w:tcPr>
+            <w:tcW w:w="3364" w:type="dxa"/>
+            <w:tcBorders>
+              <w:top w:val="nil"/>
+              <w:left w:val="nil"/>
+              <w:bottom w:val="single" w:sz="4" w:space="0" w:color="auto"/>
+              <w:right w:val="single" w:sz="4" w:space="0" w:color="auto"/>
+            </w:tcBorders>
+            <w:shd w:val="clear" w:color="auto" w:fill="auto"/>
+            <w:noWrap/>
+            <w:vAlign w:val="bottom"/>
+            <w:hideMark/>
+          </w:tcPr>
+          <w:p>
+            <w:pPr>
+              <w:spacing w:after="0" w:line="240" w:lineRule="auto"/>
+              <w:rPr>
+                <w:rFonts w:ascii="Calibri" w:eastAsia="Times New Roman" w:hAnsi="Calibri" w:cs="Calibri"/>
+                <w:color w:val="000000"/>
+                <w:lang w:val="sv-SE"/>
+              </w:rPr>
+            </w:pPr>
+            <w:r>
+              <w:rPr>
+                <w:rFonts w:ascii="Calibri" w:eastAsia="Times New Roman" w:hAnsi="Calibri" w:cs="Calibri"/>
+                <w:color w:val="000000"/>
+                <w:lang w:val="sv-SE"/>
+              </w:rPr>
+              <w:t>Välj en produkt och tryck på knappen "Köp".</w:t>
+            </w:r>
+          </w:p>
+        </w:tc>
+        <w:tc>
+          <w:tcPr>
+            <w:tcW w:w="2728" w:type="dxa"/>
+            <w:tcBorders>
+              <w:top w:val="nil"/>
+              <w:left w:val="nil"/>
+              <w:bottom w:val="single" w:sz="4" w:space="0" w:color="auto"/>
+              <w:right w:val="single" w:sz="4" w:space="0" w:color="auto"/>
+            </w:tcBorders>
+            <w:shd w:val="clear" w:color="auto" w:fill="auto"/>
+            <w:noWrap/>
+            <w:vAlign w:val="bottom"/>
+            <w:hideMark/>
+          </w:tcPr>
+          <w:p>
+            <w:pPr>
+              <w:spacing w:after="0" w:line="240" w:lineRule="auto"/>
+              <w:rPr>
+                <w:rFonts w:ascii="Calibri" w:eastAsia="Times New Roman" w:hAnsi="Calibri" w:cs="Calibri"/>
+                <w:color w:val="000000"/>
+                <w:lang w:val="sv-SE"/>
+              </w:rPr>
+            </w:pPr>
+            <w:r>
+              <w:rPr>
+                <w:rFonts w:ascii="Calibri" w:eastAsia="Times New Roman" w:hAnsi="Calibri" w:cs="Calibri"/>
+                <w:color w:val="000000"/>
+                <w:lang w:val="sv-SE"/>
+              </w:rPr>
+              <w:t>Produkten skall hamna i din kundvagn.</w:t>
+            </w:r>
+          </w:p>
+        </w:tc>
+        <w:tc>
+          <w:tcPr>
+            <w:tcW w:w="1152" w:type="dxa"/>
+            <w:gridSpan w:val="2"/>
+            <w:tcBorders>
+              <w:top w:val="nil"/>
+              <w:left w:val="nil"/>
+              <w:bottom w:val="single" w:sz="4" w:space="0" w:color="auto"/>
+              <w:right w:val="single" w:sz="4" w:space="0" w:color="auto"/>
+            </w:tcBorders>
+            <w:shd w:val="clear" w:color="auto" w:fill="auto"/>
+            <w:noWrap/>
+            <w:vAlign w:val="bottom"/>
+            <w:hideMark/>
+          </w:tcPr>
+          <w:p>
+            <w:pPr>
+              <w:spacing w:after="0" w:line="240" w:lineRule="auto"/>
+              <w:rPr>
+                <w:rFonts w:ascii="Calibri" w:eastAsia="Times New Roman" w:hAnsi="Calibri" w:cs="Calibri"/>
+                <w:color w:val="000000"/>
+              </w:rPr>
+            </w:pPr>
+            <w:proofErr w:type="spellStart"/>
+            <w:r>
+              <w:rPr>
+                <w:rFonts w:ascii="Calibri" w:eastAsia="Times New Roman" w:hAnsi="Calibri" w:cs="Calibri"/>
+                <w:color w:val="000000"/>
+              </w:rPr>
+              <w:t>Produkten</w:t>
+            </w:r>
+            <w:proofErr w:type="spellEnd"/>
+            <w:r>
+              <w:rPr>
+                <w:rFonts w:ascii="Calibri" w:eastAsia="Times New Roman" w:hAnsi="Calibri" w:cs="Calibri"/>
+                <w:color w:val="000000"/>
+              </w:rPr>
+              <w:t xml:space="preserve"> </w:t>
+            </w:r>
+            <w:proofErr w:type="spellStart"/>
+            <w:r>
+              <w:rPr>
+                <w:rFonts w:ascii="Calibri" w:eastAsia="Times New Roman" w:hAnsi="Calibri" w:cs="Calibri"/>
+                <w:color w:val="000000"/>
+              </w:rPr>
+              <w:t>läggs</w:t>
+            </w:r>
+            <w:proofErr w:type="spellEnd"/>
+            <w:r>
+              <w:rPr>
+                <w:rFonts w:ascii="Calibri" w:eastAsia="Times New Roman" w:hAnsi="Calibri" w:cs="Calibri"/>
+                <w:color w:val="000000"/>
+              </w:rPr>
+              <w:t xml:space="preserve"> till</w:t>
+            </w:r>
+          </w:p>
+        </w:tc>
+        <w:tc>
+          <w:tcPr>
+            <w:tcW w:w="356" w:type="dxa"/>
+            <w:tcBorders>
+              <w:top w:val="nil"/>
+              <w:left w:val="nil"/>
+              <w:bottom w:val="single" w:sz="4" w:space="0" w:color="auto"/>
+              <w:right w:val="single" w:sz="4" w:space="0" w:color="auto"/>
+            </w:tcBorders>
+            <w:shd w:val="clear" w:color="000000" w:fill="FFEB9C"/>
+            <w:noWrap/>
+            <w:vAlign w:val="bottom"/>
+            <w:hideMark/>
+          </w:tcPr>
+          <w:p>
+            <w:pPr>
+              <w:spacing w:after="0" w:line="240" w:lineRule="auto"/>
+              <w:rPr>
+                <w:rFonts w:ascii="Calibri" w:eastAsia="Times New Roman" w:hAnsi="Calibri" w:cs="Calibri"/>
+                <w:color w:val="9C5700"/>
+              </w:rPr>
+            </w:pPr>
+            <w:r>
+              <w:rPr>
+                <w:rFonts w:ascii="Calibri" w:eastAsia="Times New Roman" w:hAnsi="Calibri" w:cs="Calibri"/>
+                <w:color w:val="9C5700"/>
+              </w:rPr>
+              <w:t> </w:t>
+            </w:r>
+          </w:p>
+        </w:tc>
+        <w:tc>
+          <w:tcPr>
+            <w:tcW w:w="1345" w:type="dxa"/>
+            <w:tcBorders>
+              <w:top w:val="nil"/>
+              <w:left w:val="nil"/>
+              <w:bottom w:val="single" w:sz="4" w:space="0" w:color="auto"/>
+              <w:right w:val="single" w:sz="8" w:space="0" w:color="auto"/>
+            </w:tcBorders>
+            <w:shd w:val="clear" w:color="auto" w:fill="auto"/>
+            <w:noWrap/>
+            <w:vAlign w:val="bottom"/>
+            <w:hideMark/>
+          </w:tcPr>
+          <w:p>
+            <w:pPr>
+              <w:spacing w:after="0" w:line="240" w:lineRule="auto"/>
+              <w:rPr>
+                <w:rFonts w:ascii="Calibri" w:eastAsia="Times New Roman" w:hAnsi="Calibri" w:cs="Calibri"/>
+                <w:color w:val="000000"/>
+              </w:rPr>
+            </w:pPr>
+            <w:r>
+              <w:rPr>
+                <w:rFonts w:ascii="Calibri" w:eastAsia="Times New Roman" w:hAnsi="Calibri" w:cs="Calibri"/>
+                <w:color w:val="000000"/>
+              </w:rPr>
+              <w:t>Backend</w:t>
+            </w:r>
+          </w:p>
+        </w:tc>
+      </w:tr>
+      <w:tr>
+        <w:trPr>
+          <w:cantSplit/>
+          <w:trHeight w:val="653"/>
+        </w:trPr>
+        <w:tc>
+          <w:tcPr>
+            <w:tcW w:w="614" w:type="dxa"/>
+            <w:tcBorders>
+              <w:top w:val="nil"/>
+              <w:left w:val="single" w:sz="8" w:space="0" w:color="auto"/>
+              <w:bottom w:val="single" w:sz="4" w:space="0" w:color="auto"/>
+              <w:right w:val="single" w:sz="4" w:space="0" w:color="auto"/>
+            </w:tcBorders>
+            <w:shd w:val="clear" w:color="000000" w:fill="D9E1F2"/>
+            <w:noWrap/>
+            <w:vAlign w:val="bottom"/>
+            <w:hideMark/>
+          </w:tcPr>
+          <w:p>
+            <w:pPr>
+              <w:spacing w:after="0" w:line="240" w:lineRule="auto"/>
+              <w:jc w:val="right"/>
+              <w:rPr>
+                <w:rFonts w:ascii="Calibri" w:eastAsia="Times New Roman" w:hAnsi="Calibri" w:cs="Calibri"/>
+                <w:b/>
+                <w:bCs/>
+                <w:color w:val="000000"/>
+              </w:rPr>
+            </w:pPr>
+            <w:r>
+              <w:rPr>
+                <w:rFonts w:ascii="Calibri" w:eastAsia="Times New Roman" w:hAnsi="Calibri" w:cs="Calibri"/>
+                <w:b/>
+                <w:bCs/>
+                <w:color w:val="000000"/>
+              </w:rPr>
+              <w:t>7</w:t>
+            </w:r>
+          </w:p>
+        </w:tc>
+        <w:tc>
+          <w:tcPr>
+            <w:tcW w:w="1215" w:type="dxa"/>
+            <w:tcBorders>
+              <w:top w:val="nil"/>
+              <w:left w:val="nil"/>
+              <w:bottom w:val="single" w:sz="4" w:space="0" w:color="auto"/>
+              <w:right w:val="single" w:sz="4" w:space="0" w:color="auto"/>
+            </w:tcBorders>
+            <w:shd w:val="clear" w:color="auto" w:fill="auto"/>
+            <w:noWrap/>
+            <w:vAlign w:val="bottom"/>
+            <w:hideMark/>
+          </w:tcPr>
+          <w:p>
+            <w:pPr>
+              <w:spacing w:after="0" w:line="240" w:lineRule="auto"/>
+              <w:rPr>
+                <w:rFonts w:ascii="Calibri" w:eastAsia="Times New Roman" w:hAnsi="Calibri" w:cs="Calibri"/>
+                <w:color w:val="000000"/>
+              </w:rPr>
+            </w:pPr>
+            <w:proofErr w:type="spellStart"/>
+            <w:r>
+              <w:rPr>
+                <w:rFonts w:ascii="Calibri" w:eastAsia="Times New Roman" w:hAnsi="Calibri" w:cs="Calibri"/>
+                <w:color w:val="000000"/>
+              </w:rPr>
+              <w:t>Placera</w:t>
+            </w:r>
+            <w:proofErr w:type="spellEnd"/>
+            <w:r>
+              <w:rPr>
+                <w:rFonts w:ascii="Calibri" w:eastAsia="Times New Roman" w:hAnsi="Calibri" w:cs="Calibri"/>
+                <w:color w:val="000000"/>
+              </w:rPr>
+              <w:t xml:space="preserve"> </w:t>
+            </w:r>
+            <w:proofErr w:type="spellStart"/>
+            <w:r>
+              <w:rPr>
+                <w:rFonts w:ascii="Calibri" w:eastAsia="Times New Roman" w:hAnsi="Calibri" w:cs="Calibri"/>
+                <w:color w:val="000000"/>
+              </w:rPr>
+              <w:t>en</w:t>
+            </w:r>
+            <w:proofErr w:type="spellEnd"/>
+            <w:r>
+              <w:rPr>
+                <w:rFonts w:ascii="Calibri" w:eastAsia="Times New Roman" w:hAnsi="Calibri" w:cs="Calibri"/>
+                <w:color w:val="000000"/>
+              </w:rPr>
+              <w:t xml:space="preserve"> order</w:t>
+            </w:r>
+          </w:p>
+        </w:tc>
+        <w:tc>
+          <w:tcPr>
+            <w:tcW w:w="3364" w:type="dxa"/>
+            <w:tcBorders>
+              <w:top w:val="nil"/>
+              <w:left w:val="nil"/>
+              <w:bottom w:val="single" w:sz="4" w:space="0" w:color="auto"/>
+              <w:right w:val="single" w:sz="4" w:space="0" w:color="auto"/>
+            </w:tcBorders>
+            <w:shd w:val="clear" w:color="auto" w:fill="auto"/>
+            <w:noWrap/>
+            <w:vAlign w:val="bottom"/>
+            <w:hideMark/>
+          </w:tcPr>
+          <w:p>
+            <w:pPr>
+              <w:spacing w:after="0" w:line="240" w:lineRule="auto"/>
+              <w:rPr>
+                <w:rFonts w:ascii="Calibri" w:eastAsia="Times New Roman" w:hAnsi="Calibri" w:cs="Calibri"/>
+                <w:color w:val="000000"/>
+                <w:lang w:val="sv-SE"/>
+              </w:rPr>
+            </w:pPr>
+            <w:r>
+              <w:rPr>
+                <w:rFonts w:ascii="Calibri" w:eastAsia="Times New Roman" w:hAnsi="Calibri" w:cs="Calibri"/>
+                <w:color w:val="000000"/>
+                <w:lang w:val="sv-SE"/>
+              </w:rPr>
+              <w:t>Gå till kundvagn och tryck på knappen "Slutför köp"</w:t>
+            </w:r>
+          </w:p>
+        </w:tc>
+        <w:tc>
+          <w:tcPr>
+            <w:tcW w:w="2728" w:type="dxa"/>
+            <w:tcBorders>
+              <w:top w:val="nil"/>
+              <w:left w:val="nil"/>
+              <w:bottom w:val="single" w:sz="4" w:space="0" w:color="auto"/>
+              <w:right w:val="single" w:sz="4" w:space="0" w:color="auto"/>
+            </w:tcBorders>
+            <w:shd w:val="clear" w:color="auto" w:fill="auto"/>
+            <w:noWrap/>
+            <w:vAlign w:val="bottom"/>
+            <w:hideMark/>
+          </w:tcPr>
+          <w:p>
+            <w:pPr>
+              <w:spacing w:after="0" w:line="240" w:lineRule="auto"/>
+              <w:rPr>
+                <w:rFonts w:ascii="Calibri" w:eastAsia="Times New Roman" w:hAnsi="Calibri" w:cs="Calibri"/>
+                <w:color w:val="000000"/>
+                <w:lang w:val="sv-SE"/>
+              </w:rPr>
+            </w:pPr>
+            <w:r>
+              <w:rPr>
+                <w:rFonts w:ascii="Calibri" w:eastAsia="Times New Roman" w:hAnsi="Calibri" w:cs="Calibri"/>
+                <w:color w:val="000000"/>
+                <w:lang w:val="sv-SE"/>
+              </w:rPr>
+              <w:t>En order skall skapas och kundvagnen skall tömmas.</w:t>
+            </w:r>
+          </w:p>
+        </w:tc>
+        <w:tc>
+          <w:tcPr>
+            <w:tcW w:w="1152" w:type="dxa"/>
+            <w:gridSpan w:val="2"/>
+            <w:tcBorders>
+              <w:top w:val="nil"/>
+              <w:left w:val="nil"/>
+              <w:bottom w:val="single" w:sz="4" w:space="0" w:color="auto"/>
+              <w:right w:val="single" w:sz="4" w:space="0" w:color="auto"/>
+            </w:tcBorders>
+            <w:shd w:val="clear" w:color="auto" w:fill="auto"/>
+            <w:noWrap/>
+            <w:vAlign w:val="bottom"/>
+            <w:hideMark/>
+          </w:tcPr>
+          <w:p>
+            <w:pPr>
+              <w:spacing w:after="0" w:line="240" w:lineRule="auto"/>
+              <w:rPr>
+                <w:rFonts w:ascii="Calibri" w:eastAsia="Times New Roman" w:hAnsi="Calibri" w:cs="Calibri"/>
+                <w:color w:val="000000"/>
+              </w:rPr>
+            </w:pPr>
+            <w:r>
+              <w:rPr>
+                <w:rFonts w:ascii="Calibri" w:eastAsia="Times New Roman" w:hAnsi="Calibri" w:cs="Calibri"/>
+                <w:color w:val="000000"/>
+              </w:rPr>
+              <w:t>Null</w:t>
+            </w:r>
+          </w:p>
+        </w:tc>
+        <w:tc>
+          <w:tcPr>
+            <w:tcW w:w="356" w:type="dxa"/>
+            <w:tcBorders>
+              <w:top w:val="nil"/>
+              <w:left w:val="nil"/>
+              <w:bottom w:val="single" w:sz="4" w:space="0" w:color="auto"/>
+              <w:right w:val="single" w:sz="4" w:space="0" w:color="auto"/>
+            </w:tcBorders>
+            <w:shd w:val="clear" w:color="000000" w:fill="FFC7CE"/>
+            <w:noWrap/>
+            <w:vAlign w:val="bottom"/>
+            <w:hideMark/>
+          </w:tcPr>
+          <w:p>
+            <w:pPr>
+              <w:spacing w:after="0" w:line="240" w:lineRule="auto"/>
+              <w:rPr>
+                <w:rFonts w:ascii="Calibri" w:eastAsia="Times New Roman" w:hAnsi="Calibri" w:cs="Calibri"/>
+                <w:color w:val="9C0006"/>
+              </w:rPr>
+            </w:pPr>
+            <w:r>
+              <w:rPr>
+                <w:rFonts w:ascii="Calibri" w:eastAsia="Times New Roman" w:hAnsi="Calibri" w:cs="Calibri"/>
+                <w:color w:val="9C0006"/>
+              </w:rPr>
+              <w:t> </w:t>
+            </w:r>
+          </w:p>
+        </w:tc>
+        <w:tc>
+          <w:tcPr>
+            <w:tcW w:w="1345" w:type="dxa"/>
+            <w:tcBorders>
+              <w:top w:val="nil"/>
+              <w:left w:val="nil"/>
+              <w:bottom w:val="single" w:sz="4" w:space="0" w:color="auto"/>
+              <w:right w:val="single" w:sz="8" w:space="0" w:color="auto"/>
+            </w:tcBorders>
+            <w:shd w:val="clear" w:color="auto" w:fill="auto"/>
+            <w:noWrap/>
+            <w:vAlign w:val="bottom"/>
+            <w:hideMark/>
+          </w:tcPr>
+          <w:p>
+            <w:pPr>
+              <w:spacing w:after="0" w:line="240" w:lineRule="auto"/>
+              <w:rPr>
+                <w:rFonts w:ascii="Calibri" w:eastAsia="Times New Roman" w:hAnsi="Calibri" w:cs="Calibri"/>
+                <w:color w:val="000000"/>
+              </w:rPr>
+            </w:pPr>
+            <w:proofErr w:type="spellStart"/>
+            <w:r>
+              <w:rPr>
+                <w:rFonts w:ascii="Calibri" w:eastAsia="Times New Roman" w:hAnsi="Calibri" w:cs="Calibri"/>
+                <w:color w:val="000000"/>
+              </w:rPr>
+              <w:t>Ej</w:t>
+            </w:r>
+            <w:proofErr w:type="spellEnd"/>
+            <w:r>
+              <w:rPr>
+                <w:rFonts w:ascii="Calibri" w:eastAsia="Times New Roman" w:hAnsi="Calibri" w:cs="Calibri"/>
+                <w:color w:val="000000"/>
+              </w:rPr>
+              <w:t xml:space="preserve"> </w:t>
+            </w:r>
+            <w:proofErr w:type="spellStart"/>
+            <w:r>
+              <w:rPr>
+                <w:rFonts w:ascii="Calibri" w:eastAsia="Times New Roman" w:hAnsi="Calibri" w:cs="Calibri"/>
+                <w:color w:val="000000"/>
+              </w:rPr>
+              <w:t>klar</w:t>
+            </w:r>
+            <w:proofErr w:type="spellEnd"/>
+          </w:p>
+        </w:tc>
+      </w:tr>
+      <w:tr>
+        <w:trPr>
+          <w:cantSplit/>
+          <w:trHeight w:val="85"/>
+        </w:trPr>
+        <w:tc>
+          <w:tcPr>
+            <w:tcW w:w="614" w:type="dxa"/>
+            <w:tcBorders>
+              <w:top w:val="nil"/>
+              <w:left w:val="single" w:sz="8" w:space="0" w:color="auto"/>
+              <w:bottom w:val="single" w:sz="8" w:space="0" w:color="auto"/>
+              <w:right w:val="single" w:sz="4" w:space="0" w:color="auto"/>
+            </w:tcBorders>
+            <w:shd w:val="clear" w:color="000000" w:fill="D9E1F2"/>
+            <w:noWrap/>
+            <w:vAlign w:val="bottom"/>
+            <w:hideMark/>
+          </w:tcPr>
+          <w:p>
+            <w:pPr>
+              <w:spacing w:after="0" w:line="240" w:lineRule="auto"/>
+              <w:jc w:val="right"/>
+              <w:rPr>
+                <w:rFonts w:ascii="Calibri" w:eastAsia="Times New Roman" w:hAnsi="Calibri" w:cs="Calibri"/>
+                <w:b/>
+                <w:bCs/>
+                <w:color w:val="000000"/>
+              </w:rPr>
+            </w:pPr>
+            <w:r>
+              <w:rPr>
+                <w:rFonts w:ascii="Calibri" w:eastAsia="Times New Roman" w:hAnsi="Calibri" w:cs="Calibri"/>
+                <w:b/>
+                <w:bCs/>
+                <w:color w:val="000000"/>
+              </w:rPr>
+              <w:t>8</w:t>
+            </w:r>
+          </w:p>
+        </w:tc>
+        <w:tc>
+          <w:tcPr>
+            <w:tcW w:w="1215" w:type="dxa"/>
+            <w:tcBorders>
+              <w:top w:val="nil"/>
+              <w:left w:val="nil"/>
+              <w:bottom w:val="single" w:sz="8" w:space="0" w:color="auto"/>
+              <w:right w:val="single" w:sz="4" w:space="0" w:color="auto"/>
+            </w:tcBorders>
+            <w:shd w:val="clear" w:color="auto" w:fill="auto"/>
+            <w:noWrap/>
+            <w:vAlign w:val="bottom"/>
+            <w:hideMark/>
+          </w:tcPr>
+          <w:p>
+            <w:pPr>
+              <w:spacing w:after="0" w:line="240" w:lineRule="auto"/>
+              <w:rPr>
+                <w:rFonts w:ascii="Calibri" w:eastAsia="Times New Roman" w:hAnsi="Calibri" w:cs="Calibri"/>
+                <w:color w:val="000000"/>
+              </w:rPr>
+            </w:pPr>
+            <w:proofErr w:type="spellStart"/>
+            <w:r>
+              <w:rPr>
+                <w:rFonts w:ascii="Calibri" w:eastAsia="Times New Roman" w:hAnsi="Calibri" w:cs="Calibri"/>
+                <w:color w:val="000000"/>
+              </w:rPr>
+              <w:t>Lämna</w:t>
+            </w:r>
+            <w:proofErr w:type="spellEnd"/>
+            <w:r>
+              <w:rPr>
+                <w:rFonts w:ascii="Calibri" w:eastAsia="Times New Roman" w:hAnsi="Calibri" w:cs="Calibri"/>
+                <w:color w:val="000000"/>
+              </w:rPr>
+              <w:t xml:space="preserve"> </w:t>
+            </w:r>
+            <w:proofErr w:type="spellStart"/>
+            <w:r>
+              <w:rPr>
+                <w:rFonts w:ascii="Calibri" w:eastAsia="Times New Roman" w:hAnsi="Calibri" w:cs="Calibri"/>
+                <w:color w:val="000000"/>
+              </w:rPr>
+              <w:t>en</w:t>
+            </w:r>
+            <w:proofErr w:type="spellEnd"/>
+            <w:r>
+              <w:rPr>
+                <w:rFonts w:ascii="Calibri" w:eastAsia="Times New Roman" w:hAnsi="Calibri" w:cs="Calibri"/>
+                <w:color w:val="000000"/>
+              </w:rPr>
+              <w:t xml:space="preserve"> recension</w:t>
+            </w:r>
+          </w:p>
+        </w:tc>
+        <w:tc>
+          <w:tcPr>
+            <w:tcW w:w="3364" w:type="dxa"/>
+            <w:tcBorders>
+              <w:top w:val="nil"/>
+              <w:left w:val="nil"/>
+              <w:bottom w:val="single" w:sz="8" w:space="0" w:color="auto"/>
+              <w:right w:val="single" w:sz="4" w:space="0" w:color="auto"/>
+            </w:tcBorders>
+            <w:shd w:val="clear" w:color="auto" w:fill="auto"/>
+            <w:noWrap/>
+            <w:vAlign w:val="bottom"/>
+            <w:hideMark/>
+          </w:tcPr>
+          <w:p>
+            <w:pPr>
+              <w:spacing w:after="0" w:line="240" w:lineRule="auto"/>
+              <w:rPr>
+                <w:rFonts w:ascii="Calibri" w:eastAsia="Times New Roman" w:hAnsi="Calibri" w:cs="Calibri"/>
+                <w:color w:val="000000"/>
+                <w:lang w:val="sv-SE"/>
+              </w:rPr>
+            </w:pPr>
+            <w:r>
+              <w:rPr>
+                <w:rFonts w:ascii="Calibri" w:eastAsia="Times New Roman" w:hAnsi="Calibri" w:cs="Calibri"/>
+                <w:color w:val="000000"/>
+                <w:lang w:val="sv-SE"/>
+              </w:rPr>
+              <w:t>Tryck på knappen "Lämna en recension" och fyll i formuläret.</w:t>
+            </w:r>
+          </w:p>
+        </w:tc>
+        <w:tc>
+          <w:tcPr>
+            <w:tcW w:w="2728" w:type="dxa"/>
+            <w:tcBorders>
+              <w:top w:val="nil"/>
+              <w:left w:val="nil"/>
+              <w:bottom w:val="single" w:sz="8" w:space="0" w:color="auto"/>
+              <w:right w:val="single" w:sz="4" w:space="0" w:color="auto"/>
+            </w:tcBorders>
+            <w:shd w:val="clear" w:color="auto" w:fill="auto"/>
+            <w:noWrap/>
+            <w:vAlign w:val="bottom"/>
+            <w:hideMark/>
+          </w:tcPr>
+          <w:p>
+            <w:pPr>
+              <w:spacing w:after="0" w:line="240" w:lineRule="auto"/>
+              <w:rPr>
+                <w:rFonts w:ascii="Calibri" w:eastAsia="Times New Roman" w:hAnsi="Calibri" w:cs="Calibri"/>
+                <w:color w:val="000000"/>
+                <w:lang w:val="sv-SE"/>
+              </w:rPr>
+            </w:pPr>
+            <w:r>
+              <w:rPr>
+                <w:rFonts w:ascii="Calibri" w:eastAsia="Times New Roman" w:hAnsi="Calibri" w:cs="Calibri"/>
+                <w:color w:val="000000"/>
+                <w:lang w:val="sv-SE"/>
+              </w:rPr>
+              <w:t>Din recension skall visas under produkten.</w:t>
+            </w:r>
+          </w:p>
+        </w:tc>
+        <w:tc>
+          <w:tcPr>
+            <w:tcW w:w="1152" w:type="dxa"/>
+            <w:gridSpan w:val="2"/>
+            <w:tcBorders>
+              <w:top w:val="nil"/>
+              <w:left w:val="nil"/>
+              <w:bottom w:val="single" w:sz="8" w:space="0" w:color="auto"/>
+              <w:right w:val="single" w:sz="4" w:space="0" w:color="auto"/>
+            </w:tcBorders>
+            <w:shd w:val="clear" w:color="auto" w:fill="auto"/>
+            <w:noWrap/>
+            <w:vAlign w:val="bottom"/>
+            <w:hideMark/>
+          </w:tcPr>
+          <w:p>
+            <w:pPr>
+              <w:spacing w:after="0" w:line="240" w:lineRule="auto"/>
+              <w:rPr>
+                <w:rFonts w:ascii="Calibri" w:eastAsia="Times New Roman" w:hAnsi="Calibri" w:cs="Calibri"/>
+                <w:color w:val="000000"/>
+              </w:rPr>
+            </w:pPr>
+            <w:proofErr w:type="spellStart"/>
+            <w:r>
+              <w:rPr>
+                <w:rFonts w:ascii="Calibri" w:eastAsia="Times New Roman" w:hAnsi="Calibri" w:cs="Calibri"/>
+                <w:color w:val="000000"/>
+              </w:rPr>
+              <w:t>Recensionen</w:t>
+            </w:r>
+            <w:proofErr w:type="spellEnd"/>
+            <w:r>
+              <w:rPr>
+                <w:rFonts w:ascii="Calibri" w:eastAsia="Times New Roman" w:hAnsi="Calibri" w:cs="Calibri"/>
+                <w:color w:val="000000"/>
+              </w:rPr>
+              <w:t xml:space="preserve"> visas</w:t>
+            </w:r>
+          </w:p>
+        </w:tc>
+        <w:tc>
+          <w:tcPr>
+            <w:tcW w:w="356" w:type="dxa"/>
+            <w:tcBorders>
+              <w:top w:val="nil"/>
+              <w:left w:val="nil"/>
+              <w:bottom w:val="single" w:sz="8" w:space="0" w:color="auto"/>
+              <w:right w:val="single" w:sz="4" w:space="0" w:color="auto"/>
+            </w:tcBorders>
+            <w:shd w:val="clear" w:color="000000" w:fill="FFEB9C"/>
+            <w:noWrap/>
+            <w:vAlign w:val="bottom"/>
+            <w:hideMark/>
+          </w:tcPr>
+          <w:p>
+            <w:pPr>
+              <w:spacing w:after="0" w:line="240" w:lineRule="auto"/>
+              <w:rPr>
+                <w:rFonts w:ascii="Calibri" w:eastAsia="Times New Roman" w:hAnsi="Calibri" w:cs="Calibri"/>
+                <w:color w:val="9C5700"/>
+              </w:rPr>
+            </w:pPr>
+            <w:r>
+              <w:rPr>
+                <w:rFonts w:ascii="Calibri" w:eastAsia="Times New Roman" w:hAnsi="Calibri" w:cs="Calibri"/>
+                <w:color w:val="9C5700"/>
+              </w:rPr>
+              <w:t> </w:t>
+            </w:r>
+          </w:p>
+        </w:tc>
+        <w:tc>
+          <w:tcPr>
+            <w:tcW w:w="1345" w:type="dxa"/>
+            <w:tcBorders>
+              <w:top w:val="nil"/>
+              <w:left w:val="nil"/>
+              <w:bottom w:val="single" w:sz="8" w:space="0" w:color="auto"/>
+              <w:right w:val="single" w:sz="8" w:space="0" w:color="auto"/>
+            </w:tcBorders>
+            <w:shd w:val="clear" w:color="auto" w:fill="auto"/>
+            <w:noWrap/>
+            <w:vAlign w:val="bottom"/>
+            <w:hideMark/>
+          </w:tcPr>
+          <w:p>
+            <w:pPr>
+              <w:spacing w:after="0" w:line="240" w:lineRule="auto"/>
+              <w:rPr>
+                <w:rFonts w:ascii="Calibri" w:eastAsia="Times New Roman" w:hAnsi="Calibri" w:cs="Calibri"/>
+                <w:color w:val="000000"/>
+              </w:rPr>
+            </w:pPr>
+            <w:r>
+              <w:rPr>
+                <w:rFonts w:ascii="Calibri" w:eastAsia="Times New Roman" w:hAnsi="Calibri" w:cs="Calibri"/>
+                <w:color w:val="000000"/>
+              </w:rPr>
+              <w:t>Backend</w:t>
+            </w:r>
+          </w:p>
+        </w:tc>
+      </w:tr>
+    </w:tbl>
+    <w:p>
+      <w:pPr>
+        <w:rPr>
+          <w:lang w:val="sv-SE"/>
+        </w:rPr>
+      </w:pPr>
+    </w:p>
+    <w:p>
+      <w:pPr>
+        <w:pStyle w:val="Rubrik1"/>
+        <w:rPr>
+          <w:b/>
+          <w:bCs/>
+          <w:u w:val="single"/>
+          <w:lang w:val="sv-SE"/>
         </w:rPr>
       </w:pPr>
     </w:p>
@@ -3975,7 +6873,21 @@
         <w:rPr>
           <w:lang w:val="sv-SE"/>
         </w:rPr>
-        <w:t xml:space="preserve"> produkterna sorterade efter penntyp och sedan dess namn</w:t>
+        <w:t xml:space="preserve"> produkterna sorterade efter </w:t>
+      </w:r>
+      <w:proofErr w:type="spellStart"/>
+      <w:r>
+        <w:rPr>
+          <w:lang w:val="sv-SE"/>
+        </w:rPr>
+        <w:t>penntyp</w:t>
+      </w:r>
+      <w:proofErr w:type="spellEnd"/>
+      <w:r>
+        <w:rPr>
+          <w:lang w:val="sv-SE"/>
+        </w:rPr>
+        <w:t xml:space="preserve"> och sedan dess namn</w:t>
       </w:r>
       <w:r>
         <w:rPr>
@@ -4024,7 +6936,21 @@
         <w:rPr>
           <w:lang w:val="sv-SE"/>
         </w:rPr>
-        <w:t>På backend-hållet så kan man skaffa en snabbare och större server för att göra användandet av sidan så enkelt som möjligt. För oss administratörer skulle vi kunna göra så att server</w:t>
+        <w:t xml:space="preserve">På </w:t>
+      </w:r>
+      <w:proofErr w:type="spellStart"/>
+      <w:r>
+        <w:rPr>
+          <w:lang w:val="sv-SE"/>
+        </w:rPr>
+        <w:t>backend</w:t>
+      </w:r>
+      <w:proofErr w:type="spellEnd"/>
+      <w:r>
+        <w:rPr>
+          <w:lang w:val="sv-SE"/>
+        </w:rPr>
+        <w:t>-hållet så kan man skaffa en snabbare och större server för att göra användandet av sidan så enkelt som möjligt. För oss administratörer skulle vi kunna göra så att server</w:t>
       </w:r>
       <w:r>
         <w:rPr>
@@ -4042,8 +6968,16 @@
         <w:rPr>
           <w:lang w:val="sv-SE"/>
         </w:rPr>
-        <w:t>senaste stabila version av hemsidan från GitHub</w:t>
-      </w:r>
+        <w:t xml:space="preserve">senaste stabila version av hemsidan från </w:t>
+      </w:r>
+      <w:proofErr w:type="spellStart"/>
+      <w:r>
+        <w:rPr>
+          <w:lang w:val="sv-SE"/>
+        </w:rPr>
+        <w:t>GitHub</w:t>
+      </w:r>
+      <w:proofErr w:type="spellEnd"/>
       <w:r>
         <w:rPr>
           <w:lang w:val="sv-SE"/>
@@ -4095,7 +7029,7 @@
         </w:rPr>
         <w:t xml:space="preserve"> </w:t>
       </w:r>
-      <w:hyperlink r:id="rId10" w:history="1">
+      <w:hyperlink r:id="rId9" w:history="1">
         <w:r>
           <w:rPr>
             <w:rStyle w:val="Hyperlnk"/>
@@ -4117,7 +7051,7 @@
         </w:rPr>
         <w:t xml:space="preserve">Hemsidan: </w:t>
       </w:r>
-      <w:hyperlink r:id="rId11" w:history="1">
+      <w:hyperlink r:id="rId10" w:history="1">
         <w:r>
           <w:rPr>
             <w:rStyle w:val="Hyperlnk"/>
@@ -4163,7 +7097,7 @@
       </w:pPr>
     </w:p>
     <w:sectPr>
-      <w:headerReference w:type="default" r:id="rId12"/>
+      <w:headerReference w:type="default" r:id="rId11"/>
       <w:pgSz w:w="11906" w:h="16838"/>
       <w:pgMar w:top="1417" w:right="1417" w:bottom="1417" w:left="1417" w:header="708" w:footer="708" w:gutter="0"/>
       <w:cols w:space="708"/>
@@ -4229,8 +7163,13 @@
     <w:pPr>
       <w:pStyle w:val="Sidhuvud"/>
     </w:pPr>
+    <w:proofErr w:type="spellStart"/>
     <w:r>
-      <w:t>Grupp 1 – Oskar &amp; Robin</w:t>
+      <w:t>Grupp</w:t>
+    </w:r>
+    <w:proofErr w:type="spellEnd"/>
+    <w:r>
+      <w:t xml:space="preserve"> 1 – Oskar &amp; Robin</w:t>
     </w:r>
   </w:p>
 </w:hdr>
@@ -4668,6 +7607,7 @@
     <w:lsdException w:name="HTML Sample" w:semiHidden="1" w:unhideWhenUsed="1"/>
     <w:lsdException w:name="HTML Typewriter" w:semiHidden="1" w:unhideWhenUsed="1"/>
     <w:lsdException w:name="HTML Variable" w:semiHidden="1" w:unhideWhenUsed="1"/>
+    <w:lsdException w:name="Normal Table" w:semiHidden="1" w:unhideWhenUsed="1"/>
     <w:lsdException w:name="annotation subject" w:semiHidden="1" w:unhideWhenUsed="1"/>
     <w:lsdException w:name="No List" w:semiHidden="1" w:unhideWhenUsed="1"/>
     <w:lsdException w:name="Outline List 1" w:semiHidden="1" w:unhideWhenUsed="1"/>
@@ -4714,8 +7654,10 @@
     <w:lsdException w:name="Table Subtle 2" w:semiHidden="1" w:unhideWhenUsed="1"/>
     <w:lsdException w:name="Table Web 1" w:semiHidden="1" w:unhideWhenUsed="1"/>
     <w:lsdException w:name="Table Web 2" w:semiHidden="1" w:unhideWhenUsed="1"/>
+    <w:lsdException w:name="Table Web 3" w:semiHidden="1" w:unhideWhenUsed="1"/>
     <w:lsdException w:name="Balloon Text" w:semiHidden="1" w:unhideWhenUsed="1"/>
     <w:lsdException w:name="Table Grid" w:uiPriority="39"/>
+    <w:lsdException w:name="Table Theme" w:semiHidden="1" w:unhideWhenUsed="1"/>
     <w:lsdException w:name="Placeholder Text" w:semiHidden="1"/>
     <w:lsdException w:name="No Spacing" w:uiPriority="1" w:qFormat="1"/>
     <w:lsdException w:name="Light Shading" w:uiPriority="60"/>
@@ -5510,7 +8452,7 @@
 </file>
 
 <file path=customXml/itemProps1.xml><?xml version="1.0" encoding="utf-8"?>
-<ds:datastoreItem xmlns:ds="http://schemas.openxmlformats.org/officeDocument/2006/customXml" ds:itemID="{94C2D5AB-5379-47DC-9B21-46AD33B801FE}">
+<ds:datastoreItem xmlns:ds="http://schemas.openxmlformats.org/officeDocument/2006/customXml" ds:itemID="{2A567197-EF51-4E66-BE5A-FA7A4F8589B7}">
   <ds:schemaRefs>
     <ds:schemaRef ds:uri="http://schemas.openxmlformats.org/officeDocument/2006/bibliography"/>
   </ds:schemaRefs>

</xml_diff>

<commit_message>
Kolla om du kommer på något i avgränsningar
Vi har fixat det mesta som vi tidigare som som avgränsning :)
</commit_message>
<xml_diff>
--- a/Administrativa Filer/Sprint Document.docx
+++ b/Administrativa Filer/Sprint Document.docx
@@ -28,27 +28,7 @@
           <w:u w:val="single"/>
           <w:lang w:val="sv-SE"/>
         </w:rPr>
-        <w:t xml:space="preserve">print </w:t>
-      </w:r>
-      <w:proofErr w:type="spellStart"/>
-      <w:r>
-        <w:rPr>
-          <w:sz w:val="72"/>
-          <w:szCs w:val="72"/>
-          <w:u w:val="single"/>
-          <w:lang w:val="sv-SE"/>
-        </w:rPr>
-        <w:t>Document</w:t>
-      </w:r>
-      <w:proofErr w:type="spellEnd"/>
-      <w:r>
-        <w:rPr>
-          <w:sz w:val="72"/>
-          <w:szCs w:val="72"/>
-          <w:u w:val="single"/>
-          <w:lang w:val="sv-SE"/>
-        </w:rPr>
-        <w:t xml:space="preserve"> </w:t>
+        <w:t xml:space="preserve">print Document </w:t>
       </w:r>
     </w:p>
     <w:p>
@@ -68,7 +48,6 @@
           <w:lang w:val="sv-SE"/>
         </w:rPr>
       </w:pPr>
-      <w:proofErr w:type="spellStart"/>
       <w:r>
         <w:rPr>
           <w:b/>
@@ -76,29 +55,8 @@
           <w:u w:val="single"/>
           <w:lang w:val="sv-SE"/>
         </w:rPr>
-        <w:t>Executive</w:t>
+        <w:t>Executive Summary</w:t>
       </w:r>
-      <w:proofErr w:type="spellEnd"/>
-      <w:r>
-        <w:rPr>
-          <w:b/>
-          <w:bCs/>
-          <w:u w:val="single"/>
-          <w:lang w:val="sv-SE"/>
-        </w:rPr>
-        <w:t xml:space="preserve"> </w:t>
-      </w:r>
-      <w:proofErr w:type="spellStart"/>
-      <w:r>
-        <w:rPr>
-          <w:b/>
-          <w:bCs/>
-          <w:u w:val="single"/>
-          <w:lang w:val="sv-SE"/>
-        </w:rPr>
-        <w:t>Summary</w:t>
-      </w:r>
-      <w:proofErr w:type="spellEnd"/>
     </w:p>
     <w:p>
       <w:pPr>
@@ -140,49 +98,13 @@
         <w:rPr>
           <w:lang w:val="sv-SE"/>
         </w:rPr>
-        <w:t xml:space="preserve">, </w:t>
+        <w:t>, Javascript</w:t>
       </w:r>
-      <w:proofErr w:type="spellStart"/>
       <w:r>
         <w:rPr>
           <w:lang w:val="sv-SE"/>
         </w:rPr>
-        <w:t>Javascript</w:t>
-      </w:r>
-      <w:proofErr w:type="spellEnd"/>
-      <w:r>
-        <w:rPr>
-          <w:lang w:val="sv-SE"/>
-        </w:rPr>
-        <w:t xml:space="preserve"> och sedan PHP för att anropa databasen. Servern, som drivs av en </w:t>
-      </w:r>
-      <w:proofErr w:type="spellStart"/>
-      <w:r>
-        <w:rPr>
-          <w:lang w:val="sv-SE"/>
-        </w:rPr>
-        <w:t>Raspberry</w:t>
-      </w:r>
-      <w:proofErr w:type="spellEnd"/>
-      <w:r>
-        <w:rPr>
-          <w:lang w:val="sv-SE"/>
-        </w:rPr>
-        <w:t xml:space="preserve"> Pi, består av LAMP med </w:t>
-      </w:r>
-      <w:proofErr w:type="spellStart"/>
-      <w:r>
-        <w:rPr>
-          <w:lang w:val="sv-SE"/>
-        </w:rPr>
-        <w:t>mySQL</w:t>
-      </w:r>
-      <w:proofErr w:type="spellEnd"/>
-      <w:r>
-        <w:rPr>
-          <w:lang w:val="sv-SE"/>
-        </w:rPr>
-        <w:t xml:space="preserve"> som databasmotor.</w:t>
+        <w:t xml:space="preserve"> och sedan PHP för att anropa databasen. Servern, som drivs av en Raspberry Pi, består av LAMP med mySQL som databasmotor.</w:t>
       </w:r>
     </w:p>
     <w:p>
@@ -202,8 +124,6 @@
         </w:rPr>
         <w:t>Användarfall</w:t>
       </w:r>
-      <w:bookmarkStart w:id="0" w:name="_GoBack"/>
-      <w:bookmarkEnd w:id="0"/>
     </w:p>
     <w:p>
       <w:pPr>
@@ -213,21 +133,12 @@
           <w:bCs/>
         </w:rPr>
       </w:pPr>
-      <w:proofErr w:type="spellStart"/>
       <w:r>
         <w:rPr>
           <w:b/>
           <w:bCs/>
         </w:rPr>
-        <w:t>Administratör</w:t>
-      </w:r>
-      <w:proofErr w:type="spellEnd"/>
-      <w:r>
-        <w:rPr>
-          <w:b/>
-          <w:bCs/>
-        </w:rPr>
-        <w:t>:</w:t>
+        <w:t>Administratör:</w:t>
       </w:r>
     </w:p>
     <w:p>
@@ -256,21 +167,12 @@
           <w:bCs/>
         </w:rPr>
       </w:pPr>
-      <w:proofErr w:type="spellStart"/>
       <w:r>
         <w:rPr>
           <w:b/>
           <w:bCs/>
         </w:rPr>
-        <w:t>Kund</w:t>
-      </w:r>
-      <w:proofErr w:type="spellEnd"/>
-      <w:r>
-        <w:rPr>
-          <w:b/>
-          <w:bCs/>
-        </w:rPr>
-        <w:t>:</w:t>
+        <w:t>Kund:</w:t>
       </w:r>
     </w:p>
     <w:p>
@@ -385,7 +287,7 @@
           <w:lang w:val="sv-SE"/>
         </w:rPr>
       </w:pPr>
-      <w:bookmarkStart w:id="1" w:name="_Hlk24730538"/>
+      <w:bookmarkStart w:id="0" w:name="_Hlk24730538"/>
       <w:r>
         <w:rPr>
           <w:rFonts w:asciiTheme="minorHAnsi" w:eastAsiaTheme="minorHAnsi" w:hAnsiTheme="minorHAnsi" w:cstheme="minorBidi"/>
@@ -414,9 +316,8 @@
           <w:szCs w:val="22"/>
           <w:lang w:val="sv-SE"/>
         </w:rPr>
-        <w:t xml:space="preserve">, </w:t>
+        <w:t>, Javascript</w:t>
       </w:r>
-      <w:proofErr w:type="spellStart"/>
       <w:r>
         <w:rPr>
           <w:rFonts w:asciiTheme="minorHAnsi" w:eastAsiaTheme="minorHAnsi" w:hAnsiTheme="minorHAnsi" w:cstheme="minorBidi"/>
@@ -425,9 +326,8 @@
           <w:szCs w:val="22"/>
           <w:lang w:val="sv-SE"/>
         </w:rPr>
-        <w:t>Javascript</w:t>
+        <w:t xml:space="preserve"> och </w:t>
       </w:r>
-      <w:proofErr w:type="spellEnd"/>
       <w:r>
         <w:rPr>
           <w:rFonts w:asciiTheme="minorHAnsi" w:eastAsiaTheme="minorHAnsi" w:hAnsiTheme="minorHAnsi" w:cstheme="minorBidi"/>
@@ -436,7 +336,7 @@
           <w:szCs w:val="22"/>
           <w:lang w:val="sv-SE"/>
         </w:rPr>
-        <w:t xml:space="preserve"> och </w:t>
+        <w:t xml:space="preserve">sedan </w:t>
       </w:r>
       <w:r>
         <w:rPr>
@@ -446,64 +346,10 @@
           <w:szCs w:val="22"/>
           <w:lang w:val="sv-SE"/>
         </w:rPr>
-        <w:t xml:space="preserve">sedan </w:t>
-      </w:r>
-      <w:r>
-        <w:rPr>
-          <w:rFonts w:asciiTheme="minorHAnsi" w:eastAsiaTheme="minorHAnsi" w:hAnsiTheme="minorHAnsi" w:cstheme="minorBidi"/>
-          <w:color w:val="auto"/>
-          <w:sz w:val="22"/>
-          <w:szCs w:val="22"/>
-          <w:lang w:val="sv-SE"/>
-        </w:rPr>
-        <w:t xml:space="preserve">PHP för att anropa databasen. Servern, som drivs av en </w:t>
-      </w:r>
-      <w:proofErr w:type="spellStart"/>
-      <w:r>
-        <w:rPr>
-          <w:rFonts w:asciiTheme="minorHAnsi" w:eastAsiaTheme="minorHAnsi" w:hAnsiTheme="minorHAnsi" w:cstheme="minorBidi"/>
-          <w:color w:val="auto"/>
-          <w:sz w:val="22"/>
-          <w:szCs w:val="22"/>
-          <w:lang w:val="sv-SE"/>
-        </w:rPr>
-        <w:t>Raspberry</w:t>
-      </w:r>
-      <w:proofErr w:type="spellEnd"/>
-      <w:r>
-        <w:rPr>
-          <w:rFonts w:asciiTheme="minorHAnsi" w:eastAsiaTheme="minorHAnsi" w:hAnsiTheme="minorHAnsi" w:cstheme="minorBidi"/>
-          <w:color w:val="auto"/>
-          <w:sz w:val="22"/>
-          <w:szCs w:val="22"/>
-          <w:lang w:val="sv-SE"/>
-        </w:rPr>
-        <w:t xml:space="preserve"> Pi, består av LAMP med </w:t>
-      </w:r>
-      <w:proofErr w:type="spellStart"/>
-      <w:r>
-        <w:rPr>
-          <w:rFonts w:asciiTheme="minorHAnsi" w:eastAsiaTheme="minorHAnsi" w:hAnsiTheme="minorHAnsi" w:cstheme="minorBidi"/>
-          <w:color w:val="auto"/>
-          <w:sz w:val="22"/>
-          <w:szCs w:val="22"/>
-          <w:lang w:val="sv-SE"/>
-        </w:rPr>
-        <w:t>mySQL</w:t>
-      </w:r>
-      <w:proofErr w:type="spellEnd"/>
-      <w:r>
-        <w:rPr>
-          <w:rFonts w:asciiTheme="minorHAnsi" w:eastAsiaTheme="minorHAnsi" w:hAnsiTheme="minorHAnsi" w:cstheme="minorBidi"/>
-          <w:color w:val="auto"/>
-          <w:sz w:val="22"/>
-          <w:szCs w:val="22"/>
-          <w:lang w:val="sv-SE"/>
-        </w:rPr>
-        <w:t xml:space="preserve"> som databasmotor.</w:t>
+        <w:t>PHP för att anropa databasen. Servern, som drivs av en Raspberry Pi, består av LAMP med mySQL som databasmotor.</w:t>
       </w:r>
     </w:p>
-    <w:bookmarkEnd w:id="1"/>
+    <w:bookmarkEnd w:id="0"/>
     <w:p>
       <w:pPr>
         <w:pStyle w:val="Rubrik1"/>
@@ -518,9 +364,8 @@
           <w:u w:val="single"/>
           <w:lang w:val="sv-SE"/>
         </w:rPr>
-        <w:t xml:space="preserve">Nuvarande </w:t>
+        <w:t>Nuvarande Backlo</w:t>
       </w:r>
-      <w:proofErr w:type="spellStart"/>
       <w:r>
         <w:rPr>
           <w:b/>
@@ -528,18 +373,8 @@
           <w:u w:val="single"/>
           <w:lang w:val="sv-SE"/>
         </w:rPr>
-        <w:t>Backlo</w:t>
-      </w:r>
-      <w:r>
-        <w:rPr>
-          <w:b/>
-          <w:bCs/>
-          <w:u w:val="single"/>
-          <w:lang w:val="sv-SE"/>
-        </w:rPr>
         <w:t>g</w:t>
       </w:r>
-      <w:proofErr w:type="spellEnd"/>
     </w:p>
     <w:tbl>
       <w:tblPr>
@@ -970,18 +805,8 @@
                 <w:color w:val="000000"/>
                 <w:lang w:val="sv-SE" w:eastAsia="sv-SE"/>
               </w:rPr>
-              <w:t xml:space="preserve">Simpel </w:t>
-            </w:r>
-            <w:proofErr w:type="spellStart"/>
-            <w:r>
-              <w:rPr>
-                <w:rFonts w:ascii="Calibri" w:eastAsia="Times New Roman" w:hAnsi="Calibri" w:cs="Calibri"/>
-                <w:color w:val="000000"/>
-                <w:lang w:val="sv-SE" w:eastAsia="sv-SE"/>
-              </w:rPr>
-              <w:t>hemsidalayout</w:t>
-            </w:r>
-            <w:proofErr w:type="spellEnd"/>
+              <w:t>Simpel hemsidalayout</w:t>
+            </w:r>
           </w:p>
         </w:tc>
         <w:tc>
@@ -1830,18 +1655,8 @@
                 <w:color w:val="000000"/>
                 <w:lang w:val="sv-SE" w:eastAsia="sv-SE"/>
               </w:rPr>
-              <w:t xml:space="preserve">Skapa </w:t>
-            </w:r>
-            <w:proofErr w:type="spellStart"/>
-            <w:r>
-              <w:rPr>
-                <w:rFonts w:ascii="Calibri" w:eastAsia="Times New Roman" w:hAnsi="Calibri" w:cs="Calibri"/>
-                <w:color w:val="000000"/>
-                <w:lang w:val="sv-SE" w:eastAsia="sv-SE"/>
-              </w:rPr>
-              <w:t>Produktstruct</w:t>
-            </w:r>
-            <w:proofErr w:type="spellEnd"/>
+              <w:t>Skapa Produktstruct</w:t>
+            </w:r>
           </w:p>
         </w:tc>
         <w:tc>
@@ -2174,23 +1989,13 @@
                 <w:lang w:val="sv-SE" w:eastAsia="sv-SE"/>
               </w:rPr>
             </w:pPr>
-            <w:proofErr w:type="spellStart"/>
-            <w:r>
-              <w:rPr>
-                <w:rFonts w:ascii="Calibri" w:eastAsia="Times New Roman" w:hAnsi="Calibri" w:cs="Calibri"/>
-                <w:color w:val="000000"/>
-                <w:lang w:val="sv-SE" w:eastAsia="sv-SE"/>
-              </w:rPr>
-              <w:t>Php</w:t>
-            </w:r>
-            <w:proofErr w:type="spellEnd"/>
-            <w:r>
-              <w:rPr>
-                <w:rFonts w:ascii="Calibri" w:eastAsia="Times New Roman" w:hAnsi="Calibri" w:cs="Calibri"/>
-                <w:color w:val="000000"/>
-                <w:lang w:val="sv-SE" w:eastAsia="sv-SE"/>
-              </w:rPr>
-              <w:t xml:space="preserve"> script till databas</w:t>
+            <w:r>
+              <w:rPr>
+                <w:rFonts w:ascii="Calibri" w:eastAsia="Times New Roman" w:hAnsi="Calibri" w:cs="Calibri"/>
+                <w:color w:val="000000"/>
+                <w:lang w:val="sv-SE" w:eastAsia="sv-SE"/>
+              </w:rPr>
+              <w:t>Php script till databas</w:t>
             </w:r>
           </w:p>
         </w:tc>
@@ -2530,25 +2335,7 @@
                 <w:color w:val="000000"/>
                 <w:lang w:val="sv-SE" w:eastAsia="sv-SE"/>
               </w:rPr>
-              <w:t xml:space="preserve">Byta ut </w:t>
-            </w:r>
-            <w:proofErr w:type="spellStart"/>
-            <w:r>
-              <w:rPr>
-                <w:rFonts w:ascii="Calibri" w:eastAsia="Times New Roman" w:hAnsi="Calibri" w:cs="Calibri"/>
-                <w:color w:val="000000"/>
-                <w:lang w:val="sv-SE" w:eastAsia="sv-SE"/>
-              </w:rPr>
-              <w:t>placeholder</w:t>
-            </w:r>
-            <w:proofErr w:type="spellEnd"/>
-            <w:r>
-              <w:rPr>
-                <w:rFonts w:ascii="Calibri" w:eastAsia="Times New Roman" w:hAnsi="Calibri" w:cs="Calibri"/>
-                <w:color w:val="000000"/>
-                <w:lang w:val="sv-SE" w:eastAsia="sv-SE"/>
-              </w:rPr>
-              <w:t xml:space="preserve"> element</w:t>
+              <w:t>Byta ut placeholder element</w:t>
             </w:r>
           </w:p>
         </w:tc>
@@ -2888,18 +2675,8 @@
                 <w:color w:val="000000"/>
                 <w:lang w:val="sv-SE" w:eastAsia="sv-SE"/>
               </w:rPr>
-              <w:t xml:space="preserve">Lägg till </w:t>
-            </w:r>
-            <w:proofErr w:type="spellStart"/>
-            <w:r>
-              <w:rPr>
-                <w:rFonts w:ascii="Calibri" w:eastAsia="Times New Roman" w:hAnsi="Calibri" w:cs="Calibri"/>
-                <w:color w:val="000000"/>
-                <w:lang w:val="sv-SE" w:eastAsia="sv-SE"/>
-              </w:rPr>
-              <w:t>användarfunktionalitet</w:t>
-            </w:r>
-            <w:proofErr w:type="spellEnd"/>
+              <w:t>Lägg till användarfunktionalitet</w:t>
+            </w:r>
           </w:p>
         </w:tc>
         <w:tc>
@@ -4259,18 +4036,8 @@
                 <w:color w:val="000000"/>
                 <w:lang w:val="sv-SE" w:eastAsia="sv-SE"/>
               </w:rPr>
-              <w:t xml:space="preserve">Skydd mot SQL </w:t>
-            </w:r>
-            <w:proofErr w:type="spellStart"/>
-            <w:r>
-              <w:rPr>
-                <w:rFonts w:ascii="Calibri" w:eastAsia="Times New Roman" w:hAnsi="Calibri" w:cs="Calibri"/>
-                <w:color w:val="000000"/>
-                <w:lang w:val="sv-SE" w:eastAsia="sv-SE"/>
-              </w:rPr>
-              <w:t>injection</w:t>
-            </w:r>
-            <w:proofErr w:type="spellEnd"/>
+              <w:t>Skydd mot SQL injection</w:t>
+            </w:r>
           </w:p>
         </w:tc>
         <w:tc>
@@ -4439,25 +4206,7 @@
                 <w:color w:val="000000"/>
                 <w:lang w:val="sv-SE" w:eastAsia="sv-SE"/>
               </w:rPr>
-              <w:t xml:space="preserve">Skydd mot "session </w:t>
-            </w:r>
-            <w:proofErr w:type="spellStart"/>
-            <w:r>
-              <w:rPr>
-                <w:rFonts w:ascii="Calibri" w:eastAsia="Times New Roman" w:hAnsi="Calibri" w:cs="Calibri"/>
-                <w:color w:val="000000"/>
-                <w:lang w:val="sv-SE" w:eastAsia="sv-SE"/>
-              </w:rPr>
-              <w:t>hijacking</w:t>
-            </w:r>
-            <w:proofErr w:type="spellEnd"/>
-            <w:r>
-              <w:rPr>
-                <w:rFonts w:ascii="Calibri" w:eastAsia="Times New Roman" w:hAnsi="Calibri" w:cs="Calibri"/>
-                <w:color w:val="000000"/>
-                <w:lang w:val="sv-SE" w:eastAsia="sv-SE"/>
-              </w:rPr>
-              <w:t>"</w:t>
+              <w:t>Skydd mot "session hijacking"</w:t>
             </w:r>
           </w:p>
         </w:tc>
@@ -4782,23 +4531,13 @@
           <w:u w:val="single"/>
         </w:rPr>
       </w:pPr>
-      <w:proofErr w:type="spellStart"/>
       <w:r>
         <w:rPr>
           <w:b/>
           <w:bCs/>
           <w:u w:val="single"/>
         </w:rPr>
-        <w:t>Databas</w:t>
-      </w:r>
-      <w:proofErr w:type="spellEnd"/>
-      <w:r>
-        <w:rPr>
-          <w:b/>
-          <w:bCs/>
-          <w:u w:val="single"/>
-        </w:rPr>
-        <w:t xml:space="preserve"> schema</w:t>
+        <w:t>Databas schema</w:t>
       </w:r>
     </w:p>
     <w:p>
@@ -4930,20 +4669,12 @@
       <w:pPr>
         <w:pStyle w:val="Rubrik1"/>
         <w:rPr>
-          <w:lang w:val="sv-SE"/>
-        </w:rPr>
-      </w:pPr>
-      <w:r>
-        <w:rPr>
           <w:b/>
           <w:bCs/>
           <w:u w:val="single"/>
           <w:lang w:val="sv-SE"/>
         </w:rPr>
-        <w:lastRenderedPageBreak/>
-        <w:t xml:space="preserve">Test </w:t>
-      </w:r>
-      <w:proofErr w:type="spellStart"/>
+      </w:pPr>
       <w:r>
         <w:rPr>
           <w:b/>
@@ -4951,36 +4682,58 @@
           <w:u w:val="single"/>
           <w:lang w:val="sv-SE"/>
         </w:rPr>
-        <w:t>cases</w:t>
+        <w:lastRenderedPageBreak/>
+        <w:t>Test cases</w:t>
       </w:r>
-      <w:proofErr w:type="spellEnd"/>
+    </w:p>
+    <w:p>
+      <w:pPr>
+        <w:rPr>
+          <w:lang w:val="sv-SE"/>
+        </w:rPr>
+      </w:pPr>
+    </w:p>
+    <w:p>
+      <w:pPr>
+        <w:pStyle w:val="Underrubrik"/>
+        <w:rPr>
+          <w:b/>
+          <w:bCs/>
+          <w:lang w:val="sv-SE"/>
+        </w:rPr>
+      </w:pPr>
+      <w:r>
+        <w:rPr>
+          <w:b/>
+          <w:bCs/>
+          <w:lang w:val="sv-SE"/>
+        </w:rPr>
+        <w:t>Användare</w:t>
+      </w:r>
     </w:p>
     <w:tbl>
       <w:tblPr>
-        <w:tblW w:w="10479" w:type="dxa"/>
-        <w:tblInd w:w="-720" w:type="dxa"/>
-        <w:tblCellMar>
-          <w:left w:w="70" w:type="dxa"/>
-          <w:right w:w="70" w:type="dxa"/>
-        </w:tblCellMar>
+        <w:tblW w:w="11482" w:type="dxa"/>
+        <w:tblInd w:w="-1286" w:type="dxa"/>
+        <w:tblLayout w:type="fixed"/>
         <w:tblLook w:val="04A0" w:firstRow="1" w:lastRow="0" w:firstColumn="1" w:lastColumn="0" w:noHBand="0" w:noVBand="1"/>
       </w:tblPr>
       <w:tblGrid>
-        <w:gridCol w:w="338"/>
-        <w:gridCol w:w="1261"/>
-        <w:gridCol w:w="3558"/>
-        <w:gridCol w:w="2850"/>
-        <w:gridCol w:w="1339"/>
-        <w:gridCol w:w="395"/>
-        <w:gridCol w:w="864"/>
+        <w:gridCol w:w="425"/>
+        <w:gridCol w:w="1418"/>
+        <w:gridCol w:w="2835"/>
+        <w:gridCol w:w="3686"/>
+        <w:gridCol w:w="1559"/>
+        <w:gridCol w:w="709"/>
+        <w:gridCol w:w="850"/>
       </w:tblGrid>
       <w:tr>
         <w:trPr>
-          <w:trHeight w:val="756"/>
+          <w:trHeight w:val="385"/>
         </w:trPr>
         <w:tc>
           <w:tcPr>
-            <w:tcW w:w="330" w:type="dxa"/>
+            <w:tcW w:w="425" w:type="dxa"/>
             <w:tcBorders>
               <w:top w:val="single" w:sz="8" w:space="0" w:color="auto"/>
               <w:left w:val="single" w:sz="8" w:space="0" w:color="auto"/>
@@ -5000,7 +4753,6 @@
                 <w:b/>
                 <w:bCs/>
                 <w:color w:val="000000"/>
-                <w:lang w:val="sv-SE" w:eastAsia="sv-SE"/>
               </w:rPr>
             </w:pPr>
             <w:r>
@@ -5009,7 +4761,6 @@
                 <w:b/>
                 <w:bCs/>
                 <w:color w:val="000000"/>
-                <w:lang w:val="sv-SE" w:eastAsia="sv-SE"/>
               </w:rPr>
               <w:t>ID</w:t>
             </w:r>
@@ -5017,7 +4768,7 @@
         </w:tc>
         <w:tc>
           <w:tcPr>
-            <w:tcW w:w="1210" w:type="dxa"/>
+            <w:tcW w:w="1418" w:type="dxa"/>
             <w:tcBorders>
               <w:top w:val="single" w:sz="8" w:space="0" w:color="auto"/>
               <w:left w:val="nil"/>
@@ -5037,7 +4788,6 @@
                 <w:b/>
                 <w:bCs/>
                 <w:color w:val="000000"/>
-                <w:lang w:val="sv-SE" w:eastAsia="sv-SE"/>
               </w:rPr>
             </w:pPr>
             <w:r>
@@ -5046,7 +4796,6 @@
                 <w:b/>
                 <w:bCs/>
                 <w:color w:val="000000"/>
-                <w:lang w:val="sv-SE" w:eastAsia="sv-SE"/>
               </w:rPr>
               <w:t>Testfall</w:t>
             </w:r>
@@ -5054,7 +4803,7 @@
         </w:tc>
         <w:tc>
           <w:tcPr>
-            <w:tcW w:w="3558" w:type="dxa"/>
+            <w:tcW w:w="2835" w:type="dxa"/>
             <w:tcBorders>
               <w:top w:val="single" w:sz="8" w:space="0" w:color="auto"/>
               <w:left w:val="nil"/>
@@ -5074,7 +4823,6 @@
                 <w:b/>
                 <w:bCs/>
                 <w:color w:val="000000"/>
-                <w:lang w:val="sv-SE" w:eastAsia="sv-SE"/>
               </w:rPr>
             </w:pPr>
             <w:r>
@@ -5083,7 +4831,6 @@
                 <w:b/>
                 <w:bCs/>
                 <w:color w:val="000000"/>
-                <w:lang w:val="sv-SE" w:eastAsia="sv-SE"/>
               </w:rPr>
               <w:t>Handling</w:t>
             </w:r>
@@ -5091,7 +4838,7 @@
         </w:tc>
         <w:tc>
           <w:tcPr>
-            <w:tcW w:w="2850" w:type="dxa"/>
+            <w:tcW w:w="3686" w:type="dxa"/>
             <w:tcBorders>
               <w:top w:val="single" w:sz="8" w:space="0" w:color="auto"/>
               <w:left w:val="nil"/>
@@ -5111,7 +4858,6 @@
                 <w:b/>
                 <w:bCs/>
                 <w:color w:val="000000"/>
-                <w:lang w:val="sv-SE" w:eastAsia="sv-SE"/>
               </w:rPr>
             </w:pPr>
             <w:r>
@@ -5120,7 +4866,6 @@
                 <w:b/>
                 <w:bCs/>
                 <w:color w:val="000000"/>
-                <w:lang w:val="sv-SE" w:eastAsia="sv-SE"/>
               </w:rPr>
               <w:t>Förväntat resultat</w:t>
             </w:r>
@@ -5128,7 +4873,7 @@
         </w:tc>
         <w:tc>
           <w:tcPr>
-            <w:tcW w:w="1284" w:type="dxa"/>
+            <w:tcW w:w="1559" w:type="dxa"/>
             <w:tcBorders>
               <w:top w:val="single" w:sz="8" w:space="0" w:color="auto"/>
               <w:left w:val="nil"/>
@@ -5148,7 +4893,6 @@
                 <w:b/>
                 <w:bCs/>
                 <w:color w:val="000000"/>
-                <w:lang w:val="sv-SE" w:eastAsia="sv-SE"/>
               </w:rPr>
             </w:pPr>
             <w:r>
@@ -5157,7 +4901,6 @@
                 <w:b/>
                 <w:bCs/>
                 <w:color w:val="000000"/>
-                <w:lang w:val="sv-SE" w:eastAsia="sv-SE"/>
               </w:rPr>
               <w:t>Resultat</w:t>
             </w:r>
@@ -5165,7 +4908,7 @@
         </w:tc>
         <w:tc>
           <w:tcPr>
-            <w:tcW w:w="383" w:type="dxa"/>
+            <w:tcW w:w="709" w:type="dxa"/>
             <w:tcBorders>
               <w:top w:val="single" w:sz="8" w:space="0" w:color="auto"/>
               <w:left w:val="nil"/>
@@ -5185,7 +4928,6 @@
                 <w:b/>
                 <w:bCs/>
                 <w:color w:val="000000"/>
-                <w:lang w:val="sv-SE" w:eastAsia="sv-SE"/>
               </w:rPr>
             </w:pPr>
             <w:r>
@@ -5194,7 +4936,6 @@
                 <w:b/>
                 <w:bCs/>
                 <w:color w:val="000000"/>
-                <w:lang w:val="sv-SE" w:eastAsia="sv-SE"/>
               </w:rPr>
               <w:t>Ok</w:t>
             </w:r>
@@ -5202,7 +4943,7 @@
         </w:tc>
         <w:tc>
           <w:tcPr>
-            <w:tcW w:w="864" w:type="dxa"/>
+            <w:tcW w:w="850" w:type="dxa"/>
             <w:tcBorders>
               <w:top w:val="single" w:sz="8" w:space="0" w:color="auto"/>
               <w:left w:val="nil"/>
@@ -5222,7 +4963,6 @@
                 <w:b/>
                 <w:bCs/>
                 <w:color w:val="000000"/>
-                <w:lang w:val="sv-SE" w:eastAsia="sv-SE"/>
               </w:rPr>
             </w:pPr>
             <w:r>
@@ -5231,7 +4971,6 @@
                 <w:b/>
                 <w:bCs/>
                 <w:color w:val="000000"/>
-                <w:lang w:val="sv-SE" w:eastAsia="sv-SE"/>
               </w:rPr>
               <w:t>Not</w:t>
             </w:r>
@@ -5240,11 +4979,11 @@
       </w:tr>
       <w:tr>
         <w:trPr>
-          <w:trHeight w:val="756"/>
+          <w:trHeight w:val="300"/>
         </w:trPr>
         <w:tc>
           <w:tcPr>
-            <w:tcW w:w="330" w:type="dxa"/>
+            <w:tcW w:w="425" w:type="dxa"/>
             <w:tcBorders>
               <w:top w:val="nil"/>
               <w:left w:val="single" w:sz="8" w:space="0" w:color="auto"/>
@@ -5265,7 +5004,6 @@
                 <w:b/>
                 <w:bCs/>
                 <w:color w:val="000000"/>
-                <w:lang w:val="sv-SE" w:eastAsia="sv-SE"/>
               </w:rPr>
             </w:pPr>
             <w:r>
@@ -5274,7 +5012,6 @@
                 <w:b/>
                 <w:bCs/>
                 <w:color w:val="000000"/>
-                <w:lang w:val="sv-SE" w:eastAsia="sv-SE"/>
               </w:rPr>
               <w:t>1</w:t>
             </w:r>
@@ -5282,7 +5019,7 @@
         </w:tc>
         <w:tc>
           <w:tcPr>
-            <w:tcW w:w="1210" w:type="dxa"/>
+            <w:tcW w:w="1418" w:type="dxa"/>
             <w:tcBorders>
               <w:top w:val="nil"/>
               <w:left w:val="nil"/>
@@ -5300,14 +5037,12 @@
               <w:rPr>
                 <w:rFonts w:ascii="Calibri" w:eastAsia="Times New Roman" w:hAnsi="Calibri" w:cs="Calibri"/>
                 <w:color w:val="000000"/>
-                <w:lang w:val="sv-SE" w:eastAsia="sv-SE"/>
-              </w:rPr>
-            </w:pPr>
-            <w:r>
-              <w:rPr>
-                <w:rFonts w:ascii="Calibri" w:eastAsia="Times New Roman" w:hAnsi="Calibri" w:cs="Calibri"/>
-                <w:color w:val="000000"/>
-                <w:lang w:val="sv-SE" w:eastAsia="sv-SE"/>
+              </w:rPr>
+            </w:pPr>
+            <w:r>
+              <w:rPr>
+                <w:rFonts w:ascii="Calibri" w:eastAsia="Times New Roman" w:hAnsi="Calibri" w:cs="Calibri"/>
+                <w:color w:val="000000"/>
               </w:rPr>
               <w:t>Öppna sidan</w:t>
             </w:r>
@@ -5315,7 +5050,7 @@
         </w:tc>
         <w:tc>
           <w:tcPr>
-            <w:tcW w:w="3558" w:type="dxa"/>
+            <w:tcW w:w="2835" w:type="dxa"/>
             <w:tcBorders>
               <w:top w:val="nil"/>
               <w:left w:val="nil"/>
@@ -5333,14 +5068,12 @@
               <w:rPr>
                 <w:rFonts w:ascii="Calibri" w:eastAsia="Times New Roman" w:hAnsi="Calibri" w:cs="Calibri"/>
                 <w:color w:val="000000"/>
-                <w:lang w:val="sv-SE" w:eastAsia="sv-SE"/>
-              </w:rPr>
-            </w:pPr>
-            <w:r>
-              <w:rPr>
-                <w:rFonts w:ascii="Calibri" w:eastAsia="Times New Roman" w:hAnsi="Calibri" w:cs="Calibri"/>
-                <w:color w:val="000000"/>
-                <w:lang w:val="sv-SE" w:eastAsia="sv-SE"/>
+              </w:rPr>
+            </w:pPr>
+            <w:r>
+              <w:rPr>
+                <w:rFonts w:ascii="Calibri" w:eastAsia="Times New Roman" w:hAnsi="Calibri" w:cs="Calibri"/>
+                <w:color w:val="000000"/>
               </w:rPr>
               <w:t>Gå till http://90.224.160.35/</w:t>
             </w:r>
@@ -5348,7 +5081,7 @@
         </w:tc>
         <w:tc>
           <w:tcPr>
-            <w:tcW w:w="2850" w:type="dxa"/>
+            <w:tcW w:w="3686" w:type="dxa"/>
             <w:tcBorders>
               <w:top w:val="nil"/>
               <w:left w:val="nil"/>
@@ -5366,40 +5099,22 @@
               <w:rPr>
                 <w:rFonts w:ascii="Calibri" w:eastAsia="Times New Roman" w:hAnsi="Calibri" w:cs="Calibri"/>
                 <w:color w:val="000000"/>
-                <w:lang w:val="sv-SE" w:eastAsia="sv-SE"/>
-              </w:rPr>
-            </w:pPr>
-            <w:r>
-              <w:rPr>
-                <w:rFonts w:ascii="Calibri" w:eastAsia="Times New Roman" w:hAnsi="Calibri" w:cs="Calibri"/>
-                <w:color w:val="000000"/>
-                <w:lang w:val="sv-SE" w:eastAsia="sv-SE"/>
-              </w:rPr>
-              <w:t xml:space="preserve">Hemsidan skall visas i </w:t>
-            </w:r>
-            <w:proofErr w:type="spellStart"/>
-            <w:r>
-              <w:rPr>
-                <w:rFonts w:ascii="Calibri" w:eastAsia="Times New Roman" w:hAnsi="Calibri" w:cs="Calibri"/>
-                <w:color w:val="000000"/>
-                <w:lang w:val="sv-SE" w:eastAsia="sv-SE"/>
-              </w:rPr>
-              <w:t>webläsaren</w:t>
-            </w:r>
-            <w:proofErr w:type="spellEnd"/>
-            <w:r>
-              <w:rPr>
-                <w:rFonts w:ascii="Calibri" w:eastAsia="Times New Roman" w:hAnsi="Calibri" w:cs="Calibri"/>
-                <w:color w:val="000000"/>
-                <w:lang w:val="sv-SE" w:eastAsia="sv-SE"/>
-              </w:rPr>
-              <w:t>.</w:t>
-            </w:r>
-          </w:p>
-        </w:tc>
-        <w:tc>
-          <w:tcPr>
-            <w:tcW w:w="1284" w:type="dxa"/>
+                <w:lang w:val="sv-SE"/>
+              </w:rPr>
+            </w:pPr>
+            <w:r>
+              <w:rPr>
+                <w:rFonts w:ascii="Calibri" w:eastAsia="Times New Roman" w:hAnsi="Calibri" w:cs="Calibri"/>
+                <w:color w:val="000000"/>
+                <w:lang w:val="sv-SE"/>
+              </w:rPr>
+              <w:t>Hemsidan skall visas i webläsaren.</w:t>
+            </w:r>
+          </w:p>
+        </w:tc>
+        <w:tc>
+          <w:tcPr>
+            <w:tcW w:w="1559" w:type="dxa"/>
             <w:tcBorders>
               <w:top w:val="nil"/>
               <w:left w:val="nil"/>
@@ -5417,14 +5132,12 @@
               <w:rPr>
                 <w:rFonts w:ascii="Calibri" w:eastAsia="Times New Roman" w:hAnsi="Calibri" w:cs="Calibri"/>
                 <w:color w:val="000000"/>
-                <w:lang w:val="sv-SE" w:eastAsia="sv-SE"/>
-              </w:rPr>
-            </w:pPr>
-            <w:r>
-              <w:rPr>
-                <w:rFonts w:ascii="Calibri" w:eastAsia="Times New Roman" w:hAnsi="Calibri" w:cs="Calibri"/>
-                <w:color w:val="000000"/>
-                <w:lang w:val="sv-SE" w:eastAsia="sv-SE"/>
+              </w:rPr>
+            </w:pPr>
+            <w:r>
+              <w:rPr>
+                <w:rFonts w:ascii="Calibri" w:eastAsia="Times New Roman" w:hAnsi="Calibri" w:cs="Calibri"/>
+                <w:color w:val="000000"/>
               </w:rPr>
               <w:t>Hemsidan visas</w:t>
             </w:r>
@@ -5432,7 +5145,7 @@
         </w:tc>
         <w:tc>
           <w:tcPr>
-            <w:tcW w:w="383" w:type="dxa"/>
+            <w:tcW w:w="709" w:type="dxa"/>
             <w:tcBorders>
               <w:top w:val="nil"/>
               <w:left w:val="nil"/>
@@ -5450,14 +5163,12 @@
               <w:rPr>
                 <w:rFonts w:ascii="Calibri" w:eastAsia="Times New Roman" w:hAnsi="Calibri" w:cs="Calibri"/>
                 <w:color w:val="006100"/>
-                <w:lang w:val="sv-SE" w:eastAsia="sv-SE"/>
               </w:rPr>
             </w:pPr>
             <w:r>
               <w:rPr>
                 <w:rFonts w:ascii="Calibri" w:eastAsia="Times New Roman" w:hAnsi="Calibri" w:cs="Calibri"/>
                 <w:color w:val="006100"/>
-                <w:lang w:val="sv-SE" w:eastAsia="sv-SE"/>
               </w:rPr>
               <w:t> </w:t>
             </w:r>
@@ -5465,7 +5176,7 @@
         </w:tc>
         <w:tc>
           <w:tcPr>
-            <w:tcW w:w="864" w:type="dxa"/>
+            <w:tcW w:w="850" w:type="dxa"/>
             <w:tcBorders>
               <w:top w:val="nil"/>
               <w:left w:val="nil"/>
@@ -5483,14 +5194,12 @@
               <w:rPr>
                 <w:rFonts w:ascii="Calibri" w:eastAsia="Times New Roman" w:hAnsi="Calibri" w:cs="Calibri"/>
                 <w:color w:val="000000"/>
-                <w:lang w:val="sv-SE" w:eastAsia="sv-SE"/>
-              </w:rPr>
-            </w:pPr>
-            <w:r>
-              <w:rPr>
-                <w:rFonts w:ascii="Calibri" w:eastAsia="Times New Roman" w:hAnsi="Calibri" w:cs="Calibri"/>
-                <w:color w:val="000000"/>
-                <w:lang w:val="sv-SE" w:eastAsia="sv-SE"/>
+              </w:rPr>
+            </w:pPr>
+            <w:r>
+              <w:rPr>
+                <w:rFonts w:ascii="Calibri" w:eastAsia="Times New Roman" w:hAnsi="Calibri" w:cs="Calibri"/>
+                <w:color w:val="000000"/>
               </w:rPr>
               <w:t> </w:t>
             </w:r>
@@ -5499,11 +5208,11 @@
       </w:tr>
       <w:tr>
         <w:trPr>
-          <w:trHeight w:val="756"/>
+          <w:trHeight w:val="943"/>
         </w:trPr>
         <w:tc>
           <w:tcPr>
-            <w:tcW w:w="330" w:type="dxa"/>
+            <w:tcW w:w="425" w:type="dxa"/>
             <w:tcBorders>
               <w:top w:val="nil"/>
               <w:left w:val="single" w:sz="8" w:space="0" w:color="auto"/>
@@ -5524,7 +5233,6 @@
                 <w:b/>
                 <w:bCs/>
                 <w:color w:val="000000"/>
-                <w:lang w:val="sv-SE" w:eastAsia="sv-SE"/>
               </w:rPr>
             </w:pPr>
             <w:r>
@@ -5533,7 +5241,6 @@
                 <w:b/>
                 <w:bCs/>
                 <w:color w:val="000000"/>
-                <w:lang w:val="sv-SE" w:eastAsia="sv-SE"/>
               </w:rPr>
               <w:t>2</w:t>
             </w:r>
@@ -5541,7 +5248,7 @@
         </w:tc>
         <w:tc>
           <w:tcPr>
-            <w:tcW w:w="1210" w:type="dxa"/>
+            <w:tcW w:w="1418" w:type="dxa"/>
             <w:tcBorders>
               <w:top w:val="nil"/>
               <w:left w:val="nil"/>
@@ -5559,14 +5266,12 @@
               <w:rPr>
                 <w:rFonts w:ascii="Calibri" w:eastAsia="Times New Roman" w:hAnsi="Calibri" w:cs="Calibri"/>
                 <w:color w:val="000000"/>
-                <w:lang w:val="sv-SE" w:eastAsia="sv-SE"/>
-              </w:rPr>
-            </w:pPr>
-            <w:r>
-              <w:rPr>
-                <w:rFonts w:ascii="Calibri" w:eastAsia="Times New Roman" w:hAnsi="Calibri" w:cs="Calibri"/>
-                <w:color w:val="000000"/>
-                <w:lang w:val="sv-SE" w:eastAsia="sv-SE"/>
+              </w:rPr>
+            </w:pPr>
+            <w:r>
+              <w:rPr>
+                <w:rFonts w:ascii="Calibri" w:eastAsia="Times New Roman" w:hAnsi="Calibri" w:cs="Calibri"/>
+                <w:color w:val="000000"/>
               </w:rPr>
               <w:t>Titta på produkterna</w:t>
             </w:r>
@@ -5574,7 +5279,7 @@
         </w:tc>
         <w:tc>
           <w:tcPr>
-            <w:tcW w:w="3558" w:type="dxa"/>
+            <w:tcW w:w="2835" w:type="dxa"/>
             <w:tcBorders>
               <w:top w:val="nil"/>
               <w:left w:val="nil"/>
@@ -5592,14 +5297,14 @@
               <w:rPr>
                 <w:rFonts w:ascii="Calibri" w:eastAsia="Times New Roman" w:hAnsi="Calibri" w:cs="Calibri"/>
                 <w:color w:val="000000"/>
-                <w:lang w:val="sv-SE" w:eastAsia="sv-SE"/>
-              </w:rPr>
-            </w:pPr>
-            <w:r>
-              <w:rPr>
-                <w:rFonts w:ascii="Calibri" w:eastAsia="Times New Roman" w:hAnsi="Calibri" w:cs="Calibri"/>
-                <w:color w:val="000000"/>
-                <w:lang w:val="sv-SE" w:eastAsia="sv-SE"/>
+                <w:lang w:val="sv-SE"/>
+              </w:rPr>
+            </w:pPr>
+            <w:r>
+              <w:rPr>
+                <w:rFonts w:ascii="Calibri" w:eastAsia="Times New Roman" w:hAnsi="Calibri" w:cs="Calibri"/>
+                <w:color w:val="000000"/>
+                <w:lang w:val="sv-SE"/>
               </w:rPr>
               <w:t>Välj en av kategorierna och välj en av tre produkter.</w:t>
             </w:r>
@@ -5607,7 +5312,7 @@
         </w:tc>
         <w:tc>
           <w:tcPr>
-            <w:tcW w:w="2850" w:type="dxa"/>
+            <w:tcW w:w="3686" w:type="dxa"/>
             <w:tcBorders>
               <w:top w:val="nil"/>
               <w:left w:val="nil"/>
@@ -5625,14 +5330,14 @@
               <w:rPr>
                 <w:rFonts w:ascii="Calibri" w:eastAsia="Times New Roman" w:hAnsi="Calibri" w:cs="Calibri"/>
                 <w:color w:val="000000"/>
-                <w:lang w:val="sv-SE" w:eastAsia="sv-SE"/>
-              </w:rPr>
-            </w:pPr>
-            <w:r>
-              <w:rPr>
-                <w:rFonts w:ascii="Calibri" w:eastAsia="Times New Roman" w:hAnsi="Calibri" w:cs="Calibri"/>
-                <w:color w:val="000000"/>
-                <w:lang w:val="sv-SE" w:eastAsia="sv-SE"/>
+                <w:lang w:val="sv-SE"/>
+              </w:rPr>
+            </w:pPr>
+            <w:r>
+              <w:rPr>
+                <w:rFonts w:ascii="Calibri" w:eastAsia="Times New Roman" w:hAnsi="Calibri" w:cs="Calibri"/>
+                <w:color w:val="000000"/>
+                <w:lang w:val="sv-SE"/>
               </w:rPr>
               <w:t>Den valda produkten skall visas.</w:t>
             </w:r>
@@ -5640,7 +5345,7 @@
         </w:tc>
         <w:tc>
           <w:tcPr>
-            <w:tcW w:w="1284" w:type="dxa"/>
+            <w:tcW w:w="1559" w:type="dxa"/>
             <w:tcBorders>
               <w:top w:val="nil"/>
               <w:left w:val="nil"/>
@@ -5658,14 +5363,12 @@
               <w:rPr>
                 <w:rFonts w:ascii="Calibri" w:eastAsia="Times New Roman" w:hAnsi="Calibri" w:cs="Calibri"/>
                 <w:color w:val="000000"/>
-                <w:lang w:val="sv-SE" w:eastAsia="sv-SE"/>
-              </w:rPr>
-            </w:pPr>
-            <w:r>
-              <w:rPr>
-                <w:rFonts w:ascii="Calibri" w:eastAsia="Times New Roman" w:hAnsi="Calibri" w:cs="Calibri"/>
-                <w:color w:val="000000"/>
-                <w:lang w:val="sv-SE" w:eastAsia="sv-SE"/>
+              </w:rPr>
+            </w:pPr>
+            <w:r>
+              <w:rPr>
+                <w:rFonts w:ascii="Calibri" w:eastAsia="Times New Roman" w:hAnsi="Calibri" w:cs="Calibri"/>
+                <w:color w:val="000000"/>
               </w:rPr>
               <w:t>Vald produkt visas</w:t>
             </w:r>
@@ -5673,7 +5376,7 @@
         </w:tc>
         <w:tc>
           <w:tcPr>
-            <w:tcW w:w="383" w:type="dxa"/>
+            <w:tcW w:w="709" w:type="dxa"/>
             <w:tcBorders>
               <w:top w:val="nil"/>
               <w:left w:val="nil"/>
@@ -5691,14 +5394,12 @@
               <w:rPr>
                 <w:rFonts w:ascii="Calibri" w:eastAsia="Times New Roman" w:hAnsi="Calibri" w:cs="Calibri"/>
                 <w:color w:val="006100"/>
-                <w:lang w:val="sv-SE" w:eastAsia="sv-SE"/>
               </w:rPr>
             </w:pPr>
             <w:r>
               <w:rPr>
                 <w:rFonts w:ascii="Calibri" w:eastAsia="Times New Roman" w:hAnsi="Calibri" w:cs="Calibri"/>
                 <w:color w:val="006100"/>
-                <w:lang w:val="sv-SE" w:eastAsia="sv-SE"/>
               </w:rPr>
               <w:t> </w:t>
             </w:r>
@@ -5706,7 +5407,7 @@
         </w:tc>
         <w:tc>
           <w:tcPr>
-            <w:tcW w:w="864" w:type="dxa"/>
+            <w:tcW w:w="850" w:type="dxa"/>
             <w:tcBorders>
               <w:top w:val="nil"/>
               <w:left w:val="nil"/>
@@ -5724,14 +5425,12 @@
               <w:rPr>
                 <w:rFonts w:ascii="Calibri" w:eastAsia="Times New Roman" w:hAnsi="Calibri" w:cs="Calibri"/>
                 <w:color w:val="000000"/>
-                <w:lang w:val="sv-SE" w:eastAsia="sv-SE"/>
-              </w:rPr>
-            </w:pPr>
-            <w:r>
-              <w:rPr>
-                <w:rFonts w:ascii="Calibri" w:eastAsia="Times New Roman" w:hAnsi="Calibri" w:cs="Calibri"/>
-                <w:color w:val="000000"/>
-                <w:lang w:val="sv-SE" w:eastAsia="sv-SE"/>
+              </w:rPr>
+            </w:pPr>
+            <w:r>
+              <w:rPr>
+                <w:rFonts w:ascii="Calibri" w:eastAsia="Times New Roman" w:hAnsi="Calibri" w:cs="Calibri"/>
+                <w:color w:val="000000"/>
               </w:rPr>
               <w:t> </w:t>
             </w:r>
@@ -5740,11 +5439,11 @@
       </w:tr>
       <w:tr>
         <w:trPr>
-          <w:trHeight w:val="756"/>
+          <w:trHeight w:val="300"/>
         </w:trPr>
         <w:tc>
           <w:tcPr>
-            <w:tcW w:w="330" w:type="dxa"/>
+            <w:tcW w:w="425" w:type="dxa"/>
             <w:tcBorders>
               <w:top w:val="nil"/>
               <w:left w:val="single" w:sz="8" w:space="0" w:color="auto"/>
@@ -5765,7 +5464,6 @@
                 <w:b/>
                 <w:bCs/>
                 <w:color w:val="000000"/>
-                <w:lang w:val="sv-SE" w:eastAsia="sv-SE"/>
               </w:rPr>
             </w:pPr>
             <w:r>
@@ -5774,7 +5472,6 @@
                 <w:b/>
                 <w:bCs/>
                 <w:color w:val="000000"/>
-                <w:lang w:val="sv-SE" w:eastAsia="sv-SE"/>
               </w:rPr>
               <w:t>3</w:t>
             </w:r>
@@ -5782,7 +5479,7 @@
         </w:tc>
         <w:tc>
           <w:tcPr>
-            <w:tcW w:w="1210" w:type="dxa"/>
+            <w:tcW w:w="1418" w:type="dxa"/>
             <w:tcBorders>
               <w:top w:val="nil"/>
               <w:left w:val="nil"/>
@@ -5800,14 +5497,12 @@
               <w:rPr>
                 <w:rFonts w:ascii="Calibri" w:eastAsia="Times New Roman" w:hAnsi="Calibri" w:cs="Calibri"/>
                 <w:color w:val="000000"/>
-                <w:lang w:val="sv-SE" w:eastAsia="sv-SE"/>
-              </w:rPr>
-            </w:pPr>
-            <w:r>
-              <w:rPr>
-                <w:rFonts w:ascii="Calibri" w:eastAsia="Times New Roman" w:hAnsi="Calibri" w:cs="Calibri"/>
-                <w:color w:val="000000"/>
-                <w:lang w:val="sv-SE" w:eastAsia="sv-SE"/>
+              </w:rPr>
+            </w:pPr>
+            <w:r>
+              <w:rPr>
+                <w:rFonts w:ascii="Calibri" w:eastAsia="Times New Roman" w:hAnsi="Calibri" w:cs="Calibri"/>
+                <w:color w:val="000000"/>
               </w:rPr>
               <w:t xml:space="preserve">Skapa en användare </w:t>
             </w:r>
@@ -5815,7 +5510,7 @@
         </w:tc>
         <w:tc>
           <w:tcPr>
-            <w:tcW w:w="3558" w:type="dxa"/>
+            <w:tcW w:w="2835" w:type="dxa"/>
             <w:tcBorders>
               <w:top w:val="nil"/>
               <w:left w:val="nil"/>
@@ -5833,14 +5528,14 @@
               <w:rPr>
                 <w:rFonts w:ascii="Calibri" w:eastAsia="Times New Roman" w:hAnsi="Calibri" w:cs="Calibri"/>
                 <w:color w:val="000000"/>
-                <w:lang w:val="sv-SE" w:eastAsia="sv-SE"/>
-              </w:rPr>
-            </w:pPr>
-            <w:r>
-              <w:rPr>
-                <w:rFonts w:ascii="Calibri" w:eastAsia="Times New Roman" w:hAnsi="Calibri" w:cs="Calibri"/>
-                <w:color w:val="000000"/>
-                <w:lang w:val="sv-SE" w:eastAsia="sv-SE"/>
+                <w:lang w:val="sv-SE"/>
+              </w:rPr>
+            </w:pPr>
+            <w:r>
+              <w:rPr>
+                <w:rFonts w:ascii="Calibri" w:eastAsia="Times New Roman" w:hAnsi="Calibri" w:cs="Calibri"/>
+                <w:color w:val="000000"/>
+                <w:lang w:val="sv-SE"/>
               </w:rPr>
               <w:t>Välj "Användarsida" och fyll i formuläret.</w:t>
             </w:r>
@@ -5848,7 +5543,7 @@
         </w:tc>
         <w:tc>
           <w:tcPr>
-            <w:tcW w:w="2850" w:type="dxa"/>
+            <w:tcW w:w="3686" w:type="dxa"/>
             <w:tcBorders>
               <w:top w:val="nil"/>
               <w:left w:val="nil"/>
@@ -5866,14 +5561,12 @@
               <w:rPr>
                 <w:rFonts w:ascii="Calibri" w:eastAsia="Times New Roman" w:hAnsi="Calibri" w:cs="Calibri"/>
                 <w:color w:val="000000"/>
-                <w:lang w:val="sv-SE" w:eastAsia="sv-SE"/>
-              </w:rPr>
-            </w:pPr>
-            <w:r>
-              <w:rPr>
-                <w:rFonts w:ascii="Calibri" w:eastAsia="Times New Roman" w:hAnsi="Calibri" w:cs="Calibri"/>
-                <w:color w:val="000000"/>
-                <w:lang w:val="sv-SE" w:eastAsia="sv-SE"/>
+              </w:rPr>
+            </w:pPr>
+            <w:r>
+              <w:rPr>
+                <w:rFonts w:ascii="Calibri" w:eastAsia="Times New Roman" w:hAnsi="Calibri" w:cs="Calibri"/>
+                <w:color w:val="000000"/>
               </w:rPr>
               <w:t>En användare skall skapas.</w:t>
             </w:r>
@@ -5881,7 +5574,7 @@
         </w:tc>
         <w:tc>
           <w:tcPr>
-            <w:tcW w:w="1284" w:type="dxa"/>
+            <w:tcW w:w="1559" w:type="dxa"/>
             <w:tcBorders>
               <w:top w:val="nil"/>
               <w:left w:val="nil"/>
@@ -5899,14 +5592,12 @@
               <w:rPr>
                 <w:rFonts w:ascii="Calibri" w:eastAsia="Times New Roman" w:hAnsi="Calibri" w:cs="Calibri"/>
                 <w:color w:val="000000"/>
-                <w:lang w:val="sv-SE" w:eastAsia="sv-SE"/>
-              </w:rPr>
-            </w:pPr>
-            <w:r>
-              <w:rPr>
-                <w:rFonts w:ascii="Calibri" w:eastAsia="Times New Roman" w:hAnsi="Calibri" w:cs="Calibri"/>
-                <w:color w:val="000000"/>
-                <w:lang w:val="sv-SE" w:eastAsia="sv-SE"/>
+              </w:rPr>
+            </w:pPr>
+            <w:r>
+              <w:rPr>
+                <w:rFonts w:ascii="Calibri" w:eastAsia="Times New Roman" w:hAnsi="Calibri" w:cs="Calibri"/>
+                <w:color w:val="000000"/>
               </w:rPr>
               <w:t>Användaren skapas</w:t>
             </w:r>
@@ -5914,7 +5605,7 @@
         </w:tc>
         <w:tc>
           <w:tcPr>
-            <w:tcW w:w="383" w:type="dxa"/>
+            <w:tcW w:w="709" w:type="dxa"/>
             <w:tcBorders>
               <w:top w:val="nil"/>
               <w:left w:val="nil"/>
@@ -5932,14 +5623,12 @@
               <w:rPr>
                 <w:rFonts w:ascii="Calibri" w:eastAsia="Times New Roman" w:hAnsi="Calibri" w:cs="Calibri"/>
                 <w:color w:val="006100"/>
-                <w:lang w:val="sv-SE" w:eastAsia="sv-SE"/>
               </w:rPr>
             </w:pPr>
             <w:r>
               <w:rPr>
                 <w:rFonts w:ascii="Calibri" w:eastAsia="Times New Roman" w:hAnsi="Calibri" w:cs="Calibri"/>
                 <w:color w:val="006100"/>
-                <w:lang w:val="sv-SE" w:eastAsia="sv-SE"/>
               </w:rPr>
               <w:t> </w:t>
             </w:r>
@@ -5947,7 +5636,7 @@
         </w:tc>
         <w:tc>
           <w:tcPr>
-            <w:tcW w:w="864" w:type="dxa"/>
+            <w:tcW w:w="850" w:type="dxa"/>
             <w:tcBorders>
               <w:top w:val="nil"/>
               <w:left w:val="nil"/>
@@ -5965,14 +5654,12 @@
               <w:rPr>
                 <w:rFonts w:ascii="Calibri" w:eastAsia="Times New Roman" w:hAnsi="Calibri" w:cs="Calibri"/>
                 <w:color w:val="000000"/>
-                <w:lang w:val="sv-SE" w:eastAsia="sv-SE"/>
-              </w:rPr>
-            </w:pPr>
-            <w:r>
-              <w:rPr>
-                <w:rFonts w:ascii="Calibri" w:eastAsia="Times New Roman" w:hAnsi="Calibri" w:cs="Calibri"/>
-                <w:color w:val="000000"/>
-                <w:lang w:val="sv-SE" w:eastAsia="sv-SE"/>
+              </w:rPr>
+            </w:pPr>
+            <w:r>
+              <w:rPr>
+                <w:rFonts w:ascii="Calibri" w:eastAsia="Times New Roman" w:hAnsi="Calibri" w:cs="Calibri"/>
+                <w:color w:val="000000"/>
               </w:rPr>
               <w:t> </w:t>
             </w:r>
@@ -5981,11 +5668,11 @@
       </w:tr>
       <w:tr>
         <w:trPr>
-          <w:trHeight w:val="756"/>
+          <w:trHeight w:val="300"/>
         </w:trPr>
         <w:tc>
           <w:tcPr>
-            <w:tcW w:w="330" w:type="dxa"/>
+            <w:tcW w:w="425" w:type="dxa"/>
             <w:tcBorders>
               <w:top w:val="nil"/>
               <w:left w:val="single" w:sz="8" w:space="0" w:color="auto"/>
@@ -6006,7 +5693,6 @@
                 <w:b/>
                 <w:bCs/>
                 <w:color w:val="000000"/>
-                <w:lang w:val="sv-SE" w:eastAsia="sv-SE"/>
               </w:rPr>
             </w:pPr>
             <w:r>
@@ -6015,7 +5701,6 @@
                 <w:b/>
                 <w:bCs/>
                 <w:color w:val="000000"/>
-                <w:lang w:val="sv-SE" w:eastAsia="sv-SE"/>
               </w:rPr>
               <w:t>4</w:t>
             </w:r>
@@ -6023,7 +5708,7 @@
         </w:tc>
         <w:tc>
           <w:tcPr>
-            <w:tcW w:w="1210" w:type="dxa"/>
+            <w:tcW w:w="1418" w:type="dxa"/>
             <w:tcBorders>
               <w:top w:val="nil"/>
               <w:left w:val="nil"/>
@@ -6041,14 +5726,12 @@
               <w:rPr>
                 <w:rFonts w:ascii="Calibri" w:eastAsia="Times New Roman" w:hAnsi="Calibri" w:cs="Calibri"/>
                 <w:color w:val="000000"/>
-                <w:lang w:val="sv-SE" w:eastAsia="sv-SE"/>
-              </w:rPr>
-            </w:pPr>
-            <w:r>
-              <w:rPr>
-                <w:rFonts w:ascii="Calibri" w:eastAsia="Times New Roman" w:hAnsi="Calibri" w:cs="Calibri"/>
-                <w:color w:val="000000"/>
-                <w:lang w:val="sv-SE" w:eastAsia="sv-SE"/>
+              </w:rPr>
+            </w:pPr>
+            <w:r>
+              <w:rPr>
+                <w:rFonts w:ascii="Calibri" w:eastAsia="Times New Roman" w:hAnsi="Calibri" w:cs="Calibri"/>
+                <w:color w:val="000000"/>
               </w:rPr>
               <w:t>Logga in</w:t>
             </w:r>
@@ -6056,7 +5739,7 @@
         </w:tc>
         <w:tc>
           <w:tcPr>
-            <w:tcW w:w="3558" w:type="dxa"/>
+            <w:tcW w:w="2835" w:type="dxa"/>
             <w:tcBorders>
               <w:top w:val="nil"/>
               <w:left w:val="nil"/>
@@ -6074,14 +5757,14 @@
               <w:rPr>
                 <w:rFonts w:ascii="Calibri" w:eastAsia="Times New Roman" w:hAnsi="Calibri" w:cs="Calibri"/>
                 <w:color w:val="000000"/>
-                <w:lang w:val="sv-SE" w:eastAsia="sv-SE"/>
-              </w:rPr>
-            </w:pPr>
-            <w:r>
-              <w:rPr>
-                <w:rFonts w:ascii="Calibri" w:eastAsia="Times New Roman" w:hAnsi="Calibri" w:cs="Calibri"/>
-                <w:color w:val="000000"/>
-                <w:lang w:val="sv-SE" w:eastAsia="sv-SE"/>
+                <w:lang w:val="sv-SE"/>
+              </w:rPr>
+            </w:pPr>
+            <w:r>
+              <w:rPr>
+                <w:rFonts w:ascii="Calibri" w:eastAsia="Times New Roman" w:hAnsi="Calibri" w:cs="Calibri"/>
+                <w:color w:val="000000"/>
+                <w:lang w:val="sv-SE"/>
               </w:rPr>
               <w:t>Välj "Användarsida" och ange dina uppgifter och tryck "Logga in".</w:t>
             </w:r>
@@ -6089,7 +5772,7 @@
         </w:tc>
         <w:tc>
           <w:tcPr>
-            <w:tcW w:w="2850" w:type="dxa"/>
+            <w:tcW w:w="3686" w:type="dxa"/>
             <w:tcBorders>
               <w:top w:val="nil"/>
               <w:left w:val="nil"/>
@@ -6107,40 +5790,22 @@
               <w:rPr>
                 <w:rFonts w:ascii="Calibri" w:eastAsia="Times New Roman" w:hAnsi="Calibri" w:cs="Calibri"/>
                 <w:color w:val="000000"/>
-                <w:lang w:val="sv-SE" w:eastAsia="sv-SE"/>
-              </w:rPr>
-            </w:pPr>
-            <w:r>
-              <w:rPr>
-                <w:rFonts w:ascii="Calibri" w:eastAsia="Times New Roman" w:hAnsi="Calibri" w:cs="Calibri"/>
-                <w:color w:val="000000"/>
-                <w:lang w:val="sv-SE" w:eastAsia="sv-SE"/>
-              </w:rPr>
-              <w:t xml:space="preserve">Du bör se din användarsida med </w:t>
-            </w:r>
-            <w:proofErr w:type="spellStart"/>
-            <w:r>
-              <w:rPr>
-                <w:rFonts w:ascii="Calibri" w:eastAsia="Times New Roman" w:hAnsi="Calibri" w:cs="Calibri"/>
-                <w:color w:val="000000"/>
-                <w:lang w:val="sv-SE" w:eastAsia="sv-SE"/>
-              </w:rPr>
-              <w:t>ordrar</w:t>
-            </w:r>
-            <w:proofErr w:type="spellEnd"/>
-            <w:r>
-              <w:rPr>
-                <w:rFonts w:ascii="Calibri" w:eastAsia="Times New Roman" w:hAnsi="Calibri" w:cs="Calibri"/>
-                <w:color w:val="000000"/>
-                <w:lang w:val="sv-SE" w:eastAsia="sv-SE"/>
-              </w:rPr>
-              <w:t>.</w:t>
-            </w:r>
-          </w:p>
-        </w:tc>
-        <w:tc>
-          <w:tcPr>
-            <w:tcW w:w="1284" w:type="dxa"/>
+                <w:lang w:val="sv-SE"/>
+              </w:rPr>
+            </w:pPr>
+            <w:r>
+              <w:rPr>
+                <w:rFonts w:ascii="Calibri" w:eastAsia="Times New Roman" w:hAnsi="Calibri" w:cs="Calibri"/>
+                <w:color w:val="000000"/>
+                <w:lang w:val="sv-SE"/>
+              </w:rPr>
+              <w:t>Du bör se din användarsida med ordrar.</w:t>
+            </w:r>
+          </w:p>
+        </w:tc>
+        <w:tc>
+          <w:tcPr>
+            <w:tcW w:w="1559" w:type="dxa"/>
             <w:tcBorders>
               <w:top w:val="nil"/>
               <w:left w:val="nil"/>
@@ -6158,14 +5823,12 @@
               <w:rPr>
                 <w:rFonts w:ascii="Calibri" w:eastAsia="Times New Roman" w:hAnsi="Calibri" w:cs="Calibri"/>
                 <w:color w:val="000000"/>
-                <w:lang w:val="sv-SE" w:eastAsia="sv-SE"/>
-              </w:rPr>
-            </w:pPr>
-            <w:r>
-              <w:rPr>
-                <w:rFonts w:ascii="Calibri" w:eastAsia="Times New Roman" w:hAnsi="Calibri" w:cs="Calibri"/>
-                <w:color w:val="000000"/>
-                <w:lang w:val="sv-SE" w:eastAsia="sv-SE"/>
+              </w:rPr>
+            </w:pPr>
+            <w:r>
+              <w:rPr>
+                <w:rFonts w:ascii="Calibri" w:eastAsia="Times New Roman" w:hAnsi="Calibri" w:cs="Calibri"/>
+                <w:color w:val="000000"/>
               </w:rPr>
               <w:t>Inloggningen sker</w:t>
             </w:r>
@@ -6173,7 +5836,7 @@
         </w:tc>
         <w:tc>
           <w:tcPr>
-            <w:tcW w:w="383" w:type="dxa"/>
+            <w:tcW w:w="709" w:type="dxa"/>
             <w:tcBorders>
               <w:top w:val="nil"/>
               <w:left w:val="nil"/>
@@ -6191,14 +5854,12 @@
               <w:rPr>
                 <w:rFonts w:ascii="Calibri" w:eastAsia="Times New Roman" w:hAnsi="Calibri" w:cs="Calibri"/>
                 <w:color w:val="006100"/>
-                <w:lang w:val="sv-SE" w:eastAsia="sv-SE"/>
               </w:rPr>
             </w:pPr>
             <w:r>
               <w:rPr>
                 <w:rFonts w:ascii="Calibri" w:eastAsia="Times New Roman" w:hAnsi="Calibri" w:cs="Calibri"/>
                 <w:color w:val="006100"/>
-                <w:lang w:val="sv-SE" w:eastAsia="sv-SE"/>
               </w:rPr>
               <w:t> </w:t>
             </w:r>
@@ -6206,7 +5867,7 @@
         </w:tc>
         <w:tc>
           <w:tcPr>
-            <w:tcW w:w="864" w:type="dxa"/>
+            <w:tcW w:w="850" w:type="dxa"/>
             <w:tcBorders>
               <w:top w:val="nil"/>
               <w:left w:val="nil"/>
@@ -6224,14 +5885,12 @@
               <w:rPr>
                 <w:rFonts w:ascii="Calibri" w:eastAsia="Times New Roman" w:hAnsi="Calibri" w:cs="Calibri"/>
                 <w:color w:val="000000"/>
-                <w:lang w:val="sv-SE" w:eastAsia="sv-SE"/>
-              </w:rPr>
-            </w:pPr>
-            <w:r>
-              <w:rPr>
-                <w:rFonts w:ascii="Calibri" w:eastAsia="Times New Roman" w:hAnsi="Calibri" w:cs="Calibri"/>
-                <w:color w:val="000000"/>
-                <w:lang w:val="sv-SE" w:eastAsia="sv-SE"/>
+              </w:rPr>
+            </w:pPr>
+            <w:r>
+              <w:rPr>
+                <w:rFonts w:ascii="Calibri" w:eastAsia="Times New Roman" w:hAnsi="Calibri" w:cs="Calibri"/>
+                <w:color w:val="000000"/>
               </w:rPr>
               <w:t> </w:t>
             </w:r>
@@ -6240,11 +5899,11 @@
       </w:tr>
       <w:tr>
         <w:trPr>
-          <w:trHeight w:val="756"/>
+          <w:trHeight w:val="300"/>
         </w:trPr>
         <w:tc>
           <w:tcPr>
-            <w:tcW w:w="330" w:type="dxa"/>
+            <w:tcW w:w="425" w:type="dxa"/>
             <w:tcBorders>
               <w:top w:val="nil"/>
               <w:left w:val="single" w:sz="8" w:space="0" w:color="auto"/>
@@ -6265,7 +5924,6 @@
                 <w:b/>
                 <w:bCs/>
                 <w:color w:val="000000"/>
-                <w:lang w:val="sv-SE" w:eastAsia="sv-SE"/>
               </w:rPr>
             </w:pPr>
             <w:r>
@@ -6274,7 +5932,6 @@
                 <w:b/>
                 <w:bCs/>
                 <w:color w:val="000000"/>
-                <w:lang w:val="sv-SE" w:eastAsia="sv-SE"/>
               </w:rPr>
               <w:t>5</w:t>
             </w:r>
@@ -6282,7 +5939,7 @@
         </w:tc>
         <w:tc>
           <w:tcPr>
-            <w:tcW w:w="1210" w:type="dxa"/>
+            <w:tcW w:w="1418" w:type="dxa"/>
             <w:tcBorders>
               <w:top w:val="nil"/>
               <w:left w:val="nil"/>
@@ -6300,14 +5957,12 @@
               <w:rPr>
                 <w:rFonts w:ascii="Calibri" w:eastAsia="Times New Roman" w:hAnsi="Calibri" w:cs="Calibri"/>
                 <w:color w:val="000000"/>
-                <w:lang w:val="sv-SE" w:eastAsia="sv-SE"/>
-              </w:rPr>
-            </w:pPr>
-            <w:r>
-              <w:rPr>
-                <w:rFonts w:ascii="Calibri" w:eastAsia="Times New Roman" w:hAnsi="Calibri" w:cs="Calibri"/>
-                <w:color w:val="000000"/>
-                <w:lang w:val="sv-SE" w:eastAsia="sv-SE"/>
+              </w:rPr>
+            </w:pPr>
+            <w:r>
+              <w:rPr>
+                <w:rFonts w:ascii="Calibri" w:eastAsia="Times New Roman" w:hAnsi="Calibri" w:cs="Calibri"/>
+                <w:color w:val="000000"/>
               </w:rPr>
               <w:t>Logga ut</w:t>
             </w:r>
@@ -6315,7 +5970,7 @@
         </w:tc>
         <w:tc>
           <w:tcPr>
-            <w:tcW w:w="3558" w:type="dxa"/>
+            <w:tcW w:w="2835" w:type="dxa"/>
             <w:tcBorders>
               <w:top w:val="nil"/>
               <w:left w:val="nil"/>
@@ -6333,14 +5988,14 @@
               <w:rPr>
                 <w:rFonts w:ascii="Calibri" w:eastAsia="Times New Roman" w:hAnsi="Calibri" w:cs="Calibri"/>
                 <w:color w:val="000000"/>
-                <w:lang w:val="sv-SE" w:eastAsia="sv-SE"/>
-              </w:rPr>
-            </w:pPr>
-            <w:r>
-              <w:rPr>
-                <w:rFonts w:ascii="Calibri" w:eastAsia="Times New Roman" w:hAnsi="Calibri" w:cs="Calibri"/>
-                <w:color w:val="000000"/>
-                <w:lang w:val="sv-SE" w:eastAsia="sv-SE"/>
+                <w:lang w:val="sv-SE"/>
+              </w:rPr>
+            </w:pPr>
+            <w:r>
+              <w:rPr>
+                <w:rFonts w:ascii="Calibri" w:eastAsia="Times New Roman" w:hAnsi="Calibri" w:cs="Calibri"/>
+                <w:color w:val="000000"/>
+                <w:lang w:val="sv-SE"/>
               </w:rPr>
               <w:t>Välj "Inloggad som" och tryck "Logga ut".</w:t>
             </w:r>
@@ -6348,7 +6003,7 @@
         </w:tc>
         <w:tc>
           <w:tcPr>
-            <w:tcW w:w="2850" w:type="dxa"/>
+            <w:tcW w:w="3686" w:type="dxa"/>
             <w:tcBorders>
               <w:top w:val="nil"/>
               <w:left w:val="nil"/>
@@ -6366,40 +6021,22 @@
               <w:rPr>
                 <w:rFonts w:ascii="Calibri" w:eastAsia="Times New Roman" w:hAnsi="Calibri" w:cs="Calibri"/>
                 <w:color w:val="000000"/>
-                <w:lang w:val="sv-SE" w:eastAsia="sv-SE"/>
-              </w:rPr>
-            </w:pPr>
-            <w:r>
-              <w:rPr>
-                <w:rFonts w:ascii="Calibri" w:eastAsia="Times New Roman" w:hAnsi="Calibri" w:cs="Calibri"/>
-                <w:color w:val="000000"/>
-                <w:lang w:val="sv-SE" w:eastAsia="sv-SE"/>
-              </w:rPr>
-              <w:t xml:space="preserve">Du bör loggas ut och returnera till </w:t>
-            </w:r>
-            <w:proofErr w:type="spellStart"/>
-            <w:r>
-              <w:rPr>
-                <w:rFonts w:ascii="Calibri" w:eastAsia="Times New Roman" w:hAnsi="Calibri" w:cs="Calibri"/>
-                <w:color w:val="000000"/>
-                <w:lang w:val="sv-SE" w:eastAsia="sv-SE"/>
-              </w:rPr>
-              <w:t>hemvyn</w:t>
-            </w:r>
-            <w:proofErr w:type="spellEnd"/>
-            <w:r>
-              <w:rPr>
-                <w:rFonts w:ascii="Calibri" w:eastAsia="Times New Roman" w:hAnsi="Calibri" w:cs="Calibri"/>
-                <w:color w:val="000000"/>
-                <w:lang w:val="sv-SE" w:eastAsia="sv-SE"/>
-              </w:rPr>
-              <w:t>.</w:t>
-            </w:r>
-          </w:p>
-        </w:tc>
-        <w:tc>
-          <w:tcPr>
-            <w:tcW w:w="1284" w:type="dxa"/>
+                <w:lang w:val="sv-SE"/>
+              </w:rPr>
+            </w:pPr>
+            <w:r>
+              <w:rPr>
+                <w:rFonts w:ascii="Calibri" w:eastAsia="Times New Roman" w:hAnsi="Calibri" w:cs="Calibri"/>
+                <w:color w:val="000000"/>
+                <w:lang w:val="sv-SE"/>
+              </w:rPr>
+              <w:t>Du bör loggas ut och returnera till hemvyn.</w:t>
+            </w:r>
+          </w:p>
+        </w:tc>
+        <w:tc>
+          <w:tcPr>
+            <w:tcW w:w="1559" w:type="dxa"/>
             <w:tcBorders>
               <w:top w:val="nil"/>
               <w:left w:val="nil"/>
@@ -6417,14 +6054,12 @@
               <w:rPr>
                 <w:rFonts w:ascii="Calibri" w:eastAsia="Times New Roman" w:hAnsi="Calibri" w:cs="Calibri"/>
                 <w:color w:val="000000"/>
-                <w:lang w:val="sv-SE" w:eastAsia="sv-SE"/>
-              </w:rPr>
-            </w:pPr>
-            <w:r>
-              <w:rPr>
-                <w:rFonts w:ascii="Calibri" w:eastAsia="Times New Roman" w:hAnsi="Calibri" w:cs="Calibri"/>
-                <w:color w:val="000000"/>
-                <w:lang w:val="sv-SE" w:eastAsia="sv-SE"/>
+              </w:rPr>
+            </w:pPr>
+            <w:r>
+              <w:rPr>
+                <w:rFonts w:ascii="Calibri" w:eastAsia="Times New Roman" w:hAnsi="Calibri" w:cs="Calibri"/>
+                <w:color w:val="000000"/>
               </w:rPr>
               <w:t>Utloggningen sker</w:t>
             </w:r>
@@ -6432,7 +6067,7 @@
         </w:tc>
         <w:tc>
           <w:tcPr>
-            <w:tcW w:w="383" w:type="dxa"/>
+            <w:tcW w:w="709" w:type="dxa"/>
             <w:tcBorders>
               <w:top w:val="nil"/>
               <w:left w:val="nil"/>
@@ -6450,14 +6085,12 @@
               <w:rPr>
                 <w:rFonts w:ascii="Calibri" w:eastAsia="Times New Roman" w:hAnsi="Calibri" w:cs="Calibri"/>
                 <w:color w:val="006100"/>
-                <w:lang w:val="sv-SE" w:eastAsia="sv-SE"/>
               </w:rPr>
             </w:pPr>
             <w:r>
               <w:rPr>
                 <w:rFonts w:ascii="Calibri" w:eastAsia="Times New Roman" w:hAnsi="Calibri" w:cs="Calibri"/>
                 <w:color w:val="006100"/>
-                <w:lang w:val="sv-SE" w:eastAsia="sv-SE"/>
               </w:rPr>
               <w:t> </w:t>
             </w:r>
@@ -6465,7 +6098,7 @@
         </w:tc>
         <w:tc>
           <w:tcPr>
-            <w:tcW w:w="864" w:type="dxa"/>
+            <w:tcW w:w="850" w:type="dxa"/>
             <w:tcBorders>
               <w:top w:val="nil"/>
               <w:left w:val="nil"/>
@@ -6483,14 +6116,12 @@
               <w:rPr>
                 <w:rFonts w:ascii="Calibri" w:eastAsia="Times New Roman" w:hAnsi="Calibri" w:cs="Calibri"/>
                 <w:color w:val="000000"/>
-                <w:lang w:val="sv-SE" w:eastAsia="sv-SE"/>
-              </w:rPr>
-            </w:pPr>
-            <w:r>
-              <w:rPr>
-                <w:rFonts w:ascii="Calibri" w:eastAsia="Times New Roman" w:hAnsi="Calibri" w:cs="Calibri"/>
-                <w:color w:val="000000"/>
-                <w:lang w:val="sv-SE" w:eastAsia="sv-SE"/>
+              </w:rPr>
+            </w:pPr>
+            <w:r>
+              <w:rPr>
+                <w:rFonts w:ascii="Calibri" w:eastAsia="Times New Roman" w:hAnsi="Calibri" w:cs="Calibri"/>
+                <w:color w:val="000000"/>
               </w:rPr>
               <w:t> </w:t>
             </w:r>
@@ -6499,11 +6130,11 @@
       </w:tr>
       <w:tr>
         <w:trPr>
-          <w:trHeight w:val="756"/>
+          <w:trHeight w:val="300"/>
         </w:trPr>
         <w:tc>
           <w:tcPr>
-            <w:tcW w:w="330" w:type="dxa"/>
+            <w:tcW w:w="425" w:type="dxa"/>
             <w:tcBorders>
               <w:top w:val="nil"/>
               <w:left w:val="single" w:sz="8" w:space="0" w:color="auto"/>
@@ -6524,7 +6155,6 @@
                 <w:b/>
                 <w:bCs/>
                 <w:color w:val="000000"/>
-                <w:lang w:val="sv-SE" w:eastAsia="sv-SE"/>
               </w:rPr>
             </w:pPr>
             <w:r>
@@ -6533,7 +6163,6 @@
                 <w:b/>
                 <w:bCs/>
                 <w:color w:val="000000"/>
-                <w:lang w:val="sv-SE" w:eastAsia="sv-SE"/>
               </w:rPr>
               <w:t>6</w:t>
             </w:r>
@@ -6541,7 +6170,7 @@
         </w:tc>
         <w:tc>
           <w:tcPr>
-            <w:tcW w:w="1210" w:type="dxa"/>
+            <w:tcW w:w="1418" w:type="dxa"/>
             <w:tcBorders>
               <w:top w:val="nil"/>
               <w:left w:val="nil"/>
@@ -6559,14 +6188,12 @@
               <w:rPr>
                 <w:rFonts w:ascii="Calibri" w:eastAsia="Times New Roman" w:hAnsi="Calibri" w:cs="Calibri"/>
                 <w:color w:val="000000"/>
-                <w:lang w:val="sv-SE" w:eastAsia="sv-SE"/>
-              </w:rPr>
-            </w:pPr>
-            <w:r>
-              <w:rPr>
-                <w:rFonts w:ascii="Calibri" w:eastAsia="Times New Roman" w:hAnsi="Calibri" w:cs="Calibri"/>
-                <w:color w:val="000000"/>
-                <w:lang w:val="sv-SE" w:eastAsia="sv-SE"/>
+              </w:rPr>
+            </w:pPr>
+            <w:r>
+              <w:rPr>
+                <w:rFonts w:ascii="Calibri" w:eastAsia="Times New Roman" w:hAnsi="Calibri" w:cs="Calibri"/>
+                <w:color w:val="000000"/>
               </w:rPr>
               <w:t>Genomför ett köp</w:t>
             </w:r>
@@ -6574,7 +6201,7 @@
         </w:tc>
         <w:tc>
           <w:tcPr>
-            <w:tcW w:w="3558" w:type="dxa"/>
+            <w:tcW w:w="2835" w:type="dxa"/>
             <w:tcBorders>
               <w:top w:val="nil"/>
               <w:left w:val="nil"/>
@@ -6592,14 +6219,14 @@
               <w:rPr>
                 <w:rFonts w:ascii="Calibri" w:eastAsia="Times New Roman" w:hAnsi="Calibri" w:cs="Calibri"/>
                 <w:color w:val="000000"/>
-                <w:lang w:val="sv-SE" w:eastAsia="sv-SE"/>
-              </w:rPr>
-            </w:pPr>
-            <w:r>
-              <w:rPr>
-                <w:rFonts w:ascii="Calibri" w:eastAsia="Times New Roman" w:hAnsi="Calibri" w:cs="Calibri"/>
-                <w:color w:val="000000"/>
-                <w:lang w:val="sv-SE" w:eastAsia="sv-SE"/>
+                <w:lang w:val="sv-SE"/>
+              </w:rPr>
+            </w:pPr>
+            <w:r>
+              <w:rPr>
+                <w:rFonts w:ascii="Calibri" w:eastAsia="Times New Roman" w:hAnsi="Calibri" w:cs="Calibri"/>
+                <w:color w:val="000000"/>
+                <w:lang w:val="sv-SE"/>
               </w:rPr>
               <w:t>Välj en produkt och tryck på knappen "Köp".</w:t>
             </w:r>
@@ -6607,7 +6234,7 @@
         </w:tc>
         <w:tc>
           <w:tcPr>
-            <w:tcW w:w="2850" w:type="dxa"/>
+            <w:tcW w:w="3686" w:type="dxa"/>
             <w:tcBorders>
               <w:top w:val="nil"/>
               <w:left w:val="nil"/>
@@ -6625,14 +6252,14 @@
               <w:rPr>
                 <w:rFonts w:ascii="Calibri" w:eastAsia="Times New Roman" w:hAnsi="Calibri" w:cs="Calibri"/>
                 <w:color w:val="000000"/>
-                <w:lang w:val="sv-SE" w:eastAsia="sv-SE"/>
-              </w:rPr>
-            </w:pPr>
-            <w:r>
-              <w:rPr>
-                <w:rFonts w:ascii="Calibri" w:eastAsia="Times New Roman" w:hAnsi="Calibri" w:cs="Calibri"/>
-                <w:color w:val="000000"/>
-                <w:lang w:val="sv-SE" w:eastAsia="sv-SE"/>
+                <w:lang w:val="sv-SE"/>
+              </w:rPr>
+            </w:pPr>
+            <w:r>
+              <w:rPr>
+                <w:rFonts w:ascii="Calibri" w:eastAsia="Times New Roman" w:hAnsi="Calibri" w:cs="Calibri"/>
+                <w:color w:val="000000"/>
+                <w:lang w:val="sv-SE"/>
               </w:rPr>
               <w:t>Produkten skall hamna i din kundvagn.</w:t>
             </w:r>
@@ -6640,7 +6267,7 @@
         </w:tc>
         <w:tc>
           <w:tcPr>
-            <w:tcW w:w="1284" w:type="dxa"/>
+            <w:tcW w:w="1559" w:type="dxa"/>
             <w:tcBorders>
               <w:top w:val="nil"/>
               <w:left w:val="nil"/>
@@ -6658,14 +6285,12 @@
               <w:rPr>
                 <w:rFonts w:ascii="Calibri" w:eastAsia="Times New Roman" w:hAnsi="Calibri" w:cs="Calibri"/>
                 <w:color w:val="000000"/>
-                <w:lang w:val="sv-SE" w:eastAsia="sv-SE"/>
-              </w:rPr>
-            </w:pPr>
-            <w:r>
-              <w:rPr>
-                <w:rFonts w:ascii="Calibri" w:eastAsia="Times New Roman" w:hAnsi="Calibri" w:cs="Calibri"/>
-                <w:color w:val="000000"/>
-                <w:lang w:val="sv-SE" w:eastAsia="sv-SE"/>
+              </w:rPr>
+            </w:pPr>
+            <w:r>
+              <w:rPr>
+                <w:rFonts w:ascii="Calibri" w:eastAsia="Times New Roman" w:hAnsi="Calibri" w:cs="Calibri"/>
+                <w:color w:val="000000"/>
               </w:rPr>
               <w:t>Produkten läggs till</w:t>
             </w:r>
@@ -6673,7 +6298,7 @@
         </w:tc>
         <w:tc>
           <w:tcPr>
-            <w:tcW w:w="383" w:type="dxa"/>
+            <w:tcW w:w="709" w:type="dxa"/>
             <w:tcBorders>
               <w:top w:val="nil"/>
               <w:left w:val="nil"/>
@@ -6691,14 +6316,12 @@
               <w:rPr>
                 <w:rFonts w:ascii="Calibri" w:eastAsia="Times New Roman" w:hAnsi="Calibri" w:cs="Calibri"/>
                 <w:color w:val="006100"/>
-                <w:lang w:val="sv-SE" w:eastAsia="sv-SE"/>
               </w:rPr>
             </w:pPr>
             <w:r>
               <w:rPr>
                 <w:rFonts w:ascii="Calibri" w:eastAsia="Times New Roman" w:hAnsi="Calibri" w:cs="Calibri"/>
                 <w:color w:val="006100"/>
-                <w:lang w:val="sv-SE" w:eastAsia="sv-SE"/>
               </w:rPr>
               <w:t> </w:t>
             </w:r>
@@ -6706,7 +6329,7 @@
         </w:tc>
         <w:tc>
           <w:tcPr>
-            <w:tcW w:w="864" w:type="dxa"/>
+            <w:tcW w:w="850" w:type="dxa"/>
             <w:tcBorders>
               <w:top w:val="nil"/>
               <w:left w:val="nil"/>
@@ -6724,14 +6347,12 @@
               <w:rPr>
                 <w:rFonts w:ascii="Calibri" w:eastAsia="Times New Roman" w:hAnsi="Calibri" w:cs="Calibri"/>
                 <w:color w:val="000000"/>
-                <w:lang w:val="sv-SE" w:eastAsia="sv-SE"/>
-              </w:rPr>
-            </w:pPr>
-            <w:r>
-              <w:rPr>
-                <w:rFonts w:ascii="Calibri" w:eastAsia="Times New Roman" w:hAnsi="Calibri" w:cs="Calibri"/>
-                <w:color w:val="000000"/>
-                <w:lang w:val="sv-SE" w:eastAsia="sv-SE"/>
+              </w:rPr>
+            </w:pPr>
+            <w:r>
+              <w:rPr>
+                <w:rFonts w:ascii="Calibri" w:eastAsia="Times New Roman" w:hAnsi="Calibri" w:cs="Calibri"/>
+                <w:color w:val="000000"/>
               </w:rPr>
               <w:t> </w:t>
             </w:r>
@@ -6740,11 +6361,11 @@
       </w:tr>
       <w:tr>
         <w:trPr>
-          <w:trHeight w:val="756"/>
+          <w:trHeight w:val="300"/>
         </w:trPr>
         <w:tc>
           <w:tcPr>
-            <w:tcW w:w="330" w:type="dxa"/>
+            <w:tcW w:w="425" w:type="dxa"/>
             <w:tcBorders>
               <w:top w:val="nil"/>
               <w:left w:val="single" w:sz="8" w:space="0" w:color="auto"/>
@@ -6765,7 +6386,6 @@
                 <w:b/>
                 <w:bCs/>
                 <w:color w:val="000000"/>
-                <w:lang w:val="sv-SE" w:eastAsia="sv-SE"/>
               </w:rPr>
             </w:pPr>
             <w:r>
@@ -6774,7 +6394,6 @@
                 <w:b/>
                 <w:bCs/>
                 <w:color w:val="000000"/>
-                <w:lang w:val="sv-SE" w:eastAsia="sv-SE"/>
               </w:rPr>
               <w:t>7</w:t>
             </w:r>
@@ -6782,7 +6401,7 @@
         </w:tc>
         <w:tc>
           <w:tcPr>
-            <w:tcW w:w="1210" w:type="dxa"/>
+            <w:tcW w:w="1418" w:type="dxa"/>
             <w:tcBorders>
               <w:top w:val="nil"/>
               <w:left w:val="nil"/>
@@ -6800,14 +6419,12 @@
               <w:rPr>
                 <w:rFonts w:ascii="Calibri" w:eastAsia="Times New Roman" w:hAnsi="Calibri" w:cs="Calibri"/>
                 <w:color w:val="000000"/>
-                <w:lang w:val="sv-SE" w:eastAsia="sv-SE"/>
-              </w:rPr>
-            </w:pPr>
-            <w:r>
-              <w:rPr>
-                <w:rFonts w:ascii="Calibri" w:eastAsia="Times New Roman" w:hAnsi="Calibri" w:cs="Calibri"/>
-                <w:color w:val="000000"/>
-                <w:lang w:val="sv-SE" w:eastAsia="sv-SE"/>
+              </w:rPr>
+            </w:pPr>
+            <w:r>
+              <w:rPr>
+                <w:rFonts w:ascii="Calibri" w:eastAsia="Times New Roman" w:hAnsi="Calibri" w:cs="Calibri"/>
+                <w:color w:val="000000"/>
               </w:rPr>
               <w:t>Placera en order</w:t>
             </w:r>
@@ -6815,7 +6432,7 @@
         </w:tc>
         <w:tc>
           <w:tcPr>
-            <w:tcW w:w="3558" w:type="dxa"/>
+            <w:tcW w:w="2835" w:type="dxa"/>
             <w:tcBorders>
               <w:top w:val="nil"/>
               <w:left w:val="nil"/>
@@ -6833,14 +6450,14 @@
               <w:rPr>
                 <w:rFonts w:ascii="Calibri" w:eastAsia="Times New Roman" w:hAnsi="Calibri" w:cs="Calibri"/>
                 <w:color w:val="000000"/>
-                <w:lang w:val="sv-SE" w:eastAsia="sv-SE"/>
-              </w:rPr>
-            </w:pPr>
-            <w:r>
-              <w:rPr>
-                <w:rFonts w:ascii="Calibri" w:eastAsia="Times New Roman" w:hAnsi="Calibri" w:cs="Calibri"/>
-                <w:color w:val="000000"/>
-                <w:lang w:val="sv-SE" w:eastAsia="sv-SE"/>
+                <w:lang w:val="sv-SE"/>
+              </w:rPr>
+            </w:pPr>
+            <w:r>
+              <w:rPr>
+                <w:rFonts w:ascii="Calibri" w:eastAsia="Times New Roman" w:hAnsi="Calibri" w:cs="Calibri"/>
+                <w:color w:val="000000"/>
+                <w:lang w:val="sv-SE"/>
               </w:rPr>
               <w:t>Gå till kundvagn och tryck på knappen "Slutför köp"</w:t>
             </w:r>
@@ -6848,7 +6465,7 @@
         </w:tc>
         <w:tc>
           <w:tcPr>
-            <w:tcW w:w="2850" w:type="dxa"/>
+            <w:tcW w:w="3686" w:type="dxa"/>
             <w:tcBorders>
               <w:top w:val="nil"/>
               <w:left w:val="nil"/>
@@ -6866,14 +6483,14 @@
               <w:rPr>
                 <w:rFonts w:ascii="Calibri" w:eastAsia="Times New Roman" w:hAnsi="Calibri" w:cs="Calibri"/>
                 <w:color w:val="000000"/>
-                <w:lang w:val="sv-SE" w:eastAsia="sv-SE"/>
-              </w:rPr>
-            </w:pPr>
-            <w:r>
-              <w:rPr>
-                <w:rFonts w:ascii="Calibri" w:eastAsia="Times New Roman" w:hAnsi="Calibri" w:cs="Calibri"/>
-                <w:color w:val="000000"/>
-                <w:lang w:val="sv-SE" w:eastAsia="sv-SE"/>
+                <w:lang w:val="sv-SE"/>
+              </w:rPr>
+            </w:pPr>
+            <w:r>
+              <w:rPr>
+                <w:rFonts w:ascii="Calibri" w:eastAsia="Times New Roman" w:hAnsi="Calibri" w:cs="Calibri"/>
+                <w:color w:val="000000"/>
+                <w:lang w:val="sv-SE"/>
               </w:rPr>
               <w:t>En order skall skapas och kundvagnen skall tömmas.</w:t>
             </w:r>
@@ -6881,7 +6498,7 @@
         </w:tc>
         <w:tc>
           <w:tcPr>
-            <w:tcW w:w="1284" w:type="dxa"/>
+            <w:tcW w:w="1559" w:type="dxa"/>
             <w:tcBorders>
               <w:top w:val="nil"/>
               <w:left w:val="nil"/>
@@ -6899,14 +6516,12 @@
               <w:rPr>
                 <w:rFonts w:ascii="Calibri" w:eastAsia="Times New Roman" w:hAnsi="Calibri" w:cs="Calibri"/>
                 <w:color w:val="000000"/>
-                <w:lang w:val="sv-SE" w:eastAsia="sv-SE"/>
-              </w:rPr>
-            </w:pPr>
-            <w:r>
-              <w:rPr>
-                <w:rFonts w:ascii="Calibri" w:eastAsia="Times New Roman" w:hAnsi="Calibri" w:cs="Calibri"/>
-                <w:color w:val="000000"/>
-                <w:lang w:val="sv-SE" w:eastAsia="sv-SE"/>
+              </w:rPr>
+            </w:pPr>
+            <w:r>
+              <w:rPr>
+                <w:rFonts w:ascii="Calibri" w:eastAsia="Times New Roman" w:hAnsi="Calibri" w:cs="Calibri"/>
+                <w:color w:val="000000"/>
               </w:rPr>
               <w:t>Ordern är betald</w:t>
             </w:r>
@@ -6914,7 +6529,7 @@
         </w:tc>
         <w:tc>
           <w:tcPr>
-            <w:tcW w:w="383" w:type="dxa"/>
+            <w:tcW w:w="709" w:type="dxa"/>
             <w:tcBorders>
               <w:top w:val="nil"/>
               <w:left w:val="nil"/>
@@ -6932,14 +6547,12 @@
               <w:rPr>
                 <w:rFonts w:ascii="Calibri" w:eastAsia="Times New Roman" w:hAnsi="Calibri" w:cs="Calibri"/>
                 <w:color w:val="006100"/>
-                <w:lang w:val="sv-SE" w:eastAsia="sv-SE"/>
               </w:rPr>
             </w:pPr>
             <w:r>
               <w:rPr>
                 <w:rFonts w:ascii="Calibri" w:eastAsia="Times New Roman" w:hAnsi="Calibri" w:cs="Calibri"/>
                 <w:color w:val="006100"/>
-                <w:lang w:val="sv-SE" w:eastAsia="sv-SE"/>
               </w:rPr>
               <w:t> </w:t>
             </w:r>
@@ -6947,7 +6560,7 @@
         </w:tc>
         <w:tc>
           <w:tcPr>
-            <w:tcW w:w="864" w:type="dxa"/>
+            <w:tcW w:w="850" w:type="dxa"/>
             <w:tcBorders>
               <w:top w:val="nil"/>
               <w:left w:val="nil"/>
@@ -6965,14 +6578,12 @@
               <w:rPr>
                 <w:rFonts w:ascii="Calibri" w:eastAsia="Times New Roman" w:hAnsi="Calibri" w:cs="Calibri"/>
                 <w:color w:val="000000"/>
-                <w:lang w:val="sv-SE" w:eastAsia="sv-SE"/>
-              </w:rPr>
-            </w:pPr>
-            <w:r>
-              <w:rPr>
-                <w:rFonts w:ascii="Calibri" w:eastAsia="Times New Roman" w:hAnsi="Calibri" w:cs="Calibri"/>
-                <w:color w:val="000000"/>
-                <w:lang w:val="sv-SE" w:eastAsia="sv-SE"/>
+              </w:rPr>
+            </w:pPr>
+            <w:r>
+              <w:rPr>
+                <w:rFonts w:ascii="Calibri" w:eastAsia="Times New Roman" w:hAnsi="Calibri" w:cs="Calibri"/>
+                <w:color w:val="000000"/>
               </w:rPr>
               <w:t> </w:t>
             </w:r>
@@ -6981,11 +6592,11 @@
       </w:tr>
       <w:tr>
         <w:trPr>
-          <w:trHeight w:val="794"/>
+          <w:trHeight w:val="315"/>
         </w:trPr>
         <w:tc>
           <w:tcPr>
-            <w:tcW w:w="330" w:type="dxa"/>
+            <w:tcW w:w="425" w:type="dxa"/>
             <w:tcBorders>
               <w:top w:val="nil"/>
               <w:left w:val="single" w:sz="8" w:space="0" w:color="auto"/>
@@ -7006,7 +6617,6 @@
                 <w:b/>
                 <w:bCs/>
                 <w:color w:val="000000"/>
-                <w:lang w:val="sv-SE" w:eastAsia="sv-SE"/>
               </w:rPr>
             </w:pPr>
             <w:r>
@@ -7015,7 +6625,6 @@
                 <w:b/>
                 <w:bCs/>
                 <w:color w:val="000000"/>
-                <w:lang w:val="sv-SE" w:eastAsia="sv-SE"/>
               </w:rPr>
               <w:t>8</w:t>
             </w:r>
@@ -7023,7 +6632,7 @@
         </w:tc>
         <w:tc>
           <w:tcPr>
-            <w:tcW w:w="1210" w:type="dxa"/>
+            <w:tcW w:w="1418" w:type="dxa"/>
             <w:tcBorders>
               <w:top w:val="nil"/>
               <w:left w:val="nil"/>
@@ -7041,14 +6650,12 @@
               <w:rPr>
                 <w:rFonts w:ascii="Calibri" w:eastAsia="Times New Roman" w:hAnsi="Calibri" w:cs="Calibri"/>
                 <w:color w:val="000000"/>
-                <w:lang w:val="sv-SE" w:eastAsia="sv-SE"/>
-              </w:rPr>
-            </w:pPr>
-            <w:r>
-              <w:rPr>
-                <w:rFonts w:ascii="Calibri" w:eastAsia="Times New Roman" w:hAnsi="Calibri" w:cs="Calibri"/>
-                <w:color w:val="000000"/>
-                <w:lang w:val="sv-SE" w:eastAsia="sv-SE"/>
+              </w:rPr>
+            </w:pPr>
+            <w:r>
+              <w:rPr>
+                <w:rFonts w:ascii="Calibri" w:eastAsia="Times New Roman" w:hAnsi="Calibri" w:cs="Calibri"/>
+                <w:color w:val="000000"/>
               </w:rPr>
               <w:t>Lämna en recension</w:t>
             </w:r>
@@ -7056,7 +6663,7 @@
         </w:tc>
         <w:tc>
           <w:tcPr>
-            <w:tcW w:w="3558" w:type="dxa"/>
+            <w:tcW w:w="2835" w:type="dxa"/>
             <w:tcBorders>
               <w:top w:val="nil"/>
               <w:left w:val="nil"/>
@@ -7074,14 +6681,14 @@
               <w:rPr>
                 <w:rFonts w:ascii="Calibri" w:eastAsia="Times New Roman" w:hAnsi="Calibri" w:cs="Calibri"/>
                 <w:color w:val="000000"/>
-                <w:lang w:val="sv-SE" w:eastAsia="sv-SE"/>
-              </w:rPr>
-            </w:pPr>
-            <w:r>
-              <w:rPr>
-                <w:rFonts w:ascii="Calibri" w:eastAsia="Times New Roman" w:hAnsi="Calibri" w:cs="Calibri"/>
-                <w:color w:val="000000"/>
-                <w:lang w:val="sv-SE" w:eastAsia="sv-SE"/>
+                <w:lang w:val="sv-SE"/>
+              </w:rPr>
+            </w:pPr>
+            <w:r>
+              <w:rPr>
+                <w:rFonts w:ascii="Calibri" w:eastAsia="Times New Roman" w:hAnsi="Calibri" w:cs="Calibri"/>
+                <w:color w:val="000000"/>
+                <w:lang w:val="sv-SE"/>
               </w:rPr>
               <w:t>Tryck på knappen "Lämna en recension" och fyll i formuläret.</w:t>
             </w:r>
@@ -7089,7 +6696,7 @@
         </w:tc>
         <w:tc>
           <w:tcPr>
-            <w:tcW w:w="2850" w:type="dxa"/>
+            <w:tcW w:w="3686" w:type="dxa"/>
             <w:tcBorders>
               <w:top w:val="nil"/>
               <w:left w:val="nil"/>
@@ -7107,14 +6714,14 @@
               <w:rPr>
                 <w:rFonts w:ascii="Calibri" w:eastAsia="Times New Roman" w:hAnsi="Calibri" w:cs="Calibri"/>
                 <w:color w:val="000000"/>
-                <w:lang w:val="sv-SE" w:eastAsia="sv-SE"/>
-              </w:rPr>
-            </w:pPr>
-            <w:r>
-              <w:rPr>
-                <w:rFonts w:ascii="Calibri" w:eastAsia="Times New Roman" w:hAnsi="Calibri" w:cs="Calibri"/>
-                <w:color w:val="000000"/>
-                <w:lang w:val="sv-SE" w:eastAsia="sv-SE"/>
+                <w:lang w:val="sv-SE"/>
+              </w:rPr>
+            </w:pPr>
+            <w:r>
+              <w:rPr>
+                <w:rFonts w:ascii="Calibri" w:eastAsia="Times New Roman" w:hAnsi="Calibri" w:cs="Calibri"/>
+                <w:color w:val="000000"/>
+                <w:lang w:val="sv-SE"/>
               </w:rPr>
               <w:t>Din recension skall visas under produkten.</w:t>
             </w:r>
@@ -7122,7 +6729,7 @@
         </w:tc>
         <w:tc>
           <w:tcPr>
-            <w:tcW w:w="1284" w:type="dxa"/>
+            <w:tcW w:w="1559" w:type="dxa"/>
             <w:tcBorders>
               <w:top w:val="nil"/>
               <w:left w:val="nil"/>
@@ -7140,14 +6747,12 @@
               <w:rPr>
                 <w:rFonts w:ascii="Calibri" w:eastAsia="Times New Roman" w:hAnsi="Calibri" w:cs="Calibri"/>
                 <w:color w:val="000000"/>
-                <w:lang w:val="sv-SE" w:eastAsia="sv-SE"/>
-              </w:rPr>
-            </w:pPr>
-            <w:r>
-              <w:rPr>
-                <w:rFonts w:ascii="Calibri" w:eastAsia="Times New Roman" w:hAnsi="Calibri" w:cs="Calibri"/>
-                <w:color w:val="000000"/>
-                <w:lang w:val="sv-SE" w:eastAsia="sv-SE"/>
+              </w:rPr>
+            </w:pPr>
+            <w:r>
+              <w:rPr>
+                <w:rFonts w:ascii="Calibri" w:eastAsia="Times New Roman" w:hAnsi="Calibri" w:cs="Calibri"/>
+                <w:color w:val="000000"/>
               </w:rPr>
               <w:t>Recensionen visas</w:t>
             </w:r>
@@ -7155,32 +6760,30 @@
         </w:tc>
         <w:tc>
           <w:tcPr>
-            <w:tcW w:w="383" w:type="dxa"/>
+            <w:tcW w:w="709" w:type="dxa"/>
             <w:tcBorders>
               <w:top w:val="nil"/>
               <w:left w:val="nil"/>
               <w:bottom w:val="single" w:sz="8" w:space="0" w:color="auto"/>
               <w:right w:val="single" w:sz="4" w:space="0" w:color="auto"/>
             </w:tcBorders>
-            <w:shd w:val="clear" w:color="000000" w:fill="FFEB9C"/>
-            <w:noWrap/>
-            <w:vAlign w:val="bottom"/>
-            <w:hideMark/>
-          </w:tcPr>
-          <w:p>
-            <w:pPr>
-              <w:spacing w:after="0" w:line="240" w:lineRule="auto"/>
-              <w:rPr>
-                <w:rFonts w:ascii="Calibri" w:eastAsia="Times New Roman" w:hAnsi="Calibri" w:cs="Calibri"/>
-                <w:color w:val="9C5700"/>
-                <w:lang w:val="sv-SE" w:eastAsia="sv-SE"/>
-              </w:rPr>
-            </w:pPr>
-            <w:r>
-              <w:rPr>
-                <w:rFonts w:ascii="Calibri" w:eastAsia="Times New Roman" w:hAnsi="Calibri" w:cs="Calibri"/>
-                <w:color w:val="9C5700"/>
-                <w:lang w:val="sv-SE" w:eastAsia="sv-SE"/>
+            <w:shd w:val="clear" w:color="000000" w:fill="C6EFCE"/>
+            <w:noWrap/>
+            <w:vAlign w:val="bottom"/>
+            <w:hideMark/>
+          </w:tcPr>
+          <w:p>
+            <w:pPr>
+              <w:spacing w:after="0" w:line="240" w:lineRule="auto"/>
+              <w:rPr>
+                <w:rFonts w:ascii="Calibri" w:eastAsia="Times New Roman" w:hAnsi="Calibri" w:cs="Calibri"/>
+                <w:color w:val="006100"/>
+              </w:rPr>
+            </w:pPr>
+            <w:r>
+              <w:rPr>
+                <w:rFonts w:ascii="Calibri" w:eastAsia="Times New Roman" w:hAnsi="Calibri" w:cs="Calibri"/>
+                <w:color w:val="006100"/>
               </w:rPr>
               <w:t> </w:t>
             </w:r>
@@ -7188,7 +6791,7 @@
         </w:tc>
         <w:tc>
           <w:tcPr>
-            <w:tcW w:w="864" w:type="dxa"/>
+            <w:tcW w:w="850" w:type="dxa"/>
             <w:tcBorders>
               <w:top w:val="nil"/>
               <w:left w:val="nil"/>
@@ -7206,16 +6809,14 @@
               <w:rPr>
                 <w:rFonts w:ascii="Calibri" w:eastAsia="Times New Roman" w:hAnsi="Calibri" w:cs="Calibri"/>
                 <w:color w:val="000000"/>
-                <w:lang w:val="sv-SE" w:eastAsia="sv-SE"/>
-              </w:rPr>
-            </w:pPr>
-            <w:r>
-              <w:rPr>
-                <w:rFonts w:ascii="Calibri" w:eastAsia="Times New Roman" w:hAnsi="Calibri" w:cs="Calibri"/>
-                <w:color w:val="000000"/>
-                <w:lang w:val="sv-SE" w:eastAsia="sv-SE"/>
-              </w:rPr>
-              <w:t>Back end klar</w:t>
+              </w:rPr>
+            </w:pPr>
+            <w:r>
+              <w:rPr>
+                <w:rFonts w:ascii="Calibri" w:eastAsia="Times New Roman" w:hAnsi="Calibri" w:cs="Calibri"/>
+                <w:color w:val="000000"/>
+              </w:rPr>
+              <w:t> </w:t>
             </w:r>
           </w:p>
         </w:tc>
@@ -7223,15 +6824,1241 @@
     </w:tbl>
     <w:p>
       <w:pPr>
-        <w:pStyle w:val="Rubrik1"/>
+        <w:rPr>
+          <w:lang w:val="sv-SE"/>
+        </w:rPr>
+      </w:pPr>
+    </w:p>
+    <w:p>
+      <w:pPr>
+        <w:rPr>
+          <w:lang w:val="sv-SE"/>
+        </w:rPr>
+      </w:pPr>
+    </w:p>
+    <w:p>
+      <w:pPr>
+        <w:pStyle w:val="Underrubrik"/>
         <w:rPr>
           <w:b/>
           <w:bCs/>
-          <w:u w:val="single"/>
           <w:lang w:val="sv-SE"/>
         </w:rPr>
       </w:pPr>
+      <w:r>
+        <w:rPr>
+          <w:b/>
+          <w:bCs/>
+          <w:lang w:val="sv-SE"/>
+        </w:rPr>
+        <w:t>Admin</w:t>
+      </w:r>
     </w:p>
+    <w:tbl>
+      <w:tblPr>
+        <w:tblW w:w="6385" w:type="pct"/>
+        <w:tblInd w:w="-1286" w:type="dxa"/>
+        <w:tblLayout w:type="fixed"/>
+        <w:tblLook w:val="04A0" w:firstRow="1" w:lastRow="0" w:firstColumn="1" w:lastColumn="0" w:noHBand="0" w:noVBand="1"/>
+      </w:tblPr>
+      <w:tblGrid>
+        <w:gridCol w:w="496"/>
+        <w:gridCol w:w="1773"/>
+        <w:gridCol w:w="3401"/>
+        <w:gridCol w:w="2693"/>
+        <w:gridCol w:w="1984"/>
+        <w:gridCol w:w="569"/>
+        <w:gridCol w:w="643"/>
+      </w:tblGrid>
+      <w:tr>
+        <w:trPr>
+          <w:trHeight w:val="361"/>
+        </w:trPr>
+        <w:tc>
+          <w:tcPr>
+            <w:tcW w:w="215" w:type="pct"/>
+            <w:tcBorders>
+              <w:top w:val="single" w:sz="8" w:space="0" w:color="auto"/>
+              <w:left w:val="single" w:sz="8" w:space="0" w:color="auto"/>
+              <w:bottom w:val="single" w:sz="4" w:space="0" w:color="auto"/>
+              <w:right w:val="single" w:sz="4" w:space="0" w:color="auto"/>
+            </w:tcBorders>
+            <w:shd w:val="clear" w:color="000000" w:fill="D9E1F2"/>
+            <w:noWrap/>
+            <w:vAlign w:val="bottom"/>
+            <w:hideMark/>
+          </w:tcPr>
+          <w:p>
+            <w:pPr>
+              <w:spacing w:after="0" w:line="240" w:lineRule="auto"/>
+              <w:rPr>
+                <w:rFonts w:ascii="Calibri" w:eastAsia="Times New Roman" w:hAnsi="Calibri" w:cs="Calibri"/>
+                <w:b/>
+                <w:bCs/>
+                <w:color w:val="000000"/>
+              </w:rPr>
+            </w:pPr>
+            <w:r>
+              <w:rPr>
+                <w:rFonts w:ascii="Calibri" w:eastAsia="Times New Roman" w:hAnsi="Calibri" w:cs="Calibri"/>
+                <w:b/>
+                <w:bCs/>
+                <w:color w:val="000000"/>
+              </w:rPr>
+              <w:t>ID</w:t>
+            </w:r>
+          </w:p>
+        </w:tc>
+        <w:tc>
+          <w:tcPr>
+            <w:tcW w:w="767" w:type="pct"/>
+            <w:tcBorders>
+              <w:top w:val="single" w:sz="8" w:space="0" w:color="auto"/>
+              <w:left w:val="nil"/>
+              <w:bottom w:val="single" w:sz="4" w:space="0" w:color="auto"/>
+              <w:right w:val="single" w:sz="4" w:space="0" w:color="auto"/>
+            </w:tcBorders>
+            <w:shd w:val="clear" w:color="000000" w:fill="D9E1F2"/>
+            <w:noWrap/>
+            <w:vAlign w:val="bottom"/>
+            <w:hideMark/>
+          </w:tcPr>
+          <w:p>
+            <w:pPr>
+              <w:spacing w:after="0" w:line="240" w:lineRule="auto"/>
+              <w:rPr>
+                <w:rFonts w:ascii="Calibri" w:eastAsia="Times New Roman" w:hAnsi="Calibri" w:cs="Calibri"/>
+                <w:b/>
+                <w:bCs/>
+                <w:color w:val="000000"/>
+              </w:rPr>
+            </w:pPr>
+            <w:r>
+              <w:rPr>
+                <w:rFonts w:ascii="Calibri" w:eastAsia="Times New Roman" w:hAnsi="Calibri" w:cs="Calibri"/>
+                <w:b/>
+                <w:bCs/>
+                <w:color w:val="000000"/>
+              </w:rPr>
+              <w:t>Testfall</w:t>
+            </w:r>
+          </w:p>
+        </w:tc>
+        <w:tc>
+          <w:tcPr>
+            <w:tcW w:w="1471" w:type="pct"/>
+            <w:tcBorders>
+              <w:top w:val="single" w:sz="8" w:space="0" w:color="auto"/>
+              <w:left w:val="nil"/>
+              <w:bottom w:val="single" w:sz="4" w:space="0" w:color="auto"/>
+              <w:right w:val="single" w:sz="4" w:space="0" w:color="auto"/>
+            </w:tcBorders>
+            <w:shd w:val="clear" w:color="000000" w:fill="D9E1F2"/>
+            <w:noWrap/>
+            <w:vAlign w:val="bottom"/>
+            <w:hideMark/>
+          </w:tcPr>
+          <w:p>
+            <w:pPr>
+              <w:spacing w:after="0" w:line="240" w:lineRule="auto"/>
+              <w:rPr>
+                <w:rFonts w:ascii="Calibri" w:eastAsia="Times New Roman" w:hAnsi="Calibri" w:cs="Calibri"/>
+                <w:b/>
+                <w:bCs/>
+                <w:color w:val="000000"/>
+              </w:rPr>
+            </w:pPr>
+            <w:r>
+              <w:rPr>
+                <w:rFonts w:ascii="Calibri" w:eastAsia="Times New Roman" w:hAnsi="Calibri" w:cs="Calibri"/>
+                <w:b/>
+                <w:bCs/>
+                <w:color w:val="000000"/>
+              </w:rPr>
+              <w:t>Handling</w:t>
+            </w:r>
+          </w:p>
+        </w:tc>
+        <w:tc>
+          <w:tcPr>
+            <w:tcW w:w="1165" w:type="pct"/>
+            <w:tcBorders>
+              <w:top w:val="single" w:sz="8" w:space="0" w:color="auto"/>
+              <w:left w:val="nil"/>
+              <w:bottom w:val="single" w:sz="4" w:space="0" w:color="auto"/>
+              <w:right w:val="single" w:sz="4" w:space="0" w:color="auto"/>
+            </w:tcBorders>
+            <w:shd w:val="clear" w:color="000000" w:fill="D9E1F2"/>
+            <w:noWrap/>
+            <w:vAlign w:val="bottom"/>
+            <w:hideMark/>
+          </w:tcPr>
+          <w:p>
+            <w:pPr>
+              <w:spacing w:after="0" w:line="240" w:lineRule="auto"/>
+              <w:rPr>
+                <w:rFonts w:ascii="Calibri" w:eastAsia="Times New Roman" w:hAnsi="Calibri" w:cs="Calibri"/>
+                <w:b/>
+                <w:bCs/>
+                <w:color w:val="000000"/>
+              </w:rPr>
+            </w:pPr>
+            <w:r>
+              <w:rPr>
+                <w:rFonts w:ascii="Calibri" w:eastAsia="Times New Roman" w:hAnsi="Calibri" w:cs="Calibri"/>
+                <w:b/>
+                <w:bCs/>
+                <w:color w:val="000000"/>
+              </w:rPr>
+              <w:t>Förväntat resultat</w:t>
+            </w:r>
+          </w:p>
+        </w:tc>
+        <w:tc>
+          <w:tcPr>
+            <w:tcW w:w="858" w:type="pct"/>
+            <w:tcBorders>
+              <w:top w:val="single" w:sz="8" w:space="0" w:color="auto"/>
+              <w:left w:val="nil"/>
+              <w:bottom w:val="single" w:sz="4" w:space="0" w:color="auto"/>
+              <w:right w:val="single" w:sz="4" w:space="0" w:color="auto"/>
+            </w:tcBorders>
+            <w:shd w:val="clear" w:color="000000" w:fill="D9E1F2"/>
+            <w:noWrap/>
+            <w:vAlign w:val="bottom"/>
+            <w:hideMark/>
+          </w:tcPr>
+          <w:p>
+            <w:pPr>
+              <w:spacing w:after="0" w:line="240" w:lineRule="auto"/>
+              <w:rPr>
+                <w:rFonts w:ascii="Calibri" w:eastAsia="Times New Roman" w:hAnsi="Calibri" w:cs="Calibri"/>
+                <w:b/>
+                <w:bCs/>
+                <w:color w:val="000000"/>
+              </w:rPr>
+            </w:pPr>
+            <w:r>
+              <w:rPr>
+                <w:rFonts w:ascii="Calibri" w:eastAsia="Times New Roman" w:hAnsi="Calibri" w:cs="Calibri"/>
+                <w:b/>
+                <w:bCs/>
+                <w:color w:val="000000"/>
+              </w:rPr>
+              <w:t>Resultat</w:t>
+            </w:r>
+          </w:p>
+        </w:tc>
+        <w:tc>
+          <w:tcPr>
+            <w:tcW w:w="246" w:type="pct"/>
+            <w:tcBorders>
+              <w:top w:val="single" w:sz="8" w:space="0" w:color="auto"/>
+              <w:left w:val="nil"/>
+              <w:bottom w:val="single" w:sz="4" w:space="0" w:color="auto"/>
+              <w:right w:val="single" w:sz="4" w:space="0" w:color="auto"/>
+            </w:tcBorders>
+            <w:shd w:val="clear" w:color="000000" w:fill="D9E1F2"/>
+            <w:noWrap/>
+            <w:vAlign w:val="bottom"/>
+            <w:hideMark/>
+          </w:tcPr>
+          <w:p>
+            <w:pPr>
+              <w:spacing w:after="0" w:line="240" w:lineRule="auto"/>
+              <w:rPr>
+                <w:rFonts w:ascii="Calibri" w:eastAsia="Times New Roman" w:hAnsi="Calibri" w:cs="Calibri"/>
+                <w:b/>
+                <w:bCs/>
+                <w:color w:val="000000"/>
+              </w:rPr>
+            </w:pPr>
+            <w:r>
+              <w:rPr>
+                <w:rFonts w:ascii="Calibri" w:eastAsia="Times New Roman" w:hAnsi="Calibri" w:cs="Calibri"/>
+                <w:b/>
+                <w:bCs/>
+                <w:color w:val="000000"/>
+              </w:rPr>
+              <w:t>Ok</w:t>
+            </w:r>
+          </w:p>
+        </w:tc>
+        <w:tc>
+          <w:tcPr>
+            <w:tcW w:w="279" w:type="pct"/>
+            <w:tcBorders>
+              <w:top w:val="single" w:sz="8" w:space="0" w:color="auto"/>
+              <w:left w:val="nil"/>
+              <w:bottom w:val="single" w:sz="4" w:space="0" w:color="auto"/>
+              <w:right w:val="single" w:sz="8" w:space="0" w:color="auto"/>
+            </w:tcBorders>
+            <w:shd w:val="clear" w:color="000000" w:fill="D9E1F2"/>
+            <w:noWrap/>
+            <w:vAlign w:val="bottom"/>
+            <w:hideMark/>
+          </w:tcPr>
+          <w:p>
+            <w:pPr>
+              <w:spacing w:after="0" w:line="240" w:lineRule="auto"/>
+              <w:rPr>
+                <w:rFonts w:ascii="Calibri" w:eastAsia="Times New Roman" w:hAnsi="Calibri" w:cs="Calibri"/>
+                <w:b/>
+                <w:bCs/>
+                <w:color w:val="000000"/>
+              </w:rPr>
+            </w:pPr>
+            <w:r>
+              <w:rPr>
+                <w:rFonts w:ascii="Calibri" w:eastAsia="Times New Roman" w:hAnsi="Calibri" w:cs="Calibri"/>
+                <w:b/>
+                <w:bCs/>
+                <w:color w:val="000000"/>
+              </w:rPr>
+              <w:t>Not</w:t>
+            </w:r>
+          </w:p>
+        </w:tc>
+      </w:tr>
+      <w:tr>
+        <w:trPr>
+          <w:trHeight w:val="361"/>
+        </w:trPr>
+        <w:tc>
+          <w:tcPr>
+            <w:tcW w:w="215" w:type="pct"/>
+            <w:tcBorders>
+              <w:top w:val="nil"/>
+              <w:left w:val="single" w:sz="8" w:space="0" w:color="auto"/>
+              <w:bottom w:val="single" w:sz="4" w:space="0" w:color="auto"/>
+              <w:right w:val="single" w:sz="4" w:space="0" w:color="auto"/>
+            </w:tcBorders>
+            <w:shd w:val="clear" w:color="000000" w:fill="D9E1F2"/>
+            <w:noWrap/>
+            <w:vAlign w:val="bottom"/>
+            <w:hideMark/>
+          </w:tcPr>
+          <w:p>
+            <w:pPr>
+              <w:spacing w:after="0" w:line="240" w:lineRule="auto"/>
+              <w:jc w:val="right"/>
+              <w:rPr>
+                <w:rFonts w:ascii="Calibri" w:eastAsia="Times New Roman" w:hAnsi="Calibri" w:cs="Calibri"/>
+                <w:b/>
+                <w:bCs/>
+                <w:color w:val="000000"/>
+              </w:rPr>
+            </w:pPr>
+            <w:r>
+              <w:rPr>
+                <w:rFonts w:ascii="Calibri" w:eastAsia="Times New Roman" w:hAnsi="Calibri" w:cs="Calibri"/>
+                <w:b/>
+                <w:bCs/>
+                <w:color w:val="000000"/>
+              </w:rPr>
+              <w:t>9</w:t>
+            </w:r>
+          </w:p>
+        </w:tc>
+        <w:tc>
+          <w:tcPr>
+            <w:tcW w:w="767" w:type="pct"/>
+            <w:tcBorders>
+              <w:top w:val="nil"/>
+              <w:left w:val="nil"/>
+              <w:bottom w:val="single" w:sz="4" w:space="0" w:color="auto"/>
+              <w:right w:val="single" w:sz="4" w:space="0" w:color="auto"/>
+            </w:tcBorders>
+            <w:shd w:val="clear" w:color="auto" w:fill="auto"/>
+            <w:noWrap/>
+            <w:vAlign w:val="bottom"/>
+            <w:hideMark/>
+          </w:tcPr>
+          <w:p>
+            <w:pPr>
+              <w:spacing w:after="0" w:line="240" w:lineRule="auto"/>
+              <w:rPr>
+                <w:rFonts w:ascii="Calibri" w:eastAsia="Times New Roman" w:hAnsi="Calibri" w:cs="Calibri"/>
+                <w:color w:val="000000"/>
+              </w:rPr>
+            </w:pPr>
+            <w:r>
+              <w:rPr>
+                <w:rFonts w:ascii="Calibri" w:eastAsia="Times New Roman" w:hAnsi="Calibri" w:cs="Calibri"/>
+                <w:color w:val="000000"/>
+              </w:rPr>
+              <w:t>Logga in som admin</w:t>
+            </w:r>
+          </w:p>
+        </w:tc>
+        <w:tc>
+          <w:tcPr>
+            <w:tcW w:w="1471" w:type="pct"/>
+            <w:tcBorders>
+              <w:top w:val="nil"/>
+              <w:left w:val="nil"/>
+              <w:bottom w:val="single" w:sz="4" w:space="0" w:color="auto"/>
+              <w:right w:val="single" w:sz="4" w:space="0" w:color="auto"/>
+            </w:tcBorders>
+            <w:shd w:val="clear" w:color="auto" w:fill="auto"/>
+            <w:noWrap/>
+            <w:vAlign w:val="bottom"/>
+            <w:hideMark/>
+          </w:tcPr>
+          <w:p>
+            <w:pPr>
+              <w:spacing w:after="0" w:line="240" w:lineRule="auto"/>
+              <w:rPr>
+                <w:rFonts w:ascii="Calibri" w:eastAsia="Times New Roman" w:hAnsi="Calibri" w:cs="Calibri"/>
+                <w:color w:val="000000"/>
+                <w:lang w:val="sv-SE"/>
+              </w:rPr>
+            </w:pPr>
+            <w:r>
+              <w:rPr>
+                <w:rFonts w:ascii="Calibri" w:eastAsia="Times New Roman" w:hAnsi="Calibri" w:cs="Calibri"/>
+                <w:color w:val="000000"/>
+                <w:lang w:val="sv-SE"/>
+              </w:rPr>
+              <w:t>Välj "Användarsida" och ange adminuppgifter och tryck "Logga in"</w:t>
+            </w:r>
+          </w:p>
+        </w:tc>
+        <w:tc>
+          <w:tcPr>
+            <w:tcW w:w="1165" w:type="pct"/>
+            <w:tcBorders>
+              <w:top w:val="nil"/>
+              <w:left w:val="nil"/>
+              <w:bottom w:val="single" w:sz="4" w:space="0" w:color="auto"/>
+              <w:right w:val="single" w:sz="4" w:space="0" w:color="auto"/>
+            </w:tcBorders>
+            <w:shd w:val="clear" w:color="auto" w:fill="auto"/>
+            <w:noWrap/>
+            <w:vAlign w:val="bottom"/>
+            <w:hideMark/>
+          </w:tcPr>
+          <w:p>
+            <w:pPr>
+              <w:spacing w:after="0" w:line="240" w:lineRule="auto"/>
+              <w:rPr>
+                <w:rFonts w:ascii="Calibri" w:eastAsia="Times New Roman" w:hAnsi="Calibri" w:cs="Calibri"/>
+                <w:color w:val="000000"/>
+              </w:rPr>
+            </w:pPr>
+            <w:r>
+              <w:rPr>
+                <w:rFonts w:ascii="Calibri" w:eastAsia="Times New Roman" w:hAnsi="Calibri" w:cs="Calibri"/>
+                <w:color w:val="000000"/>
+              </w:rPr>
+              <w:t>Du bör se adminsidan</w:t>
+            </w:r>
+          </w:p>
+        </w:tc>
+        <w:tc>
+          <w:tcPr>
+            <w:tcW w:w="858" w:type="pct"/>
+            <w:tcBorders>
+              <w:top w:val="nil"/>
+              <w:left w:val="nil"/>
+              <w:bottom w:val="single" w:sz="4" w:space="0" w:color="auto"/>
+              <w:right w:val="single" w:sz="4" w:space="0" w:color="auto"/>
+            </w:tcBorders>
+            <w:shd w:val="clear" w:color="auto" w:fill="auto"/>
+            <w:noWrap/>
+            <w:vAlign w:val="bottom"/>
+            <w:hideMark/>
+          </w:tcPr>
+          <w:p>
+            <w:pPr>
+              <w:spacing w:after="0" w:line="240" w:lineRule="auto"/>
+              <w:rPr>
+                <w:rFonts w:ascii="Calibri" w:eastAsia="Times New Roman" w:hAnsi="Calibri" w:cs="Calibri"/>
+                <w:color w:val="000000"/>
+              </w:rPr>
+            </w:pPr>
+            <w:r>
+              <w:rPr>
+                <w:rFonts w:ascii="Calibri" w:eastAsia="Times New Roman" w:hAnsi="Calibri" w:cs="Calibri"/>
+                <w:color w:val="000000"/>
+              </w:rPr>
+              <w:t>Inloggningen sker</w:t>
+            </w:r>
+          </w:p>
+        </w:tc>
+        <w:tc>
+          <w:tcPr>
+            <w:tcW w:w="246" w:type="pct"/>
+            <w:tcBorders>
+              <w:top w:val="nil"/>
+              <w:left w:val="nil"/>
+              <w:bottom w:val="single" w:sz="4" w:space="0" w:color="auto"/>
+              <w:right w:val="single" w:sz="4" w:space="0" w:color="auto"/>
+            </w:tcBorders>
+            <w:shd w:val="clear" w:color="000000" w:fill="C6EFCE"/>
+            <w:noWrap/>
+            <w:vAlign w:val="bottom"/>
+            <w:hideMark/>
+          </w:tcPr>
+          <w:p>
+            <w:pPr>
+              <w:spacing w:after="0" w:line="240" w:lineRule="auto"/>
+              <w:rPr>
+                <w:rFonts w:ascii="Calibri" w:eastAsia="Times New Roman" w:hAnsi="Calibri" w:cs="Calibri"/>
+                <w:color w:val="006100"/>
+              </w:rPr>
+            </w:pPr>
+            <w:r>
+              <w:rPr>
+                <w:rFonts w:ascii="Calibri" w:eastAsia="Times New Roman" w:hAnsi="Calibri" w:cs="Calibri"/>
+                <w:color w:val="006100"/>
+              </w:rPr>
+              <w:t> </w:t>
+            </w:r>
+          </w:p>
+        </w:tc>
+        <w:tc>
+          <w:tcPr>
+            <w:tcW w:w="279" w:type="pct"/>
+            <w:tcBorders>
+              <w:top w:val="nil"/>
+              <w:left w:val="nil"/>
+              <w:bottom w:val="single" w:sz="4" w:space="0" w:color="auto"/>
+              <w:right w:val="single" w:sz="8" w:space="0" w:color="auto"/>
+            </w:tcBorders>
+            <w:shd w:val="clear" w:color="auto" w:fill="auto"/>
+            <w:noWrap/>
+            <w:vAlign w:val="bottom"/>
+            <w:hideMark/>
+          </w:tcPr>
+          <w:p>
+            <w:pPr>
+              <w:spacing w:after="0" w:line="240" w:lineRule="auto"/>
+              <w:rPr>
+                <w:rFonts w:ascii="Calibri" w:eastAsia="Times New Roman" w:hAnsi="Calibri" w:cs="Calibri"/>
+                <w:color w:val="000000"/>
+              </w:rPr>
+            </w:pPr>
+            <w:r>
+              <w:rPr>
+                <w:rFonts w:ascii="Calibri" w:eastAsia="Times New Roman" w:hAnsi="Calibri" w:cs="Calibri"/>
+                <w:color w:val="000000"/>
+              </w:rPr>
+              <w:t> </w:t>
+            </w:r>
+          </w:p>
+        </w:tc>
+      </w:tr>
+      <w:tr>
+        <w:trPr>
+          <w:trHeight w:val="361"/>
+        </w:trPr>
+        <w:tc>
+          <w:tcPr>
+            <w:tcW w:w="215" w:type="pct"/>
+            <w:tcBorders>
+              <w:top w:val="nil"/>
+              <w:left w:val="single" w:sz="8" w:space="0" w:color="auto"/>
+              <w:bottom w:val="single" w:sz="4" w:space="0" w:color="auto"/>
+              <w:right w:val="single" w:sz="4" w:space="0" w:color="auto"/>
+            </w:tcBorders>
+            <w:shd w:val="clear" w:color="000000" w:fill="D9E1F2"/>
+            <w:noWrap/>
+            <w:vAlign w:val="bottom"/>
+            <w:hideMark/>
+          </w:tcPr>
+          <w:p>
+            <w:pPr>
+              <w:spacing w:after="0" w:line="240" w:lineRule="auto"/>
+              <w:jc w:val="right"/>
+              <w:rPr>
+                <w:rFonts w:ascii="Calibri" w:eastAsia="Times New Roman" w:hAnsi="Calibri" w:cs="Calibri"/>
+                <w:b/>
+                <w:bCs/>
+                <w:color w:val="000000"/>
+              </w:rPr>
+            </w:pPr>
+            <w:r>
+              <w:rPr>
+                <w:rFonts w:ascii="Calibri" w:eastAsia="Times New Roman" w:hAnsi="Calibri" w:cs="Calibri"/>
+                <w:b/>
+                <w:bCs/>
+                <w:color w:val="000000"/>
+              </w:rPr>
+              <w:t>10</w:t>
+            </w:r>
+          </w:p>
+        </w:tc>
+        <w:tc>
+          <w:tcPr>
+            <w:tcW w:w="767" w:type="pct"/>
+            <w:tcBorders>
+              <w:top w:val="nil"/>
+              <w:left w:val="nil"/>
+              <w:bottom w:val="single" w:sz="4" w:space="0" w:color="auto"/>
+              <w:right w:val="single" w:sz="4" w:space="0" w:color="auto"/>
+            </w:tcBorders>
+            <w:shd w:val="clear" w:color="auto" w:fill="auto"/>
+            <w:noWrap/>
+            <w:vAlign w:val="bottom"/>
+            <w:hideMark/>
+          </w:tcPr>
+          <w:p>
+            <w:pPr>
+              <w:spacing w:after="0" w:line="240" w:lineRule="auto"/>
+              <w:rPr>
+                <w:rFonts w:ascii="Calibri" w:eastAsia="Times New Roman" w:hAnsi="Calibri" w:cs="Calibri"/>
+                <w:color w:val="000000"/>
+              </w:rPr>
+            </w:pPr>
+            <w:r>
+              <w:rPr>
+                <w:rFonts w:ascii="Calibri" w:eastAsia="Times New Roman" w:hAnsi="Calibri" w:cs="Calibri"/>
+                <w:color w:val="000000"/>
+              </w:rPr>
+              <w:t>Logga ut</w:t>
+            </w:r>
+          </w:p>
+        </w:tc>
+        <w:tc>
+          <w:tcPr>
+            <w:tcW w:w="1471" w:type="pct"/>
+            <w:tcBorders>
+              <w:top w:val="nil"/>
+              <w:left w:val="nil"/>
+              <w:bottom w:val="single" w:sz="4" w:space="0" w:color="auto"/>
+              <w:right w:val="single" w:sz="4" w:space="0" w:color="auto"/>
+            </w:tcBorders>
+            <w:shd w:val="clear" w:color="auto" w:fill="auto"/>
+            <w:noWrap/>
+            <w:vAlign w:val="bottom"/>
+            <w:hideMark/>
+          </w:tcPr>
+          <w:p>
+            <w:pPr>
+              <w:spacing w:after="0" w:line="240" w:lineRule="auto"/>
+              <w:rPr>
+                <w:rFonts w:ascii="Calibri" w:eastAsia="Times New Roman" w:hAnsi="Calibri" w:cs="Calibri"/>
+                <w:color w:val="000000"/>
+                <w:lang w:val="sv-SE"/>
+              </w:rPr>
+            </w:pPr>
+            <w:r>
+              <w:rPr>
+                <w:rFonts w:ascii="Calibri" w:eastAsia="Times New Roman" w:hAnsi="Calibri" w:cs="Calibri"/>
+                <w:color w:val="000000"/>
+                <w:lang w:val="sv-SE"/>
+              </w:rPr>
+              <w:t>Välj "Inloggad som" och tryck "Logga ut".</w:t>
+            </w:r>
+          </w:p>
+        </w:tc>
+        <w:tc>
+          <w:tcPr>
+            <w:tcW w:w="1165" w:type="pct"/>
+            <w:tcBorders>
+              <w:top w:val="nil"/>
+              <w:left w:val="nil"/>
+              <w:bottom w:val="single" w:sz="4" w:space="0" w:color="auto"/>
+              <w:right w:val="single" w:sz="4" w:space="0" w:color="auto"/>
+            </w:tcBorders>
+            <w:shd w:val="clear" w:color="auto" w:fill="auto"/>
+            <w:noWrap/>
+            <w:vAlign w:val="bottom"/>
+            <w:hideMark/>
+          </w:tcPr>
+          <w:p>
+            <w:pPr>
+              <w:spacing w:after="0" w:line="240" w:lineRule="auto"/>
+              <w:rPr>
+                <w:rFonts w:ascii="Calibri" w:eastAsia="Times New Roman" w:hAnsi="Calibri" w:cs="Calibri"/>
+                <w:color w:val="000000"/>
+                <w:lang w:val="sv-SE"/>
+              </w:rPr>
+            </w:pPr>
+            <w:r>
+              <w:rPr>
+                <w:rFonts w:ascii="Calibri" w:eastAsia="Times New Roman" w:hAnsi="Calibri" w:cs="Calibri"/>
+                <w:color w:val="000000"/>
+                <w:lang w:val="sv-SE"/>
+              </w:rPr>
+              <w:t xml:space="preserve">Du bör loggas ut och </w:t>
+            </w:r>
+            <w:r>
+              <w:rPr>
+                <w:rFonts w:ascii="Calibri" w:eastAsia="Times New Roman" w:hAnsi="Calibri" w:cs="Calibri"/>
+                <w:color w:val="000000"/>
+                <w:lang w:val="sv-SE"/>
+              </w:rPr>
+              <w:t>återvända</w:t>
+            </w:r>
+            <w:r>
+              <w:rPr>
+                <w:rFonts w:ascii="Calibri" w:eastAsia="Times New Roman" w:hAnsi="Calibri" w:cs="Calibri"/>
+                <w:color w:val="000000"/>
+                <w:lang w:val="sv-SE"/>
+              </w:rPr>
+              <w:t xml:space="preserve"> till hemvyn.</w:t>
+            </w:r>
+          </w:p>
+        </w:tc>
+        <w:tc>
+          <w:tcPr>
+            <w:tcW w:w="858" w:type="pct"/>
+            <w:tcBorders>
+              <w:top w:val="nil"/>
+              <w:left w:val="nil"/>
+              <w:bottom w:val="single" w:sz="4" w:space="0" w:color="auto"/>
+              <w:right w:val="single" w:sz="4" w:space="0" w:color="auto"/>
+            </w:tcBorders>
+            <w:shd w:val="clear" w:color="auto" w:fill="auto"/>
+            <w:noWrap/>
+            <w:vAlign w:val="bottom"/>
+            <w:hideMark/>
+          </w:tcPr>
+          <w:p>
+            <w:pPr>
+              <w:spacing w:after="0" w:line="240" w:lineRule="auto"/>
+              <w:rPr>
+                <w:rFonts w:ascii="Calibri" w:eastAsia="Times New Roman" w:hAnsi="Calibri" w:cs="Calibri"/>
+                <w:color w:val="000000"/>
+              </w:rPr>
+            </w:pPr>
+            <w:r>
+              <w:rPr>
+                <w:rFonts w:ascii="Calibri" w:eastAsia="Times New Roman" w:hAnsi="Calibri" w:cs="Calibri"/>
+                <w:color w:val="000000"/>
+              </w:rPr>
+              <w:t>Utloggningen sker</w:t>
+            </w:r>
+          </w:p>
+        </w:tc>
+        <w:tc>
+          <w:tcPr>
+            <w:tcW w:w="246" w:type="pct"/>
+            <w:tcBorders>
+              <w:top w:val="nil"/>
+              <w:left w:val="nil"/>
+              <w:bottom w:val="single" w:sz="4" w:space="0" w:color="auto"/>
+              <w:right w:val="single" w:sz="4" w:space="0" w:color="auto"/>
+            </w:tcBorders>
+            <w:shd w:val="clear" w:color="000000" w:fill="C6EFCE"/>
+            <w:noWrap/>
+            <w:vAlign w:val="bottom"/>
+            <w:hideMark/>
+          </w:tcPr>
+          <w:p>
+            <w:pPr>
+              <w:spacing w:after="0" w:line="240" w:lineRule="auto"/>
+              <w:rPr>
+                <w:rFonts w:ascii="Calibri" w:eastAsia="Times New Roman" w:hAnsi="Calibri" w:cs="Calibri"/>
+                <w:color w:val="006100"/>
+              </w:rPr>
+            </w:pPr>
+            <w:r>
+              <w:rPr>
+                <w:rFonts w:ascii="Calibri" w:eastAsia="Times New Roman" w:hAnsi="Calibri" w:cs="Calibri"/>
+                <w:color w:val="006100"/>
+              </w:rPr>
+              <w:t> </w:t>
+            </w:r>
+          </w:p>
+        </w:tc>
+        <w:tc>
+          <w:tcPr>
+            <w:tcW w:w="279" w:type="pct"/>
+            <w:tcBorders>
+              <w:top w:val="nil"/>
+              <w:left w:val="nil"/>
+              <w:bottom w:val="single" w:sz="4" w:space="0" w:color="auto"/>
+              <w:right w:val="single" w:sz="8" w:space="0" w:color="auto"/>
+            </w:tcBorders>
+            <w:shd w:val="clear" w:color="auto" w:fill="auto"/>
+            <w:noWrap/>
+            <w:vAlign w:val="bottom"/>
+            <w:hideMark/>
+          </w:tcPr>
+          <w:p>
+            <w:pPr>
+              <w:spacing w:after="0" w:line="240" w:lineRule="auto"/>
+              <w:rPr>
+                <w:rFonts w:ascii="Calibri" w:eastAsia="Times New Roman" w:hAnsi="Calibri" w:cs="Calibri"/>
+                <w:color w:val="000000"/>
+              </w:rPr>
+            </w:pPr>
+            <w:r>
+              <w:rPr>
+                <w:rFonts w:ascii="Calibri" w:eastAsia="Times New Roman" w:hAnsi="Calibri" w:cs="Calibri"/>
+                <w:color w:val="000000"/>
+              </w:rPr>
+              <w:t> </w:t>
+            </w:r>
+          </w:p>
+        </w:tc>
+      </w:tr>
+      <w:tr>
+        <w:trPr>
+          <w:trHeight w:val="361"/>
+        </w:trPr>
+        <w:tc>
+          <w:tcPr>
+            <w:tcW w:w="215" w:type="pct"/>
+            <w:tcBorders>
+              <w:top w:val="nil"/>
+              <w:left w:val="single" w:sz="8" w:space="0" w:color="auto"/>
+              <w:bottom w:val="single" w:sz="4" w:space="0" w:color="auto"/>
+              <w:right w:val="single" w:sz="4" w:space="0" w:color="auto"/>
+            </w:tcBorders>
+            <w:shd w:val="clear" w:color="000000" w:fill="D9E1F2"/>
+            <w:noWrap/>
+            <w:vAlign w:val="bottom"/>
+            <w:hideMark/>
+          </w:tcPr>
+          <w:p>
+            <w:pPr>
+              <w:spacing w:after="0" w:line="240" w:lineRule="auto"/>
+              <w:jc w:val="right"/>
+              <w:rPr>
+                <w:rFonts w:ascii="Calibri" w:eastAsia="Times New Roman" w:hAnsi="Calibri" w:cs="Calibri"/>
+                <w:b/>
+                <w:bCs/>
+                <w:color w:val="000000"/>
+              </w:rPr>
+            </w:pPr>
+            <w:r>
+              <w:rPr>
+                <w:rFonts w:ascii="Calibri" w:eastAsia="Times New Roman" w:hAnsi="Calibri" w:cs="Calibri"/>
+                <w:b/>
+                <w:bCs/>
+                <w:color w:val="000000"/>
+              </w:rPr>
+              <w:t>11</w:t>
+            </w:r>
+          </w:p>
+        </w:tc>
+        <w:tc>
+          <w:tcPr>
+            <w:tcW w:w="767" w:type="pct"/>
+            <w:tcBorders>
+              <w:top w:val="nil"/>
+              <w:left w:val="nil"/>
+              <w:bottom w:val="single" w:sz="4" w:space="0" w:color="auto"/>
+              <w:right w:val="single" w:sz="4" w:space="0" w:color="auto"/>
+            </w:tcBorders>
+            <w:shd w:val="clear" w:color="auto" w:fill="auto"/>
+            <w:noWrap/>
+            <w:vAlign w:val="bottom"/>
+            <w:hideMark/>
+          </w:tcPr>
+          <w:p>
+            <w:pPr>
+              <w:spacing w:after="0" w:line="240" w:lineRule="auto"/>
+              <w:rPr>
+                <w:rFonts w:ascii="Calibri" w:eastAsia="Times New Roman" w:hAnsi="Calibri" w:cs="Calibri"/>
+                <w:color w:val="000000"/>
+              </w:rPr>
+            </w:pPr>
+            <w:r>
+              <w:rPr>
+                <w:rFonts w:ascii="Calibri" w:eastAsia="Times New Roman" w:hAnsi="Calibri" w:cs="Calibri"/>
+                <w:color w:val="000000"/>
+              </w:rPr>
+              <w:t>Adminfunktioner</w:t>
+            </w:r>
+          </w:p>
+        </w:tc>
+        <w:tc>
+          <w:tcPr>
+            <w:tcW w:w="1471" w:type="pct"/>
+            <w:tcBorders>
+              <w:top w:val="nil"/>
+              <w:left w:val="nil"/>
+              <w:bottom w:val="single" w:sz="4" w:space="0" w:color="auto"/>
+              <w:right w:val="single" w:sz="4" w:space="0" w:color="auto"/>
+            </w:tcBorders>
+            <w:shd w:val="clear" w:color="auto" w:fill="auto"/>
+            <w:noWrap/>
+            <w:vAlign w:val="bottom"/>
+            <w:hideMark/>
+          </w:tcPr>
+          <w:p>
+            <w:pPr>
+              <w:spacing w:after="0" w:line="240" w:lineRule="auto"/>
+              <w:rPr>
+                <w:rFonts w:ascii="Calibri" w:eastAsia="Times New Roman" w:hAnsi="Calibri" w:cs="Calibri"/>
+                <w:color w:val="000000"/>
+                <w:lang w:val="sv-SE"/>
+              </w:rPr>
+            </w:pPr>
+            <w:r>
+              <w:rPr>
+                <w:rFonts w:ascii="Calibri" w:eastAsia="Times New Roman" w:hAnsi="Calibri" w:cs="Calibri"/>
+                <w:color w:val="000000"/>
+                <w:lang w:val="sv-SE"/>
+              </w:rPr>
+              <w:t>Välj "Användarsida" och fyll i ett formulär och tryck på dens knapp</w:t>
+            </w:r>
+          </w:p>
+        </w:tc>
+        <w:tc>
+          <w:tcPr>
+            <w:tcW w:w="1165" w:type="pct"/>
+            <w:tcBorders>
+              <w:top w:val="nil"/>
+              <w:left w:val="nil"/>
+              <w:bottom w:val="single" w:sz="4" w:space="0" w:color="auto"/>
+              <w:right w:val="single" w:sz="4" w:space="0" w:color="auto"/>
+            </w:tcBorders>
+            <w:shd w:val="clear" w:color="auto" w:fill="auto"/>
+            <w:noWrap/>
+            <w:vAlign w:val="bottom"/>
+            <w:hideMark/>
+          </w:tcPr>
+          <w:p>
+            <w:pPr>
+              <w:spacing w:after="0" w:line="240" w:lineRule="auto"/>
+              <w:rPr>
+                <w:rFonts w:ascii="Calibri" w:eastAsia="Times New Roman" w:hAnsi="Calibri" w:cs="Calibri"/>
+                <w:color w:val="000000"/>
+                <w:lang w:val="sv-SE"/>
+              </w:rPr>
+            </w:pPr>
+            <w:r>
+              <w:rPr>
+                <w:rFonts w:ascii="Calibri" w:eastAsia="Times New Roman" w:hAnsi="Calibri" w:cs="Calibri"/>
+                <w:color w:val="000000"/>
+                <w:lang w:val="sv-SE"/>
+              </w:rPr>
+              <w:t>Knappen skall utföra det önskade kommandot</w:t>
+            </w:r>
+          </w:p>
+        </w:tc>
+        <w:tc>
+          <w:tcPr>
+            <w:tcW w:w="858" w:type="pct"/>
+            <w:tcBorders>
+              <w:top w:val="nil"/>
+              <w:left w:val="nil"/>
+              <w:bottom w:val="single" w:sz="4" w:space="0" w:color="auto"/>
+              <w:right w:val="single" w:sz="4" w:space="0" w:color="auto"/>
+            </w:tcBorders>
+            <w:shd w:val="clear" w:color="auto" w:fill="auto"/>
+            <w:noWrap/>
+            <w:vAlign w:val="bottom"/>
+            <w:hideMark/>
+          </w:tcPr>
+          <w:p>
+            <w:pPr>
+              <w:spacing w:after="0" w:line="240" w:lineRule="auto"/>
+              <w:rPr>
+                <w:rFonts w:ascii="Calibri" w:eastAsia="Times New Roman" w:hAnsi="Calibri" w:cs="Calibri"/>
+                <w:color w:val="000000"/>
+              </w:rPr>
+            </w:pPr>
+            <w:r>
+              <w:rPr>
+                <w:rFonts w:ascii="Calibri" w:eastAsia="Times New Roman" w:hAnsi="Calibri" w:cs="Calibri"/>
+                <w:color w:val="000000"/>
+              </w:rPr>
+              <w:t>Kommandot utförs</w:t>
+            </w:r>
+          </w:p>
+        </w:tc>
+        <w:tc>
+          <w:tcPr>
+            <w:tcW w:w="246" w:type="pct"/>
+            <w:tcBorders>
+              <w:top w:val="nil"/>
+              <w:left w:val="nil"/>
+              <w:bottom w:val="single" w:sz="4" w:space="0" w:color="auto"/>
+              <w:right w:val="single" w:sz="4" w:space="0" w:color="auto"/>
+            </w:tcBorders>
+            <w:shd w:val="clear" w:color="000000" w:fill="C6EFCE"/>
+            <w:noWrap/>
+            <w:vAlign w:val="bottom"/>
+            <w:hideMark/>
+          </w:tcPr>
+          <w:p>
+            <w:pPr>
+              <w:spacing w:after="0" w:line="240" w:lineRule="auto"/>
+              <w:rPr>
+                <w:rFonts w:ascii="Calibri" w:eastAsia="Times New Roman" w:hAnsi="Calibri" w:cs="Calibri"/>
+                <w:color w:val="006100"/>
+              </w:rPr>
+            </w:pPr>
+            <w:r>
+              <w:rPr>
+                <w:rFonts w:ascii="Calibri" w:eastAsia="Times New Roman" w:hAnsi="Calibri" w:cs="Calibri"/>
+                <w:color w:val="006100"/>
+              </w:rPr>
+              <w:t> </w:t>
+            </w:r>
+          </w:p>
+        </w:tc>
+        <w:tc>
+          <w:tcPr>
+            <w:tcW w:w="279" w:type="pct"/>
+            <w:tcBorders>
+              <w:top w:val="nil"/>
+              <w:left w:val="nil"/>
+              <w:bottom w:val="single" w:sz="4" w:space="0" w:color="auto"/>
+              <w:right w:val="single" w:sz="8" w:space="0" w:color="auto"/>
+            </w:tcBorders>
+            <w:shd w:val="clear" w:color="auto" w:fill="auto"/>
+            <w:noWrap/>
+            <w:vAlign w:val="bottom"/>
+            <w:hideMark/>
+          </w:tcPr>
+          <w:p>
+            <w:pPr>
+              <w:spacing w:after="0" w:line="240" w:lineRule="auto"/>
+              <w:rPr>
+                <w:rFonts w:ascii="Calibri" w:eastAsia="Times New Roman" w:hAnsi="Calibri" w:cs="Calibri"/>
+                <w:color w:val="000000"/>
+              </w:rPr>
+            </w:pPr>
+            <w:r>
+              <w:rPr>
+                <w:rFonts w:ascii="Calibri" w:eastAsia="Times New Roman" w:hAnsi="Calibri" w:cs="Calibri"/>
+                <w:color w:val="000000"/>
+              </w:rPr>
+              <w:t> </w:t>
+            </w:r>
+          </w:p>
+        </w:tc>
+      </w:tr>
+      <w:tr>
+        <w:trPr>
+          <w:trHeight w:val="379"/>
+        </w:trPr>
+        <w:tc>
+          <w:tcPr>
+            <w:tcW w:w="215" w:type="pct"/>
+            <w:tcBorders>
+              <w:top w:val="nil"/>
+              <w:left w:val="single" w:sz="8" w:space="0" w:color="auto"/>
+              <w:bottom w:val="single" w:sz="8" w:space="0" w:color="auto"/>
+              <w:right w:val="single" w:sz="4" w:space="0" w:color="auto"/>
+            </w:tcBorders>
+            <w:shd w:val="clear" w:color="000000" w:fill="D9E1F2"/>
+            <w:noWrap/>
+            <w:vAlign w:val="bottom"/>
+            <w:hideMark/>
+          </w:tcPr>
+          <w:p>
+            <w:pPr>
+              <w:spacing w:after="0" w:line="240" w:lineRule="auto"/>
+              <w:jc w:val="right"/>
+              <w:rPr>
+                <w:rFonts w:ascii="Calibri" w:eastAsia="Times New Roman" w:hAnsi="Calibri" w:cs="Calibri"/>
+                <w:b/>
+                <w:bCs/>
+                <w:color w:val="000000"/>
+              </w:rPr>
+            </w:pPr>
+            <w:r>
+              <w:rPr>
+                <w:rFonts w:ascii="Calibri" w:eastAsia="Times New Roman" w:hAnsi="Calibri" w:cs="Calibri"/>
+                <w:b/>
+                <w:bCs/>
+                <w:color w:val="000000"/>
+              </w:rPr>
+              <w:t>12</w:t>
+            </w:r>
+          </w:p>
+        </w:tc>
+        <w:tc>
+          <w:tcPr>
+            <w:tcW w:w="767" w:type="pct"/>
+            <w:tcBorders>
+              <w:top w:val="nil"/>
+              <w:left w:val="nil"/>
+              <w:bottom w:val="single" w:sz="8" w:space="0" w:color="auto"/>
+              <w:right w:val="single" w:sz="4" w:space="0" w:color="auto"/>
+            </w:tcBorders>
+            <w:shd w:val="clear" w:color="auto" w:fill="auto"/>
+            <w:noWrap/>
+            <w:vAlign w:val="bottom"/>
+            <w:hideMark/>
+          </w:tcPr>
+          <w:p>
+            <w:pPr>
+              <w:spacing w:after="0" w:line="240" w:lineRule="auto"/>
+              <w:rPr>
+                <w:rFonts w:ascii="Calibri" w:eastAsia="Times New Roman" w:hAnsi="Calibri" w:cs="Calibri"/>
+                <w:color w:val="000000"/>
+              </w:rPr>
+            </w:pPr>
+            <w:r>
+              <w:rPr>
+                <w:rFonts w:ascii="Calibri" w:eastAsia="Times New Roman" w:hAnsi="Calibri" w:cs="Calibri"/>
+                <w:color w:val="000000"/>
+              </w:rPr>
+              <w:t xml:space="preserve">PHPmyAdmin </w:t>
+            </w:r>
+          </w:p>
+        </w:tc>
+        <w:tc>
+          <w:tcPr>
+            <w:tcW w:w="1471" w:type="pct"/>
+            <w:tcBorders>
+              <w:top w:val="nil"/>
+              <w:left w:val="nil"/>
+              <w:bottom w:val="single" w:sz="8" w:space="0" w:color="auto"/>
+              <w:right w:val="single" w:sz="4" w:space="0" w:color="auto"/>
+            </w:tcBorders>
+            <w:shd w:val="clear" w:color="auto" w:fill="auto"/>
+            <w:noWrap/>
+            <w:vAlign w:val="bottom"/>
+            <w:hideMark/>
+          </w:tcPr>
+          <w:p>
+            <w:pPr>
+              <w:spacing w:after="0" w:line="240" w:lineRule="auto"/>
+              <w:rPr>
+                <w:rFonts w:ascii="Calibri" w:eastAsia="Times New Roman" w:hAnsi="Calibri" w:cs="Calibri"/>
+                <w:color w:val="000000"/>
+                <w:lang w:val="sv-SE"/>
+              </w:rPr>
+            </w:pPr>
+            <w:r>
+              <w:rPr>
+                <w:rFonts w:ascii="Calibri" w:eastAsia="Times New Roman" w:hAnsi="Calibri" w:cs="Calibri"/>
+                <w:color w:val="000000"/>
+                <w:lang w:val="sv-SE"/>
+              </w:rPr>
+              <w:t>Välj "Användarsida" och tryck på knappen märkt "PHPmyAdmin"</w:t>
+            </w:r>
+          </w:p>
+        </w:tc>
+        <w:tc>
+          <w:tcPr>
+            <w:tcW w:w="1165" w:type="pct"/>
+            <w:tcBorders>
+              <w:top w:val="nil"/>
+              <w:left w:val="nil"/>
+              <w:bottom w:val="single" w:sz="8" w:space="0" w:color="auto"/>
+              <w:right w:val="single" w:sz="4" w:space="0" w:color="auto"/>
+            </w:tcBorders>
+            <w:shd w:val="clear" w:color="auto" w:fill="auto"/>
+            <w:noWrap/>
+            <w:vAlign w:val="bottom"/>
+            <w:hideMark/>
+          </w:tcPr>
+          <w:p>
+            <w:pPr>
+              <w:spacing w:after="0" w:line="240" w:lineRule="auto"/>
+              <w:rPr>
+                <w:rFonts w:ascii="Calibri" w:eastAsia="Times New Roman" w:hAnsi="Calibri" w:cs="Calibri"/>
+                <w:color w:val="000000"/>
+                <w:lang w:val="sv-SE"/>
+              </w:rPr>
+            </w:pPr>
+            <w:r>
+              <w:rPr>
+                <w:rFonts w:ascii="Calibri" w:eastAsia="Times New Roman" w:hAnsi="Calibri" w:cs="Calibri"/>
+                <w:color w:val="000000"/>
+                <w:lang w:val="sv-SE"/>
+              </w:rPr>
+              <w:t>Du skall omdirigeras till 90.224.160.35/phpmyadmin</w:t>
+            </w:r>
+          </w:p>
+        </w:tc>
+        <w:tc>
+          <w:tcPr>
+            <w:tcW w:w="858" w:type="pct"/>
+            <w:tcBorders>
+              <w:top w:val="nil"/>
+              <w:left w:val="nil"/>
+              <w:bottom w:val="single" w:sz="8" w:space="0" w:color="auto"/>
+              <w:right w:val="single" w:sz="4" w:space="0" w:color="auto"/>
+            </w:tcBorders>
+            <w:shd w:val="clear" w:color="auto" w:fill="auto"/>
+            <w:noWrap/>
+            <w:vAlign w:val="bottom"/>
+            <w:hideMark/>
+          </w:tcPr>
+          <w:p>
+            <w:pPr>
+              <w:spacing w:after="0" w:line="240" w:lineRule="auto"/>
+              <w:rPr>
+                <w:rFonts w:ascii="Calibri" w:eastAsia="Times New Roman" w:hAnsi="Calibri" w:cs="Calibri"/>
+                <w:color w:val="000000"/>
+              </w:rPr>
+            </w:pPr>
+            <w:r>
+              <w:rPr>
+                <w:rFonts w:ascii="Calibri" w:eastAsia="Times New Roman" w:hAnsi="Calibri" w:cs="Calibri"/>
+                <w:color w:val="000000"/>
+              </w:rPr>
+              <w:t>PHPmyAdmin nås</w:t>
+            </w:r>
+          </w:p>
+        </w:tc>
+        <w:tc>
+          <w:tcPr>
+            <w:tcW w:w="246" w:type="pct"/>
+            <w:tcBorders>
+              <w:top w:val="nil"/>
+              <w:left w:val="nil"/>
+              <w:bottom w:val="single" w:sz="8" w:space="0" w:color="auto"/>
+              <w:right w:val="single" w:sz="4" w:space="0" w:color="auto"/>
+            </w:tcBorders>
+            <w:shd w:val="clear" w:color="000000" w:fill="C6EFCE"/>
+            <w:noWrap/>
+            <w:vAlign w:val="bottom"/>
+            <w:hideMark/>
+          </w:tcPr>
+          <w:p>
+            <w:pPr>
+              <w:spacing w:after="0" w:line="240" w:lineRule="auto"/>
+              <w:rPr>
+                <w:rFonts w:ascii="Calibri" w:eastAsia="Times New Roman" w:hAnsi="Calibri" w:cs="Calibri"/>
+                <w:color w:val="006100"/>
+              </w:rPr>
+            </w:pPr>
+            <w:r>
+              <w:rPr>
+                <w:rFonts w:ascii="Calibri" w:eastAsia="Times New Roman" w:hAnsi="Calibri" w:cs="Calibri"/>
+                <w:color w:val="006100"/>
+              </w:rPr>
+              <w:t> </w:t>
+            </w:r>
+          </w:p>
+        </w:tc>
+        <w:tc>
+          <w:tcPr>
+            <w:tcW w:w="279" w:type="pct"/>
+            <w:tcBorders>
+              <w:top w:val="nil"/>
+              <w:left w:val="nil"/>
+              <w:bottom w:val="single" w:sz="8" w:space="0" w:color="auto"/>
+              <w:right w:val="single" w:sz="8" w:space="0" w:color="auto"/>
+            </w:tcBorders>
+            <w:shd w:val="clear" w:color="auto" w:fill="auto"/>
+            <w:noWrap/>
+            <w:vAlign w:val="bottom"/>
+            <w:hideMark/>
+          </w:tcPr>
+          <w:p>
+            <w:pPr>
+              <w:spacing w:after="0" w:line="240" w:lineRule="auto"/>
+              <w:rPr>
+                <w:rFonts w:ascii="Calibri" w:eastAsia="Times New Roman" w:hAnsi="Calibri" w:cs="Calibri"/>
+                <w:color w:val="000000"/>
+              </w:rPr>
+            </w:pPr>
+            <w:r>
+              <w:rPr>
+                <w:rFonts w:ascii="Calibri" w:eastAsia="Times New Roman" w:hAnsi="Calibri" w:cs="Calibri"/>
+                <w:color w:val="000000"/>
+              </w:rPr>
+              <w:t> </w:t>
+            </w:r>
+          </w:p>
+        </w:tc>
+      </w:tr>
+    </w:tbl>
     <w:p>
       <w:pPr>
         <w:rPr>
@@ -7328,37 +8155,103 @@
         <w:rPr>
           <w:lang w:val="sv-SE"/>
         </w:rPr>
-        <w:t xml:space="preserve">Det går inte att ta bort produkter som finns med i en beställning. </w:t>
+        <w:t>Skulle man ändra priset på en vara så skulle priset i orderhistoriken ändras, detta är lätt fixat om man sparar inköpspriset med ordern</w:t>
       </w:r>
       <w:r>
         <w:rPr>
           <w:lang w:val="sv-SE"/>
         </w:rPr>
-        <w:t xml:space="preserve">Det är även möjligt att lägga till en kommentar på en produkt som köpts av en annan användare, dock går det inte att lägga till en kommentar om produkten inte finns med i en beställning. Tills vidare </w:t>
+        <w:t xml:space="preserve">. </w:t>
       </w:r>
       <w:r>
         <w:rPr>
           <w:lang w:val="sv-SE"/>
         </w:rPr>
-        <w:t>går</w:t>
+        <w:t xml:space="preserve">Det går det inte att </w:t>
       </w:r>
       <w:r>
         <w:rPr>
           <w:lang w:val="sv-SE"/>
         </w:rPr>
-        <w:t xml:space="preserve"> detta problem </w:t>
+        <w:t>skriva</w:t>
       </w:r>
       <w:r>
         <w:rPr>
           <w:lang w:val="sv-SE"/>
         </w:rPr>
-        <w:t xml:space="preserve">att </w:t>
+        <w:t xml:space="preserve"> en </w:t>
       </w:r>
       <w:r>
         <w:rPr>
           <w:lang w:val="sv-SE"/>
         </w:rPr>
-        <w:t>lösa med PHP, men en striktare databas-struktur hade önskats.</w:t>
+        <w:t>recension</w:t>
+      </w:r>
+      <w:r>
+        <w:rPr>
+          <w:lang w:val="sv-SE"/>
+        </w:rPr>
+        <w:t xml:space="preserve"> </w:t>
+      </w:r>
+      <w:r>
+        <w:rPr>
+          <w:lang w:val="sv-SE"/>
+        </w:rPr>
+        <w:t>utav</w:t>
+      </w:r>
+      <w:r>
+        <w:rPr>
+          <w:lang w:val="sv-SE"/>
+        </w:rPr>
+        <w:t xml:space="preserve"> </w:t>
+      </w:r>
+      <w:r>
+        <w:rPr>
+          <w:lang w:val="sv-SE"/>
+        </w:rPr>
+        <w:t xml:space="preserve">en </w:t>
+      </w:r>
+      <w:r>
+        <w:rPr>
+          <w:lang w:val="sv-SE"/>
+        </w:rPr>
+        <w:t>produkt</w:t>
+      </w:r>
+      <w:r>
+        <w:rPr>
+          <w:lang w:val="sv-SE"/>
+        </w:rPr>
+        <w:t xml:space="preserve"> om den</w:t>
+      </w:r>
+      <w:r>
+        <w:rPr>
+          <w:lang w:val="sv-SE"/>
+        </w:rPr>
+        <w:t xml:space="preserve"> inte finns med i en</w:t>
+      </w:r>
+      <w:r>
+        <w:rPr>
+          <w:lang w:val="sv-SE"/>
+        </w:rPr>
+        <w:t xml:space="preserve"> av användarens</w:t>
+      </w:r>
+      <w:r>
+        <w:rPr>
+          <w:lang w:val="sv-SE"/>
+        </w:rPr>
+        <w:t xml:space="preserve"> beställning</w:t>
+      </w:r>
+      <w:r>
+        <w:rPr>
+          <w:lang w:val="sv-SE"/>
+        </w:rPr>
+        <w:t>ar</w:t>
+      </w:r>
+      <w:r>
+        <w:rPr>
+          <w:lang w:val="sv-SE"/>
+        </w:rPr>
+        <w:t xml:space="preserve">. </w:t>
       </w:r>
     </w:p>
     <w:p>
@@ -7371,7 +8264,15 @@
         <w:rPr>
           <w:lang w:val="sv-SE"/>
         </w:rPr>
-        <w:t>Det är även möjligt att dela med sig av en inloggning genom att kopiera länken inklusive parametern för sessionen. Utöver det är hemsidan inte skyddad mot SQL injektioner och kapningar av sessioner, vilket betyder att en attack på hemsidan är fullt möjlig.</w:t>
+        <w:t>Hemsidan</w:t>
+      </w:r>
+      <w:bookmarkStart w:id="1" w:name="_GoBack"/>
+      <w:bookmarkEnd w:id="1"/>
+      <w:r>
+        <w:rPr>
+          <w:lang w:val="sv-SE"/>
+        </w:rPr>
+        <w:t xml:space="preserve"> inte skyddad mot SQL injektioner och kapningar av sessioner, vilket betyder att en attack på hemsidan är fullt möjlig.</w:t>
       </w:r>
     </w:p>
     <w:p>
@@ -7420,21 +8321,7 @@
         <w:rPr>
           <w:lang w:val="sv-SE"/>
         </w:rPr>
-        <w:t xml:space="preserve"> produkterna sorterade efter </w:t>
-      </w:r>
-      <w:proofErr w:type="spellStart"/>
-      <w:r>
-        <w:rPr>
-          <w:lang w:val="sv-SE"/>
-        </w:rPr>
-        <w:t>penntyp</w:t>
-      </w:r>
-      <w:proofErr w:type="spellEnd"/>
-      <w:r>
-        <w:rPr>
-          <w:lang w:val="sv-SE"/>
-        </w:rPr>
-        <w:t xml:space="preserve"> och sedan dess namn</w:t>
+        <w:t xml:space="preserve"> produkterna sorterade efter penntyp och sedan dess namn</w:t>
       </w:r>
       <w:r>
         <w:rPr>
@@ -7465,21 +8352,7 @@
         <w:rPr>
           <w:lang w:val="sv-SE"/>
         </w:rPr>
-        <w:t xml:space="preserve">På </w:t>
-      </w:r>
-      <w:proofErr w:type="spellStart"/>
-      <w:r>
-        <w:rPr>
-          <w:lang w:val="sv-SE"/>
-        </w:rPr>
-        <w:t>backend</w:t>
-      </w:r>
-      <w:proofErr w:type="spellEnd"/>
-      <w:r>
-        <w:rPr>
-          <w:lang w:val="sv-SE"/>
-        </w:rPr>
-        <w:t>-hållet så kan man skaffa en snabbare och större server för att göra användandet av sidan så enkelt som möjligt. För oss administratörer skulle vi kunna göra så att server</w:t>
+        <w:t>På backend-hållet så kan man skaffa en snabbare och större server för att göra användandet av sidan så enkelt som möjligt. För oss administratörer skulle vi kunna göra så att server</w:t>
       </w:r>
       <w:r>
         <w:rPr>
@@ -7497,16 +8370,8 @@
         <w:rPr>
           <w:lang w:val="sv-SE"/>
         </w:rPr>
-        <w:t xml:space="preserve">senaste stabila version av hemsidan från </w:t>
+        <w:t>senaste stabila version av hemsidan från GitHub</w:t>
       </w:r>
-      <w:proofErr w:type="spellStart"/>
-      <w:r>
-        <w:rPr>
-          <w:lang w:val="sv-SE"/>
-        </w:rPr>
-        <w:t>GitHub</w:t>
-      </w:r>
-      <w:proofErr w:type="spellEnd"/>
       <w:r>
         <w:rPr>
           <w:lang w:val="sv-SE"/>
@@ -7698,13 +8563,8 @@
     <w:pPr>
       <w:pStyle w:val="Sidhuvud"/>
     </w:pPr>
-    <w:proofErr w:type="spellStart"/>
     <w:r>
-      <w:t>Grupp</w:t>
-    </w:r>
-    <w:proofErr w:type="spellEnd"/>
-    <w:r>
-      <w:t xml:space="preserve"> 1 – Oskar &amp; Robin</w:t>
+      <w:t>Grupp 1 – Oskar &amp; Robin</w:t>
     </w:r>
   </w:p>
 </w:hdr>
@@ -8036,7 +8896,7 @@
       </w:pPr>
     </w:pPrDefault>
   </w:docDefaults>
-  <w:latentStyles w:defLockedState="0" w:defUIPriority="99" w:defSemiHidden="0" w:defUnhideWhenUsed="0" w:defQFormat="0" w:count="375">
+  <w:latentStyles w:defLockedState="0" w:defUIPriority="99" w:defSemiHidden="0" w:defUnhideWhenUsed="0" w:defQFormat="0" w:count="376">
     <w:lsdException w:name="Normal" w:uiPriority="0" w:qFormat="1"/>
     <w:lsdException w:name="heading 1" w:uiPriority="9" w:qFormat="1"/>
     <w:lsdException w:name="heading 2" w:semiHidden="1" w:uiPriority="9" w:unhideWhenUsed="1" w:qFormat="1"/>
@@ -8412,6 +9272,7 @@
     <w:lsdException w:name="Smart Hyperlink" w:semiHidden="1" w:unhideWhenUsed="1"/>
     <w:lsdException w:name="Hashtag" w:semiHidden="1" w:unhideWhenUsed="1"/>
     <w:lsdException w:name="Unresolved Mention" w:semiHidden="1" w:unhideWhenUsed="1"/>
+    <w:lsdException w:name="Smart Link" w:semiHidden="1" w:unhideWhenUsed="1"/>
   </w:latentStyles>
   <w:style w:type="paragraph" w:default="1" w:styleId="Normal">
     <w:name w:val="Normal"/>
@@ -8681,6 +9542,37 @@
     <w:rPr>
       <w:color w:val="954F72" w:themeColor="followedHyperlink"/>
       <w:u w:val="single"/>
+    </w:rPr>
+  </w:style>
+  <w:style w:type="paragraph" w:styleId="Underrubrik">
+    <w:name w:val="Subtitle"/>
+    <w:basedOn w:val="Normal"/>
+    <w:next w:val="Normal"/>
+    <w:link w:val="UnderrubrikChar"/>
+    <w:uiPriority w:val="11"/>
+    <w:qFormat/>
+    <w:rsid w:val="0036230F"/>
+    <w:pPr>
+      <w:numPr>
+        <w:ilvl w:val="1"/>
+      </w:numPr>
+    </w:pPr>
+    <w:rPr>
+      <w:rFonts w:eastAsiaTheme="minorEastAsia"/>
+      <w:color w:val="5A5A5A" w:themeColor="text1" w:themeTint="A5"/>
+      <w:spacing w:val="15"/>
+    </w:rPr>
+  </w:style>
+  <w:style w:type="character" w:customStyle="1" w:styleId="UnderrubrikChar">
+    <w:name w:val="Underrubrik Char"/>
+    <w:basedOn w:val="Standardstycketeckensnitt"/>
+    <w:link w:val="Underrubrik"/>
+    <w:uiPriority w:val="11"/>
+    <w:rsid w:val="0036230F"/>
+    <w:rPr>
+      <w:rFonts w:eastAsiaTheme="minorEastAsia"/>
+      <w:color w:val="5A5A5A" w:themeColor="text1" w:themeTint="A5"/>
+      <w:spacing w:val="15"/>
     </w:rPr>
   </w:style>
 </w:styles>
@@ -8986,7 +9878,7 @@
 </file>
 
 <file path=customXml/itemProps1.xml><?xml version="1.0" encoding="utf-8"?>
-<ds:datastoreItem xmlns:ds="http://schemas.openxmlformats.org/officeDocument/2006/customXml" ds:itemID="{3DCF496D-FFDE-4DB6-9303-1A7290B61F39}">
+<ds:datastoreItem xmlns:ds="http://schemas.openxmlformats.org/officeDocument/2006/customXml" ds:itemID="{2D49C84D-0039-4D1A-A877-10E7CED43ECF}">
   <ds:schemaRefs>
     <ds:schemaRef ds:uri="http://schemas.openxmlformats.org/officeDocument/2006/bibliography"/>
   </ds:schemaRefs>

</xml_diff>

<commit_message>
Skrivit lite till på avgränsningar
</commit_message>
<xml_diff>
--- a/Administrativa Filer/Sprint Document.docx
+++ b/Administrativa Filer/Sprint Document.docx
@@ -8155,6 +8155,20 @@
         <w:rPr>
           <w:lang w:val="sv-SE"/>
         </w:rPr>
+        <w:t>Sidan är endast formaterad för en 16:9 skärm. Strukturen på sidan, alltså div:arna, har dess bredd utryckt i procentenheter men texten är given i pixlar. Så brukar man sidan på en mobilenhet så kommer viss text fortsätta utanför div:en.</w:t>
+      </w:r>
+      <w:bookmarkStart w:id="1" w:name="_GoBack"/>
+      <w:bookmarkEnd w:id="1"/>
+      <w:r>
+        <w:rPr>
+          <w:lang w:val="sv-SE"/>
+        </w:rPr>
+        <w:t xml:space="preserve"> </w:t>
+      </w:r>
+      <w:r>
+        <w:rPr>
+          <w:lang w:val="sv-SE"/>
+        </w:rPr>
         <w:t>Skulle man ändra priset på en vara så skulle priset i orderhistoriken ändras, detta är lätt fixat om man sparar inköpspriset med ordern</w:t>
       </w:r>
       <w:r>
@@ -8266,8 +8280,6 @@
         </w:rPr>
         <w:t>Hemsidan</w:t>
       </w:r>
-      <w:bookmarkStart w:id="1" w:name="_GoBack"/>
-      <w:bookmarkEnd w:id="1"/>
       <w:r>
         <w:rPr>
           <w:lang w:val="sv-SE"/>
@@ -9878,7 +9890,7 @@
 </file>
 
 <file path=customXml/itemProps1.xml><?xml version="1.0" encoding="utf-8"?>
-<ds:datastoreItem xmlns:ds="http://schemas.openxmlformats.org/officeDocument/2006/customXml" ds:itemID="{2D49C84D-0039-4D1A-A877-10E7CED43ECF}">
+<ds:datastoreItem xmlns:ds="http://schemas.openxmlformats.org/officeDocument/2006/customXml" ds:itemID="{44950D8A-B62D-44AD-9120-1C7A71B716A4}">
   <ds:schemaRefs>
     <ds:schemaRef ds:uri="http://schemas.openxmlformats.org/officeDocument/2006/bibliography"/>
   </ds:schemaRefs>

</xml_diff>

<commit_message>
Den har mitt godkännande
Jag kapade det hängande och:et i "Finslipad Frontend" kommentaren
</commit_message>
<xml_diff>
--- a/Administrativa Filer/Sprint Document.docx
+++ b/Administrativa Filer/Sprint Document.docx
@@ -28,27 +28,7 @@
           <w:u w:val="single"/>
           <w:lang w:val="sv-SE"/>
         </w:rPr>
-        <w:t xml:space="preserve">print </w:t>
-      </w:r>
-      <w:proofErr w:type="spellStart"/>
-      <w:r>
-        <w:rPr>
-          <w:sz w:val="72"/>
-          <w:szCs w:val="72"/>
-          <w:u w:val="single"/>
-          <w:lang w:val="sv-SE"/>
-        </w:rPr>
-        <w:t>Document</w:t>
-      </w:r>
-      <w:proofErr w:type="spellEnd"/>
-      <w:r>
-        <w:rPr>
-          <w:sz w:val="72"/>
-          <w:szCs w:val="72"/>
-          <w:u w:val="single"/>
-          <w:lang w:val="sv-SE"/>
-        </w:rPr>
-        <w:t xml:space="preserve"> </w:t>
+        <w:t xml:space="preserve">print Document </w:t>
       </w:r>
     </w:p>
     <w:p>
@@ -68,7 +48,6 @@
           <w:lang w:val="sv-SE"/>
         </w:rPr>
       </w:pPr>
-      <w:proofErr w:type="spellStart"/>
       <w:r>
         <w:rPr>
           <w:b/>
@@ -76,29 +55,8 @@
           <w:u w:val="single"/>
           <w:lang w:val="sv-SE"/>
         </w:rPr>
-        <w:t>Executive</w:t>
+        <w:t>Executive Summary</w:t>
       </w:r>
-      <w:proofErr w:type="spellEnd"/>
-      <w:r>
-        <w:rPr>
-          <w:b/>
-          <w:bCs/>
-          <w:u w:val="single"/>
-          <w:lang w:val="sv-SE"/>
-        </w:rPr>
-        <w:t xml:space="preserve"> </w:t>
-      </w:r>
-      <w:proofErr w:type="spellStart"/>
-      <w:r>
-        <w:rPr>
-          <w:b/>
-          <w:bCs/>
-          <w:u w:val="single"/>
-          <w:lang w:val="sv-SE"/>
-        </w:rPr>
-        <w:t>Summary</w:t>
-      </w:r>
-      <w:proofErr w:type="spellEnd"/>
     </w:p>
     <w:p>
       <w:pPr>
@@ -140,49 +98,13 @@
         <w:rPr>
           <w:lang w:val="sv-SE"/>
         </w:rPr>
-        <w:t xml:space="preserve">, </w:t>
+        <w:t>, Javascript</w:t>
       </w:r>
-      <w:proofErr w:type="spellStart"/>
       <w:r>
         <w:rPr>
           <w:lang w:val="sv-SE"/>
         </w:rPr>
-        <w:t>Javascript</w:t>
-      </w:r>
-      <w:proofErr w:type="spellEnd"/>
-      <w:r>
-        <w:rPr>
-          <w:lang w:val="sv-SE"/>
-        </w:rPr>
-        <w:t xml:space="preserve"> och sedan PHP för att anropa databasen. Servern, som drivs av en </w:t>
-      </w:r>
-      <w:proofErr w:type="spellStart"/>
-      <w:r>
-        <w:rPr>
-          <w:lang w:val="sv-SE"/>
-        </w:rPr>
-        <w:t>Raspberry</w:t>
-      </w:r>
-      <w:proofErr w:type="spellEnd"/>
-      <w:r>
-        <w:rPr>
-          <w:lang w:val="sv-SE"/>
-        </w:rPr>
-        <w:t xml:space="preserve"> Pi, består av LAMP med </w:t>
-      </w:r>
-      <w:proofErr w:type="spellStart"/>
-      <w:r>
-        <w:rPr>
-          <w:lang w:val="sv-SE"/>
-        </w:rPr>
-        <w:t>mySQL</w:t>
-      </w:r>
-      <w:proofErr w:type="spellEnd"/>
-      <w:r>
-        <w:rPr>
-          <w:lang w:val="sv-SE"/>
-        </w:rPr>
-        <w:t xml:space="preserve"> som databasmotor.</w:t>
+        <w:t xml:space="preserve"> och sedan PHP för att anropa databasen. Servern, som drivs av en Raspberry Pi, består av LAMP med mySQL som databasmotor.</w:t>
       </w:r>
     </w:p>
     <w:p>
@@ -194,7 +116,6 @@
           <w:u w:val="single"/>
         </w:rPr>
       </w:pPr>
-      <w:proofErr w:type="spellStart"/>
       <w:r>
         <w:rPr>
           <w:b/>
@@ -203,7 +124,6 @@
         </w:rPr>
         <w:t>Användarfall</w:t>
       </w:r>
-      <w:proofErr w:type="spellEnd"/>
     </w:p>
     <w:p>
       <w:pPr>
@@ -213,21 +133,12 @@
           <w:bCs/>
         </w:rPr>
       </w:pPr>
-      <w:proofErr w:type="spellStart"/>
       <w:r>
         <w:rPr>
           <w:b/>
           <w:bCs/>
         </w:rPr>
-        <w:t>Administratör</w:t>
-      </w:r>
-      <w:proofErr w:type="spellEnd"/>
-      <w:r>
-        <w:rPr>
-          <w:b/>
-          <w:bCs/>
-        </w:rPr>
-        <w:t>:</w:t>
+        <w:t>Administratör:</w:t>
       </w:r>
     </w:p>
     <w:p>
@@ -256,21 +167,12 @@
           <w:bCs/>
         </w:rPr>
       </w:pPr>
-      <w:proofErr w:type="spellStart"/>
       <w:r>
         <w:rPr>
           <w:b/>
           <w:bCs/>
         </w:rPr>
-        <w:t>Kund</w:t>
-      </w:r>
-      <w:proofErr w:type="spellEnd"/>
-      <w:r>
-        <w:rPr>
-          <w:b/>
-          <w:bCs/>
-        </w:rPr>
-        <w:t>:</w:t>
+        <w:t>Kund:</w:t>
       </w:r>
     </w:p>
     <w:p>
@@ -414,20 +316,8 @@
           <w:szCs w:val="22"/>
           <w:lang w:val="sv-SE"/>
         </w:rPr>
-        <w:t xml:space="preserve">, </w:t>
+        <w:t>, Javascript</w:t>
       </w:r>
-      <w:proofErr w:type="spellStart"/>
-      <w:r>
-        <w:rPr>
-          <w:rFonts w:asciiTheme="minorHAnsi" w:eastAsiaTheme="minorHAnsi" w:hAnsiTheme="minorHAnsi" w:cstheme="minorBidi"/>
-          <w:color w:val="auto"/>
-          <w:sz w:val="22"/>
-          <w:szCs w:val="22"/>
-          <w:lang w:val="sv-SE"/>
-        </w:rPr>
-        <w:t>Javascript</w:t>
-      </w:r>
-      <w:proofErr w:type="spellEnd"/>
       <w:r>
         <w:rPr>
           <w:rFonts w:asciiTheme="minorHAnsi" w:eastAsiaTheme="minorHAnsi" w:hAnsiTheme="minorHAnsi" w:cstheme="minorBidi"/>
@@ -456,51 +346,7 @@
           <w:szCs w:val="22"/>
           <w:lang w:val="sv-SE"/>
         </w:rPr>
-        <w:t xml:space="preserve">PHP för att anropa databasen. Servern, som drivs av en </w:t>
-      </w:r>
-      <w:proofErr w:type="spellStart"/>
-      <w:r>
-        <w:rPr>
-          <w:rFonts w:asciiTheme="minorHAnsi" w:eastAsiaTheme="minorHAnsi" w:hAnsiTheme="minorHAnsi" w:cstheme="minorBidi"/>
-          <w:color w:val="auto"/>
-          <w:sz w:val="22"/>
-          <w:szCs w:val="22"/>
-          <w:lang w:val="sv-SE"/>
-        </w:rPr>
-        <w:t>Raspberry</w:t>
-      </w:r>
-      <w:proofErr w:type="spellEnd"/>
-      <w:r>
-        <w:rPr>
-          <w:rFonts w:asciiTheme="minorHAnsi" w:eastAsiaTheme="minorHAnsi" w:hAnsiTheme="minorHAnsi" w:cstheme="minorBidi"/>
-          <w:color w:val="auto"/>
-          <w:sz w:val="22"/>
-          <w:szCs w:val="22"/>
-          <w:lang w:val="sv-SE"/>
-        </w:rPr>
-        <w:t xml:space="preserve"> Pi, består av LAMP med </w:t>
-      </w:r>
-      <w:proofErr w:type="spellStart"/>
-      <w:r>
-        <w:rPr>
-          <w:rFonts w:asciiTheme="minorHAnsi" w:eastAsiaTheme="minorHAnsi" w:hAnsiTheme="minorHAnsi" w:cstheme="minorBidi"/>
-          <w:color w:val="auto"/>
-          <w:sz w:val="22"/>
-          <w:szCs w:val="22"/>
-          <w:lang w:val="sv-SE"/>
-        </w:rPr>
-        <w:t>mySQL</w:t>
-      </w:r>
-      <w:proofErr w:type="spellEnd"/>
-      <w:r>
-        <w:rPr>
-          <w:rFonts w:asciiTheme="minorHAnsi" w:eastAsiaTheme="minorHAnsi" w:hAnsiTheme="minorHAnsi" w:cstheme="minorBidi"/>
-          <w:color w:val="auto"/>
-          <w:sz w:val="22"/>
-          <w:szCs w:val="22"/>
-          <w:lang w:val="sv-SE"/>
-        </w:rPr>
-        <w:t xml:space="preserve"> som databasmotor.</w:t>
+        <w:t>PHP för att anropa databasen. Servern, som drivs av en Raspberry Pi, består av LAMP med mySQL som databasmotor.</w:t>
       </w:r>
     </w:p>
     <w:bookmarkEnd w:id="0"/>
@@ -518,17 +364,7 @@
           <w:u w:val="single"/>
           <w:lang w:val="sv-SE"/>
         </w:rPr>
-        <w:t xml:space="preserve">Nuvarande </w:t>
-      </w:r>
-      <w:proofErr w:type="spellStart"/>
-      <w:r>
-        <w:rPr>
-          <w:b/>
-          <w:bCs/>
-          <w:u w:val="single"/>
-          <w:lang w:val="sv-SE"/>
-        </w:rPr>
-        <w:t>Backlo</w:t>
+        <w:t>Nuvarande Backlo</w:t>
       </w:r>
       <w:r>
         <w:rPr>
@@ -539,7 +375,6 @@
         </w:rPr>
         <w:t>g</w:t>
       </w:r>
-      <w:proofErr w:type="spellEnd"/>
     </w:p>
     <w:tbl>
       <w:tblPr>
@@ -713,7 +548,6 @@
                 <w:lang w:val="sv-SE" w:eastAsia="sv-SE"/>
               </w:rPr>
             </w:pPr>
-            <w:proofErr w:type="spellStart"/>
             <w:r>
               <w:rPr>
                 <w:rFonts w:ascii="Calibri" w:eastAsia="Times New Roman" w:hAnsi="Calibri" w:cs="Calibri"/>
@@ -726,7 +560,6 @@
               </w:rPr>
               <w:t>Prio</w:t>
             </w:r>
-            <w:proofErr w:type="spellEnd"/>
             <w:r>
               <w:rPr>
                 <w:rFonts w:ascii="Calibri" w:eastAsia="Times New Roman" w:hAnsi="Calibri" w:cs="Calibri"/>
@@ -1169,18 +1002,8 @@
                 <w:color w:val="000000"/>
                 <w:lang w:val="sv-SE" w:eastAsia="sv-SE"/>
               </w:rPr>
-              <w:t xml:space="preserve">Simpel </w:t>
-            </w:r>
-            <w:proofErr w:type="spellStart"/>
-            <w:r>
-              <w:rPr>
-                <w:rFonts w:ascii="Calibri" w:eastAsia="Times New Roman" w:hAnsi="Calibri" w:cs="Calibri"/>
-                <w:color w:val="000000"/>
-                <w:lang w:val="sv-SE" w:eastAsia="sv-SE"/>
-              </w:rPr>
-              <w:t>hemsidalayout</w:t>
-            </w:r>
-            <w:proofErr w:type="spellEnd"/>
+              <w:t>Simpel hemsidalayout</w:t>
+            </w:r>
           </w:p>
         </w:tc>
         <w:tc>
@@ -2364,18 +2187,8 @@
                 <w:color w:val="000000"/>
                 <w:lang w:val="sv-SE" w:eastAsia="sv-SE"/>
               </w:rPr>
-              <w:t xml:space="preserve">Skapa </w:t>
-            </w:r>
-            <w:proofErr w:type="spellStart"/>
-            <w:r>
-              <w:rPr>
-                <w:rFonts w:ascii="Calibri" w:eastAsia="Times New Roman" w:hAnsi="Calibri" w:cs="Calibri"/>
-                <w:color w:val="000000"/>
-                <w:lang w:val="sv-SE" w:eastAsia="sv-SE"/>
-              </w:rPr>
-              <w:t>Produktstruct</w:t>
-            </w:r>
-            <w:proofErr w:type="spellEnd"/>
+              <w:t>Skapa Produktstruct</w:t>
+            </w:r>
           </w:p>
         </w:tc>
         <w:tc>
@@ -2842,23 +2655,13 @@
                 <w:lang w:val="sv-SE" w:eastAsia="sv-SE"/>
               </w:rPr>
             </w:pPr>
-            <w:proofErr w:type="spellStart"/>
-            <w:r>
-              <w:rPr>
-                <w:rFonts w:ascii="Calibri" w:eastAsia="Times New Roman" w:hAnsi="Calibri" w:cs="Calibri"/>
-                <w:color w:val="000000"/>
-                <w:lang w:val="sv-SE" w:eastAsia="sv-SE"/>
-              </w:rPr>
-              <w:t>Php</w:t>
-            </w:r>
-            <w:proofErr w:type="spellEnd"/>
-            <w:r>
-              <w:rPr>
-                <w:rFonts w:ascii="Calibri" w:eastAsia="Times New Roman" w:hAnsi="Calibri" w:cs="Calibri"/>
-                <w:color w:val="000000"/>
-                <w:lang w:val="sv-SE" w:eastAsia="sv-SE"/>
-              </w:rPr>
-              <w:t xml:space="preserve"> script till databas</w:t>
+            <w:r>
+              <w:rPr>
+                <w:rFonts w:ascii="Calibri" w:eastAsia="Times New Roman" w:hAnsi="Calibri" w:cs="Calibri"/>
+                <w:color w:val="000000"/>
+                <w:lang w:val="sv-SE" w:eastAsia="sv-SE"/>
+              </w:rPr>
+              <w:t>Php script till databas</w:t>
             </w:r>
           </w:p>
         </w:tc>
@@ -3332,25 +3135,7 @@
                 <w:color w:val="000000"/>
                 <w:lang w:val="sv-SE" w:eastAsia="sv-SE"/>
               </w:rPr>
-              <w:t xml:space="preserve">Byta ut </w:t>
-            </w:r>
-            <w:proofErr w:type="spellStart"/>
-            <w:r>
-              <w:rPr>
-                <w:rFonts w:ascii="Calibri" w:eastAsia="Times New Roman" w:hAnsi="Calibri" w:cs="Calibri"/>
-                <w:color w:val="000000"/>
-                <w:lang w:val="sv-SE" w:eastAsia="sv-SE"/>
-              </w:rPr>
-              <w:t>placeholder</w:t>
-            </w:r>
-            <w:proofErr w:type="spellEnd"/>
-            <w:r>
-              <w:rPr>
-                <w:rFonts w:ascii="Calibri" w:eastAsia="Times New Roman" w:hAnsi="Calibri" w:cs="Calibri"/>
-                <w:color w:val="000000"/>
-                <w:lang w:val="sv-SE" w:eastAsia="sv-SE"/>
-              </w:rPr>
-              <w:t xml:space="preserve"> element</w:t>
+              <w:t>Byta ut placeholder element</w:t>
             </w:r>
           </w:p>
         </w:tc>
@@ -3827,16 +3612,14 @@
               </w:rPr>
               <w:t xml:space="preserve">Lägg till </w:t>
             </w:r>
-            <w:proofErr w:type="spellStart"/>
-            <w:r>
-              <w:rPr>
-                <w:rFonts w:ascii="Calibri" w:eastAsia="Times New Roman" w:hAnsi="Calibri" w:cs="Calibri"/>
-                <w:color w:val="000000"/>
-                <w:lang w:val="sv-SE" w:eastAsia="sv-SE"/>
-              </w:rPr>
-              <w:t>användarfunktionalitet</w:t>
-            </w:r>
-            <w:proofErr w:type="spellEnd"/>
+            <w:r>
+              <w:rPr>
+                <w:rFonts w:ascii="Calibri" w:eastAsia="Times New Roman" w:hAnsi="Calibri" w:cs="Calibri"/>
+                <w:color w:val="000000"/>
+                <w:lang w:val="sv-SE" w:eastAsia="sv-SE"/>
+              </w:rPr>
+              <w:t>Användarfunktionalitet</w:t>
+            </w:r>
           </w:p>
         </w:tc>
         <w:tc>
@@ -5422,43 +5205,7 @@
                 <w:color w:val="000000"/>
                 <w:lang w:val="sv-SE" w:eastAsia="sv-SE"/>
               </w:rPr>
-              <w:t xml:space="preserve">Istället för bara strängar i Products så har vi </w:t>
-            </w:r>
-            <w:proofErr w:type="spellStart"/>
-            <w:r>
-              <w:rPr>
-                <w:rFonts w:ascii="Calibri" w:eastAsia="Times New Roman" w:hAnsi="Calibri" w:cs="Calibri"/>
-                <w:color w:val="000000"/>
-                <w:lang w:val="sv-SE" w:eastAsia="sv-SE"/>
-              </w:rPr>
-              <w:t>foreign</w:t>
-            </w:r>
-            <w:proofErr w:type="spellEnd"/>
-            <w:r>
-              <w:rPr>
-                <w:rFonts w:ascii="Calibri" w:eastAsia="Times New Roman" w:hAnsi="Calibri" w:cs="Calibri"/>
-                <w:color w:val="000000"/>
-                <w:lang w:val="sv-SE" w:eastAsia="sv-SE"/>
-              </w:rPr>
-              <w:t xml:space="preserve"> </w:t>
-            </w:r>
-            <w:proofErr w:type="spellStart"/>
-            <w:r>
-              <w:rPr>
-                <w:rFonts w:ascii="Calibri" w:eastAsia="Times New Roman" w:hAnsi="Calibri" w:cs="Calibri"/>
-                <w:color w:val="000000"/>
-                <w:lang w:val="sv-SE" w:eastAsia="sv-SE"/>
-              </w:rPr>
-              <w:t>key</w:t>
-            </w:r>
-            <w:proofErr w:type="spellEnd"/>
-            <w:r>
-              <w:rPr>
-                <w:rFonts w:ascii="Calibri" w:eastAsia="Times New Roman" w:hAnsi="Calibri" w:cs="Calibri"/>
-                <w:color w:val="000000"/>
-                <w:lang w:val="sv-SE" w:eastAsia="sv-SE"/>
-              </w:rPr>
-              <w:t xml:space="preserve"> till en tabell.</w:t>
+              <w:t>Istället för bara strängar i Products så har vi foreign key till en tabell.</w:t>
             </w:r>
           </w:p>
         </w:tc>
@@ -7420,23 +7167,13 @@
                 <w:lang w:val="sv-SE" w:eastAsia="sv-SE"/>
               </w:rPr>
             </w:pPr>
-            <w:proofErr w:type="spellStart"/>
-            <w:r>
-              <w:rPr>
-                <w:rFonts w:ascii="Calibri" w:eastAsia="Times New Roman" w:hAnsi="Calibri" w:cs="Calibri"/>
-                <w:color w:val="000000"/>
-                <w:lang w:val="sv-SE" w:eastAsia="sv-SE"/>
-              </w:rPr>
-              <w:t>Admin</w:t>
-            </w:r>
-            <w:proofErr w:type="spellEnd"/>
-            <w:r>
-              <w:rPr>
-                <w:rFonts w:ascii="Calibri" w:eastAsia="Times New Roman" w:hAnsi="Calibri" w:cs="Calibri"/>
-                <w:color w:val="000000"/>
-                <w:lang w:val="sv-SE" w:eastAsia="sv-SE"/>
-              </w:rPr>
-              <w:t xml:space="preserve"> funktionalitet</w:t>
+            <w:r>
+              <w:rPr>
+                <w:rFonts w:ascii="Calibri" w:eastAsia="Times New Roman" w:hAnsi="Calibri" w:cs="Calibri"/>
+                <w:color w:val="000000"/>
+                <w:lang w:val="sv-SE" w:eastAsia="sv-SE"/>
+              </w:rPr>
+              <w:t>Admin funktionalitet</w:t>
             </w:r>
           </w:p>
         </w:tc>
@@ -7667,23 +7404,13 @@
                 <w:lang w:val="sv-SE" w:eastAsia="sv-SE"/>
               </w:rPr>
             </w:pPr>
-            <w:proofErr w:type="spellStart"/>
-            <w:r>
-              <w:rPr>
-                <w:rFonts w:ascii="Calibri" w:eastAsia="Times New Roman" w:hAnsi="Calibri" w:cs="Calibri"/>
-                <w:color w:val="000000"/>
-                <w:lang w:val="sv-SE" w:eastAsia="sv-SE"/>
-              </w:rPr>
-              <w:t>Php</w:t>
-            </w:r>
-            <w:proofErr w:type="spellEnd"/>
-            <w:r>
-              <w:rPr>
-                <w:rFonts w:ascii="Calibri" w:eastAsia="Times New Roman" w:hAnsi="Calibri" w:cs="Calibri"/>
-                <w:color w:val="000000"/>
-                <w:lang w:val="sv-SE" w:eastAsia="sv-SE"/>
-              </w:rPr>
-              <w:t xml:space="preserve"> sessioner</w:t>
+            <w:r>
+              <w:rPr>
+                <w:rFonts w:ascii="Calibri" w:eastAsia="Times New Roman" w:hAnsi="Calibri" w:cs="Calibri"/>
+                <w:color w:val="000000"/>
+                <w:lang w:val="sv-SE" w:eastAsia="sv-SE"/>
+              </w:rPr>
+              <w:t>Php sessioner</w:t>
             </w:r>
           </w:p>
         </w:tc>
@@ -7953,7 +7680,7 @@
                 <w:color w:val="000000"/>
                 <w:lang w:val="sv-SE" w:eastAsia="sv-SE"/>
               </w:rPr>
-              <w:t>Databas</w:t>
+              <w:t>Front end</w:t>
             </w:r>
           </w:p>
         </w:tc>
@@ -8151,34 +7878,22 @@
                 <w:lang w:val="sv-SE" w:eastAsia="sv-SE"/>
               </w:rPr>
             </w:pPr>
-            <w:proofErr w:type="spellStart"/>
-            <w:r>
-              <w:rPr>
-                <w:rFonts w:ascii="Calibri" w:eastAsia="Times New Roman" w:hAnsi="Calibri" w:cs="Calibri"/>
-                <w:color w:val="000000"/>
-                <w:lang w:val="sv-SE" w:eastAsia="sv-SE"/>
-              </w:rPr>
-              <w:t>Error</w:t>
-            </w:r>
-            <w:proofErr w:type="spellEnd"/>
-            <w:r>
-              <w:rPr>
-                <w:rFonts w:ascii="Calibri" w:eastAsia="Times New Roman" w:hAnsi="Calibri" w:cs="Calibri"/>
-                <w:color w:val="000000"/>
-                <w:lang w:val="sv-SE" w:eastAsia="sv-SE"/>
-              </w:rPr>
-              <w:t xml:space="preserve"> </w:t>
-            </w:r>
-            <w:proofErr w:type="spellStart"/>
-            <w:r>
-              <w:rPr>
-                <w:rFonts w:ascii="Calibri" w:eastAsia="Times New Roman" w:hAnsi="Calibri" w:cs="Calibri"/>
-                <w:color w:val="000000"/>
-                <w:lang w:val="sv-SE" w:eastAsia="sv-SE"/>
-              </w:rPr>
-              <w:t>meddelenden</w:t>
-            </w:r>
-            <w:proofErr w:type="spellEnd"/>
+            <w:r>
+              <w:rPr>
+                <w:rFonts w:ascii="Calibri" w:eastAsia="Times New Roman" w:hAnsi="Calibri" w:cs="Calibri"/>
+                <w:color w:val="000000"/>
+                <w:lang w:val="sv-SE" w:eastAsia="sv-SE"/>
+              </w:rPr>
+              <w:t xml:space="preserve">Error </w:t>
+            </w:r>
+            <w:r>
+              <w:rPr>
+                <w:rFonts w:ascii="Calibri" w:eastAsia="Times New Roman" w:hAnsi="Calibri" w:cs="Calibri"/>
+                <w:color w:val="000000"/>
+                <w:lang w:val="sv-SE" w:eastAsia="sv-SE"/>
+              </w:rPr>
+              <w:t>meddelanden</w:t>
+            </w:r>
           </w:p>
         </w:tc>
         <w:tc>
@@ -8342,25 +8057,7 @@
                 <w:color w:val="000000"/>
                 <w:lang w:val="sv-SE" w:eastAsia="sv-SE"/>
               </w:rPr>
-              <w:t xml:space="preserve">Felmeddelanden ska ges felaktig inloggning och om </w:t>
-            </w:r>
-            <w:proofErr w:type="spellStart"/>
-            <w:r>
-              <w:rPr>
-                <w:rFonts w:ascii="Calibri" w:eastAsia="Times New Roman" w:hAnsi="Calibri" w:cs="Calibri"/>
-                <w:color w:val="000000"/>
-                <w:lang w:val="sv-SE" w:eastAsia="sv-SE"/>
-              </w:rPr>
-              <w:t>recenstion</w:t>
-            </w:r>
-            <w:proofErr w:type="spellEnd"/>
-            <w:r>
-              <w:rPr>
-                <w:rFonts w:ascii="Calibri" w:eastAsia="Times New Roman" w:hAnsi="Calibri" w:cs="Calibri"/>
-                <w:color w:val="000000"/>
-                <w:lang w:val="sv-SE" w:eastAsia="sv-SE"/>
-              </w:rPr>
-              <w:t xml:space="preserve"> läggs på ej köpt vara.</w:t>
+              <w:t>Felmeddelanden ska ges felaktig inloggning och om recension läggs på ej köpt vara.</w:t>
             </w:r>
           </w:p>
         </w:tc>
@@ -8669,18 +8366,8 @@
                 <w:color w:val="000000"/>
                 <w:lang w:val="sv-SE" w:eastAsia="sv-SE"/>
               </w:rPr>
-              <w:t xml:space="preserve">Finslipad </w:t>
-            </w:r>
-            <w:proofErr w:type="spellStart"/>
-            <w:r>
-              <w:rPr>
-                <w:rFonts w:ascii="Calibri" w:eastAsia="Times New Roman" w:hAnsi="Calibri" w:cs="Calibri"/>
-                <w:color w:val="000000"/>
-                <w:lang w:val="sv-SE" w:eastAsia="sv-SE"/>
-              </w:rPr>
-              <w:t>frontend</w:t>
-            </w:r>
-            <w:proofErr w:type="spellEnd"/>
+              <w:t>Finslipad frontend</w:t>
+            </w:r>
           </w:p>
         </w:tc>
         <w:tc>
@@ -8844,8 +8531,10 @@
                 <w:color w:val="000000"/>
                 <w:lang w:val="sv-SE" w:eastAsia="sv-SE"/>
               </w:rPr>
-              <w:t>Mer enhetlig design och</w:t>
-            </w:r>
+              <w:t xml:space="preserve">Mer enhetlig design </w:t>
+            </w:r>
+            <w:bookmarkStart w:id="1" w:name="_GoBack"/>
+            <w:bookmarkEnd w:id="1"/>
           </w:p>
         </w:tc>
       </w:tr>
@@ -8867,23 +8556,13 @@
           <w:u w:val="single"/>
         </w:rPr>
       </w:pPr>
-      <w:proofErr w:type="spellStart"/>
       <w:r>
         <w:rPr>
           <w:b/>
           <w:bCs/>
           <w:u w:val="single"/>
         </w:rPr>
-        <w:t>Databas</w:t>
-      </w:r>
-      <w:proofErr w:type="spellEnd"/>
-      <w:r>
-        <w:rPr>
-          <w:b/>
-          <w:bCs/>
-          <w:u w:val="single"/>
-        </w:rPr>
-        <w:t xml:space="preserve"> schema</w:t>
+        <w:t>Databas schema</w:t>
       </w:r>
     </w:p>
     <w:p>
@@ -9145,7 +8824,6 @@
                 <w:color w:val="000000"/>
               </w:rPr>
             </w:pPr>
-            <w:proofErr w:type="spellStart"/>
             <w:r>
               <w:rPr>
                 <w:rFonts w:ascii="Calibri" w:eastAsia="Times New Roman" w:hAnsi="Calibri" w:cs="Calibri"/>
@@ -9155,7 +8833,6 @@
               </w:rPr>
               <w:t>Testfall</w:t>
             </w:r>
-            <w:proofErr w:type="spellEnd"/>
           </w:p>
         </w:tc>
         <w:tc>
@@ -9217,7 +8894,6 @@
                 <w:color w:val="000000"/>
               </w:rPr>
             </w:pPr>
-            <w:proofErr w:type="spellStart"/>
             <w:r>
               <w:rPr>
                 <w:rFonts w:ascii="Calibri" w:eastAsia="Times New Roman" w:hAnsi="Calibri" w:cs="Calibri"/>
@@ -9225,19 +8901,34 @@
                 <w:bCs/>
                 <w:color w:val="000000"/>
               </w:rPr>
-              <w:t>Förväntat</w:t>
-            </w:r>
-            <w:proofErr w:type="spellEnd"/>
-            <w:r>
+              <w:t>Förväntat resultat</w:t>
+            </w:r>
+          </w:p>
+        </w:tc>
+        <w:tc>
+          <w:tcPr>
+            <w:tcW w:w="1559" w:type="dxa"/>
+            <w:tcBorders>
+              <w:top w:val="single" w:sz="8" w:space="0" w:color="auto"/>
+              <w:left w:val="nil"/>
+              <w:bottom w:val="single" w:sz="4" w:space="0" w:color="auto"/>
+              <w:right w:val="single" w:sz="4" w:space="0" w:color="auto"/>
+            </w:tcBorders>
+            <w:shd w:val="clear" w:color="000000" w:fill="D9E1F2"/>
+            <w:noWrap/>
+            <w:vAlign w:val="bottom"/>
+            <w:hideMark/>
+          </w:tcPr>
+          <w:p>
+            <w:pPr>
+              <w:spacing w:after="0" w:line="240" w:lineRule="auto"/>
               <w:rPr>
                 <w:rFonts w:ascii="Calibri" w:eastAsia="Times New Roman" w:hAnsi="Calibri" w:cs="Calibri"/>
                 <w:b/>
                 <w:bCs/>
                 <w:color w:val="000000"/>
               </w:rPr>
-              <w:t xml:space="preserve"> </w:t>
-            </w:r>
-            <w:proofErr w:type="spellStart"/>
+            </w:pPr>
             <w:r>
               <w:rPr>
                 <w:rFonts w:ascii="Calibri" w:eastAsia="Times New Roman" w:hAnsi="Calibri" w:cs="Calibri"/>
@@ -9245,46 +8936,8 @@
                 <w:bCs/>
                 <w:color w:val="000000"/>
               </w:rPr>
-              <w:t>resultat</w:t>
-            </w:r>
-            <w:proofErr w:type="spellEnd"/>
-          </w:p>
-        </w:tc>
-        <w:tc>
-          <w:tcPr>
-            <w:tcW w:w="1559" w:type="dxa"/>
-            <w:tcBorders>
-              <w:top w:val="single" w:sz="8" w:space="0" w:color="auto"/>
-              <w:left w:val="nil"/>
-              <w:bottom w:val="single" w:sz="4" w:space="0" w:color="auto"/>
-              <w:right w:val="single" w:sz="4" w:space="0" w:color="auto"/>
-            </w:tcBorders>
-            <w:shd w:val="clear" w:color="000000" w:fill="D9E1F2"/>
-            <w:noWrap/>
-            <w:vAlign w:val="bottom"/>
-            <w:hideMark/>
-          </w:tcPr>
-          <w:p>
-            <w:pPr>
-              <w:spacing w:after="0" w:line="240" w:lineRule="auto"/>
-              <w:rPr>
-                <w:rFonts w:ascii="Calibri" w:eastAsia="Times New Roman" w:hAnsi="Calibri" w:cs="Calibri"/>
-                <w:b/>
-                <w:bCs/>
-                <w:color w:val="000000"/>
-              </w:rPr>
-            </w:pPr>
-            <w:proofErr w:type="spellStart"/>
-            <w:r>
-              <w:rPr>
-                <w:rFonts w:ascii="Calibri" w:eastAsia="Times New Roman" w:hAnsi="Calibri" w:cs="Calibri"/>
-                <w:b/>
-                <w:bCs/>
-                <w:color w:val="000000"/>
-              </w:rPr>
               <w:t>Resultat</w:t>
             </w:r>
-            <w:proofErr w:type="spellEnd"/>
           </w:p>
         </w:tc>
         <w:tc>
@@ -9420,31 +9073,13 @@
                 <w:color w:val="000000"/>
               </w:rPr>
             </w:pPr>
-            <w:proofErr w:type="spellStart"/>
-            <w:r>
-              <w:rPr>
-                <w:rFonts w:ascii="Calibri" w:eastAsia="Times New Roman" w:hAnsi="Calibri" w:cs="Calibri"/>
-                <w:color w:val="000000"/>
-              </w:rPr>
-              <w:t>Öppna</w:t>
-            </w:r>
-            <w:proofErr w:type="spellEnd"/>
-            <w:r>
-              <w:rPr>
-                <w:rFonts w:ascii="Calibri" w:eastAsia="Times New Roman" w:hAnsi="Calibri" w:cs="Calibri"/>
-                <w:color w:val="000000"/>
-              </w:rPr>
-              <w:t xml:space="preserve"> </w:t>
-            </w:r>
-            <w:proofErr w:type="spellStart"/>
-            <w:r>
-              <w:rPr>
-                <w:rFonts w:ascii="Calibri" w:eastAsia="Times New Roman" w:hAnsi="Calibri" w:cs="Calibri"/>
-                <w:color w:val="000000"/>
-              </w:rPr>
-              <w:t>sidan</w:t>
-            </w:r>
-            <w:proofErr w:type="spellEnd"/>
+            <w:r>
+              <w:rPr>
+                <w:rFonts w:ascii="Calibri" w:eastAsia="Times New Roman" w:hAnsi="Calibri" w:cs="Calibri"/>
+                <w:color w:val="000000"/>
+              </w:rPr>
+              <w:t>Öppna sidan</w:t>
+            </w:r>
           </w:p>
         </w:tc>
         <w:tc>
@@ -9469,21 +9104,12 @@
                 <w:color w:val="000000"/>
               </w:rPr>
             </w:pPr>
-            <w:proofErr w:type="spellStart"/>
-            <w:r>
-              <w:rPr>
-                <w:rFonts w:ascii="Calibri" w:eastAsia="Times New Roman" w:hAnsi="Calibri" w:cs="Calibri"/>
-                <w:color w:val="000000"/>
-              </w:rPr>
-              <w:t>Gå</w:t>
-            </w:r>
-            <w:proofErr w:type="spellEnd"/>
-            <w:r>
-              <w:rPr>
-                <w:rFonts w:ascii="Calibri" w:eastAsia="Times New Roman" w:hAnsi="Calibri" w:cs="Calibri"/>
-                <w:color w:val="000000"/>
-              </w:rPr>
-              <w:t xml:space="preserve"> till http://90.224.160.35/</w:t>
+            <w:r>
+              <w:rPr>
+                <w:rFonts w:ascii="Calibri" w:eastAsia="Times New Roman" w:hAnsi="Calibri" w:cs="Calibri"/>
+                <w:color w:val="000000"/>
+              </w:rPr>
+              <w:t>Gå till http://90.224.160.35/</w:t>
             </w:r>
           </w:p>
         </w:tc>
@@ -9516,25 +9142,7 @@
                 <w:color w:val="000000"/>
                 <w:lang w:val="sv-SE"/>
               </w:rPr>
-              <w:t xml:space="preserve">Hemsidan skall visas i </w:t>
-            </w:r>
-            <w:proofErr w:type="spellStart"/>
-            <w:r>
-              <w:rPr>
-                <w:rFonts w:ascii="Calibri" w:eastAsia="Times New Roman" w:hAnsi="Calibri" w:cs="Calibri"/>
-                <w:color w:val="000000"/>
-                <w:lang w:val="sv-SE"/>
-              </w:rPr>
-              <w:t>webläsaren</w:t>
-            </w:r>
-            <w:proofErr w:type="spellEnd"/>
-            <w:r>
-              <w:rPr>
-                <w:rFonts w:ascii="Calibri" w:eastAsia="Times New Roman" w:hAnsi="Calibri" w:cs="Calibri"/>
-                <w:color w:val="000000"/>
-                <w:lang w:val="sv-SE"/>
-              </w:rPr>
-              <w:t>.</w:t>
+              <w:t>Hemsidan skall visas i webläsaren.</w:t>
             </w:r>
           </w:p>
         </w:tc>
@@ -9560,21 +9168,12 @@
                 <w:color w:val="000000"/>
               </w:rPr>
             </w:pPr>
-            <w:proofErr w:type="spellStart"/>
-            <w:r>
-              <w:rPr>
-                <w:rFonts w:ascii="Calibri" w:eastAsia="Times New Roman" w:hAnsi="Calibri" w:cs="Calibri"/>
-                <w:color w:val="000000"/>
-              </w:rPr>
-              <w:t>Hemsidan</w:t>
-            </w:r>
-            <w:proofErr w:type="spellEnd"/>
-            <w:r>
-              <w:rPr>
-                <w:rFonts w:ascii="Calibri" w:eastAsia="Times New Roman" w:hAnsi="Calibri" w:cs="Calibri"/>
-                <w:color w:val="000000"/>
-              </w:rPr>
-              <w:t xml:space="preserve"> visas</w:t>
+            <w:r>
+              <w:rPr>
+                <w:rFonts w:ascii="Calibri" w:eastAsia="Times New Roman" w:hAnsi="Calibri" w:cs="Calibri"/>
+                <w:color w:val="000000"/>
+              </w:rPr>
+              <w:t>Hemsidan visas</w:t>
             </w:r>
           </w:p>
         </w:tc>
@@ -9703,47 +9302,13 @@
                 <w:color w:val="000000"/>
               </w:rPr>
             </w:pPr>
-            <w:proofErr w:type="spellStart"/>
-            <w:r>
-              <w:rPr>
-                <w:rFonts w:ascii="Calibri" w:eastAsia="Times New Roman" w:hAnsi="Calibri" w:cs="Calibri"/>
-                <w:color w:val="000000"/>
-              </w:rPr>
-              <w:t>Titta</w:t>
-            </w:r>
-            <w:proofErr w:type="spellEnd"/>
-            <w:r>
-              <w:rPr>
-                <w:rFonts w:ascii="Calibri" w:eastAsia="Times New Roman" w:hAnsi="Calibri" w:cs="Calibri"/>
-                <w:color w:val="000000"/>
-              </w:rPr>
-              <w:t xml:space="preserve"> </w:t>
-            </w:r>
-            <w:proofErr w:type="spellStart"/>
-            <w:r>
-              <w:rPr>
-                <w:rFonts w:ascii="Calibri" w:eastAsia="Times New Roman" w:hAnsi="Calibri" w:cs="Calibri"/>
-                <w:color w:val="000000"/>
-              </w:rPr>
-              <w:t>på</w:t>
-            </w:r>
-            <w:proofErr w:type="spellEnd"/>
-            <w:r>
-              <w:rPr>
-                <w:rFonts w:ascii="Calibri" w:eastAsia="Times New Roman" w:hAnsi="Calibri" w:cs="Calibri"/>
-                <w:color w:val="000000"/>
-              </w:rPr>
-              <w:t xml:space="preserve"> </w:t>
-            </w:r>
-            <w:proofErr w:type="spellStart"/>
-            <w:r>
-              <w:rPr>
-                <w:rFonts w:ascii="Calibri" w:eastAsia="Times New Roman" w:hAnsi="Calibri" w:cs="Calibri"/>
-                <w:color w:val="000000"/>
-              </w:rPr>
-              <w:t>produkterna</w:t>
-            </w:r>
-            <w:proofErr w:type="spellEnd"/>
+            <w:r>
+              <w:rPr>
+                <w:rFonts w:ascii="Calibri" w:eastAsia="Times New Roman" w:hAnsi="Calibri" w:cs="Calibri"/>
+                <w:color w:val="000000"/>
+              </w:rPr>
+              <w:t>Titta på produkterna</w:t>
+            </w:r>
           </w:p>
         </w:tc>
         <w:tc>
@@ -9834,37 +9399,12 @@
                 <w:color w:val="000000"/>
               </w:rPr>
             </w:pPr>
-            <w:proofErr w:type="spellStart"/>
-            <w:r>
-              <w:rPr>
-                <w:rFonts w:ascii="Calibri" w:eastAsia="Times New Roman" w:hAnsi="Calibri" w:cs="Calibri"/>
-                <w:color w:val="000000"/>
-              </w:rPr>
-              <w:t>Vald</w:t>
-            </w:r>
-            <w:proofErr w:type="spellEnd"/>
-            <w:r>
-              <w:rPr>
-                <w:rFonts w:ascii="Calibri" w:eastAsia="Times New Roman" w:hAnsi="Calibri" w:cs="Calibri"/>
-                <w:color w:val="000000"/>
-              </w:rPr>
-              <w:t xml:space="preserve"> </w:t>
-            </w:r>
-            <w:proofErr w:type="spellStart"/>
-            <w:r>
-              <w:rPr>
-                <w:rFonts w:ascii="Calibri" w:eastAsia="Times New Roman" w:hAnsi="Calibri" w:cs="Calibri"/>
-                <w:color w:val="000000"/>
-              </w:rPr>
-              <w:t>produkt</w:t>
-            </w:r>
-            <w:proofErr w:type="spellEnd"/>
-            <w:r>
-              <w:rPr>
-                <w:rFonts w:ascii="Calibri" w:eastAsia="Times New Roman" w:hAnsi="Calibri" w:cs="Calibri"/>
-                <w:color w:val="000000"/>
-              </w:rPr>
-              <w:t xml:space="preserve"> visas</w:t>
+            <w:r>
+              <w:rPr>
+                <w:rFonts w:ascii="Calibri" w:eastAsia="Times New Roman" w:hAnsi="Calibri" w:cs="Calibri"/>
+                <w:color w:val="000000"/>
+              </w:rPr>
+              <w:t>Vald produkt visas</w:t>
             </w:r>
           </w:p>
         </w:tc>
@@ -9993,53 +9533,12 @@
                 <w:color w:val="000000"/>
               </w:rPr>
             </w:pPr>
-            <w:proofErr w:type="spellStart"/>
-            <w:r>
-              <w:rPr>
-                <w:rFonts w:ascii="Calibri" w:eastAsia="Times New Roman" w:hAnsi="Calibri" w:cs="Calibri"/>
-                <w:color w:val="000000"/>
-              </w:rPr>
-              <w:t>Skapa</w:t>
-            </w:r>
-            <w:proofErr w:type="spellEnd"/>
-            <w:r>
-              <w:rPr>
-                <w:rFonts w:ascii="Calibri" w:eastAsia="Times New Roman" w:hAnsi="Calibri" w:cs="Calibri"/>
-                <w:color w:val="000000"/>
-              </w:rPr>
-              <w:t xml:space="preserve"> </w:t>
-            </w:r>
-            <w:proofErr w:type="spellStart"/>
-            <w:r>
-              <w:rPr>
-                <w:rFonts w:ascii="Calibri" w:eastAsia="Times New Roman" w:hAnsi="Calibri" w:cs="Calibri"/>
-                <w:color w:val="000000"/>
-              </w:rPr>
-              <w:t>en</w:t>
-            </w:r>
-            <w:proofErr w:type="spellEnd"/>
-            <w:r>
-              <w:rPr>
-                <w:rFonts w:ascii="Calibri" w:eastAsia="Times New Roman" w:hAnsi="Calibri" w:cs="Calibri"/>
-                <w:color w:val="000000"/>
-              </w:rPr>
-              <w:t xml:space="preserve"> </w:t>
-            </w:r>
-            <w:proofErr w:type="spellStart"/>
-            <w:r>
-              <w:rPr>
-                <w:rFonts w:ascii="Calibri" w:eastAsia="Times New Roman" w:hAnsi="Calibri" w:cs="Calibri"/>
-                <w:color w:val="000000"/>
-              </w:rPr>
-              <w:t>användare</w:t>
-            </w:r>
-            <w:proofErr w:type="spellEnd"/>
-            <w:r>
-              <w:rPr>
-                <w:rFonts w:ascii="Calibri" w:eastAsia="Times New Roman" w:hAnsi="Calibri" w:cs="Calibri"/>
-                <w:color w:val="000000"/>
-              </w:rPr>
-              <w:t xml:space="preserve"> </w:t>
+            <w:r>
+              <w:rPr>
+                <w:rFonts w:ascii="Calibri" w:eastAsia="Times New Roman" w:hAnsi="Calibri" w:cs="Calibri"/>
+                <w:color w:val="000000"/>
+              </w:rPr>
+              <w:t xml:space="preserve">Skapa en användare </w:t>
             </w:r>
           </w:p>
         </w:tc>
@@ -10098,69 +9597,12 @@
                 <w:color w:val="000000"/>
               </w:rPr>
             </w:pPr>
-            <w:proofErr w:type="spellStart"/>
-            <w:r>
-              <w:rPr>
-                <w:rFonts w:ascii="Calibri" w:eastAsia="Times New Roman" w:hAnsi="Calibri" w:cs="Calibri"/>
-                <w:color w:val="000000"/>
-              </w:rPr>
-              <w:t>En</w:t>
-            </w:r>
-            <w:proofErr w:type="spellEnd"/>
-            <w:r>
-              <w:rPr>
-                <w:rFonts w:ascii="Calibri" w:eastAsia="Times New Roman" w:hAnsi="Calibri" w:cs="Calibri"/>
-                <w:color w:val="000000"/>
-              </w:rPr>
-              <w:t xml:space="preserve"> </w:t>
-            </w:r>
-            <w:proofErr w:type="spellStart"/>
-            <w:r>
-              <w:rPr>
-                <w:rFonts w:ascii="Calibri" w:eastAsia="Times New Roman" w:hAnsi="Calibri" w:cs="Calibri"/>
-                <w:color w:val="000000"/>
-              </w:rPr>
-              <w:t>användare</w:t>
-            </w:r>
-            <w:proofErr w:type="spellEnd"/>
-            <w:r>
-              <w:rPr>
-                <w:rFonts w:ascii="Calibri" w:eastAsia="Times New Roman" w:hAnsi="Calibri" w:cs="Calibri"/>
-                <w:color w:val="000000"/>
-              </w:rPr>
-              <w:t xml:space="preserve"> </w:t>
-            </w:r>
-            <w:proofErr w:type="spellStart"/>
-            <w:r>
-              <w:rPr>
-                <w:rFonts w:ascii="Calibri" w:eastAsia="Times New Roman" w:hAnsi="Calibri" w:cs="Calibri"/>
-                <w:color w:val="000000"/>
-              </w:rPr>
-              <w:t>skall</w:t>
-            </w:r>
-            <w:proofErr w:type="spellEnd"/>
-            <w:r>
-              <w:rPr>
-                <w:rFonts w:ascii="Calibri" w:eastAsia="Times New Roman" w:hAnsi="Calibri" w:cs="Calibri"/>
-                <w:color w:val="000000"/>
-              </w:rPr>
-              <w:t xml:space="preserve"> </w:t>
-            </w:r>
-            <w:proofErr w:type="spellStart"/>
-            <w:r>
-              <w:rPr>
-                <w:rFonts w:ascii="Calibri" w:eastAsia="Times New Roman" w:hAnsi="Calibri" w:cs="Calibri"/>
-                <w:color w:val="000000"/>
-              </w:rPr>
-              <w:t>skapas</w:t>
-            </w:r>
-            <w:proofErr w:type="spellEnd"/>
-            <w:r>
-              <w:rPr>
-                <w:rFonts w:ascii="Calibri" w:eastAsia="Times New Roman" w:hAnsi="Calibri" w:cs="Calibri"/>
-                <w:color w:val="000000"/>
-              </w:rPr>
-              <w:t>.</w:t>
+            <w:r>
+              <w:rPr>
+                <w:rFonts w:ascii="Calibri" w:eastAsia="Times New Roman" w:hAnsi="Calibri" w:cs="Calibri"/>
+                <w:color w:val="000000"/>
+              </w:rPr>
+              <w:t>En användare skall skapas.</w:t>
             </w:r>
           </w:p>
         </w:tc>
@@ -10186,31 +9628,13 @@
                 <w:color w:val="000000"/>
               </w:rPr>
             </w:pPr>
-            <w:proofErr w:type="spellStart"/>
-            <w:r>
-              <w:rPr>
-                <w:rFonts w:ascii="Calibri" w:eastAsia="Times New Roman" w:hAnsi="Calibri" w:cs="Calibri"/>
-                <w:color w:val="000000"/>
-              </w:rPr>
-              <w:t>Användaren</w:t>
-            </w:r>
-            <w:proofErr w:type="spellEnd"/>
-            <w:r>
-              <w:rPr>
-                <w:rFonts w:ascii="Calibri" w:eastAsia="Times New Roman" w:hAnsi="Calibri" w:cs="Calibri"/>
-                <w:color w:val="000000"/>
-              </w:rPr>
-              <w:t xml:space="preserve"> </w:t>
-            </w:r>
-            <w:proofErr w:type="spellStart"/>
-            <w:r>
-              <w:rPr>
-                <w:rFonts w:ascii="Calibri" w:eastAsia="Times New Roman" w:hAnsi="Calibri" w:cs="Calibri"/>
-                <w:color w:val="000000"/>
-              </w:rPr>
-              <w:t>skapas</w:t>
-            </w:r>
-            <w:proofErr w:type="spellEnd"/>
+            <w:r>
+              <w:rPr>
+                <w:rFonts w:ascii="Calibri" w:eastAsia="Times New Roman" w:hAnsi="Calibri" w:cs="Calibri"/>
+                <w:color w:val="000000"/>
+              </w:rPr>
+              <w:t>Användaren skapas</w:t>
+            </w:r>
           </w:p>
         </w:tc>
         <w:tc>
@@ -10338,21 +9762,12 @@
                 <w:color w:val="000000"/>
               </w:rPr>
             </w:pPr>
-            <w:proofErr w:type="spellStart"/>
-            <w:r>
-              <w:rPr>
-                <w:rFonts w:ascii="Calibri" w:eastAsia="Times New Roman" w:hAnsi="Calibri" w:cs="Calibri"/>
-                <w:color w:val="000000"/>
-              </w:rPr>
-              <w:t>Logga</w:t>
-            </w:r>
-            <w:proofErr w:type="spellEnd"/>
-            <w:r>
-              <w:rPr>
-                <w:rFonts w:ascii="Calibri" w:eastAsia="Times New Roman" w:hAnsi="Calibri" w:cs="Calibri"/>
-                <w:color w:val="000000"/>
-              </w:rPr>
-              <w:t xml:space="preserve"> in</w:t>
+            <w:r>
+              <w:rPr>
+                <w:rFonts w:ascii="Calibri" w:eastAsia="Times New Roman" w:hAnsi="Calibri" w:cs="Calibri"/>
+                <w:color w:val="000000"/>
+              </w:rPr>
+              <w:t>Logga in</w:t>
             </w:r>
           </w:p>
         </w:tc>
@@ -10418,25 +9833,7 @@
                 <w:color w:val="000000"/>
                 <w:lang w:val="sv-SE"/>
               </w:rPr>
-              <w:t xml:space="preserve">Du bör se din användarsida med </w:t>
-            </w:r>
-            <w:proofErr w:type="spellStart"/>
-            <w:r>
-              <w:rPr>
-                <w:rFonts w:ascii="Calibri" w:eastAsia="Times New Roman" w:hAnsi="Calibri" w:cs="Calibri"/>
-                <w:color w:val="000000"/>
-                <w:lang w:val="sv-SE"/>
-              </w:rPr>
-              <w:t>ordrar</w:t>
-            </w:r>
-            <w:proofErr w:type="spellEnd"/>
-            <w:r>
-              <w:rPr>
-                <w:rFonts w:ascii="Calibri" w:eastAsia="Times New Roman" w:hAnsi="Calibri" w:cs="Calibri"/>
-                <w:color w:val="000000"/>
-                <w:lang w:val="sv-SE"/>
-              </w:rPr>
-              <w:t>.</w:t>
+              <w:t>Du bör se din användarsida med ordrar.</w:t>
             </w:r>
           </w:p>
         </w:tc>
@@ -10462,31 +9859,13 @@
                 <w:color w:val="000000"/>
               </w:rPr>
             </w:pPr>
-            <w:proofErr w:type="spellStart"/>
-            <w:r>
-              <w:rPr>
-                <w:rFonts w:ascii="Calibri" w:eastAsia="Times New Roman" w:hAnsi="Calibri" w:cs="Calibri"/>
-                <w:color w:val="000000"/>
-              </w:rPr>
-              <w:t>Inloggningen</w:t>
-            </w:r>
-            <w:proofErr w:type="spellEnd"/>
-            <w:r>
-              <w:rPr>
-                <w:rFonts w:ascii="Calibri" w:eastAsia="Times New Roman" w:hAnsi="Calibri" w:cs="Calibri"/>
-                <w:color w:val="000000"/>
-              </w:rPr>
-              <w:t xml:space="preserve"> </w:t>
-            </w:r>
-            <w:proofErr w:type="spellStart"/>
-            <w:r>
-              <w:rPr>
-                <w:rFonts w:ascii="Calibri" w:eastAsia="Times New Roman" w:hAnsi="Calibri" w:cs="Calibri"/>
-                <w:color w:val="000000"/>
-              </w:rPr>
-              <w:t>sker</w:t>
-            </w:r>
-            <w:proofErr w:type="spellEnd"/>
+            <w:r>
+              <w:rPr>
+                <w:rFonts w:ascii="Calibri" w:eastAsia="Times New Roman" w:hAnsi="Calibri" w:cs="Calibri"/>
+                <w:color w:val="000000"/>
+              </w:rPr>
+              <w:t>Inloggningen sker</w:t>
+            </w:r>
           </w:p>
         </w:tc>
         <w:tc>
@@ -10614,31 +9993,13 @@
                 <w:color w:val="000000"/>
               </w:rPr>
             </w:pPr>
-            <w:proofErr w:type="spellStart"/>
-            <w:r>
-              <w:rPr>
-                <w:rFonts w:ascii="Calibri" w:eastAsia="Times New Roman" w:hAnsi="Calibri" w:cs="Calibri"/>
-                <w:color w:val="000000"/>
-              </w:rPr>
-              <w:t>Logga</w:t>
-            </w:r>
-            <w:proofErr w:type="spellEnd"/>
-            <w:r>
-              <w:rPr>
-                <w:rFonts w:ascii="Calibri" w:eastAsia="Times New Roman" w:hAnsi="Calibri" w:cs="Calibri"/>
-                <w:color w:val="000000"/>
-              </w:rPr>
-              <w:t xml:space="preserve"> </w:t>
-            </w:r>
-            <w:proofErr w:type="spellStart"/>
-            <w:r>
-              <w:rPr>
-                <w:rFonts w:ascii="Calibri" w:eastAsia="Times New Roman" w:hAnsi="Calibri" w:cs="Calibri"/>
-                <w:color w:val="000000"/>
-              </w:rPr>
-              <w:t>ut</w:t>
-            </w:r>
-            <w:proofErr w:type="spellEnd"/>
+            <w:r>
+              <w:rPr>
+                <w:rFonts w:ascii="Calibri" w:eastAsia="Times New Roman" w:hAnsi="Calibri" w:cs="Calibri"/>
+                <w:color w:val="000000"/>
+              </w:rPr>
+              <w:t>Logga ut</w:t>
+            </w:r>
           </w:p>
         </w:tc>
         <w:tc>
@@ -10703,25 +10064,7 @@
                 <w:color w:val="000000"/>
                 <w:lang w:val="sv-SE"/>
               </w:rPr>
-              <w:t xml:space="preserve">Du bör loggas ut och returnera till </w:t>
-            </w:r>
-            <w:proofErr w:type="spellStart"/>
-            <w:r>
-              <w:rPr>
-                <w:rFonts w:ascii="Calibri" w:eastAsia="Times New Roman" w:hAnsi="Calibri" w:cs="Calibri"/>
-                <w:color w:val="000000"/>
-                <w:lang w:val="sv-SE"/>
-              </w:rPr>
-              <w:t>hemvyn</w:t>
-            </w:r>
-            <w:proofErr w:type="spellEnd"/>
-            <w:r>
-              <w:rPr>
-                <w:rFonts w:ascii="Calibri" w:eastAsia="Times New Roman" w:hAnsi="Calibri" w:cs="Calibri"/>
-                <w:color w:val="000000"/>
-                <w:lang w:val="sv-SE"/>
-              </w:rPr>
-              <w:t>.</w:t>
+              <w:t>Du bör loggas ut och returnera till hemvyn.</w:t>
             </w:r>
           </w:p>
         </w:tc>
@@ -10747,31 +10090,13 @@
                 <w:color w:val="000000"/>
               </w:rPr>
             </w:pPr>
-            <w:proofErr w:type="spellStart"/>
-            <w:r>
-              <w:rPr>
-                <w:rFonts w:ascii="Calibri" w:eastAsia="Times New Roman" w:hAnsi="Calibri" w:cs="Calibri"/>
-                <w:color w:val="000000"/>
-              </w:rPr>
-              <w:t>Utloggningen</w:t>
-            </w:r>
-            <w:proofErr w:type="spellEnd"/>
-            <w:r>
-              <w:rPr>
-                <w:rFonts w:ascii="Calibri" w:eastAsia="Times New Roman" w:hAnsi="Calibri" w:cs="Calibri"/>
-                <w:color w:val="000000"/>
-              </w:rPr>
-              <w:t xml:space="preserve"> </w:t>
-            </w:r>
-            <w:proofErr w:type="spellStart"/>
-            <w:r>
-              <w:rPr>
-                <w:rFonts w:ascii="Calibri" w:eastAsia="Times New Roman" w:hAnsi="Calibri" w:cs="Calibri"/>
-                <w:color w:val="000000"/>
-              </w:rPr>
-              <w:t>sker</w:t>
-            </w:r>
-            <w:proofErr w:type="spellEnd"/>
+            <w:r>
+              <w:rPr>
+                <w:rFonts w:ascii="Calibri" w:eastAsia="Times New Roman" w:hAnsi="Calibri" w:cs="Calibri"/>
+                <w:color w:val="000000"/>
+              </w:rPr>
+              <w:t>Utloggningen sker</w:t>
+            </w:r>
           </w:p>
         </w:tc>
         <w:tc>
@@ -10899,47 +10224,13 @@
                 <w:color w:val="000000"/>
               </w:rPr>
             </w:pPr>
-            <w:proofErr w:type="spellStart"/>
-            <w:r>
-              <w:rPr>
-                <w:rFonts w:ascii="Calibri" w:eastAsia="Times New Roman" w:hAnsi="Calibri" w:cs="Calibri"/>
-                <w:color w:val="000000"/>
-              </w:rPr>
-              <w:t>Genomför</w:t>
-            </w:r>
-            <w:proofErr w:type="spellEnd"/>
-            <w:r>
-              <w:rPr>
-                <w:rFonts w:ascii="Calibri" w:eastAsia="Times New Roman" w:hAnsi="Calibri" w:cs="Calibri"/>
-                <w:color w:val="000000"/>
-              </w:rPr>
-              <w:t xml:space="preserve"> </w:t>
-            </w:r>
-            <w:proofErr w:type="spellStart"/>
-            <w:r>
-              <w:rPr>
-                <w:rFonts w:ascii="Calibri" w:eastAsia="Times New Roman" w:hAnsi="Calibri" w:cs="Calibri"/>
-                <w:color w:val="000000"/>
-              </w:rPr>
-              <w:t>ett</w:t>
-            </w:r>
-            <w:proofErr w:type="spellEnd"/>
-            <w:r>
-              <w:rPr>
-                <w:rFonts w:ascii="Calibri" w:eastAsia="Times New Roman" w:hAnsi="Calibri" w:cs="Calibri"/>
-                <w:color w:val="000000"/>
-              </w:rPr>
-              <w:t xml:space="preserve"> </w:t>
-            </w:r>
-            <w:proofErr w:type="spellStart"/>
-            <w:r>
-              <w:rPr>
-                <w:rFonts w:ascii="Calibri" w:eastAsia="Times New Roman" w:hAnsi="Calibri" w:cs="Calibri"/>
-                <w:color w:val="000000"/>
-              </w:rPr>
-              <w:t>köp</w:t>
-            </w:r>
-            <w:proofErr w:type="spellEnd"/>
+            <w:r>
+              <w:rPr>
+                <w:rFonts w:ascii="Calibri" w:eastAsia="Times New Roman" w:hAnsi="Calibri" w:cs="Calibri"/>
+                <w:color w:val="000000"/>
+              </w:rPr>
+              <w:t>Genomför ett köp</w:t>
+            </w:r>
           </w:p>
         </w:tc>
         <w:tc>
@@ -11030,37 +10321,12 @@
                 <w:color w:val="000000"/>
               </w:rPr>
             </w:pPr>
-            <w:proofErr w:type="spellStart"/>
-            <w:r>
-              <w:rPr>
-                <w:rFonts w:ascii="Calibri" w:eastAsia="Times New Roman" w:hAnsi="Calibri" w:cs="Calibri"/>
-                <w:color w:val="000000"/>
-              </w:rPr>
-              <w:t>Produkten</w:t>
-            </w:r>
-            <w:proofErr w:type="spellEnd"/>
-            <w:r>
-              <w:rPr>
-                <w:rFonts w:ascii="Calibri" w:eastAsia="Times New Roman" w:hAnsi="Calibri" w:cs="Calibri"/>
-                <w:color w:val="000000"/>
-              </w:rPr>
-              <w:t xml:space="preserve"> </w:t>
-            </w:r>
-            <w:proofErr w:type="spellStart"/>
-            <w:r>
-              <w:rPr>
-                <w:rFonts w:ascii="Calibri" w:eastAsia="Times New Roman" w:hAnsi="Calibri" w:cs="Calibri"/>
-                <w:color w:val="000000"/>
-              </w:rPr>
-              <w:t>läggs</w:t>
-            </w:r>
-            <w:proofErr w:type="spellEnd"/>
-            <w:r>
-              <w:rPr>
-                <w:rFonts w:ascii="Calibri" w:eastAsia="Times New Roman" w:hAnsi="Calibri" w:cs="Calibri"/>
-                <w:color w:val="000000"/>
-              </w:rPr>
-              <w:t xml:space="preserve"> till</w:t>
+            <w:r>
+              <w:rPr>
+                <w:rFonts w:ascii="Calibri" w:eastAsia="Times New Roman" w:hAnsi="Calibri" w:cs="Calibri"/>
+                <w:color w:val="000000"/>
+              </w:rPr>
+              <w:t>Produkten läggs till</w:t>
             </w:r>
           </w:p>
         </w:tc>
@@ -11189,37 +10455,12 @@
                 <w:color w:val="000000"/>
               </w:rPr>
             </w:pPr>
-            <w:proofErr w:type="spellStart"/>
-            <w:r>
-              <w:rPr>
-                <w:rFonts w:ascii="Calibri" w:eastAsia="Times New Roman" w:hAnsi="Calibri" w:cs="Calibri"/>
-                <w:color w:val="000000"/>
-              </w:rPr>
-              <w:t>Placera</w:t>
-            </w:r>
-            <w:proofErr w:type="spellEnd"/>
-            <w:r>
-              <w:rPr>
-                <w:rFonts w:ascii="Calibri" w:eastAsia="Times New Roman" w:hAnsi="Calibri" w:cs="Calibri"/>
-                <w:color w:val="000000"/>
-              </w:rPr>
-              <w:t xml:space="preserve"> </w:t>
-            </w:r>
-            <w:proofErr w:type="spellStart"/>
-            <w:r>
-              <w:rPr>
-                <w:rFonts w:ascii="Calibri" w:eastAsia="Times New Roman" w:hAnsi="Calibri" w:cs="Calibri"/>
-                <w:color w:val="000000"/>
-              </w:rPr>
-              <w:t>en</w:t>
-            </w:r>
-            <w:proofErr w:type="spellEnd"/>
-            <w:r>
-              <w:rPr>
-                <w:rFonts w:ascii="Calibri" w:eastAsia="Times New Roman" w:hAnsi="Calibri" w:cs="Calibri"/>
-                <w:color w:val="000000"/>
-              </w:rPr>
-              <w:t xml:space="preserve"> order</w:t>
+            <w:r>
+              <w:rPr>
+                <w:rFonts w:ascii="Calibri" w:eastAsia="Times New Roman" w:hAnsi="Calibri" w:cs="Calibri"/>
+                <w:color w:val="000000"/>
+              </w:rPr>
+              <w:t>Placera en order</w:t>
             </w:r>
           </w:p>
         </w:tc>
@@ -11311,47 +10552,13 @@
                 <w:color w:val="000000"/>
               </w:rPr>
             </w:pPr>
-            <w:proofErr w:type="spellStart"/>
-            <w:r>
-              <w:rPr>
-                <w:rFonts w:ascii="Calibri" w:eastAsia="Times New Roman" w:hAnsi="Calibri" w:cs="Calibri"/>
-                <w:color w:val="000000"/>
-              </w:rPr>
-              <w:t>Ordern</w:t>
-            </w:r>
-            <w:proofErr w:type="spellEnd"/>
-            <w:r>
-              <w:rPr>
-                <w:rFonts w:ascii="Calibri" w:eastAsia="Times New Roman" w:hAnsi="Calibri" w:cs="Calibri"/>
-                <w:color w:val="000000"/>
-              </w:rPr>
-              <w:t xml:space="preserve"> </w:t>
-            </w:r>
-            <w:proofErr w:type="spellStart"/>
-            <w:r>
-              <w:rPr>
-                <w:rFonts w:ascii="Calibri" w:eastAsia="Times New Roman" w:hAnsi="Calibri" w:cs="Calibri"/>
-                <w:color w:val="000000"/>
-              </w:rPr>
-              <w:t>är</w:t>
-            </w:r>
-            <w:proofErr w:type="spellEnd"/>
-            <w:r>
-              <w:rPr>
-                <w:rFonts w:ascii="Calibri" w:eastAsia="Times New Roman" w:hAnsi="Calibri" w:cs="Calibri"/>
-                <w:color w:val="000000"/>
-              </w:rPr>
-              <w:t xml:space="preserve"> </w:t>
-            </w:r>
-            <w:proofErr w:type="spellStart"/>
-            <w:r>
-              <w:rPr>
-                <w:rFonts w:ascii="Calibri" w:eastAsia="Times New Roman" w:hAnsi="Calibri" w:cs="Calibri"/>
-                <w:color w:val="000000"/>
-              </w:rPr>
-              <w:t>betald</w:t>
-            </w:r>
-            <w:proofErr w:type="spellEnd"/>
+            <w:r>
+              <w:rPr>
+                <w:rFonts w:ascii="Calibri" w:eastAsia="Times New Roman" w:hAnsi="Calibri" w:cs="Calibri"/>
+                <w:color w:val="000000"/>
+              </w:rPr>
+              <w:t>Ordern är betald</w:t>
+            </w:r>
           </w:p>
         </w:tc>
         <w:tc>
@@ -11479,37 +10686,12 @@
                 <w:color w:val="000000"/>
               </w:rPr>
             </w:pPr>
-            <w:proofErr w:type="spellStart"/>
-            <w:r>
-              <w:rPr>
-                <w:rFonts w:ascii="Calibri" w:eastAsia="Times New Roman" w:hAnsi="Calibri" w:cs="Calibri"/>
-                <w:color w:val="000000"/>
-              </w:rPr>
-              <w:t>Lämna</w:t>
-            </w:r>
-            <w:proofErr w:type="spellEnd"/>
-            <w:r>
-              <w:rPr>
-                <w:rFonts w:ascii="Calibri" w:eastAsia="Times New Roman" w:hAnsi="Calibri" w:cs="Calibri"/>
-                <w:color w:val="000000"/>
-              </w:rPr>
-              <w:t xml:space="preserve"> </w:t>
-            </w:r>
-            <w:proofErr w:type="spellStart"/>
-            <w:r>
-              <w:rPr>
-                <w:rFonts w:ascii="Calibri" w:eastAsia="Times New Roman" w:hAnsi="Calibri" w:cs="Calibri"/>
-                <w:color w:val="000000"/>
-              </w:rPr>
-              <w:t>en</w:t>
-            </w:r>
-            <w:proofErr w:type="spellEnd"/>
-            <w:r>
-              <w:rPr>
-                <w:rFonts w:ascii="Calibri" w:eastAsia="Times New Roman" w:hAnsi="Calibri" w:cs="Calibri"/>
-                <w:color w:val="000000"/>
-              </w:rPr>
-              <w:t xml:space="preserve"> recension</w:t>
+            <w:r>
+              <w:rPr>
+                <w:rFonts w:ascii="Calibri" w:eastAsia="Times New Roman" w:hAnsi="Calibri" w:cs="Calibri"/>
+                <w:color w:val="000000"/>
+              </w:rPr>
+              <w:t>Lämna en recension</w:t>
             </w:r>
           </w:p>
         </w:tc>
@@ -11601,21 +10783,12 @@
                 <w:color w:val="000000"/>
               </w:rPr>
             </w:pPr>
-            <w:proofErr w:type="spellStart"/>
-            <w:r>
-              <w:rPr>
-                <w:rFonts w:ascii="Calibri" w:eastAsia="Times New Roman" w:hAnsi="Calibri" w:cs="Calibri"/>
-                <w:color w:val="000000"/>
-              </w:rPr>
-              <w:t>Recensionen</w:t>
-            </w:r>
-            <w:proofErr w:type="spellEnd"/>
-            <w:r>
-              <w:rPr>
-                <w:rFonts w:ascii="Calibri" w:eastAsia="Times New Roman" w:hAnsi="Calibri" w:cs="Calibri"/>
-                <w:color w:val="000000"/>
-              </w:rPr>
-              <w:t xml:space="preserve"> visas</w:t>
+            <w:r>
+              <w:rPr>
+                <w:rFonts w:ascii="Calibri" w:eastAsia="Times New Roman" w:hAnsi="Calibri" w:cs="Calibri"/>
+                <w:color w:val="000000"/>
+              </w:rPr>
+              <w:t>Recensionen visas</w:t>
             </w:r>
           </w:p>
         </w:tc>
@@ -11802,7 +10975,6 @@
                 <w:color w:val="000000"/>
               </w:rPr>
             </w:pPr>
-            <w:proofErr w:type="spellStart"/>
             <w:r>
               <w:rPr>
                 <w:rFonts w:ascii="Calibri" w:eastAsia="Times New Roman" w:hAnsi="Calibri" w:cs="Calibri"/>
@@ -11812,7 +10984,6 @@
               </w:rPr>
               <w:t>Testfall</w:t>
             </w:r>
-            <w:proofErr w:type="spellEnd"/>
           </w:p>
         </w:tc>
         <w:tc>
@@ -11874,7 +11045,6 @@
                 <w:color w:val="000000"/>
               </w:rPr>
             </w:pPr>
-            <w:proofErr w:type="spellStart"/>
             <w:r>
               <w:rPr>
                 <w:rFonts w:ascii="Calibri" w:eastAsia="Times New Roman" w:hAnsi="Calibri" w:cs="Calibri"/>
@@ -11882,19 +11052,34 @@
                 <w:bCs/>
                 <w:color w:val="000000"/>
               </w:rPr>
-              <w:t>Förväntat</w:t>
-            </w:r>
-            <w:proofErr w:type="spellEnd"/>
-            <w:r>
+              <w:t>Förväntat resultat</w:t>
+            </w:r>
+          </w:p>
+        </w:tc>
+        <w:tc>
+          <w:tcPr>
+            <w:tcW w:w="858" w:type="pct"/>
+            <w:tcBorders>
+              <w:top w:val="single" w:sz="8" w:space="0" w:color="auto"/>
+              <w:left w:val="nil"/>
+              <w:bottom w:val="single" w:sz="4" w:space="0" w:color="auto"/>
+              <w:right w:val="single" w:sz="4" w:space="0" w:color="auto"/>
+            </w:tcBorders>
+            <w:shd w:val="clear" w:color="000000" w:fill="D9E1F2"/>
+            <w:noWrap/>
+            <w:vAlign w:val="bottom"/>
+            <w:hideMark/>
+          </w:tcPr>
+          <w:p>
+            <w:pPr>
+              <w:spacing w:after="0" w:line="240" w:lineRule="auto"/>
               <w:rPr>
                 <w:rFonts w:ascii="Calibri" w:eastAsia="Times New Roman" w:hAnsi="Calibri" w:cs="Calibri"/>
                 <w:b/>
                 <w:bCs/>
                 <w:color w:val="000000"/>
               </w:rPr>
-              <w:t xml:space="preserve"> </w:t>
-            </w:r>
-            <w:proofErr w:type="spellStart"/>
+            </w:pPr>
             <w:r>
               <w:rPr>
                 <w:rFonts w:ascii="Calibri" w:eastAsia="Times New Roman" w:hAnsi="Calibri" w:cs="Calibri"/>
@@ -11902,46 +11087,8 @@
                 <w:bCs/>
                 <w:color w:val="000000"/>
               </w:rPr>
-              <w:t>resultat</w:t>
-            </w:r>
-            <w:proofErr w:type="spellEnd"/>
-          </w:p>
-        </w:tc>
-        <w:tc>
-          <w:tcPr>
-            <w:tcW w:w="858" w:type="pct"/>
-            <w:tcBorders>
-              <w:top w:val="single" w:sz="8" w:space="0" w:color="auto"/>
-              <w:left w:val="nil"/>
-              <w:bottom w:val="single" w:sz="4" w:space="0" w:color="auto"/>
-              <w:right w:val="single" w:sz="4" w:space="0" w:color="auto"/>
-            </w:tcBorders>
-            <w:shd w:val="clear" w:color="000000" w:fill="D9E1F2"/>
-            <w:noWrap/>
-            <w:vAlign w:val="bottom"/>
-            <w:hideMark/>
-          </w:tcPr>
-          <w:p>
-            <w:pPr>
-              <w:spacing w:after="0" w:line="240" w:lineRule="auto"/>
-              <w:rPr>
-                <w:rFonts w:ascii="Calibri" w:eastAsia="Times New Roman" w:hAnsi="Calibri" w:cs="Calibri"/>
-                <w:b/>
-                <w:bCs/>
-                <w:color w:val="000000"/>
-              </w:rPr>
-            </w:pPr>
-            <w:proofErr w:type="spellStart"/>
-            <w:r>
-              <w:rPr>
-                <w:rFonts w:ascii="Calibri" w:eastAsia="Times New Roman" w:hAnsi="Calibri" w:cs="Calibri"/>
-                <w:b/>
-                <w:bCs/>
-                <w:color w:val="000000"/>
-              </w:rPr>
               <w:t>Resultat</w:t>
             </w:r>
-            <w:proofErr w:type="spellEnd"/>
           </w:p>
         </w:tc>
         <w:tc>
@@ -12077,37 +11224,12 @@
                 <w:color w:val="000000"/>
               </w:rPr>
             </w:pPr>
-            <w:proofErr w:type="spellStart"/>
-            <w:r>
-              <w:rPr>
-                <w:rFonts w:ascii="Calibri" w:eastAsia="Times New Roman" w:hAnsi="Calibri" w:cs="Calibri"/>
-                <w:color w:val="000000"/>
-              </w:rPr>
-              <w:t>Logga</w:t>
-            </w:r>
-            <w:proofErr w:type="spellEnd"/>
-            <w:r>
-              <w:rPr>
-                <w:rFonts w:ascii="Calibri" w:eastAsia="Times New Roman" w:hAnsi="Calibri" w:cs="Calibri"/>
-                <w:color w:val="000000"/>
-              </w:rPr>
-              <w:t xml:space="preserve"> in </w:t>
-            </w:r>
-            <w:proofErr w:type="spellStart"/>
-            <w:r>
-              <w:rPr>
-                <w:rFonts w:ascii="Calibri" w:eastAsia="Times New Roman" w:hAnsi="Calibri" w:cs="Calibri"/>
-                <w:color w:val="000000"/>
-              </w:rPr>
-              <w:t>som</w:t>
-            </w:r>
-            <w:proofErr w:type="spellEnd"/>
-            <w:r>
-              <w:rPr>
-                <w:rFonts w:ascii="Calibri" w:eastAsia="Times New Roman" w:hAnsi="Calibri" w:cs="Calibri"/>
-                <w:color w:val="000000"/>
-              </w:rPr>
-              <w:t xml:space="preserve"> admin</w:t>
+            <w:r>
+              <w:rPr>
+                <w:rFonts w:ascii="Calibri" w:eastAsia="Times New Roman" w:hAnsi="Calibri" w:cs="Calibri"/>
+                <w:color w:val="000000"/>
+              </w:rPr>
+              <w:t>Logga in som admin</w:t>
             </w:r>
           </w:p>
         </w:tc>
@@ -12140,83 +11262,55 @@
                 <w:color w:val="000000"/>
                 <w:lang w:val="sv-SE"/>
               </w:rPr>
-              <w:t xml:space="preserve">Välj "Användarsida" och ange </w:t>
-            </w:r>
-            <w:proofErr w:type="spellStart"/>
-            <w:r>
+              <w:t>Välj "Användarsida" och ange adminuppgifter och tryck "Logga in"</w:t>
+            </w:r>
+          </w:p>
+        </w:tc>
+        <w:tc>
+          <w:tcPr>
+            <w:tcW w:w="1165" w:type="pct"/>
+            <w:tcBorders>
+              <w:top w:val="nil"/>
+              <w:left w:val="nil"/>
+              <w:bottom w:val="single" w:sz="4" w:space="0" w:color="auto"/>
+              <w:right w:val="single" w:sz="4" w:space="0" w:color="auto"/>
+            </w:tcBorders>
+            <w:shd w:val="clear" w:color="auto" w:fill="auto"/>
+            <w:noWrap/>
+            <w:vAlign w:val="bottom"/>
+            <w:hideMark/>
+          </w:tcPr>
+          <w:p>
+            <w:pPr>
+              <w:spacing w:after="0" w:line="240" w:lineRule="auto"/>
               <w:rPr>
                 <w:rFonts w:ascii="Calibri" w:eastAsia="Times New Roman" w:hAnsi="Calibri" w:cs="Calibri"/>
                 <w:color w:val="000000"/>
                 <w:lang w:val="sv-SE"/>
               </w:rPr>
-              <w:t>adminuppgifter</w:t>
-            </w:r>
-            <w:proofErr w:type="spellEnd"/>
+            </w:pPr>
             <w:r>
               <w:rPr>
                 <w:rFonts w:ascii="Calibri" w:eastAsia="Times New Roman" w:hAnsi="Calibri" w:cs="Calibri"/>
                 <w:color w:val="000000"/>
                 <w:lang w:val="sv-SE"/>
               </w:rPr>
-              <w:t xml:space="preserve"> och tryck "Logga in"</w:t>
-            </w:r>
-          </w:p>
-        </w:tc>
-        <w:tc>
-          <w:tcPr>
-            <w:tcW w:w="1165" w:type="pct"/>
-            <w:tcBorders>
-              <w:top w:val="nil"/>
-              <w:left w:val="nil"/>
-              <w:bottom w:val="single" w:sz="4" w:space="0" w:color="auto"/>
-              <w:right w:val="single" w:sz="4" w:space="0" w:color="auto"/>
-            </w:tcBorders>
-            <w:shd w:val="clear" w:color="auto" w:fill="auto"/>
-            <w:noWrap/>
-            <w:vAlign w:val="bottom"/>
-            <w:hideMark/>
-          </w:tcPr>
-          <w:p>
-            <w:pPr>
-              <w:spacing w:after="0" w:line="240" w:lineRule="auto"/>
+              <w:t>Du bör se adminsidan</w:t>
+            </w:r>
+            <w:r>
               <w:rPr>
                 <w:rFonts w:ascii="Calibri" w:eastAsia="Times New Roman" w:hAnsi="Calibri" w:cs="Calibri"/>
                 <w:color w:val="000000"/>
                 <w:lang w:val="sv-SE"/>
               </w:rPr>
-            </w:pPr>
+              <w:t xml:space="preserve"> o</w:t>
+            </w:r>
             <w:r>
               <w:rPr>
                 <w:rFonts w:ascii="Calibri" w:eastAsia="Times New Roman" w:hAnsi="Calibri" w:cs="Calibri"/>
                 <w:color w:val="000000"/>
                 <w:lang w:val="sv-SE"/>
               </w:rPr>
-              <w:t xml:space="preserve">Du bör se </w:t>
-            </w:r>
-            <w:proofErr w:type="spellStart"/>
-            <w:r>
-              <w:rPr>
-                <w:rFonts w:ascii="Calibri" w:eastAsia="Times New Roman" w:hAnsi="Calibri" w:cs="Calibri"/>
-                <w:color w:val="000000"/>
-                <w:lang w:val="sv-SE"/>
-              </w:rPr>
-              <w:t>adminsidan</w:t>
-            </w:r>
-            <w:proofErr w:type="spellEnd"/>
-            <w:r>
-              <w:rPr>
-                <w:rFonts w:ascii="Calibri" w:eastAsia="Times New Roman" w:hAnsi="Calibri" w:cs="Calibri"/>
-                <w:color w:val="000000"/>
-                <w:lang w:val="sv-SE"/>
-              </w:rPr>
-              <w:t xml:space="preserve"> o</w:t>
-            </w:r>
-            <w:r>
-              <w:rPr>
-                <w:rFonts w:ascii="Calibri" w:eastAsia="Times New Roman" w:hAnsi="Calibri" w:cs="Calibri"/>
-                <w:color w:val="000000"/>
-                <w:lang w:val="sv-SE"/>
-              </w:rPr>
               <w:t>ch inte den vanliga sidan för användare</w:t>
             </w:r>
           </w:p>
@@ -12243,31 +11337,13 @@
                 <w:color w:val="000000"/>
               </w:rPr>
             </w:pPr>
-            <w:proofErr w:type="spellStart"/>
-            <w:r>
-              <w:rPr>
-                <w:rFonts w:ascii="Calibri" w:eastAsia="Times New Roman" w:hAnsi="Calibri" w:cs="Calibri"/>
-                <w:color w:val="000000"/>
-              </w:rPr>
-              <w:t>Inloggningen</w:t>
-            </w:r>
-            <w:proofErr w:type="spellEnd"/>
-            <w:r>
-              <w:rPr>
-                <w:rFonts w:ascii="Calibri" w:eastAsia="Times New Roman" w:hAnsi="Calibri" w:cs="Calibri"/>
-                <w:color w:val="000000"/>
-              </w:rPr>
-              <w:t xml:space="preserve"> </w:t>
-            </w:r>
-            <w:proofErr w:type="spellStart"/>
-            <w:r>
-              <w:rPr>
-                <w:rFonts w:ascii="Calibri" w:eastAsia="Times New Roman" w:hAnsi="Calibri" w:cs="Calibri"/>
-                <w:color w:val="000000"/>
-              </w:rPr>
-              <w:t>sker</w:t>
-            </w:r>
-            <w:proofErr w:type="spellEnd"/>
+            <w:r>
+              <w:rPr>
+                <w:rFonts w:ascii="Calibri" w:eastAsia="Times New Roman" w:hAnsi="Calibri" w:cs="Calibri"/>
+                <w:color w:val="000000"/>
+              </w:rPr>
+              <w:t>Inloggningen sker</w:t>
+            </w:r>
           </w:p>
         </w:tc>
         <w:tc>
@@ -12395,31 +11471,13 @@
                 <w:color w:val="000000"/>
               </w:rPr>
             </w:pPr>
-            <w:proofErr w:type="spellStart"/>
-            <w:r>
-              <w:rPr>
-                <w:rFonts w:ascii="Calibri" w:eastAsia="Times New Roman" w:hAnsi="Calibri" w:cs="Calibri"/>
-                <w:color w:val="000000"/>
-              </w:rPr>
-              <w:t>Logga</w:t>
-            </w:r>
-            <w:proofErr w:type="spellEnd"/>
-            <w:r>
-              <w:rPr>
-                <w:rFonts w:ascii="Calibri" w:eastAsia="Times New Roman" w:hAnsi="Calibri" w:cs="Calibri"/>
-                <w:color w:val="000000"/>
-              </w:rPr>
-              <w:t xml:space="preserve"> </w:t>
-            </w:r>
-            <w:proofErr w:type="spellStart"/>
-            <w:r>
-              <w:rPr>
-                <w:rFonts w:ascii="Calibri" w:eastAsia="Times New Roman" w:hAnsi="Calibri" w:cs="Calibri"/>
-                <w:color w:val="000000"/>
-              </w:rPr>
-              <w:t>ut</w:t>
-            </w:r>
-            <w:proofErr w:type="spellEnd"/>
+            <w:r>
+              <w:rPr>
+                <w:rFonts w:ascii="Calibri" w:eastAsia="Times New Roman" w:hAnsi="Calibri" w:cs="Calibri"/>
+                <w:color w:val="000000"/>
+              </w:rPr>
+              <w:t>Logga ut</w:t>
+            </w:r>
           </w:p>
         </w:tc>
         <w:tc>
@@ -12500,25 +11558,7 @@
                 <w:color w:val="000000"/>
                 <w:lang w:val="sv-SE"/>
               </w:rPr>
-              <w:t xml:space="preserve"> till </w:t>
-            </w:r>
-            <w:proofErr w:type="spellStart"/>
-            <w:r>
-              <w:rPr>
-                <w:rFonts w:ascii="Calibri" w:eastAsia="Times New Roman" w:hAnsi="Calibri" w:cs="Calibri"/>
-                <w:color w:val="000000"/>
-                <w:lang w:val="sv-SE"/>
-              </w:rPr>
-              <w:t>hemvyn</w:t>
-            </w:r>
-            <w:proofErr w:type="spellEnd"/>
-            <w:r>
-              <w:rPr>
-                <w:rFonts w:ascii="Calibri" w:eastAsia="Times New Roman" w:hAnsi="Calibri" w:cs="Calibri"/>
-                <w:color w:val="000000"/>
-                <w:lang w:val="sv-SE"/>
-              </w:rPr>
-              <w:t>.</w:t>
+              <w:t xml:space="preserve"> till hemvyn.</w:t>
             </w:r>
           </w:p>
         </w:tc>
@@ -12544,31 +11584,13 @@
                 <w:color w:val="000000"/>
               </w:rPr>
             </w:pPr>
-            <w:proofErr w:type="spellStart"/>
-            <w:r>
-              <w:rPr>
-                <w:rFonts w:ascii="Calibri" w:eastAsia="Times New Roman" w:hAnsi="Calibri" w:cs="Calibri"/>
-                <w:color w:val="000000"/>
-              </w:rPr>
-              <w:t>Utloggningen</w:t>
-            </w:r>
-            <w:proofErr w:type="spellEnd"/>
-            <w:r>
-              <w:rPr>
-                <w:rFonts w:ascii="Calibri" w:eastAsia="Times New Roman" w:hAnsi="Calibri" w:cs="Calibri"/>
-                <w:color w:val="000000"/>
-              </w:rPr>
-              <w:t xml:space="preserve"> </w:t>
-            </w:r>
-            <w:proofErr w:type="spellStart"/>
-            <w:r>
-              <w:rPr>
-                <w:rFonts w:ascii="Calibri" w:eastAsia="Times New Roman" w:hAnsi="Calibri" w:cs="Calibri"/>
-                <w:color w:val="000000"/>
-              </w:rPr>
-              <w:t>sker</w:t>
-            </w:r>
-            <w:proofErr w:type="spellEnd"/>
+            <w:r>
+              <w:rPr>
+                <w:rFonts w:ascii="Calibri" w:eastAsia="Times New Roman" w:hAnsi="Calibri" w:cs="Calibri"/>
+                <w:color w:val="000000"/>
+              </w:rPr>
+              <w:t>Utloggningen sker</w:t>
+            </w:r>
           </w:p>
         </w:tc>
         <w:tc>
@@ -12696,7 +11718,6 @@
                 <w:color w:val="000000"/>
               </w:rPr>
             </w:pPr>
-            <w:proofErr w:type="spellStart"/>
             <w:r>
               <w:rPr>
                 <w:rFonts w:ascii="Calibri" w:eastAsia="Times New Roman" w:hAnsi="Calibri" w:cs="Calibri"/>
@@ -12704,7 +11725,6 @@
               </w:rPr>
               <w:t>Adminfunktioner</w:t>
             </w:r>
-            <w:proofErr w:type="spellEnd"/>
           </w:p>
         </w:tc>
         <w:tc>
@@ -12736,57 +11756,39 @@
                 <w:color w:val="000000"/>
                 <w:lang w:val="sv-SE"/>
               </w:rPr>
-              <w:t xml:space="preserve">Välj "Användarsida" och fyll i ett formulär och tryck på </w:t>
-            </w:r>
-            <w:proofErr w:type="spellStart"/>
-            <w:r>
+              <w:t>Välj "Användarsida" och fyll i ett formulär och tryck på dens knapp</w:t>
+            </w:r>
+          </w:p>
+        </w:tc>
+        <w:tc>
+          <w:tcPr>
+            <w:tcW w:w="1165" w:type="pct"/>
+            <w:tcBorders>
+              <w:top w:val="nil"/>
+              <w:left w:val="nil"/>
+              <w:bottom w:val="single" w:sz="4" w:space="0" w:color="auto"/>
+              <w:right w:val="single" w:sz="4" w:space="0" w:color="auto"/>
+            </w:tcBorders>
+            <w:shd w:val="clear" w:color="auto" w:fill="auto"/>
+            <w:noWrap/>
+            <w:vAlign w:val="bottom"/>
+            <w:hideMark/>
+          </w:tcPr>
+          <w:p>
+            <w:pPr>
+              <w:spacing w:after="0" w:line="240" w:lineRule="auto"/>
               <w:rPr>
                 <w:rFonts w:ascii="Calibri" w:eastAsia="Times New Roman" w:hAnsi="Calibri" w:cs="Calibri"/>
                 <w:color w:val="000000"/>
                 <w:lang w:val="sv-SE"/>
               </w:rPr>
-              <w:t>dens</w:t>
-            </w:r>
-            <w:proofErr w:type="spellEnd"/>
+            </w:pPr>
             <w:r>
               <w:rPr>
                 <w:rFonts w:ascii="Calibri" w:eastAsia="Times New Roman" w:hAnsi="Calibri" w:cs="Calibri"/>
                 <w:color w:val="000000"/>
                 <w:lang w:val="sv-SE"/>
               </w:rPr>
-              <w:t xml:space="preserve"> knapp</w:t>
-            </w:r>
-          </w:p>
-        </w:tc>
-        <w:tc>
-          <w:tcPr>
-            <w:tcW w:w="1165" w:type="pct"/>
-            <w:tcBorders>
-              <w:top w:val="nil"/>
-              <w:left w:val="nil"/>
-              <w:bottom w:val="single" w:sz="4" w:space="0" w:color="auto"/>
-              <w:right w:val="single" w:sz="4" w:space="0" w:color="auto"/>
-            </w:tcBorders>
-            <w:shd w:val="clear" w:color="auto" w:fill="auto"/>
-            <w:noWrap/>
-            <w:vAlign w:val="bottom"/>
-            <w:hideMark/>
-          </w:tcPr>
-          <w:p>
-            <w:pPr>
-              <w:spacing w:after="0" w:line="240" w:lineRule="auto"/>
-              <w:rPr>
-                <w:rFonts w:ascii="Calibri" w:eastAsia="Times New Roman" w:hAnsi="Calibri" w:cs="Calibri"/>
-                <w:color w:val="000000"/>
-                <w:lang w:val="sv-SE"/>
-              </w:rPr>
-            </w:pPr>
-            <w:r>
-              <w:rPr>
-                <w:rFonts w:ascii="Calibri" w:eastAsia="Times New Roman" w:hAnsi="Calibri" w:cs="Calibri"/>
-                <w:color w:val="000000"/>
-                <w:lang w:val="sv-SE"/>
-              </w:rPr>
               <w:t>Knappen skall utföra det önskade kommandot</w:t>
             </w:r>
           </w:p>
@@ -12813,31 +11815,13 @@
                 <w:color w:val="000000"/>
               </w:rPr>
             </w:pPr>
-            <w:proofErr w:type="spellStart"/>
-            <w:r>
-              <w:rPr>
-                <w:rFonts w:ascii="Calibri" w:eastAsia="Times New Roman" w:hAnsi="Calibri" w:cs="Calibri"/>
-                <w:color w:val="000000"/>
-              </w:rPr>
-              <w:t>Kommandot</w:t>
-            </w:r>
-            <w:proofErr w:type="spellEnd"/>
-            <w:r>
-              <w:rPr>
-                <w:rFonts w:ascii="Calibri" w:eastAsia="Times New Roman" w:hAnsi="Calibri" w:cs="Calibri"/>
-                <w:color w:val="000000"/>
-              </w:rPr>
-              <w:t xml:space="preserve"> </w:t>
-            </w:r>
-            <w:proofErr w:type="spellStart"/>
-            <w:r>
-              <w:rPr>
-                <w:rFonts w:ascii="Calibri" w:eastAsia="Times New Roman" w:hAnsi="Calibri" w:cs="Calibri"/>
-                <w:color w:val="000000"/>
-              </w:rPr>
-              <w:t>utförs</w:t>
-            </w:r>
-            <w:proofErr w:type="spellEnd"/>
+            <w:r>
+              <w:rPr>
+                <w:rFonts w:ascii="Calibri" w:eastAsia="Times New Roman" w:hAnsi="Calibri" w:cs="Calibri"/>
+                <w:color w:val="000000"/>
+              </w:rPr>
+              <w:t>Kommandot utförs</w:t>
+            </w:r>
           </w:p>
         </w:tc>
         <w:tc>
@@ -12965,21 +11949,12 @@
                 <w:color w:val="000000"/>
               </w:rPr>
             </w:pPr>
-            <w:proofErr w:type="spellStart"/>
-            <w:r>
-              <w:rPr>
-                <w:rFonts w:ascii="Calibri" w:eastAsia="Times New Roman" w:hAnsi="Calibri" w:cs="Calibri"/>
-                <w:color w:val="000000"/>
-              </w:rPr>
-              <w:t>PHPmyAdmin</w:t>
-            </w:r>
-            <w:proofErr w:type="spellEnd"/>
-            <w:r>
-              <w:rPr>
-                <w:rFonts w:ascii="Calibri" w:eastAsia="Times New Roman" w:hAnsi="Calibri" w:cs="Calibri"/>
-                <w:color w:val="000000"/>
-              </w:rPr>
-              <w:t xml:space="preserve"> </w:t>
+            <w:r>
+              <w:rPr>
+                <w:rFonts w:ascii="Calibri" w:eastAsia="Times New Roman" w:hAnsi="Calibri" w:cs="Calibri"/>
+                <w:color w:val="000000"/>
+              </w:rPr>
+              <w:t xml:space="preserve">PHPmyAdmin </w:t>
             </w:r>
           </w:p>
         </w:tc>
@@ -13012,31 +11987,46 @@
                 <w:color w:val="000000"/>
                 <w:lang w:val="sv-SE"/>
               </w:rPr>
-              <w:t>Välj "Användarsida" och tryck på knappen märkt "</w:t>
-            </w:r>
-            <w:proofErr w:type="spellStart"/>
-            <w:r>
+              <w:t>Välj "Användarsida" och tryck på knappen märkt "PHPmyAdmin"</w:t>
+            </w:r>
+          </w:p>
+        </w:tc>
+        <w:tc>
+          <w:tcPr>
+            <w:tcW w:w="1165" w:type="pct"/>
+            <w:tcBorders>
+              <w:top w:val="nil"/>
+              <w:left w:val="nil"/>
+              <w:bottom w:val="single" w:sz="8" w:space="0" w:color="auto"/>
+              <w:right w:val="single" w:sz="4" w:space="0" w:color="auto"/>
+            </w:tcBorders>
+            <w:shd w:val="clear" w:color="auto" w:fill="auto"/>
+            <w:noWrap/>
+            <w:vAlign w:val="bottom"/>
+            <w:hideMark/>
+          </w:tcPr>
+          <w:p>
+            <w:pPr>
+              <w:spacing w:after="0" w:line="240" w:lineRule="auto"/>
               <w:rPr>
                 <w:rFonts w:ascii="Calibri" w:eastAsia="Times New Roman" w:hAnsi="Calibri" w:cs="Calibri"/>
                 <w:color w:val="000000"/>
                 <w:lang w:val="sv-SE"/>
               </w:rPr>
-              <w:t>PHPmyAdmin</w:t>
-            </w:r>
-            <w:proofErr w:type="spellEnd"/>
+            </w:pPr>
             <w:r>
               <w:rPr>
                 <w:rFonts w:ascii="Calibri" w:eastAsia="Times New Roman" w:hAnsi="Calibri" w:cs="Calibri"/>
                 <w:color w:val="000000"/>
                 <w:lang w:val="sv-SE"/>
               </w:rPr>
-              <w:t>"</w:t>
-            </w:r>
-          </w:p>
-        </w:tc>
-        <w:tc>
-          <w:tcPr>
-            <w:tcW w:w="1165" w:type="pct"/>
+              <w:t>Du skall omdirigeras till 90.224.160.35/phpmyadmin</w:t>
+            </w:r>
+          </w:p>
+        </w:tc>
+        <w:tc>
+          <w:tcPr>
+            <w:tcW w:w="858" w:type="pct"/>
             <w:tcBorders>
               <w:top w:val="nil"/>
               <w:left w:val="nil"/>
@@ -13054,94 +12044,15 @@
               <w:rPr>
                 <w:rFonts w:ascii="Calibri" w:eastAsia="Times New Roman" w:hAnsi="Calibri" w:cs="Calibri"/>
                 <w:color w:val="000000"/>
-                <w:lang w:val="sv-SE"/>
-              </w:rPr>
-            </w:pPr>
-            <w:r>
-              <w:rPr>
-                <w:rFonts w:ascii="Calibri" w:eastAsia="Times New Roman" w:hAnsi="Calibri" w:cs="Calibri"/>
-                <w:color w:val="000000"/>
-                <w:lang w:val="sv-SE"/>
-              </w:rPr>
-              <w:t xml:space="preserve">Du skall omdirigeras till </w:t>
-            </w:r>
-            <w:proofErr w:type="gramStart"/>
-            <w:r>
-              <w:rPr>
-                <w:rFonts w:ascii="Calibri" w:eastAsia="Times New Roman" w:hAnsi="Calibri" w:cs="Calibri"/>
-                <w:color w:val="000000"/>
-                <w:lang w:val="sv-SE"/>
-              </w:rPr>
-              <w:t>90.224.160.35</w:t>
-            </w:r>
-            <w:proofErr w:type="gramEnd"/>
-            <w:r>
-              <w:rPr>
-                <w:rFonts w:ascii="Calibri" w:eastAsia="Times New Roman" w:hAnsi="Calibri" w:cs="Calibri"/>
-                <w:color w:val="000000"/>
-                <w:lang w:val="sv-SE"/>
-              </w:rPr>
-              <w:t>/</w:t>
-            </w:r>
-            <w:proofErr w:type="spellStart"/>
-            <w:r>
-              <w:rPr>
-                <w:rFonts w:ascii="Calibri" w:eastAsia="Times New Roman" w:hAnsi="Calibri" w:cs="Calibri"/>
-                <w:color w:val="000000"/>
-                <w:lang w:val="sv-SE"/>
-              </w:rPr>
-              <w:t>phpmyadmin</w:t>
-            </w:r>
-            <w:proofErr w:type="spellEnd"/>
-          </w:p>
-        </w:tc>
-        <w:tc>
-          <w:tcPr>
-            <w:tcW w:w="858" w:type="pct"/>
-            <w:tcBorders>
-              <w:top w:val="nil"/>
-              <w:left w:val="nil"/>
-              <w:bottom w:val="single" w:sz="8" w:space="0" w:color="auto"/>
-              <w:right w:val="single" w:sz="4" w:space="0" w:color="auto"/>
-            </w:tcBorders>
-            <w:shd w:val="clear" w:color="auto" w:fill="auto"/>
-            <w:noWrap/>
-            <w:vAlign w:val="bottom"/>
-            <w:hideMark/>
-          </w:tcPr>
-          <w:p>
-            <w:pPr>
-              <w:spacing w:after="0" w:line="240" w:lineRule="auto"/>
-              <w:rPr>
-                <w:rFonts w:ascii="Calibri" w:eastAsia="Times New Roman" w:hAnsi="Calibri" w:cs="Calibri"/>
-                <w:color w:val="000000"/>
-              </w:rPr>
-            </w:pPr>
-            <w:proofErr w:type="spellStart"/>
-            <w:r>
-              <w:rPr>
-                <w:rFonts w:ascii="Calibri" w:eastAsia="Times New Roman" w:hAnsi="Calibri" w:cs="Calibri"/>
-                <w:color w:val="000000"/>
-              </w:rPr>
-              <w:t>PHPmyAdmin</w:t>
-            </w:r>
-            <w:proofErr w:type="spellEnd"/>
-            <w:r>
-              <w:rPr>
-                <w:rFonts w:ascii="Calibri" w:eastAsia="Times New Roman" w:hAnsi="Calibri" w:cs="Calibri"/>
-                <w:color w:val="000000"/>
-              </w:rPr>
-              <w:t xml:space="preserve"> </w:t>
-            </w:r>
-            <w:proofErr w:type="spellStart"/>
-            <w:r>
-              <w:rPr>
-                <w:rFonts w:ascii="Calibri" w:eastAsia="Times New Roman" w:hAnsi="Calibri" w:cs="Calibri"/>
-                <w:color w:val="000000"/>
-              </w:rPr>
-              <w:t>nås</w:t>
-            </w:r>
-            <w:proofErr w:type="spellEnd"/>
+              </w:rPr>
+            </w:pPr>
+            <w:r>
+              <w:rPr>
+                <w:rFonts w:ascii="Calibri" w:eastAsia="Times New Roman" w:hAnsi="Calibri" w:cs="Calibri"/>
+                <w:color w:val="000000"/>
+              </w:rPr>
+              <w:t>PHPmyAdmin nås</w:t>
+            </w:r>
           </w:p>
         </w:tc>
         <w:tc>
@@ -13330,6 +12241,12 @@
         </w:rPr>
         <w:t>Som följd av detta kan text sticka ut ur respektive behållare, samt att element kan uppfattas som deformerade.</w:t>
       </w:r>
+      <w:r>
+        <w:rPr>
+          <w:lang w:val="sv-SE"/>
+        </w:rPr>
+        <w:t xml:space="preserve"> Däremot har alla kritiska element på hemsidan dess storlek uttryckt i procentenheter så det ska vara hyfsat flexibelt.</w:t>
+      </w:r>
     </w:p>
     <w:p>
       <w:pPr>
@@ -13433,21 +12350,7 @@
         <w:rPr>
           <w:lang w:val="sv-SE"/>
         </w:rPr>
-        <w:t xml:space="preserve">Det är även möjligt att utföra diverse attacker på både databasen och andra användare. En användare kan skicka in en recension som innehåller skadlig kod eller länkar till andra hemsidor. Och inga skydd finns mot SQL injektioner, förutom faktumet att en traditionell injektion för att komma åt andra användare inte är möjlig p.g.a. jämförelse med </w:t>
-      </w:r>
-      <w:proofErr w:type="spellStart"/>
-      <w:r>
-        <w:rPr>
-          <w:lang w:val="sv-SE"/>
-        </w:rPr>
-        <w:t>hashade</w:t>
-      </w:r>
-      <w:proofErr w:type="spellEnd"/>
-      <w:r>
-        <w:rPr>
-          <w:lang w:val="sv-SE"/>
-        </w:rPr>
-        <w:t xml:space="preserve"> lösenord. Sist men inte minst är ingen trafik mellan en användare och servern krypterad, vilket innebär att både sessionsdata och lösenord skickas i klartext.</w:t>
+        <w:t>Det är även möjligt att utföra diverse attacker på både databasen och andra användare. En användare kan skicka in en recension som innehåller skadlig kod eller länkar till andra hemsidor. Och inga skydd finns mot SQL injektioner, förutom faktumet att en traditionell injektion för att komma åt andra användare inte är möjlig p.g.a. jämförelse med hashade lösenord. Sist men inte minst är ingen trafik mellan en användare och servern krypterad, vilket innebär att både sessionsdata och lösenord skickas i klartext.</w:t>
       </w:r>
     </w:p>
     <w:p>
@@ -13473,7 +12376,6 @@
           <w:lang w:val="sv-SE"/>
         </w:rPr>
       </w:pPr>
-      <w:bookmarkStart w:id="1" w:name="_GoBack"/>
       <w:r>
         <w:rPr>
           <w:lang w:val="sv-SE"/>
@@ -13539,21 +12441,7 @@
         <w:rPr>
           <w:lang w:val="sv-SE"/>
         </w:rPr>
-        <w:t xml:space="preserve">först och främst de tecken som kan finnas i en recension filtreras. Detta inkluderar alla tecken som tillhör syntaxen i HTML, CSS och </w:t>
-      </w:r>
-      <w:proofErr w:type="spellStart"/>
-      <w:r>
-        <w:rPr>
-          <w:lang w:val="sv-SE"/>
-        </w:rPr>
-        <w:t>javascript</w:t>
-      </w:r>
-      <w:proofErr w:type="spellEnd"/>
-      <w:r>
-        <w:rPr>
-          <w:lang w:val="sv-SE"/>
-        </w:rPr>
-        <w:t>.</w:t>
+        <w:t>först och främst de tecken som kan finnas i en recension filtreras. Detta inkluderar alla tecken som tillhör syntaxen i HTML, CSS och javascript.</w:t>
       </w:r>
     </w:p>
     <w:p>
@@ -13575,98 +12463,6 @@
         <w:t>men om ett stort antal förfrågningar ska hanteras samtidigt krävs uppenbarligen snabbare hårdvara med multipla processorskärnor.</w:t>
       </w:r>
     </w:p>
-    <w:bookmarkEnd w:id="1"/>
-    <w:p>
-      <w:pPr>
-        <w:rPr>
-          <w:lang w:val="sv-SE"/>
-        </w:rPr>
-      </w:pPr>
-      <w:r>
-        <w:rPr>
-          <w:lang w:val="sv-SE"/>
-        </w:rPr>
-        <w:t>/*</w:t>
-      </w:r>
-    </w:p>
-    <w:p>
-      <w:pPr>
-        <w:rPr>
-          <w:lang w:val="sv-SE"/>
-        </w:rPr>
-      </w:pPr>
-      <w:r>
-        <w:rPr>
-          <w:lang w:val="sv-SE"/>
-        </w:rPr>
-        <w:t xml:space="preserve">På </w:t>
-      </w:r>
-      <w:proofErr w:type="spellStart"/>
-      <w:r>
-        <w:rPr>
-          <w:lang w:val="sv-SE"/>
-        </w:rPr>
-        <w:t>backend</w:t>
-      </w:r>
-      <w:proofErr w:type="spellEnd"/>
-      <w:r>
-        <w:rPr>
-          <w:lang w:val="sv-SE"/>
-        </w:rPr>
-        <w:t>-hållet så kan man skaffa en snabbare och större server för att göra användandet av sidan så enkelt som möjligt. För oss administratörer skulle vi kunna göra så att server</w:t>
-      </w:r>
-      <w:r>
-        <w:rPr>
-          <w:lang w:val="sv-SE"/>
-        </w:rPr>
-        <w:t>n</w:t>
-      </w:r>
-      <w:r>
-        <w:rPr>
-          <w:lang w:val="sv-SE"/>
-        </w:rPr>
-        <w:t xml:space="preserve"> automatiskt laddar ner </w:t>
-      </w:r>
-      <w:r>
-        <w:rPr>
-          <w:lang w:val="sv-SE"/>
-        </w:rPr>
-        <w:t xml:space="preserve">senaste stabila version av hemsidan från </w:t>
-      </w:r>
-      <w:proofErr w:type="spellStart"/>
-      <w:r>
-        <w:rPr>
-          <w:lang w:val="sv-SE"/>
-        </w:rPr>
-        <w:t>GitHub</w:t>
-      </w:r>
-      <w:proofErr w:type="spellEnd"/>
-      <w:r>
-        <w:rPr>
-          <w:lang w:val="sv-SE"/>
-        </w:rPr>
-        <w:t>, för att simplifiera arbetsflödet.</w:t>
-      </w:r>
-      <w:r>
-        <w:rPr>
-          <w:lang w:val="sv-SE"/>
-        </w:rPr>
-        <w:t xml:space="preserve"> Användandet av nycklar i tabellerna och den övergripande strukturen av databasen kan även med stor sannolikhet förbättras.</w:t>
-      </w:r>
-    </w:p>
-    <w:p>
-      <w:pPr>
-        <w:rPr>
-          <w:lang w:val="sv-SE"/>
-        </w:rPr>
-      </w:pPr>
-      <w:r>
-        <w:rPr>
-          <w:lang w:val="sv-SE"/>
-        </w:rPr>
-        <w:t>*/</w:t>
-      </w:r>
-    </w:p>
     <w:p>
       <w:pPr>
         <w:pStyle w:val="Rubrik1"/>
@@ -13684,7 +12480,6 @@
           <w:u w:val="single"/>
           <w:lang w:val="sv-SE"/>
         </w:rPr>
-        <w:lastRenderedPageBreak/>
         <w:t>Länkar till verktyg</w:t>
       </w:r>
     </w:p>
@@ -13743,20 +12538,6 @@
           <w:t>http://90.224.160.35/</w:t>
         </w:r>
       </w:hyperlink>
-    </w:p>
-    <w:p>
-      <w:pPr>
-        <w:rPr>
-          <w:lang w:val="sv-SE"/>
-        </w:rPr>
-      </w:pPr>
-    </w:p>
-    <w:p>
-      <w:pPr>
-        <w:rPr>
-          <w:lang w:val="sv-SE"/>
-        </w:rPr>
-      </w:pPr>
     </w:p>
     <w:p>
       <w:pPr>
@@ -13846,13 +12627,8 @@
     <w:pPr>
       <w:pStyle w:val="Sidhuvud"/>
     </w:pPr>
-    <w:proofErr w:type="spellStart"/>
     <w:r>
-      <w:t>Grupp</w:t>
-    </w:r>
-    <w:proofErr w:type="spellEnd"/>
-    <w:r>
-      <w:t xml:space="preserve"> 1 – Oskar &amp; Robin</w:t>
+      <w:t>Grupp 1 – Oskar &amp; Robin</w:t>
     </w:r>
   </w:p>
 </w:hdr>
@@ -14184,7 +12960,7 @@
       </w:pPr>
     </w:pPrDefault>
   </w:docDefaults>
-  <w:latentStyles w:defLockedState="0" w:defUIPriority="99" w:defSemiHidden="0" w:defUnhideWhenUsed="0" w:defQFormat="0" w:count="375">
+  <w:latentStyles w:defLockedState="0" w:defUIPriority="99" w:defSemiHidden="0" w:defUnhideWhenUsed="0" w:defQFormat="0" w:count="376">
     <w:lsdException w:name="Normal" w:uiPriority="0" w:qFormat="1"/>
     <w:lsdException w:name="heading 1" w:uiPriority="9" w:qFormat="1"/>
     <w:lsdException w:name="heading 2" w:semiHidden="1" w:uiPriority="9" w:unhideWhenUsed="1" w:qFormat="1"/>
@@ -14560,6 +13336,7 @@
     <w:lsdException w:name="Smart Hyperlink" w:semiHidden="1" w:unhideWhenUsed="1"/>
     <w:lsdException w:name="Hashtag" w:semiHidden="1" w:unhideWhenUsed="1"/>
     <w:lsdException w:name="Unresolved Mention" w:semiHidden="1" w:unhideWhenUsed="1"/>
+    <w:lsdException w:name="Smart Link" w:semiHidden="1" w:unhideWhenUsed="1"/>
   </w:latentStyles>
   <w:style w:type="paragraph" w:default="1" w:styleId="Normal">
     <w:name w:val="Normal"/>
@@ -15165,7 +13942,7 @@
 </file>
 
 <file path=customXml/itemProps1.xml><?xml version="1.0" encoding="utf-8"?>
-<ds:datastoreItem xmlns:ds="http://schemas.openxmlformats.org/officeDocument/2006/customXml" ds:itemID="{22BD164F-4442-45C8-A0E4-994050A25DFB}">
+<ds:datastoreItem xmlns:ds="http://schemas.openxmlformats.org/officeDocument/2006/customXml" ds:itemID="{15C4C2AA-A8BB-4A2D-B4BE-9E740E7646CC}">
   <ds:schemaRefs>
     <ds:schemaRef ds:uri="http://schemas.openxmlformats.org/officeDocument/2006/bibliography"/>
   </ds:schemaRefs>

</xml_diff>

<commit_message>
Fixat lite meningar, titta på det jag markerat
Man ska kanske inte säga att vi har en "mångfald" av buggar.
Då man inte ska kritisera sitt arbete i arbetet
</commit_message>
<xml_diff>
--- a/Administrativa Filer/Sprint Document.docx
+++ b/Administrativa Filer/Sprint Document.docx
@@ -236,7 +236,19 @@
         <w:rPr>
           <w:lang w:val="sv-SE"/>
         </w:rPr>
-        <w:t>Har möjligheten att moderera (ta bort) recensioner som lagts på produkter.</w:t>
+        <w:t xml:space="preserve">Har möjligheten att </w:t>
+      </w:r>
+      <w:r>
+        <w:rPr>
+          <w:lang w:val="sv-SE"/>
+        </w:rPr>
+        <w:t xml:space="preserve">ta bort olämpliga </w:t>
+      </w:r>
+      <w:r>
+        <w:rPr>
+          <w:lang w:val="sv-SE"/>
+        </w:rPr>
+        <w:t>recensioner som lagts på produkter.</w:t>
       </w:r>
     </w:p>
     <w:p>
@@ -665,7 +677,19 @@
         <w:rPr>
           <w:lang w:val="sv-SE"/>
         </w:rPr>
-        <w:t xml:space="preserve"> även möjligheten att lägga en recension på en köpt va</w:t>
+        <w:t xml:space="preserve"> även möjligheten att </w:t>
+      </w:r>
+      <w:r>
+        <w:rPr>
+          <w:lang w:val="sv-SE"/>
+        </w:rPr>
+        <w:t xml:space="preserve">skriva </w:t>
+      </w:r>
+      <w:r>
+        <w:rPr>
+          <w:lang w:val="sv-SE"/>
+        </w:rPr>
+        <w:t>en recension på en köpt va</w:t>
       </w:r>
       <w:r>
         <w:rPr>
@@ -704,7 +728,19 @@
         <w:rPr>
           <w:lang w:val="sv-SE"/>
         </w:rPr>
-        <w:t xml:space="preserve">På användarsidan kan kunden se en sammanställning av alla produkter som personen köpt och vad varje produkt kostade när beställningen gjordes. På denna sida </w:t>
+        <w:t xml:space="preserve">På användarsidan kan kunden se en sammanställning av alla produkter som </w:t>
+      </w:r>
+      <w:r>
+        <w:rPr>
+          <w:lang w:val="sv-SE"/>
+        </w:rPr>
+        <w:t>kunden har</w:t>
+      </w:r>
+      <w:r>
+        <w:rPr>
+          <w:lang w:val="sv-SE"/>
+        </w:rPr>
+        <w:t xml:space="preserve"> köpt och vad varje produkt kostade när beställningen gjordes. På denna sida </w:t>
       </w:r>
       <w:r>
         <w:rPr>
@@ -814,8 +850,6 @@
         </w:rPr>
         <w:t xml:space="preserve"> Här finns även en länk som leder till PHPmyAdmin.</w:t>
       </w:r>
-      <w:bookmarkStart w:id="1" w:name="_GoBack"/>
-      <w:bookmarkEnd w:id="1"/>
     </w:p>
     <w:bookmarkEnd w:id="0"/>
     <w:p>
@@ -12015,14 +12049,7 @@
                 <w:rFonts w:ascii="Calibri" w:hAnsi="Calibri" w:cs="Calibri"/>
                 <w:color w:val="000000"/>
               </w:rPr>
-              <w:t xml:space="preserve"> admin</w:t>
-            </w:r>
-            <w:r>
-              <w:rPr>
-                <w:rFonts w:ascii="Calibri" w:hAnsi="Calibri" w:cs="Calibri"/>
-                <w:color w:val="000000"/>
-              </w:rPr>
-              <w:t>.</w:t>
+              <w:t xml:space="preserve"> admin.</w:t>
             </w:r>
           </w:p>
         </w:tc>
@@ -12270,14 +12297,7 @@
                 <w:rFonts w:ascii="Calibri" w:hAnsi="Calibri" w:cs="Calibri"/>
                 <w:color w:val="000000"/>
               </w:rPr>
-              <w:t>ut</w:t>
-            </w:r>
-            <w:r>
-              <w:rPr>
-                <w:rFonts w:ascii="Calibri" w:hAnsi="Calibri" w:cs="Calibri"/>
-                <w:color w:val="000000"/>
-              </w:rPr>
-              <w:t>.</w:t>
+              <w:t>ut.</w:t>
             </w:r>
             <w:proofErr w:type="spellEnd"/>
           </w:p>
@@ -12989,8 +13009,11 @@
           <w:lang w:val="sv-SE"/>
         </w:rPr>
       </w:pPr>
+      <w:bookmarkStart w:id="1" w:name="_GoBack"/>
+      <w:bookmarkEnd w:id="1"/>
       <w:r>
         <w:rPr>
+          <w:highlight w:val="yellow"/>
           <w:lang w:val="sv-SE"/>
         </w:rPr>
         <w:t>Begränsningar i funktionaliteten inkluderar en mångfald av buggar. T.ex. kan en beställning på en vara som inte finns i lager genomföras. Dock är detta endast möjligt då en administratör ändrar lagersaldot, till ett värde som är lägre än det som finns i kundvagnen, samtidigt som en beställning genomförs. Resultatet av detta är att lagerstatus för varan blir negativ.</w:t>
@@ -13712,7 +13735,7 @@
       </w:pPr>
     </w:pPrDefault>
   </w:docDefaults>
-  <w:latentStyles w:defLockedState="0" w:defUIPriority="99" w:defSemiHidden="0" w:defUnhideWhenUsed="0" w:defQFormat="0" w:count="375">
+  <w:latentStyles w:defLockedState="0" w:defUIPriority="99" w:defSemiHidden="0" w:defUnhideWhenUsed="0" w:defQFormat="0" w:count="376">
     <w:lsdException w:name="Normal" w:uiPriority="0" w:qFormat="1"/>
     <w:lsdException w:name="heading 1" w:uiPriority="9" w:qFormat="1"/>
     <w:lsdException w:name="heading 2" w:semiHidden="1" w:uiPriority="9" w:unhideWhenUsed="1" w:qFormat="1"/>
@@ -13818,7 +13841,6 @@
     <w:lsdException w:name="HTML Sample" w:semiHidden="1" w:unhideWhenUsed="1"/>
     <w:lsdException w:name="HTML Typewriter" w:semiHidden="1" w:unhideWhenUsed="1"/>
     <w:lsdException w:name="HTML Variable" w:semiHidden="1" w:unhideWhenUsed="1"/>
-    <w:lsdException w:name="Normal Table" w:semiHidden="1" w:unhideWhenUsed="1"/>
     <w:lsdException w:name="annotation subject" w:semiHidden="1" w:unhideWhenUsed="1"/>
     <w:lsdException w:name="No List" w:semiHidden="1" w:unhideWhenUsed="1"/>
     <w:lsdException w:name="Outline List 1" w:semiHidden="1" w:unhideWhenUsed="1"/>
@@ -13865,10 +13887,8 @@
     <w:lsdException w:name="Table Subtle 2" w:semiHidden="1" w:unhideWhenUsed="1"/>
     <w:lsdException w:name="Table Web 1" w:semiHidden="1" w:unhideWhenUsed="1"/>
     <w:lsdException w:name="Table Web 2" w:semiHidden="1" w:unhideWhenUsed="1"/>
-    <w:lsdException w:name="Table Web 3" w:semiHidden="1" w:unhideWhenUsed="1"/>
     <w:lsdException w:name="Balloon Text" w:semiHidden="1" w:unhideWhenUsed="1"/>
     <w:lsdException w:name="Table Grid" w:uiPriority="39"/>
-    <w:lsdException w:name="Table Theme" w:semiHidden="1" w:unhideWhenUsed="1"/>
     <w:lsdException w:name="Placeholder Text" w:semiHidden="1"/>
     <w:lsdException w:name="No Spacing" w:uiPriority="1" w:qFormat="1"/>
     <w:lsdException w:name="Light Shading" w:uiPriority="60"/>
@@ -14088,6 +14108,7 @@
     <w:lsdException w:name="Smart Hyperlink" w:semiHidden="1" w:unhideWhenUsed="1"/>
     <w:lsdException w:name="Hashtag" w:semiHidden="1" w:unhideWhenUsed="1"/>
     <w:lsdException w:name="Unresolved Mention" w:semiHidden="1" w:unhideWhenUsed="1"/>
+    <w:lsdException w:name="Smart Link" w:semiHidden="1" w:unhideWhenUsed="1"/>
   </w:latentStyles>
   <w:style w:type="paragraph" w:default="1" w:styleId="Normal">
     <w:name w:val="Normal"/>
@@ -14743,7 +14764,7 @@
 </file>
 
 <file path=customXml/itemProps1.xml><?xml version="1.0" encoding="utf-8"?>
-<ds:datastoreItem xmlns:ds="http://schemas.openxmlformats.org/officeDocument/2006/customXml" ds:itemID="{90A99AF2-934D-47EB-888B-AFE8F0B36267}">
+<ds:datastoreItem xmlns:ds="http://schemas.openxmlformats.org/officeDocument/2006/customXml" ds:itemID="{DC90713F-464B-4FA4-9C5F-9DC33E6E62EF}">
   <ds:schemaRefs>
     <ds:schemaRef ds:uri="http://schemas.openxmlformats.org/officeDocument/2006/bibliography"/>
   </ds:schemaRefs>

</xml_diff>

<commit_message>
Nu lämnar jag in sprinten
</commit_message>
<xml_diff>
--- a/Administrativa Filer/Sprint Document.docx
+++ b/Administrativa Filer/Sprint Document.docx
@@ -21,7 +21,6 @@
         </w:rPr>
         <w:t xml:space="preserve">Sprint </w:t>
       </w:r>
-      <w:proofErr w:type="spellStart"/>
       <w:r>
         <w:rPr>
           <w:sz w:val="72"/>
@@ -29,9 +28,8 @@
           <w:u w:val="single"/>
           <w:lang w:val="sv-SE"/>
         </w:rPr>
-        <w:t>Document</w:t>
+        <w:t>Dokument</w:t>
       </w:r>
-      <w:proofErr w:type="spellEnd"/>
       <w:r>
         <w:rPr>
           <w:sz w:val="72"/>
@@ -59,7 +57,6 @@
           <w:lang w:val="sv-SE"/>
         </w:rPr>
       </w:pPr>
-      <w:proofErr w:type="spellStart"/>
       <w:r>
         <w:rPr>
           <w:b/>
@@ -67,29 +64,8 @@
           <w:u w:val="single"/>
           <w:lang w:val="sv-SE"/>
         </w:rPr>
-        <w:t>Executive</w:t>
+        <w:t>Sammanfattning</w:t>
       </w:r>
-      <w:proofErr w:type="spellEnd"/>
-      <w:r>
-        <w:rPr>
-          <w:b/>
-          <w:bCs/>
-          <w:u w:val="single"/>
-          <w:lang w:val="sv-SE"/>
-        </w:rPr>
-        <w:t xml:space="preserve"> </w:t>
-      </w:r>
-      <w:proofErr w:type="spellStart"/>
-      <w:r>
-        <w:rPr>
-          <w:b/>
-          <w:bCs/>
-          <w:u w:val="single"/>
-          <w:lang w:val="sv-SE"/>
-        </w:rPr>
-        <w:t>Summary</w:t>
-      </w:r>
-      <w:proofErr w:type="spellEnd"/>
     </w:p>
     <w:p>
       <w:pPr>
@@ -6227,7 +6203,23 @@
                 <w:color w:val="000000"/>
                 <w:lang w:val="sv-SE" w:eastAsia="sv-SE"/>
               </w:rPr>
-              <w:t>Möjlighet att rensa varukorgen</w:t>
+              <w:t xml:space="preserve">Möjlighet att rensa </w:t>
+            </w:r>
+            <w:r>
+              <w:rPr>
+                <w:rFonts w:ascii="Calibri" w:eastAsia="Times New Roman" w:hAnsi="Calibri" w:cs="Calibri"/>
+                <w:color w:val="000000"/>
+                <w:lang w:val="sv-SE" w:eastAsia="sv-SE"/>
+              </w:rPr>
+              <w:t xml:space="preserve">och redigera </w:t>
+            </w:r>
+            <w:r>
+              <w:rPr>
+                <w:rFonts w:ascii="Calibri" w:eastAsia="Times New Roman" w:hAnsi="Calibri" w:cs="Calibri"/>
+                <w:color w:val="000000"/>
+                <w:lang w:val="sv-SE" w:eastAsia="sv-SE"/>
+              </w:rPr>
+              <w:t>varukorgen</w:t>
             </w:r>
           </w:p>
         </w:tc>
@@ -6856,6 +6848,8 @@
             </w:r>
           </w:p>
         </w:tc>
+        <w:bookmarkStart w:id="1" w:name="_GoBack"/>
+        <w:bookmarkEnd w:id="1"/>
       </w:tr>
       <w:tr>
         <w:trPr>
@@ -8506,7 +8500,23 @@
                 <w:color w:val="000000"/>
                 <w:lang w:val="sv-SE" w:eastAsia="sv-SE"/>
               </w:rPr>
-              <w:t>Felmeddelanden ska ges felaktig inloggning och om recension läggs på ej köpt vara.</w:t>
+              <w:t>Felmeddelanden ska ges</w:t>
+            </w:r>
+            <w:r>
+              <w:rPr>
+                <w:rFonts w:ascii="Calibri" w:eastAsia="Times New Roman" w:hAnsi="Calibri" w:cs="Calibri"/>
+                <w:color w:val="000000"/>
+                <w:lang w:val="sv-SE" w:eastAsia="sv-SE"/>
+              </w:rPr>
+              <w:t xml:space="preserve"> vid</w:t>
+            </w:r>
+            <w:r>
+              <w:rPr>
+                <w:rFonts w:ascii="Calibri" w:eastAsia="Times New Roman" w:hAnsi="Calibri" w:cs="Calibri"/>
+                <w:color w:val="000000"/>
+                <w:lang w:val="sv-SE" w:eastAsia="sv-SE"/>
+              </w:rPr>
+              <w:t xml:space="preserve"> felaktig inloggning och om recension läggs på ej köpt vara.</w:t>
             </w:r>
           </w:p>
         </w:tc>
@@ -11464,6 +11474,265 @@
       </w:tr>
       <w:tr>
         <w:trPr>
+          <w:trHeight w:val="300"/>
+        </w:trPr>
+        <w:tc>
+          <w:tcPr>
+            <w:tcW w:w="425" w:type="dxa"/>
+            <w:tcBorders>
+              <w:top w:val="nil"/>
+              <w:left w:val="single" w:sz="8" w:space="0" w:color="auto"/>
+              <w:bottom w:val="single" w:sz="4" w:space="0" w:color="auto"/>
+              <w:right w:val="single" w:sz="4" w:space="0" w:color="auto"/>
+            </w:tcBorders>
+            <w:shd w:val="clear" w:color="auto" w:fill="D9E1F2"/>
+            <w:noWrap/>
+            <w:vAlign w:val="bottom"/>
+          </w:tcPr>
+          <w:p>
+            <w:pPr>
+              <w:spacing w:after="0" w:line="240" w:lineRule="auto"/>
+              <w:jc w:val="right"/>
+              <w:rPr>
+                <w:rFonts w:ascii="Calibri" w:eastAsia="Times New Roman" w:hAnsi="Calibri" w:cs="Calibri"/>
+                <w:b/>
+                <w:bCs/>
+                <w:color w:val="000000"/>
+              </w:rPr>
+            </w:pPr>
+            <w:r>
+              <w:rPr>
+                <w:rFonts w:ascii="Calibri" w:eastAsia="Times New Roman" w:hAnsi="Calibri" w:cs="Calibri"/>
+                <w:b/>
+                <w:bCs/>
+                <w:color w:val="000000"/>
+              </w:rPr>
+              <w:t>8</w:t>
+            </w:r>
+          </w:p>
+        </w:tc>
+        <w:tc>
+          <w:tcPr>
+            <w:tcW w:w="1418" w:type="dxa"/>
+            <w:tcBorders>
+              <w:top w:val="nil"/>
+              <w:left w:val="nil"/>
+              <w:bottom w:val="single" w:sz="4" w:space="0" w:color="auto"/>
+              <w:right w:val="single" w:sz="4" w:space="0" w:color="auto"/>
+            </w:tcBorders>
+            <w:noWrap/>
+            <w:vAlign w:val="bottom"/>
+          </w:tcPr>
+          <w:p>
+            <w:pPr>
+              <w:spacing w:line="240" w:lineRule="auto"/>
+              <w:rPr>
+                <w:rFonts w:ascii="Calibri" w:hAnsi="Calibri" w:cs="Calibri"/>
+                <w:color w:val="000000"/>
+              </w:rPr>
+            </w:pPr>
+            <w:proofErr w:type="spellStart"/>
+            <w:r>
+              <w:rPr>
+                <w:rFonts w:ascii="Calibri" w:hAnsi="Calibri" w:cs="Calibri"/>
+                <w:color w:val="000000"/>
+              </w:rPr>
+              <w:t>Radera</w:t>
+            </w:r>
+            <w:proofErr w:type="spellEnd"/>
+            <w:r>
+              <w:rPr>
+                <w:rFonts w:ascii="Calibri" w:hAnsi="Calibri" w:cs="Calibri"/>
+                <w:color w:val="000000"/>
+              </w:rPr>
+              <w:t xml:space="preserve"> </w:t>
+            </w:r>
+            <w:proofErr w:type="spellStart"/>
+            <w:r>
+              <w:rPr>
+                <w:rFonts w:ascii="Calibri" w:hAnsi="Calibri" w:cs="Calibri"/>
+                <w:color w:val="000000"/>
+              </w:rPr>
+              <w:t>användare</w:t>
+            </w:r>
+            <w:proofErr w:type="spellEnd"/>
+          </w:p>
+        </w:tc>
+        <w:tc>
+          <w:tcPr>
+            <w:tcW w:w="2835" w:type="dxa"/>
+            <w:tcBorders>
+              <w:top w:val="nil"/>
+              <w:left w:val="nil"/>
+              <w:bottom w:val="single" w:sz="4" w:space="0" w:color="auto"/>
+              <w:right w:val="single" w:sz="4" w:space="0" w:color="auto"/>
+            </w:tcBorders>
+            <w:noWrap/>
+            <w:vAlign w:val="bottom"/>
+          </w:tcPr>
+          <w:p>
+            <w:pPr>
+              <w:spacing w:line="240" w:lineRule="auto"/>
+              <w:rPr>
+                <w:rFonts w:ascii="Calibri" w:hAnsi="Calibri" w:cs="Calibri"/>
+                <w:color w:val="000000"/>
+                <w:lang w:val="sv-SE"/>
+              </w:rPr>
+            </w:pPr>
+            <w:r>
+              <w:rPr>
+                <w:rFonts w:ascii="Calibri" w:hAnsi="Calibri" w:cs="Calibri"/>
+                <w:color w:val="000000"/>
+                <w:lang w:val="sv-SE"/>
+              </w:rPr>
+              <w:t>Välj "Användarsida" och tryck på "Ta bort konto"</w:t>
+            </w:r>
+          </w:p>
+        </w:tc>
+        <w:tc>
+          <w:tcPr>
+            <w:tcW w:w="3686" w:type="dxa"/>
+            <w:tcBorders>
+              <w:top w:val="nil"/>
+              <w:left w:val="nil"/>
+              <w:bottom w:val="single" w:sz="4" w:space="0" w:color="auto"/>
+              <w:right w:val="single" w:sz="4" w:space="0" w:color="auto"/>
+            </w:tcBorders>
+            <w:noWrap/>
+            <w:vAlign w:val="bottom"/>
+          </w:tcPr>
+          <w:p>
+            <w:pPr>
+              <w:spacing w:line="240" w:lineRule="auto"/>
+              <w:rPr>
+                <w:rFonts w:ascii="Calibri" w:hAnsi="Calibri" w:cs="Calibri"/>
+                <w:color w:val="000000"/>
+                <w:lang w:val="sv-SE"/>
+              </w:rPr>
+            </w:pPr>
+            <w:r>
+              <w:rPr>
+                <w:rFonts w:ascii="Calibri" w:hAnsi="Calibri" w:cs="Calibri"/>
+                <w:color w:val="000000"/>
+                <w:lang w:val="sv-SE"/>
+              </w:rPr>
+              <w:t>Kontot tas bort och användaren loggas ut</w:t>
+            </w:r>
+          </w:p>
+        </w:tc>
+        <w:tc>
+          <w:tcPr>
+            <w:tcW w:w="1559" w:type="dxa"/>
+            <w:tcBorders>
+              <w:top w:val="nil"/>
+              <w:left w:val="nil"/>
+              <w:bottom w:val="single" w:sz="4" w:space="0" w:color="auto"/>
+              <w:right w:val="single" w:sz="4" w:space="0" w:color="auto"/>
+            </w:tcBorders>
+            <w:noWrap/>
+            <w:vAlign w:val="bottom"/>
+          </w:tcPr>
+          <w:p>
+            <w:pPr>
+              <w:spacing w:line="240" w:lineRule="auto"/>
+              <w:rPr>
+                <w:rFonts w:ascii="Calibri" w:hAnsi="Calibri" w:cs="Calibri"/>
+                <w:color w:val="000000"/>
+              </w:rPr>
+            </w:pPr>
+            <w:proofErr w:type="spellStart"/>
+            <w:r>
+              <w:rPr>
+                <w:rFonts w:ascii="Calibri" w:hAnsi="Calibri" w:cs="Calibri"/>
+                <w:color w:val="000000"/>
+              </w:rPr>
+              <w:t>Kontot</w:t>
+            </w:r>
+            <w:proofErr w:type="spellEnd"/>
+            <w:r>
+              <w:rPr>
+                <w:rFonts w:ascii="Calibri" w:hAnsi="Calibri" w:cs="Calibri"/>
+                <w:color w:val="000000"/>
+              </w:rPr>
+              <w:t xml:space="preserve"> </w:t>
+            </w:r>
+            <w:proofErr w:type="spellStart"/>
+            <w:r>
+              <w:rPr>
+                <w:rFonts w:ascii="Calibri" w:hAnsi="Calibri" w:cs="Calibri"/>
+                <w:color w:val="000000"/>
+              </w:rPr>
+              <w:t>är</w:t>
+            </w:r>
+            <w:proofErr w:type="spellEnd"/>
+            <w:r>
+              <w:rPr>
+                <w:rFonts w:ascii="Calibri" w:hAnsi="Calibri" w:cs="Calibri"/>
+                <w:color w:val="000000"/>
+              </w:rPr>
+              <w:t xml:space="preserve"> </w:t>
+            </w:r>
+            <w:proofErr w:type="spellStart"/>
+            <w:r>
+              <w:rPr>
+                <w:rFonts w:ascii="Calibri" w:hAnsi="Calibri" w:cs="Calibri"/>
+                <w:color w:val="000000"/>
+              </w:rPr>
+              <w:t>raderat</w:t>
+            </w:r>
+            <w:proofErr w:type="spellEnd"/>
+          </w:p>
+        </w:tc>
+        <w:tc>
+          <w:tcPr>
+            <w:tcW w:w="709" w:type="dxa"/>
+            <w:tcBorders>
+              <w:top w:val="nil"/>
+              <w:left w:val="nil"/>
+              <w:bottom w:val="single" w:sz="4" w:space="0" w:color="auto"/>
+              <w:right w:val="single" w:sz="4" w:space="0" w:color="auto"/>
+            </w:tcBorders>
+            <w:shd w:val="clear" w:color="auto" w:fill="C6EFCE"/>
+            <w:noWrap/>
+            <w:vAlign w:val="bottom"/>
+          </w:tcPr>
+          <w:p>
+            <w:pPr>
+              <w:spacing w:after="0" w:line="240" w:lineRule="auto"/>
+              <w:rPr>
+                <w:rFonts w:ascii="Calibri" w:eastAsia="Times New Roman" w:hAnsi="Calibri" w:cs="Calibri"/>
+                <w:color w:val="006100"/>
+                <w:lang w:val="sv-SE"/>
+              </w:rPr>
+            </w:pPr>
+          </w:p>
+        </w:tc>
+        <w:tc>
+          <w:tcPr>
+            <w:tcW w:w="850" w:type="dxa"/>
+            <w:tcBorders>
+              <w:top w:val="nil"/>
+              <w:left w:val="nil"/>
+              <w:bottom w:val="single" w:sz="4" w:space="0" w:color="auto"/>
+              <w:right w:val="single" w:sz="8" w:space="0" w:color="auto"/>
+            </w:tcBorders>
+            <w:noWrap/>
+            <w:vAlign w:val="bottom"/>
+          </w:tcPr>
+          <w:p>
+            <w:pPr>
+              <w:spacing w:after="0" w:line="240" w:lineRule="auto"/>
+              <w:rPr>
+                <w:rFonts w:ascii="Calibri" w:eastAsia="Times New Roman" w:hAnsi="Calibri" w:cs="Calibri"/>
+                <w:color w:val="000000"/>
+                <w:lang w:val="sv-SE"/>
+              </w:rPr>
+            </w:pPr>
+          </w:p>
+        </w:tc>
+      </w:tr>
+      <w:tr>
+        <w:trPr>
           <w:trHeight w:val="315"/>
         </w:trPr>
         <w:tc>
@@ -11498,7 +11767,7 @@
                 <w:bCs/>
                 <w:color w:val="000000"/>
               </w:rPr>
-              <w:t>8</w:t>
+              <w:t>9</w:t>
             </w:r>
           </w:p>
         </w:tc>
@@ -13000,7 +13269,25 @@
         <w:rPr>
           <w:lang w:val="sv-SE"/>
         </w:rPr>
-        <w:t>Hemsidan är endast formaterad för högupplösta datorskärmar. Inte mycket tid har lagts ner på att göra hemsidans innehåll flexibelt beroende på vilken webbläsare eller enhet användaren kan tänkas använda. Som följd av detta kan text sticka ut ur respektive behållare, samt att element kan uppfattas som deformerade. Däremot har alla kritiska element på hemsidan dess storlek uttryckt i procentenheter så det ska vara hyfsat flexibelt.</w:t>
+        <w:t>Hemsidan är endast formaterad för högupplösta datorskärmar. Inte mycket tid har lagts ner på att göra hemsidans innehåll flexibelt beroende på vilken webbläsare eller enhet användaren kan tänkas använda. Som följd av detta kan text sticka ut ur respektive behållare, samt att element kan uppfattas som deformerade.</w:t>
+      </w:r>
+      <w:r>
+        <w:rPr>
+          <w:lang w:val="sv-SE"/>
+        </w:rPr>
+        <w:t xml:space="preserve"> Dock är de mest nödvändiga segmenten angivna i procentenheter, med undantaget av vissa höjder angivna i pixlar. I nuläget har därför inga katastrofala </w:t>
+      </w:r>
+      <w:r>
+        <w:rPr>
+          <w:lang w:val="sv-SE"/>
+        </w:rPr>
+        <w:t>designfel</w:t>
+      </w:r>
+      <w:r>
+        <w:rPr>
+          <w:lang w:val="sv-SE"/>
+        </w:rPr>
+        <w:t xml:space="preserve"> observerats.</w:t>
       </w:r>
     </w:p>
     <w:p>
@@ -13009,14 +13296,43 @@
           <w:lang w:val="sv-SE"/>
         </w:rPr>
       </w:pPr>
-      <w:bookmarkStart w:id="1" w:name="_GoBack"/>
-      <w:bookmarkEnd w:id="1"/>
       <w:r>
         <w:rPr>
-          <w:highlight w:val="yellow"/>
-          <w:lang w:val="sv-SE"/>
-        </w:rPr>
-        <w:t>Begränsningar i funktionaliteten inkluderar en mångfald av buggar. T.ex. kan en beställning på en vara som inte finns i lager genomföras. Dock är detta endast möjligt då en administratör ändrar lagersaldot, till ett värde som är lägre än det som finns i kundvagnen, samtidigt som en beställning genomförs. Resultatet av detta är att lagerstatus för varan blir negativ.</w:t>
+          <w:lang w:val="sv-SE"/>
+        </w:rPr>
+        <w:t xml:space="preserve">Begränsningar i funktionaliteten inkluderar </w:t>
+      </w:r>
+      <w:r>
+        <w:rPr>
+          <w:lang w:val="sv-SE"/>
+        </w:rPr>
+        <w:t xml:space="preserve">faktumet </w:t>
+      </w:r>
+      <w:r>
+        <w:rPr>
+          <w:lang w:val="sv-SE"/>
+        </w:rPr>
+        <w:t xml:space="preserve">att </w:t>
+      </w:r>
+      <w:r>
+        <w:rPr>
+          <w:lang w:val="sv-SE"/>
+        </w:rPr>
+        <w:t xml:space="preserve">förlorade lösenord inte går att återställa utan att redigera databasen direkt. Vid fallet då en användare, eller administratör, glömmer bort sitt lösenord blir det en relativt komplicerad process att skapa ett nytt </w:t>
+      </w:r>
+      <w:proofErr w:type="spellStart"/>
+      <w:r>
+        <w:rPr>
+          <w:lang w:val="sv-SE"/>
+        </w:rPr>
+        <w:t>hashat</w:t>
+      </w:r>
+      <w:proofErr w:type="spellEnd"/>
+      <w:r>
+        <w:rPr>
+          <w:lang w:val="sv-SE"/>
+        </w:rPr>
+        <w:t xml:space="preserve"> lösenord och byta ut det mot det gamla lösenordet.</w:t>
       </w:r>
     </w:p>
     <w:p>
@@ -13126,7 +13442,25 @@
         <w:rPr>
           <w:lang w:val="sv-SE"/>
         </w:rPr>
-        <w:t>Det går även att förbättra hårdvaran som driver hemsidan och databasen. Än har inga tester utförts med ett stort antal användare, men om ett stort antal förfrågningar ska hanteras samtidigt krävs uppenbarligen snabbare hårdvara med multipla processorskärnor.</w:t>
+        <w:t xml:space="preserve">Det går även att förbättra hårdvaran som driver hemsidan och databasen. Än har inga tester utförts med ett stort antal användare, men om ett stort antal förfrågningar ska hanteras samtidigt krävs </w:t>
+      </w:r>
+      <w:r>
+        <w:rPr>
+          <w:lang w:val="sv-SE"/>
+        </w:rPr>
+        <w:t>med stor sannolikhet</w:t>
+      </w:r>
+      <w:r>
+        <w:rPr>
+          <w:lang w:val="sv-SE"/>
+        </w:rPr>
+        <w:t xml:space="preserve"> snabbare hårdvara med </w:t>
+      </w:r>
+      <w:r>
+        <w:rPr>
+          <w:lang w:val="sv-SE"/>
+        </w:rPr>
+        <w:t>fler än en processorkärna.</w:t>
       </w:r>
     </w:p>
     <w:p>
@@ -13192,20 +13526,6 @@
           <w:t>http://90.224.160.35/</w:t>
         </w:r>
       </w:hyperlink>
-    </w:p>
-    <w:p>
-      <w:pPr>
-        <w:rPr>
-          <w:lang w:val="sv-SE"/>
-        </w:rPr>
-      </w:pPr>
-    </w:p>
-    <w:p>
-      <w:pPr>
-        <w:rPr>
-          <w:lang w:val="sv-SE"/>
-        </w:rPr>
-      </w:pPr>
     </w:p>
     <w:p/>
     <w:sectPr>
@@ -13735,7 +14055,7 @@
       </w:pPr>
     </w:pPrDefault>
   </w:docDefaults>
-  <w:latentStyles w:defLockedState="0" w:defUIPriority="99" w:defSemiHidden="0" w:defUnhideWhenUsed="0" w:defQFormat="0" w:count="376">
+  <w:latentStyles w:defLockedState="0" w:defUIPriority="99" w:defSemiHidden="0" w:defUnhideWhenUsed="0" w:defQFormat="0" w:count="375">
     <w:lsdException w:name="Normal" w:uiPriority="0" w:qFormat="1"/>
     <w:lsdException w:name="heading 1" w:uiPriority="9" w:qFormat="1"/>
     <w:lsdException w:name="heading 2" w:semiHidden="1" w:uiPriority="9" w:unhideWhenUsed="1" w:qFormat="1"/>
@@ -13841,6 +14161,7 @@
     <w:lsdException w:name="HTML Sample" w:semiHidden="1" w:unhideWhenUsed="1"/>
     <w:lsdException w:name="HTML Typewriter" w:semiHidden="1" w:unhideWhenUsed="1"/>
     <w:lsdException w:name="HTML Variable" w:semiHidden="1" w:unhideWhenUsed="1"/>
+    <w:lsdException w:name="Normal Table" w:semiHidden="1" w:unhideWhenUsed="1"/>
     <w:lsdException w:name="annotation subject" w:semiHidden="1" w:unhideWhenUsed="1"/>
     <w:lsdException w:name="No List" w:semiHidden="1" w:unhideWhenUsed="1"/>
     <w:lsdException w:name="Outline List 1" w:semiHidden="1" w:unhideWhenUsed="1"/>
@@ -13887,8 +14208,10 @@
     <w:lsdException w:name="Table Subtle 2" w:semiHidden="1" w:unhideWhenUsed="1"/>
     <w:lsdException w:name="Table Web 1" w:semiHidden="1" w:unhideWhenUsed="1"/>
     <w:lsdException w:name="Table Web 2" w:semiHidden="1" w:unhideWhenUsed="1"/>
+    <w:lsdException w:name="Table Web 3" w:semiHidden="1" w:unhideWhenUsed="1"/>
     <w:lsdException w:name="Balloon Text" w:semiHidden="1" w:unhideWhenUsed="1"/>
     <w:lsdException w:name="Table Grid" w:uiPriority="39"/>
+    <w:lsdException w:name="Table Theme" w:semiHidden="1" w:unhideWhenUsed="1"/>
     <w:lsdException w:name="Placeholder Text" w:semiHidden="1"/>
     <w:lsdException w:name="No Spacing" w:uiPriority="1" w:qFormat="1"/>
     <w:lsdException w:name="Light Shading" w:uiPriority="60"/>
@@ -14108,7 +14431,6 @@
     <w:lsdException w:name="Smart Hyperlink" w:semiHidden="1" w:unhideWhenUsed="1"/>
     <w:lsdException w:name="Hashtag" w:semiHidden="1" w:unhideWhenUsed="1"/>
     <w:lsdException w:name="Unresolved Mention" w:semiHidden="1" w:unhideWhenUsed="1"/>
-    <w:lsdException w:name="Smart Link" w:semiHidden="1" w:unhideWhenUsed="1"/>
   </w:latentStyles>
   <w:style w:type="paragraph" w:default="1" w:styleId="Normal">
     <w:name w:val="Normal"/>
@@ -14764,7 +15086,7 @@
 </file>
 
 <file path=customXml/itemProps1.xml><?xml version="1.0" encoding="utf-8"?>
-<ds:datastoreItem xmlns:ds="http://schemas.openxmlformats.org/officeDocument/2006/customXml" ds:itemID="{DC90713F-464B-4FA4-9C5F-9DC33E6E62EF}">
+<ds:datastoreItem xmlns:ds="http://schemas.openxmlformats.org/officeDocument/2006/customXml" ds:itemID="{49746EFB-60E2-480E-92EB-F17866B5F4BB}">
   <ds:schemaRefs>
     <ds:schemaRef ds:uri="http://schemas.openxmlformats.org/officeDocument/2006/bibliography"/>
   </ds:schemaRefs>

</xml_diff>